<commit_message>
- Corrigindo requititos de caminhos primos e adicionando imagem dos grafos
</commit_message>
<xml_diff>
--- a/Grafo/doc/Modelo de teste baseado em Grafo.docx
+++ b/Grafo/doc/Modelo de teste baseado em Grafo.docx
@@ -1,6 +1,6 @@
 
 <file path=word/document.xml><?xml version="1.0" encoding="utf-8"?>
-<w:document xmlns:wpc="http://schemas.microsoft.com/office/word/2010/wordprocessingCanvas" xmlns:mc="http://schemas.openxmlformats.org/markup-compatibility/2006" xmlns:o="urn:schemas-microsoft-com:office:office" xmlns:r="http://schemas.openxmlformats.org/officeDocument/2006/relationships" xmlns:m="http://schemas.openxmlformats.org/officeDocument/2006/math" xmlns:v="urn:schemas-microsoft-com:vml" xmlns:wp14="http://schemas.microsoft.com/office/word/2010/wordprocessingDrawing" xmlns:wp="http://schemas.openxmlformats.org/drawingml/2006/wordprocessingDrawing" xmlns:w10="urn:schemas-microsoft-com:office:word" xmlns:w="http://schemas.openxmlformats.org/wordprocessingml/2006/main" xmlns:w14="http://schemas.microsoft.com/office/word/2010/wordml" xmlns:w15="http://schemas.microsoft.com/office/word/2012/wordml" xmlns:wpg="http://schemas.microsoft.com/office/word/2010/wordprocessingGroup" xmlns:wpi="http://schemas.microsoft.com/office/word/2010/wordprocessingInk" xmlns:wne="http://schemas.microsoft.com/office/word/2006/wordml" xmlns:wps="http://schemas.microsoft.com/office/word/2010/wordprocessingShape" mc:Ignorable="w14 w15 wp14">
+<w:document xmlns:wpc="http://schemas.microsoft.com/office/word/2010/wordprocessingCanvas" xmlns:cx="http://schemas.microsoft.com/office/drawing/2014/chartex" xmlns:cx1="http://schemas.microsoft.com/office/drawing/2015/9/8/chartex" xmlns:cx2="http://schemas.microsoft.com/office/drawing/2015/10/21/chartex" xmlns:cx3="http://schemas.microsoft.com/office/drawing/2016/5/9/chartex" xmlns:cx4="http://schemas.microsoft.com/office/drawing/2016/5/10/chartex" xmlns:cx5="http://schemas.microsoft.com/office/drawing/2016/5/11/chartex" xmlns:mc="http://schemas.openxmlformats.org/markup-compatibility/2006" xmlns:o="urn:schemas-microsoft-com:office:office" xmlns:r="http://schemas.openxmlformats.org/officeDocument/2006/relationships" xmlns:m="http://schemas.openxmlformats.org/officeDocument/2006/math" xmlns:v="urn:schemas-microsoft-com:vml" xmlns:wp14="http://schemas.microsoft.com/office/word/2010/wordprocessingDrawing" xmlns:wp="http://schemas.openxmlformats.org/drawingml/2006/wordprocessingDrawing" xmlns:w10="urn:schemas-microsoft-com:office:word" xmlns:w="http://schemas.openxmlformats.org/wordprocessingml/2006/main" xmlns:w14="http://schemas.microsoft.com/office/word/2010/wordml" xmlns:w15="http://schemas.microsoft.com/office/word/2012/wordml" xmlns:w16se="http://schemas.microsoft.com/office/word/2015/wordml/symex" xmlns:wpg="http://schemas.microsoft.com/office/word/2010/wordprocessingGroup" xmlns:wpi="http://schemas.microsoft.com/office/word/2010/wordprocessingInk" xmlns:wne="http://schemas.microsoft.com/office/word/2006/wordml" xmlns:wps="http://schemas.microsoft.com/office/word/2010/wordprocessingShape" mc:Ignorable="w14 w15 w16se wp14">
   <w:background w:color="FFFFFF"/>
   <w:body>
     <w:p>
@@ -10,7 +10,7 @@
         </w:tabs>
         <w:spacing w:before="200" w:after="200" w:line="360" w:lineRule="auto"/>
         <w:ind w:left="-810" w:hanging="9"/>
-        <w:jc w:val="center"/>
+        <w:jc w:val="both"/>
       </w:pPr>
       <w:r>
         <w:rPr>
@@ -125,7 +125,7 @@
         </w:tabs>
         <w:spacing w:before="200" w:after="200" w:line="360" w:lineRule="auto"/>
         <w:ind w:left="-810"/>
-        <w:jc w:val="center"/>
+        <w:jc w:val="both"/>
       </w:pPr>
       <w:r>
         <w:rPr>
@@ -144,7 +144,7 @@
         </w:tabs>
         <w:spacing w:before="200" w:after="200" w:line="360" w:lineRule="auto"/>
         <w:ind w:left="-810"/>
-        <w:jc w:val="center"/>
+        <w:jc w:val="both"/>
       </w:pPr>
       <w:r>
         <w:rPr>
@@ -159,18 +159,21 @@
       <w:pPr>
         <w:spacing w:before="200" w:after="200" w:line="360" w:lineRule="auto"/>
         <w:ind w:left="2124" w:firstLine="707"/>
+        <w:jc w:val="both"/>
       </w:pPr>
     </w:p>
     <w:p>
       <w:pPr>
         <w:spacing w:before="200" w:after="200" w:line="360" w:lineRule="auto"/>
         <w:ind w:left="2126" w:firstLine="709"/>
+        <w:jc w:val="both"/>
       </w:pPr>
     </w:p>
     <w:p>
       <w:pPr>
         <w:spacing w:before="200" w:after="200" w:line="360" w:lineRule="auto"/>
         <w:ind w:left="2124" w:firstLine="707"/>
+        <w:jc w:val="both"/>
       </w:pPr>
     </w:p>
     <w:p>
@@ -377,6 +380,7 @@
     <w:p>
       <w:pPr>
         <w:spacing w:before="200" w:after="200" w:line="360" w:lineRule="auto"/>
+        <w:jc w:val="both"/>
       </w:pPr>
       <w:bookmarkStart w:id="0" w:name="h.31m1zrc3fil9" w:colFirst="0" w:colLast="0"/>
       <w:bookmarkEnd w:id="0"/>
@@ -384,6 +388,7 @@
     <w:p>
       <w:pPr>
         <w:spacing w:before="200" w:after="200" w:line="360" w:lineRule="auto"/>
+        <w:jc w:val="both"/>
       </w:pPr>
       <w:bookmarkStart w:id="1" w:name="h.gghmn5ng38qo" w:colFirst="0" w:colLast="0"/>
       <w:bookmarkEnd w:id="1"/>
@@ -391,11 +396,13 @@
     <w:p>
       <w:pPr>
         <w:spacing w:before="200" w:after="200" w:line="360" w:lineRule="auto"/>
+        <w:jc w:val="both"/>
       </w:pPr>
     </w:p>
     <w:p>
       <w:pPr>
         <w:spacing w:before="200" w:after="200" w:line="360" w:lineRule="auto"/>
+        <w:jc w:val="both"/>
       </w:pPr>
       <w:bookmarkStart w:id="2" w:name="h.gjdgxs" w:colFirst="0" w:colLast="0"/>
       <w:bookmarkEnd w:id="2"/>
@@ -403,7 +410,7 @@
     <w:p>
       <w:pPr>
         <w:spacing w:line="360" w:lineRule="auto"/>
-        <w:jc w:val="center"/>
+        <w:jc w:val="both"/>
       </w:pPr>
       <w:r>
         <w:rPr>
@@ -417,7 +424,7 @@
     <w:p>
       <w:pPr>
         <w:spacing w:line="360" w:lineRule="auto"/>
-        <w:jc w:val="center"/>
+        <w:jc w:val="both"/>
       </w:pPr>
       <w:r>
         <w:rPr>
@@ -469,12 +476,13 @@
       <w:sdtContent>
         <w:p>
           <w:pPr>
-            <w:pStyle w:val="TOCHeading"/>
+            <w:pStyle w:val="CabealhodoSumrio"/>
             <w:numPr>
               <w:ilvl w:val="0"/>
               <w:numId w:val="0"/>
             </w:numPr>
             <w:spacing w:line="360" w:lineRule="auto"/>
+            <w:jc w:val="both"/>
           </w:pPr>
           <w:r>
             <w:t>Sumário</w:t>
@@ -482,11 +490,12 @@
         </w:p>
         <w:p>
           <w:pPr>
-            <w:pStyle w:val="TOC1"/>
+            <w:pStyle w:val="Sumrio1"/>
             <w:tabs>
               <w:tab w:val="left" w:pos="440"/>
               <w:tab w:val="right" w:leader="dot" w:pos="9019"/>
             </w:tabs>
+            <w:jc w:val="both"/>
             <w:rPr>
               <w:noProof/>
             </w:rPr>
@@ -573,11 +582,12 @@
         </w:p>
         <w:p>
           <w:pPr>
-            <w:pStyle w:val="TOC2"/>
+            <w:pStyle w:val="Sumrio2"/>
             <w:tabs>
               <w:tab w:val="left" w:pos="880"/>
               <w:tab w:val="right" w:leader="dot" w:pos="9019"/>
             </w:tabs>
+            <w:jc w:val="both"/>
             <w:rPr>
               <w:noProof/>
             </w:rPr>
@@ -655,11 +665,12 @@
         </w:p>
         <w:p>
           <w:pPr>
-            <w:pStyle w:val="TOC3"/>
+            <w:pStyle w:val="Sumrio3"/>
             <w:tabs>
               <w:tab w:val="left" w:pos="1320"/>
               <w:tab w:val="right" w:leader="dot" w:pos="9019"/>
             </w:tabs>
+            <w:jc w:val="both"/>
             <w:rPr>
               <w:noProof/>
             </w:rPr>
@@ -737,11 +748,12 @@
         </w:p>
         <w:p>
           <w:pPr>
-            <w:pStyle w:val="TOC3"/>
+            <w:pStyle w:val="Sumrio3"/>
             <w:tabs>
               <w:tab w:val="left" w:pos="1320"/>
               <w:tab w:val="right" w:leader="dot" w:pos="9019"/>
             </w:tabs>
+            <w:jc w:val="both"/>
             <w:rPr>
               <w:noProof/>
             </w:rPr>
@@ -819,11 +831,12 @@
         </w:p>
         <w:p>
           <w:pPr>
-            <w:pStyle w:val="TOC3"/>
+            <w:pStyle w:val="Sumrio3"/>
             <w:tabs>
               <w:tab w:val="left" w:pos="1320"/>
               <w:tab w:val="right" w:leader="dot" w:pos="9019"/>
             </w:tabs>
+            <w:jc w:val="both"/>
             <w:rPr>
               <w:noProof/>
             </w:rPr>
@@ -901,11 +914,12 @@
         </w:p>
         <w:p>
           <w:pPr>
-            <w:pStyle w:val="TOC2"/>
+            <w:pStyle w:val="Sumrio2"/>
             <w:tabs>
               <w:tab w:val="left" w:pos="880"/>
               <w:tab w:val="right" w:leader="dot" w:pos="9019"/>
             </w:tabs>
+            <w:jc w:val="both"/>
             <w:rPr>
               <w:noProof/>
             </w:rPr>
@@ -983,11 +997,12 @@
         </w:p>
         <w:p>
           <w:pPr>
-            <w:pStyle w:val="TOC2"/>
+            <w:pStyle w:val="Sumrio2"/>
             <w:tabs>
               <w:tab w:val="left" w:pos="880"/>
               <w:tab w:val="right" w:leader="dot" w:pos="9019"/>
             </w:tabs>
+            <w:jc w:val="both"/>
             <w:rPr>
               <w:noProof/>
             </w:rPr>
@@ -1065,11 +1080,12 @@
         </w:p>
         <w:p>
           <w:pPr>
-            <w:pStyle w:val="TOC3"/>
+            <w:pStyle w:val="Sumrio3"/>
             <w:tabs>
               <w:tab w:val="left" w:pos="1320"/>
               <w:tab w:val="right" w:leader="dot" w:pos="9019"/>
             </w:tabs>
+            <w:jc w:val="both"/>
             <w:rPr>
               <w:noProof/>
             </w:rPr>
@@ -1147,11 +1163,12 @@
         </w:p>
         <w:p>
           <w:pPr>
-            <w:pStyle w:val="TOC3"/>
+            <w:pStyle w:val="Sumrio3"/>
             <w:tabs>
               <w:tab w:val="left" w:pos="1320"/>
               <w:tab w:val="right" w:leader="dot" w:pos="9019"/>
             </w:tabs>
+            <w:jc w:val="both"/>
             <w:rPr>
               <w:noProof/>
             </w:rPr>
@@ -1229,11 +1246,12 @@
         </w:p>
         <w:p>
           <w:pPr>
-            <w:pStyle w:val="TOC3"/>
+            <w:pStyle w:val="Sumrio3"/>
             <w:tabs>
               <w:tab w:val="left" w:pos="1320"/>
               <w:tab w:val="right" w:leader="dot" w:pos="9019"/>
             </w:tabs>
+            <w:jc w:val="both"/>
             <w:rPr>
               <w:noProof/>
             </w:rPr>
@@ -1311,11 +1329,12 @@
         </w:p>
         <w:p>
           <w:pPr>
-            <w:pStyle w:val="TOC3"/>
+            <w:pStyle w:val="Sumrio3"/>
             <w:tabs>
               <w:tab w:val="left" w:pos="1320"/>
               <w:tab w:val="right" w:leader="dot" w:pos="9019"/>
             </w:tabs>
+            <w:jc w:val="both"/>
             <w:rPr>
               <w:noProof/>
             </w:rPr>
@@ -1393,11 +1412,12 @@
         </w:p>
         <w:p>
           <w:pPr>
-            <w:pStyle w:val="TOC2"/>
+            <w:pStyle w:val="Sumrio2"/>
             <w:tabs>
               <w:tab w:val="left" w:pos="880"/>
               <w:tab w:val="right" w:leader="dot" w:pos="9019"/>
             </w:tabs>
+            <w:jc w:val="both"/>
             <w:rPr>
               <w:noProof/>
             </w:rPr>
@@ -1475,11 +1495,12 @@
         </w:p>
         <w:p>
           <w:pPr>
-            <w:pStyle w:val="TOC1"/>
+            <w:pStyle w:val="Sumrio1"/>
             <w:tabs>
               <w:tab w:val="left" w:pos="440"/>
               <w:tab w:val="right" w:leader="dot" w:pos="9019"/>
             </w:tabs>
+            <w:jc w:val="both"/>
             <w:rPr>
               <w:noProof/>
             </w:rPr>
@@ -1557,11 +1578,12 @@
         </w:p>
         <w:p>
           <w:pPr>
-            <w:pStyle w:val="TOC2"/>
+            <w:pStyle w:val="Sumrio2"/>
             <w:tabs>
               <w:tab w:val="left" w:pos="880"/>
               <w:tab w:val="right" w:leader="dot" w:pos="9019"/>
             </w:tabs>
+            <w:jc w:val="both"/>
             <w:rPr>
               <w:noProof/>
             </w:rPr>
@@ -1639,11 +1661,12 @@
         </w:p>
         <w:p>
           <w:pPr>
-            <w:pStyle w:val="TOC2"/>
+            <w:pStyle w:val="Sumrio2"/>
             <w:tabs>
               <w:tab w:val="left" w:pos="880"/>
               <w:tab w:val="right" w:leader="dot" w:pos="9019"/>
             </w:tabs>
+            <w:jc w:val="both"/>
             <w:rPr>
               <w:noProof/>
             </w:rPr>
@@ -1721,11 +1744,12 @@
         </w:p>
         <w:p>
           <w:pPr>
-            <w:pStyle w:val="TOC2"/>
+            <w:pStyle w:val="Sumrio2"/>
             <w:tabs>
               <w:tab w:val="left" w:pos="880"/>
               <w:tab w:val="right" w:leader="dot" w:pos="9019"/>
             </w:tabs>
+            <w:jc w:val="both"/>
             <w:rPr>
               <w:noProof/>
             </w:rPr>
@@ -1803,11 +1827,12 @@
         </w:p>
         <w:p>
           <w:pPr>
-            <w:pStyle w:val="TOC3"/>
+            <w:pStyle w:val="Sumrio3"/>
             <w:tabs>
               <w:tab w:val="left" w:pos="1320"/>
               <w:tab w:val="right" w:leader="dot" w:pos="9019"/>
             </w:tabs>
+            <w:jc w:val="both"/>
             <w:rPr>
               <w:noProof/>
             </w:rPr>
@@ -1885,11 +1910,12 @@
         </w:p>
         <w:p>
           <w:pPr>
-            <w:pStyle w:val="TOC3"/>
+            <w:pStyle w:val="Sumrio3"/>
             <w:tabs>
               <w:tab w:val="left" w:pos="1320"/>
               <w:tab w:val="right" w:leader="dot" w:pos="9019"/>
             </w:tabs>
+            <w:jc w:val="both"/>
             <w:rPr>
               <w:noProof/>
             </w:rPr>
@@ -1967,11 +1993,12 @@
         </w:p>
         <w:p>
           <w:pPr>
-            <w:pStyle w:val="TOC3"/>
+            <w:pStyle w:val="Sumrio3"/>
             <w:tabs>
               <w:tab w:val="left" w:pos="1320"/>
               <w:tab w:val="right" w:leader="dot" w:pos="9019"/>
             </w:tabs>
+            <w:jc w:val="both"/>
             <w:rPr>
               <w:noProof/>
             </w:rPr>
@@ -2049,11 +2076,12 @@
         </w:p>
         <w:p>
           <w:pPr>
-            <w:pStyle w:val="TOC3"/>
+            <w:pStyle w:val="Sumrio3"/>
             <w:tabs>
               <w:tab w:val="left" w:pos="1320"/>
               <w:tab w:val="right" w:leader="dot" w:pos="9019"/>
             </w:tabs>
+            <w:jc w:val="both"/>
             <w:rPr>
               <w:noProof/>
             </w:rPr>
@@ -2131,11 +2159,12 @@
         </w:p>
         <w:p>
           <w:pPr>
-            <w:pStyle w:val="TOC2"/>
+            <w:pStyle w:val="Sumrio2"/>
             <w:tabs>
               <w:tab w:val="left" w:pos="880"/>
               <w:tab w:val="right" w:leader="dot" w:pos="9019"/>
             </w:tabs>
+            <w:jc w:val="both"/>
             <w:rPr>
               <w:noProof/>
             </w:rPr>
@@ -2214,6 +2243,7 @@
         <w:p>
           <w:pPr>
             <w:spacing w:line="360" w:lineRule="auto"/>
+            <w:jc w:val="both"/>
             <w:rPr>
               <w:b/>
               <w:bCs/>
@@ -2234,6 +2264,7 @@
     <w:p>
       <w:pPr>
         <w:spacing w:line="360" w:lineRule="auto"/>
+        <w:jc w:val="both"/>
         <w:rPr>
           <w:b/>
           <w:bCs/>
@@ -2251,7 +2282,7 @@
     </w:p>
     <w:p>
       <w:pPr>
-        <w:pStyle w:val="Heading1"/>
+        <w:pStyle w:val="Ttulo1"/>
         <w:spacing w:line="360" w:lineRule="auto"/>
         <w:jc w:val="both"/>
       </w:pPr>
@@ -2264,7 +2295,7 @@
     </w:p>
     <w:p>
       <w:pPr>
-        <w:pStyle w:val="Heading2"/>
+        <w:pStyle w:val="Ttulo2"/>
         <w:spacing w:line="360" w:lineRule="auto"/>
         <w:jc w:val="both"/>
       </w:pPr>
@@ -2331,30 +2362,12 @@
           <w:sz w:val="22"/>
           <w:szCs w:val="22"/>
         </w:rPr>
-        <w:t>Inicialmente todos os caixas estão vazios, j</w:t>
-      </w:r>
-      <w:r>
-        <w:rPr>
-          <w:rFonts w:asciiTheme="minorHAnsi" w:hAnsiTheme="minorHAnsi" w:cstheme="minorHAnsi"/>
-          <w:color w:val="333333"/>
-          <w:sz w:val="22"/>
-          <w:szCs w:val="22"/>
-        </w:rPr>
-        <w:t xml:space="preserve">á que a agência acabou de abrir. </w:t>
-      </w:r>
-      <w:r>
-        <w:rPr>
-          <w:rFonts w:asciiTheme="minorHAnsi" w:hAnsiTheme="minorHAnsi" w:cstheme="minorHAnsi"/>
-          <w:color w:val="333333"/>
-          <w:sz w:val="22"/>
-          <w:szCs w:val="22"/>
-        </w:rPr>
-        <w:t>Seu problema é determinar o número de clientes que esperarão mais de 20 minutos para ter seu atendimento iniciado.</w:t>
+        <w:t>Inicialmente todos os caixas estão vazios, já que a agência acabou de abrir. Seu problema é determinar o número de clientes que esperarão mais de 20 minutos para ter seu atendimento iniciado.</w:t>
       </w:r>
     </w:p>
     <w:p>
       <w:pPr>
-        <w:pStyle w:val="Heading3"/>
+        <w:pStyle w:val="Ttulo3"/>
         <w:spacing w:line="276" w:lineRule="auto"/>
         <w:jc w:val="both"/>
       </w:pPr>
@@ -2687,7 +2700,7 @@
     </w:p>
     <w:p>
       <w:pPr>
-        <w:pStyle w:val="Heading3"/>
+        <w:pStyle w:val="Ttulo3"/>
         <w:spacing w:line="360" w:lineRule="auto"/>
         <w:jc w:val="both"/>
       </w:pPr>
@@ -2717,7 +2730,7 @@
     </w:p>
     <w:p>
       <w:pPr>
-        <w:pStyle w:val="Heading3"/>
+        <w:pStyle w:val="Ttulo3"/>
         <w:spacing w:line="360" w:lineRule="auto"/>
         <w:jc w:val="both"/>
       </w:pPr>
@@ -2881,7 +2894,7 @@
     </w:p>
     <w:p>
       <w:pPr>
-        <w:pStyle w:val="Heading2"/>
+        <w:pStyle w:val="Ttulo2"/>
         <w:spacing w:line="360" w:lineRule="auto"/>
         <w:jc w:val="both"/>
       </w:pPr>
@@ -2894,23 +2907,38 @@
     </w:p>
     <w:p>
       <w:pPr>
-        <w:spacing w:line="360" w:lineRule="auto"/>
-        <w:ind w:firstLine="576"/>
-        <w:jc w:val="both"/>
-        <w:rPr>
-          <w:color w:val="FF0000"/>
-        </w:rPr>
-      </w:pPr>
-      <w:r>
-        <w:rPr>
-          <w:color w:val="FF0000"/>
-        </w:rPr>
-        <w:t>[colar a figura]</w:t>
+        <w:jc w:val="center"/>
+      </w:pPr>
+      <w:r>
+        <w:pict>
+          <v:shapetype id="_x0000_t75" coordsize="21600,21600" o:spt="75" o:preferrelative="t" path="m@4@5l@4@11@9@11@9@5xe" filled="f" stroked="f">
+            <v:stroke joinstyle="miter"/>
+            <v:formulas>
+              <v:f eqn="if lineDrawn pixelLineWidth 0"/>
+              <v:f eqn="sum @0 1 0"/>
+              <v:f eqn="sum 0 0 @1"/>
+              <v:f eqn="prod @2 1 2"/>
+              <v:f eqn="prod @3 21600 pixelWidth"/>
+              <v:f eqn="prod @3 21600 pixelHeight"/>
+              <v:f eqn="sum @0 0 1"/>
+              <v:f eqn="prod @6 1 2"/>
+              <v:f eqn="prod @7 21600 pixelWidth"/>
+              <v:f eqn="sum @8 21600 0"/>
+              <v:f eqn="prod @7 21600 pixelHeight"/>
+              <v:f eqn="sum @10 21600 0"/>
+            </v:formulas>
+            <v:path o:extrusionok="f" gradientshapeok="t" o:connecttype="rect"/>
+            <o:lock v:ext="edit" aspectratio="t"/>
+          </v:shapetype>
+          <v:shape id="_x0000_i1025" type="#_x0000_t75" style="width:349.15pt;height:294.8pt">
+            <v:imagedata r:id="rId9" o:title="banco"/>
+          </v:shape>
+        </w:pict>
       </w:r>
     </w:p>
     <w:p>
       <w:pPr>
-        <w:pStyle w:val="Heading2"/>
+        <w:pStyle w:val="Ttulo2"/>
         <w:spacing w:line="360" w:lineRule="auto"/>
         <w:jc w:val="both"/>
       </w:pPr>
@@ -2922,7 +2950,7 @@
     </w:p>
     <w:p>
       <w:pPr>
-        <w:pStyle w:val="Heading3"/>
+        <w:pStyle w:val="Ttulo3"/>
         <w:spacing w:line="360" w:lineRule="auto"/>
         <w:jc w:val="both"/>
       </w:pPr>
@@ -2931,6 +2959,9 @@
         <w:t>Estratégia de Nós:</w:t>
       </w:r>
       <w:bookmarkEnd w:id="10"/>
+      <w:r>
+        <w:t xml:space="preserve"> (14)</w:t>
+      </w:r>
     </w:p>
     <w:p>
       <w:pPr>
@@ -2939,12 +2970,20 @@
         <w:jc w:val="both"/>
       </w:pPr>
       <w:r>
-        <w:t>TR = { 1, 2, 3, 4, 5, 6, 7, 8, 9, 10, 11, 12, 13, 14 }</w:t>
+        <w:t xml:space="preserve">TR = </w:t>
+      </w:r>
+      <w:proofErr w:type="gramStart"/>
+      <w:r>
+        <w:t>{ 1</w:t>
+      </w:r>
+      <w:proofErr w:type="gramEnd"/>
+      <w:r>
+        <w:t>, 2, 3, 4, 5, 6, 7, 8, 9, 10, 11, 12, 13, 14 }</w:t>
       </w:r>
     </w:p>
     <w:p>
       <w:pPr>
-        <w:pStyle w:val="Heading3"/>
+        <w:pStyle w:val="Ttulo3"/>
         <w:spacing w:line="360" w:lineRule="auto"/>
         <w:jc w:val="both"/>
       </w:pPr>
@@ -2953,6 +2992,9 @@
         <w:t>Estratégia de Arcos:</w:t>
       </w:r>
       <w:bookmarkEnd w:id="11"/>
+      <w:r>
+        <w:t xml:space="preserve"> (18)</w:t>
+      </w:r>
     </w:p>
     <w:p>
       <w:pPr>
@@ -2961,12 +3003,20 @@
         <w:jc w:val="both"/>
       </w:pPr>
       <w:r>
-        <w:t>TR = { (1,2), (1, 3), (3, 4), (4, 5), (4, 6), (6, 7), (7, 8), (7, 10), (8, 7), (8, 9), (9, 10), (10, 11) ,(10, 12), (11, 14), (12, 13), (12, 14), (13, 14), (14, 4) }</w:t>
+        <w:t xml:space="preserve">TR = </w:t>
+      </w:r>
+      <w:proofErr w:type="gramStart"/>
+      <w:r>
+        <w:t>{ (</w:t>
+      </w:r>
+      <w:proofErr w:type="gramEnd"/>
+      <w:r>
+        <w:t>1,2), (1, 3), (3, 4), (4, 5), (4, 6), (6, 7), (7, 8), (7, 10), (8, 7), (8, 9), (9, 10), (10, 11) ,(10, 12), (11, 14), (12, 13), (12, 14), (13, 14), (14, 4) }</w:t>
       </w:r>
     </w:p>
     <w:p>
       <w:pPr>
-        <w:pStyle w:val="Heading3"/>
+        <w:pStyle w:val="Ttulo3"/>
         <w:spacing w:line="360" w:lineRule="auto"/>
         <w:jc w:val="both"/>
       </w:pPr>
@@ -2975,6 +3025,11 @@
         <w:t>Estratégia de Pares de Arcos:</w:t>
       </w:r>
       <w:bookmarkEnd w:id="12"/>
+      <w:r>
+        <w:t xml:space="preserve"> (25)</w:t>
+      </w:r>
+      <w:bookmarkStart w:id="13" w:name="_GoBack"/>
+      <w:bookmarkEnd w:id="13"/>
     </w:p>
     <w:p>
       <w:pPr>
@@ -2983,20 +3038,43 @@
         <w:jc w:val="both"/>
       </w:pPr>
       <w:r>
-        <w:t>TR = { (1, 2), (1, 3, 4), (3, 4, 5), (3, 4, 6), (4, 5), (4, 6, 7), (6, 7, 8), (6, 7, 10), (7, 8, 9), (7, 8, 7), (7, 10, 11), (7, 10, 12), (8, 7, 10), (8, 7, 8), (8, 9, 10), (9, 10, 11), (9, 10, 12), (10, 11, 14), (10, 12, 13), (10, 12, 14), (11, 14, 4), (12, 13, 14), (12, 14, 4), (13, 14, 4), (14, 4, 5), (14, 4, 6) }</w:t>
+        <w:t xml:space="preserve">TR = </w:t>
+      </w:r>
+      <w:proofErr w:type="gramStart"/>
+      <w:r>
+        <w:t xml:space="preserve">{ </w:t>
+      </w:r>
+      <w:r>
+        <w:t>(</w:t>
+      </w:r>
+      <w:proofErr w:type="gramEnd"/>
+      <w:r>
+        <w:t xml:space="preserve">1,2), </w:t>
+      </w:r>
+      <w:r>
+        <w:t xml:space="preserve">(1, 3, </w:t>
+      </w:r>
+      <w:r>
+        <w:t>4), (3, 4, 5), (3, 4, 6)</w:t>
+      </w:r>
+      <w:r>
+        <w:t>, (4, 6, 7), (6, 7, 8), (6, 7, 10), (7, 8, 9), (7, 8, 7), (7, 10, 11), (7, 10, 12), (8, 7, 10), (8, 7, 8), (8, 9, 10), (9, 10, 11), (9, 10, 12), (10, 11, 14), (10, 12, 13), (10, 12, 14), (11, 14, 4), (12, 13, 14), (12, 14, 4), (13, 14, 4), (14, 4, 5), (14, 4, 6) }</w:t>
       </w:r>
     </w:p>
     <w:p>
       <w:pPr>
-        <w:pStyle w:val="Heading3"/>
+        <w:pStyle w:val="Ttulo3"/>
         <w:spacing w:line="360" w:lineRule="auto"/>
         <w:jc w:val="both"/>
       </w:pPr>
-      <w:bookmarkStart w:id="13" w:name="_Toc482025870"/>
+      <w:bookmarkStart w:id="14" w:name="_Toc482025870"/>
       <w:r>
         <w:t>Estratégia de Caminhos Primos:</w:t>
       </w:r>
-      <w:bookmarkEnd w:id="13"/>
+      <w:bookmarkEnd w:id="14"/>
+      <w:r>
+        <w:t xml:space="preserve"> (72)</w:t>
+      </w:r>
     </w:p>
     <w:p>
       <w:pPr>
@@ -3005,31 +3083,27 @@
         <w:jc w:val="both"/>
       </w:pPr>
       <w:r>
-        <w:t xml:space="preserve">TR = { (1,2), (1,3,4,5), (1,3,4,6,7,8,9,10,11,14), (1,3,4,6,7,8,9,10,12,14), (1,3,4,6,7,8,9,10,12,13,14), (1,3,4,6,7,10,11,14), (1,3,4,6,7,10,12,14), (1,3,4,6,7,10,12,13,14), (4,5), (4,6,7,8,9,10,11,14,4), (4,6,7,8,9,10,12,14,4), (4,6,7,8,9,10,12,13,14,4), (4,6,7,10,11,14,4), (4,6,7,10,12,14,4), (4,6,7,10,12,13,14,4), (6,7,8,9,10,11,14,4,5), (6,7,8,9,10,11,14,4,6), (6,7,8,9,10,12,14,4,5), (6,7,8,9,10,12,14,4,6), (6,7,8,9,10,12,13,14,4,5), (6,7,8,9,10,12,13,14,4,6), (6,7,10,11,14,4,5), (6,7,10,11,14,4,6), (6,7,10,12,14,4,5), (6,7,10,12,14,4,6), (6,7,10,12,13,14,4,5), (6,7,10,12,13,14,4,6), (7,8,7), (7,8,9,10,11,14,4,5), (7,8,9,10,11,14,4,6,7), (7,8,9,10,12,14,4,5), (7,8,9,10,12,14,4,6,7), (7,8,9,10,12,13,14,4,5), (7,8,9,10,12,13,14,4,6,7), (7,10,11,14,4,5), (7,10,11,14,4,6,7), (7,10,12,14,4,5), (7,10,12,14,4,6,7), (7,10,12,13,14,4,5), (7,10,12,13,14,4,6,7), (8,7,8), (8,7,10,11,14,4,5), (8,7,10,11,14,4,6), (8,7,10,12,14,4,5), (8,7,10,12,14,4,6), (8,7,10,12,13,14,4,5), (8,7,10,12,13,14,4,6), (8,9,10,11,14,4,5), (8,9,10,11,14,4,6,7,8), (8,9,10,12,14,4,5), (8,9,10,12,14,4,6,7,8), (8,9,10,12,13,14,4,5), (8,9,10,12,13,14,4,6,7,8), (9,10,11,14,4,5), (9,10,11,14,4,6,7,8,9), (9,10,12,14,4,5), (9,10,12,14,4,6,7,8,9), (9,10,12,13,14,4,5), (9,10,12,13,14,4,6,7,8,9), (10,11,14,4,5), (10,11,14,4,6,7,10), (10,11,14,4,5,6,7,8,10), (10,12,14,4,5), (10,12,14,4,6,7,10), (10,12,14,4,5,6,7,8,10), (10,12,13,14,4,5), (10,12,13,14,4,6,7,10), (10,12,13,14,4,5,6,7,8,10), (11,14,4,5), (11,14,4,6,7,10,11), (11,14,4,6,7,8,9,10,11), (12,14,4,5), (12,14,4,6,7,10,12), (12,14,4,6,7,8,9,10,12), (12,13,14,4,5), (12,13,14,4,6,7,10,12), (12,13,14,4,6,7,8,9,10,12), (13,14,4,5), (13,14,4,6,7,10,12,13), (13,14,4,6,7,8,9,10,12,13), (14,4,5), </w:t>
+        <w:t xml:space="preserve">TR = </w:t>
+      </w:r>
+      <w:r>
+        <w:t xml:space="preserve">{ (1, 2), (1, 3, 4, 5), (1, 3, 4, 6, 7, 10, 12, 14), (1, 3, 4, 6, 7, 10, 11, 14), (1, 3, 4, 6, 7, 10, 12, 13, 14), (1, 3, 4, 6, 7, 8, 9, 10, 11, 14), (1, 3, 4, 6, 7, 8, 9, 10, 12, 14), (1, 3, 4, 6, 7, 8, 9, 10, 12, 13, 14), (4, 6, 7, 10, 12, 14, 4), (4, 6, 7, 10, 11, 14, 4), (4, 6, 7, 8, 9, 10, 12, 14, 4), (4, 6, 7, 8, 9, 10, 11, 14, 4), (4, 6, 7, 8, 9, 10, 12, 13, 14, 4), (4, 6, 7, 10, 12, 13, 14, 4), (6, 7, 10, 12, 14, 4, 6), (6, 7, 10, 12, 14, 4, 5), (6, </w:t>
       </w:r>
       <w:r>
         <w:lastRenderedPageBreak/>
-        <w:t>(14,4,6,7,10,11,14), (14,4,6,7,10,12,14), (14,4,6,7,10,12,13,14), (14,4,6,7,8,9,10,11,14), (14,4,6,7,8,9,10,12,14), (14,4,6,7,8,9,10,12,13,14) }</w:t>
+        <w:t>7, 10, 11, 14, 4, 5), (6, 7, 10, 11, 14, 4, 6), (6, 7, 8, 9, 10, 12, 14, 4, 5), (6, 7, 8, 9, 10, 11, 14, 4, 6), (6, 7, 8, 9, 10, 11, 14, 4, 5), (6, 7, 8, 9, 10, 12, 14, 4, 6), (6, 7, 10, 12, 13, 14, 4, 6), (6, 7, 10, 12, 13, 14, 4, 5), (6, 7, 8, 9, 10, 12, 13, 14, 4, 5), (6, 7, 8, 9, 10, 12, 13, 14, 4, 6), (7, 8, 7), (7, 8, 9, 10, 12, 13, 14, 4, 6, 7), (7, 10, 12, 14, 4, 6, 7), (7, 10, 11, 14, 4, 6, 7), (7, 10, 12, 13, 14, 4, 6, 7), (7, 8, 9, 10, 12, 14, 4, 6, 7), (7, 8, 9, 10, 11, 14, 4, 6, 7), (8, 7, 8), (8, 7, 10, 11, 14, 4, 5), (8, 7, 10, 11, 14, 4, 6), (8, 7, 10, 12, 14, 4, 5), (8, 7, 10, 12, 14, 4, 6), (8, 7, 10, 12, 13, 14, 4, 5), (8, 7, 10, 12, 13, 14, 4, 6), (8, 9, 10, 12, 13, 14, 4, 6, 7, 8), (8, 9, 10, 11, 14, 4, 6, 7, 8), (8, 9, 10, 12, 14, 4, 6, 7, 8), (9, 10, 12, 13, 14, 4, 6, 7, 8, 9), (9, 10, 11, 14, 4, 6, 7, 8, 9), (9, 10, 12, 14, 4, 6, 7, 8, 9), (10, 11, 14, 4, 6, 7, 10), (10, 12, 14, 4, 6, 7, 10), (10, 12, 13, 14, 4, 6, 7, 10), (10, 12, 14, 4, 6, 7, 8, 9, 10), (10, 11, 14, 4, 6, 7, 8, 9, 10), (10, 12, 13, 14, 4, 6, 7, 8, 9, 10), (11, 14, 4, 6, 7, 10, 11), (11, 14, 4, 6, 7, 10, 12, 13), (11, 14, 4, 6, 7, 8, 9, 10, 11), (11, 14, 4, 6, 7, 8, 9, 10, 12, 13), (12, 14, 4, 6, 7, 10, 12), (12, 14, 4, 6, 7, 10, 11), (12, 13, 14, 4, 6, 7, 10, 11), (12, 13, 14, 4, 6, 7, 10, 12), (12, 14, 4, 6, 7, 8, 9, 10, 11), (12, 14, 4, 6, 7, 8, 9, 10, 12), (12, 13, 14, 4, 6, 7, 8, 9, 10, 12), (12, 13, 14, 4, 6, 7, 8, 9, 10, 11), (13, 14, 4, 6, 7, 10, 12, 13), (13, 14, 4, 6, 7, 8, 9, 10, 12, 13), (14, 4, 6, 7, 8, 9, 10, 12, 13, 14), (14, 4, 6, 7, 8, 9, 10, 12, 14), (14, 4, 6, 7, 8, 9, 10, 11, 14), (14, 4, 6, 7, 10, 12, 13, 14), (14, 4, 6, 7, 10, 11, 14), (14, 4, 6, 7, 10, 12, 14) }</w:t>
       </w:r>
     </w:p>
     <w:p>
       <w:pPr>
-        <w:spacing w:line="360" w:lineRule="auto"/>
-        <w:ind w:firstLine="576"/>
-        <w:jc w:val="both"/>
-      </w:pPr>
-    </w:p>
-    <w:p>
-      <w:pPr>
-        <w:pStyle w:val="Heading2"/>
+        <w:pStyle w:val="Ttulo2"/>
         <w:spacing w:line="360" w:lineRule="auto"/>
         <w:jc w:val="both"/>
       </w:pPr>
-      <w:bookmarkStart w:id="14" w:name="_Toc482025871"/>
+      <w:bookmarkStart w:id="15" w:name="_Toc482025871"/>
       <w:r>
         <w:t>Casos de teste</w:t>
       </w:r>
-      <w:bookmarkEnd w:id="14"/>
+      <w:bookmarkEnd w:id="15"/>
     </w:p>
     <w:p>
       <w:pPr>
@@ -3048,34 +3122,34 @@
     </w:p>
     <w:p>
       <w:pPr>
-        <w:pStyle w:val="Heading1"/>
+        <w:pStyle w:val="Ttulo1"/>
         <w:spacing w:line="360" w:lineRule="auto"/>
         <w:jc w:val="both"/>
       </w:pPr>
-      <w:bookmarkStart w:id="15" w:name="_Toc482025872"/>
+      <w:bookmarkStart w:id="16" w:name="_Toc482025872"/>
       <w:r>
         <w:t>P</w:t>
       </w:r>
       <w:r>
         <w:t>alíndromo</w:t>
       </w:r>
-      <w:bookmarkEnd w:id="15"/>
-    </w:p>
-    <w:p>
-      <w:pPr>
-        <w:pStyle w:val="Heading2"/>
-        <w:spacing w:line="360" w:lineRule="auto"/>
-        <w:jc w:val="both"/>
-      </w:pPr>
-      <w:bookmarkStart w:id="16" w:name="_Toc482025873"/>
-      <w:r>
-        <w:t>Descrição do Problema</w:t>
-      </w:r>
-      <w:bookmarkStart w:id="17" w:name="_Toc482025874"/>
       <w:bookmarkEnd w:id="16"/>
     </w:p>
     <w:p>
       <w:pPr>
+        <w:pStyle w:val="Ttulo2"/>
+        <w:spacing w:line="360" w:lineRule="auto"/>
+        <w:jc w:val="both"/>
+      </w:pPr>
+      <w:bookmarkStart w:id="17" w:name="_Toc482025873"/>
+      <w:r>
+        <w:t>Descrição do Problema</w:t>
+      </w:r>
+      <w:bookmarkStart w:id="18" w:name="_Toc482025874"/>
+      <w:bookmarkEnd w:id="17"/>
+    </w:p>
+    <w:p>
+      <w:pPr>
         <w:spacing w:line="360" w:lineRule="auto"/>
         <w:ind w:firstLine="576"/>
         <w:jc w:val="both"/>
@@ -3087,20 +3161,12 @@
         <w:rPr>
           <w:rFonts w:cstheme="minorHAnsi"/>
         </w:rPr>
-        <w:t xml:space="preserve">Um palíndromo é uma palavra, frase ou sequência de unidades que tem a propriedade de poder ser lida tanto da direita pra esquerda, como da esquerda pra direita. O problema consistem em, dado uma palavra ou frase de </w:t>
-      </w:r>
-      <w:bookmarkStart w:id="18" w:name="_GoBack"/>
-      <w:bookmarkEnd w:id="18"/>
-      <w:r>
-        <w:rPr>
-          <w:rFonts w:cstheme="minorHAnsi"/>
-        </w:rPr>
-        <w:t>entrada, dizer se a mesma é ou não um palíndromo.</w:t>
+        <w:t>Um palíndromo é uma palavra, frase ou sequência de unidades que tem a propriedade de poder ser lida tanto da direita pra esquerda, como da esquerda pra direita. O problema consistem em, dado uma palavra ou frase de entrada, dizer se a mesma é ou não um palíndromo.</w:t>
       </w:r>
     </w:p>
     <w:p>
       <w:pPr>
-        <w:pStyle w:val="Heading3"/>
+        <w:pStyle w:val="Ttulo3"/>
         <w:spacing w:line="360" w:lineRule="auto"/>
         <w:jc w:val="both"/>
         <w:rPr>
@@ -3150,7 +3216,7 @@
     </w:p>
     <w:p>
       <w:pPr>
-        <w:pStyle w:val="Heading3"/>
+        <w:pStyle w:val="Ttulo3"/>
         <w:spacing w:line="360" w:lineRule="auto"/>
         <w:jc w:val="both"/>
         <w:rPr>
@@ -3179,41 +3245,36 @@
           <w:color w:val="333333"/>
           <w:shd w:val="clear" w:color="auto" w:fill="FFFFFF"/>
         </w:rPr>
-        <w:t>A saíd</w:t>
-      </w:r>
-      <w:r>
-        <w:rPr>
-          <w:rFonts w:cstheme="minorHAnsi"/>
-          <w:color w:val="333333"/>
-          <w:shd w:val="clear" w:color="auto" w:fill="FFFFFF"/>
-        </w:rPr>
-        <w:t>a será composta por uma string “SIM”, caso a palavra seja um palíndromo, ou “NAO”, caso a palavra não seja um palíndromo.</w:t>
+        <w:t>A saída será composta por uma string “SIM”, caso a palavra seja um palíndromo, ou “NAO”, caso a palavra não seja um palíndromo.</w:t>
       </w:r>
     </w:p>
     <w:p>
       <w:pPr>
-        <w:pStyle w:val="Heading2"/>
+        <w:pStyle w:val="Ttulo2"/>
         <w:spacing w:line="360" w:lineRule="auto"/>
         <w:jc w:val="both"/>
       </w:pPr>
       <w:r>
+        <w:lastRenderedPageBreak/>
         <w:t>Representação do algoritmo em grafo</w:t>
       </w:r>
-      <w:bookmarkEnd w:id="17"/>
+      <w:bookmarkEnd w:id="18"/>
     </w:p>
     <w:p>
       <w:pPr>
-        <w:spacing w:line="360" w:lineRule="auto"/>
-        <w:ind w:firstLine="576"/>
-        <w:jc w:val="both"/>
-      </w:pPr>
-      <w:r>
-        <w:t>[colar a figura]</w:t>
+        <w:jc w:val="center"/>
+      </w:pPr>
+      <w:r>
+        <w:pict>
+          <v:shape id="_x0000_i1031" type="#_x0000_t75" style="width:400.1pt;height:332.15pt">
+            <v:imagedata r:id="rId10" o:title="palindromo"/>
+          </v:shape>
+        </w:pict>
       </w:r>
     </w:p>
     <w:p>
       <w:pPr>
-        <w:pStyle w:val="Heading2"/>
+        <w:pStyle w:val="Ttulo2"/>
         <w:spacing w:line="360" w:lineRule="auto"/>
         <w:jc w:val="both"/>
       </w:pPr>
@@ -3225,7 +3286,7 @@
     </w:p>
     <w:p>
       <w:pPr>
-        <w:pStyle w:val="Heading3"/>
+        <w:pStyle w:val="Ttulo3"/>
         <w:spacing w:line="360" w:lineRule="auto"/>
         <w:jc w:val="both"/>
       </w:pPr>
@@ -3234,6 +3295,9 @@
         <w:t>Estratégia de Nós:</w:t>
       </w:r>
       <w:bookmarkEnd w:id="20"/>
+      <w:r>
+        <w:t xml:space="preserve"> (14)</w:t>
+      </w:r>
     </w:p>
     <w:p>
       <w:pPr>
@@ -3242,12 +3306,20 @@
         <w:jc w:val="both"/>
       </w:pPr>
       <w:r>
-        <w:t>TR = { 1, 2, 3, 4, 5, 6, 7, 8, 9, 10, 11, 12, 13, 14 }</w:t>
+        <w:t xml:space="preserve">TR = </w:t>
+      </w:r>
+      <w:proofErr w:type="gramStart"/>
+      <w:r>
+        <w:t>{ 1</w:t>
+      </w:r>
+      <w:proofErr w:type="gramEnd"/>
+      <w:r>
+        <w:t>, 2, 3, 4, 5, 6, 7, 8, 9, 10, 11, 12, 13, 14 }</w:t>
       </w:r>
     </w:p>
     <w:p>
       <w:pPr>
-        <w:pStyle w:val="Heading3"/>
+        <w:pStyle w:val="Ttulo3"/>
         <w:spacing w:line="360" w:lineRule="auto"/>
         <w:jc w:val="both"/>
       </w:pPr>
@@ -3256,6 +3328,9 @@
         <w:t>Estratégia de Arcos:</w:t>
       </w:r>
       <w:bookmarkEnd w:id="21"/>
+      <w:r>
+        <w:t xml:space="preserve"> (18)</w:t>
+      </w:r>
     </w:p>
     <w:p>
       <w:pPr>
@@ -3264,21 +3339,31 @@
         <w:jc w:val="both"/>
       </w:pPr>
       <w:r>
-        <w:t>TR = { (1, 2), (2, 3), (2, 6), (3, 4), (3, 5), (4, 5), (5, 2), (6, 7), (7, 8), (7, 11), (8, 9), (8, 10), (9, 10), (10, 7), (11, 12), (11, 13), (12, 14), (13, 14) }</w:t>
+        <w:t xml:space="preserve">TR = </w:t>
+      </w:r>
+      <w:proofErr w:type="gramStart"/>
+      <w:r>
+        <w:t>{ (</w:t>
+      </w:r>
+      <w:proofErr w:type="gramEnd"/>
+      <w:r>
+        <w:t>1, 2), (2, 3), (2, 6), (3, 4), (3, 5), (4, 5), (5, 2), (6, 7), (7, 8), (7, 11), (8, 9), (8, 10), (9, 10), (10, 7), (11, 12), (11, 13), (12, 14), (13, 14) }</w:t>
       </w:r>
     </w:p>
     <w:p>
       <w:pPr>
-        <w:pStyle w:val="Heading3"/>
+        <w:pStyle w:val="Ttulo3"/>
         <w:spacing w:line="360" w:lineRule="auto"/>
         <w:jc w:val="both"/>
       </w:pPr>
       <w:bookmarkStart w:id="22" w:name="_Toc482025878"/>
       <w:r>
-        <w:lastRenderedPageBreak/>
         <w:t>Estratégia de Pares de Arcos:</w:t>
       </w:r>
       <w:bookmarkEnd w:id="22"/>
+      <w:r>
+        <w:t xml:space="preserve"> (23)</w:t>
+      </w:r>
     </w:p>
     <w:p>
       <w:pPr>
@@ -3287,12 +3372,26 @@
         <w:jc w:val="both"/>
       </w:pPr>
       <w:r>
-        <w:t>TR = { (1, 2, 3), (1, 2, 6), (2, 3, 4), (2, 3, 5), (2, 6, 7), (3, 4, 5), (3, 5, 2), (4, 5, 2), (5, 2, 3), (5, 2, 6), (6, 7, 8), (6, 7, 11), (7, 8, 9), (7, 8, 10), (7, 11, 12), (7, 11, 13), (8, 9, 10), (8, 10, 7), (9, 10, 7), (10, 7, 8), (10, 7, 11), (11, 12, 14), (11, 13, 14), (12, 14), (13, 14) }</w:t>
+        <w:t xml:space="preserve">TR = </w:t>
+      </w:r>
+      <w:proofErr w:type="gramStart"/>
+      <w:r>
+        <w:t>{ (</w:t>
+      </w:r>
+      <w:proofErr w:type="gramEnd"/>
+      <w:r>
+        <w:t xml:space="preserve">1, 2, 3), (1, 2, 6), (2, 3, 4), (2, 3, 5), (2, 6, 7), (3, 4, 5), (3, 5, 2), (4, 5, 2), (5, 2, 3), (5, 2, 6), (6, 7, 8), (6, 7, 11), (7, 8, 9), (7, 8, 10), (7, 11, 12), (7, 11, 13), (8, 9, 10), (8, 10, 7), (9, 10, 7), (10, 7, 8), (10, 7, 11), (11, 12, 14), </w:t>
+      </w:r>
+      <w:r>
+        <w:t>(11, 13, 14)</w:t>
+      </w:r>
+      <w:r>
+        <w:t xml:space="preserve"> }</w:t>
       </w:r>
     </w:p>
     <w:p>
       <w:pPr>
-        <w:pStyle w:val="Heading3"/>
+        <w:pStyle w:val="Ttulo3"/>
         <w:spacing w:line="360" w:lineRule="auto"/>
         <w:jc w:val="both"/>
       </w:pPr>
@@ -3301,6 +3400,9 @@
         <w:t>Estratégia de Caminhos Primos:</w:t>
       </w:r>
       <w:bookmarkEnd w:id="23"/>
+      <w:r>
+        <w:t xml:space="preserve"> (32)</w:t>
+      </w:r>
     </w:p>
     <w:p>
       <w:pPr>
@@ -3309,12 +3411,19 @@
         <w:jc w:val="both"/>
       </w:pPr>
       <w:r>
-        <w:t>TR = { (1,2,3,4,5), (1,2,3,5), (1,2,6,7,8,9,10), (1,2,6,7,8,10), (1,2,6,7,11,12,14), (1,2,6,7,11,13,14), (2,3,4,5,2), (2,3,5,2), (3,4,5,2,3), (3,5,2,3), (3,4,5,2,6,7,8,9,10), (3,4,5,2,6,7,8,10), (3,5,2,6,7,8,9,10), (3,5,2,6,7,8,10), (3,4,5,2,6,7,11,12,14), (3,4,5,2,6,7,11,13,14), (3,5,2,6,7,11,12,14), (3,5,2,6,7,11,13,14), (4,5,2,3,4), (4,5,2,6,7,8,9,10), (4,5,2,6,7,8,10), (4,5,2,6,7,11,12,14), (4,5,2,6,7,11,13,14), (5,2,3,4,5), (5,2,3,5), (5,2,6,7,8,9,10), (5,2,6,7,8,10), (5,2,6,7,11,12,14), (5,2,6,7,11,13,14), (7,8,9,10,7), (7,8,10,7), (8,9,10,7,8), (8,10,7,8), (8,9,10,7,11,12,14), (8,9,10,7,11,13,14), (8,10,7,11,12,14), (8,10,7,11,13,14), (9,10,7,8,9), (9,10,7,11,12,14), (9,10,7,11,13,14), (10,7,8,9,10), (10,7,8,10), (10,7,11,12,14), (10,7,11,13,14) }</w:t>
+        <w:t xml:space="preserve">TR = </w:t>
+      </w:r>
+      <w:r>
+        <w:t xml:space="preserve">{ (3, 4, 5, 2, 6, 7, 8, 9, 10), (3, 4, 5, 2, 6, 7, 11, 12, 14), (3, 4, 5, 2, 6, 7, 11, 13, 14), (3, 5, 2, 6, 7, 8, 9, 10), (3, 4, 5, 2, 6, 7, 8, 10), (3, 5, 2, 6, 7, 11, 12, 14), (3, 5, 2, 6, 7, 11, 13, 14), (3, 5, 2, 6, 7, 8, </w:t>
+      </w:r>
+      <w:r>
+        <w:lastRenderedPageBreak/>
+        <w:t>10), (1, 2, 6, 7, 11, 12, 14), (1, 2, 6, 7, 8, 9, 10), (1, 2, 6, 7, 11, 13, 14), (8, 9, 10, 7, 11, 12, 14), (8, 9, 10, 7, 11, 13, 14), (1, 2, 6, 7, 8, 10), (8, 10, 7, 11, 12, 14), (8, 10, 7, 11, 13, 14), (3, 4, 5, 2, 3), (4, 5, 2, 3, 4), (5, 2, 3, 4, 5), (1, 2, 3, 4, 5), (2, 3, 4, 5, 2), (9, 10, 7, 8, 9), (10, 7, 8, 9, 10), (7, 8, 9, 10, 7), (8, 9, 10, 7, 8), (3, 5, 2, 3), (5, 2, 3, 5), (1, 2, 3, 5), (2, 3, 5, 2), (10, 7, 8, 10), (8, 10, 7, 8), (7, 8, 10, 7) }</w:t>
       </w:r>
     </w:p>
     <w:p>
       <w:pPr>
-        <w:pStyle w:val="Heading2"/>
+        <w:pStyle w:val="Ttulo2"/>
         <w:spacing w:line="360" w:lineRule="auto"/>
         <w:jc w:val="both"/>
       </w:pPr>
@@ -3333,7 +3442,7 @@
     </w:p>
     <w:p>
       <w:pPr>
-        <w:pStyle w:val="ListParagraph"/>
+        <w:pStyle w:val="PargrafodaLista"/>
         <w:spacing w:after="0" w:line="360" w:lineRule="auto"/>
         <w:ind w:left="1800"/>
         <w:jc w:val="both"/>
@@ -3342,16 +3451,18 @@
     <w:p>
       <w:pPr>
         <w:spacing w:line="360" w:lineRule="auto"/>
+        <w:jc w:val="both"/>
       </w:pPr>
     </w:p>
     <w:p>
       <w:pPr>
-        <w:pStyle w:val="Heading2"/>
+        <w:pStyle w:val="Ttulo2"/>
         <w:numPr>
           <w:ilvl w:val="0"/>
           <w:numId w:val="0"/>
         </w:numPr>
         <w:spacing w:line="360" w:lineRule="auto"/>
+        <w:jc w:val="both"/>
       </w:pPr>
     </w:p>
     <w:sectPr>
@@ -3365,8 +3476,8 @@
 </file>
 
 <file path=word/numbering.xml><?xml version="1.0" encoding="utf-8"?>
-<w:numbering xmlns:wpc="http://schemas.microsoft.com/office/word/2010/wordprocessingCanvas" xmlns:mc="http://schemas.openxmlformats.org/markup-compatibility/2006" xmlns:o="urn:schemas-microsoft-com:office:office" xmlns:r="http://schemas.openxmlformats.org/officeDocument/2006/relationships" xmlns:m="http://schemas.openxmlformats.org/officeDocument/2006/math" xmlns:v="urn:schemas-microsoft-com:vml" xmlns:wp14="http://schemas.microsoft.com/office/word/2010/wordprocessingDrawing" xmlns:wp="http://schemas.openxmlformats.org/drawingml/2006/wordprocessingDrawing" xmlns:w10="urn:schemas-microsoft-com:office:word" xmlns:w="http://schemas.openxmlformats.org/wordprocessingml/2006/main" xmlns:w14="http://schemas.microsoft.com/office/word/2010/wordml" xmlns:w15="http://schemas.microsoft.com/office/word/2012/wordml" xmlns:wpg="http://schemas.microsoft.com/office/word/2010/wordprocessingGroup" xmlns:wpi="http://schemas.microsoft.com/office/word/2010/wordprocessingInk" xmlns:wne="http://schemas.microsoft.com/office/word/2006/wordml" xmlns:wps="http://schemas.microsoft.com/office/word/2010/wordprocessingShape" mc:Ignorable="w14 w15 wp14">
-  <w:abstractNum w:abstractNumId="0">
+<w:numbering xmlns:wpc="http://schemas.microsoft.com/office/word/2010/wordprocessingCanvas" xmlns:cx="http://schemas.microsoft.com/office/drawing/2014/chartex" xmlns:cx1="http://schemas.microsoft.com/office/drawing/2015/9/8/chartex" xmlns:cx2="http://schemas.microsoft.com/office/drawing/2015/10/21/chartex" xmlns:cx3="http://schemas.microsoft.com/office/drawing/2016/5/9/chartex" xmlns:cx4="http://schemas.microsoft.com/office/drawing/2016/5/10/chartex" xmlns:cx5="http://schemas.microsoft.com/office/drawing/2016/5/11/chartex" xmlns:mc="http://schemas.openxmlformats.org/markup-compatibility/2006" xmlns:o="urn:schemas-microsoft-com:office:office" xmlns:r="http://schemas.openxmlformats.org/officeDocument/2006/relationships" xmlns:m="http://schemas.openxmlformats.org/officeDocument/2006/math" xmlns:v="urn:schemas-microsoft-com:vml" xmlns:wp14="http://schemas.microsoft.com/office/word/2010/wordprocessingDrawing" xmlns:wp="http://schemas.openxmlformats.org/drawingml/2006/wordprocessingDrawing" xmlns:w10="urn:schemas-microsoft-com:office:word" xmlns:w="http://schemas.openxmlformats.org/wordprocessingml/2006/main" xmlns:w14="http://schemas.microsoft.com/office/word/2010/wordml" xmlns:w15="http://schemas.microsoft.com/office/word/2012/wordml" xmlns:w16se="http://schemas.microsoft.com/office/word/2015/wordml/symex" xmlns:wpg="http://schemas.microsoft.com/office/word/2010/wordprocessingGroup" xmlns:wpi="http://schemas.microsoft.com/office/word/2010/wordprocessingInk" xmlns:wne="http://schemas.microsoft.com/office/word/2006/wordml" xmlns:wps="http://schemas.microsoft.com/office/word/2010/wordprocessingShape" mc:Ignorable="w14 w15 w16se wp14">
+  <w:abstractNum w:abstractNumId="0" w15:restartNumberingAfterBreak="0">
     <w:nsid w:val="08AC5DBE"/>
     <w:multiLevelType w:val="hybridMultilevel"/>
     <w:tmpl w:val="7E46BF0C"/>
@@ -3479,7 +3590,7 @@
       </w:rPr>
     </w:lvl>
   </w:abstractNum>
-  <w:abstractNum w:abstractNumId="1">
+  <w:abstractNum w:abstractNumId="1" w15:restartNumberingAfterBreak="0">
     <w:nsid w:val="0ADC4AD1"/>
     <w:multiLevelType w:val="hybridMultilevel"/>
     <w:tmpl w:val="02D4C362"/>
@@ -3592,7 +3703,7 @@
       </w:rPr>
     </w:lvl>
   </w:abstractNum>
-  <w:abstractNum w:abstractNumId="2">
+  <w:abstractNum w:abstractNumId="2" w15:restartNumberingAfterBreak="0">
     <w:nsid w:val="0F4042DB"/>
     <w:multiLevelType w:val="hybridMultilevel"/>
     <w:tmpl w:val="329E39B4"/>
@@ -3705,7 +3816,7 @@
       </w:rPr>
     </w:lvl>
   </w:abstractNum>
-  <w:abstractNum w:abstractNumId="3">
+  <w:abstractNum w:abstractNumId="3" w15:restartNumberingAfterBreak="0">
     <w:nsid w:val="0F795149"/>
     <w:multiLevelType w:val="hybridMultilevel"/>
     <w:tmpl w:val="62863F8A"/>
@@ -3818,7 +3929,7 @@
       </w:rPr>
     </w:lvl>
   </w:abstractNum>
-  <w:abstractNum w:abstractNumId="4">
+  <w:abstractNum w:abstractNumId="4" w15:restartNumberingAfterBreak="0">
     <w:nsid w:val="13B40ACF"/>
     <w:multiLevelType w:val="hybridMultilevel"/>
     <w:tmpl w:val="343075F8"/>
@@ -3931,14 +4042,14 @@
       </w:rPr>
     </w:lvl>
   </w:abstractNum>
-  <w:abstractNum w:abstractNumId="5">
+  <w:abstractNum w:abstractNumId="5" w15:restartNumberingAfterBreak="0">
     <w:nsid w:val="1482775B"/>
     <w:multiLevelType w:val="multilevel"/>
     <w:tmpl w:val="12325146"/>
     <w:lvl w:ilvl="0">
       <w:start w:val="1"/>
       <w:numFmt w:val="decimal"/>
-      <w:pStyle w:val="Heading1"/>
+      <w:pStyle w:val="Ttulo1"/>
       <w:lvlText w:val="%1"/>
       <w:lvlJc w:val="left"/>
       <w:pPr>
@@ -3948,7 +4059,7 @@
     <w:lvl w:ilvl="1">
       <w:start w:val="1"/>
       <w:numFmt w:val="decimal"/>
-      <w:pStyle w:val="Heading2"/>
+      <w:pStyle w:val="Ttulo2"/>
       <w:lvlText w:val="%1.%2"/>
       <w:lvlJc w:val="left"/>
       <w:pPr>
@@ -3958,7 +4069,7 @@
     <w:lvl w:ilvl="2">
       <w:start w:val="1"/>
       <w:numFmt w:val="decimal"/>
-      <w:pStyle w:val="Heading3"/>
+      <w:pStyle w:val="Ttulo3"/>
       <w:lvlText w:val="%1.%2.%3"/>
       <w:lvlJc w:val="left"/>
       <w:pPr>
@@ -3968,7 +4079,7 @@
     <w:lvl w:ilvl="3">
       <w:start w:val="1"/>
       <w:numFmt w:val="decimal"/>
-      <w:pStyle w:val="Heading4"/>
+      <w:pStyle w:val="Ttulo4"/>
       <w:lvlText w:val="%1.%2.%3.%4"/>
       <w:lvlJc w:val="left"/>
       <w:pPr>
@@ -3978,7 +4089,7 @@
     <w:lvl w:ilvl="4">
       <w:start w:val="1"/>
       <w:numFmt w:val="decimal"/>
-      <w:pStyle w:val="Heading5"/>
+      <w:pStyle w:val="Ttulo5"/>
       <w:lvlText w:val="%1.%2.%3.%4.%5"/>
       <w:lvlJc w:val="left"/>
       <w:pPr>
@@ -3988,7 +4099,7 @@
     <w:lvl w:ilvl="5">
       <w:start w:val="1"/>
       <w:numFmt w:val="decimal"/>
-      <w:pStyle w:val="Heading6"/>
+      <w:pStyle w:val="Ttulo6"/>
       <w:lvlText w:val="%1.%2.%3.%4.%5.%6"/>
       <w:lvlJc w:val="left"/>
       <w:pPr>
@@ -3998,7 +4109,7 @@
     <w:lvl w:ilvl="6">
       <w:start w:val="1"/>
       <w:numFmt w:val="decimal"/>
-      <w:pStyle w:val="Heading7"/>
+      <w:pStyle w:val="Ttulo7"/>
       <w:lvlText w:val="%1.%2.%3.%4.%5.%6.%7"/>
       <w:lvlJc w:val="left"/>
       <w:pPr>
@@ -4008,7 +4119,7 @@
     <w:lvl w:ilvl="7">
       <w:start w:val="1"/>
       <w:numFmt w:val="decimal"/>
-      <w:pStyle w:val="Heading8"/>
+      <w:pStyle w:val="Ttulo8"/>
       <w:lvlText w:val="%1.%2.%3.%4.%5.%6.%7.%8"/>
       <w:lvlJc w:val="left"/>
       <w:pPr>
@@ -4018,7 +4129,7 @@
     <w:lvl w:ilvl="8">
       <w:start w:val="1"/>
       <w:numFmt w:val="decimal"/>
-      <w:pStyle w:val="Heading9"/>
+      <w:pStyle w:val="Ttulo9"/>
       <w:lvlText w:val="%1.%2.%3.%4.%5.%6.%7.%8.%9"/>
       <w:lvlJc w:val="left"/>
       <w:pPr>
@@ -4026,7 +4137,7 @@
       </w:pPr>
     </w:lvl>
   </w:abstractNum>
-  <w:abstractNum w:abstractNumId="6">
+  <w:abstractNum w:abstractNumId="6" w15:restartNumberingAfterBreak="0">
     <w:nsid w:val="188E2FD7"/>
     <w:multiLevelType w:val="hybridMultilevel"/>
     <w:tmpl w:val="C55631B2"/>
@@ -4139,7 +4250,7 @@
       </w:rPr>
     </w:lvl>
   </w:abstractNum>
-  <w:abstractNum w:abstractNumId="7">
+  <w:abstractNum w:abstractNumId="7" w15:restartNumberingAfterBreak="0">
     <w:nsid w:val="1CFB7E8B"/>
     <w:multiLevelType w:val="hybridMultilevel"/>
     <w:tmpl w:val="F1B2ECEA"/>
@@ -4252,7 +4363,7 @@
       </w:rPr>
     </w:lvl>
   </w:abstractNum>
-  <w:abstractNum w:abstractNumId="8">
+  <w:abstractNum w:abstractNumId="8" w15:restartNumberingAfterBreak="0">
     <w:nsid w:val="2087048C"/>
     <w:multiLevelType w:val="hybridMultilevel"/>
     <w:tmpl w:val="19648EC2"/>
@@ -4365,7 +4476,7 @@
       </w:rPr>
     </w:lvl>
   </w:abstractNum>
-  <w:abstractNum w:abstractNumId="9">
+  <w:abstractNum w:abstractNumId="9" w15:restartNumberingAfterBreak="0">
     <w:nsid w:val="2C4C1C9C"/>
     <w:multiLevelType w:val="hybridMultilevel"/>
     <w:tmpl w:val="76449A48"/>
@@ -4478,7 +4589,7 @@
       </w:rPr>
     </w:lvl>
   </w:abstractNum>
-  <w:abstractNum w:abstractNumId="10">
+  <w:abstractNum w:abstractNumId="10" w15:restartNumberingAfterBreak="0">
     <w:nsid w:val="2CBD00FC"/>
     <w:multiLevelType w:val="multilevel"/>
     <w:tmpl w:val="061A8C1C"/>
@@ -4591,7 +4702,7 @@
       </w:rPr>
     </w:lvl>
   </w:abstractNum>
-  <w:abstractNum w:abstractNumId="11">
+  <w:abstractNum w:abstractNumId="11" w15:restartNumberingAfterBreak="0">
     <w:nsid w:val="3352180B"/>
     <w:multiLevelType w:val="hybridMultilevel"/>
     <w:tmpl w:val="4054240E"/>
@@ -4704,7 +4815,7 @@
       </w:rPr>
     </w:lvl>
   </w:abstractNum>
-  <w:abstractNum w:abstractNumId="12">
+  <w:abstractNum w:abstractNumId="12" w15:restartNumberingAfterBreak="0">
     <w:nsid w:val="36CB3FF1"/>
     <w:multiLevelType w:val="hybridMultilevel"/>
     <w:tmpl w:val="9D9E423A"/>
@@ -4817,7 +4928,7 @@
       </w:rPr>
     </w:lvl>
   </w:abstractNum>
-  <w:abstractNum w:abstractNumId="13">
+  <w:abstractNum w:abstractNumId="13" w15:restartNumberingAfterBreak="0">
     <w:nsid w:val="3DA8190E"/>
     <w:multiLevelType w:val="multilevel"/>
     <w:tmpl w:val="BDD07F86"/>
@@ -4966,7 +5077,7 @@
       </w:rPr>
     </w:lvl>
   </w:abstractNum>
-  <w:abstractNum w:abstractNumId="14">
+  <w:abstractNum w:abstractNumId="14" w15:restartNumberingAfterBreak="0">
     <w:nsid w:val="3FF13C21"/>
     <w:multiLevelType w:val="hybridMultilevel"/>
     <w:tmpl w:val="89C24E08"/>
@@ -5079,7 +5190,7 @@
       </w:rPr>
     </w:lvl>
   </w:abstractNum>
-  <w:abstractNum w:abstractNumId="15">
+  <w:abstractNum w:abstractNumId="15" w15:restartNumberingAfterBreak="0">
     <w:nsid w:val="42FB4BE2"/>
     <w:multiLevelType w:val="multilevel"/>
     <w:tmpl w:val="B5E2418E"/>
@@ -5192,7 +5303,7 @@
       </w:rPr>
     </w:lvl>
   </w:abstractNum>
-  <w:abstractNum w:abstractNumId="16">
+  <w:abstractNum w:abstractNumId="16" w15:restartNumberingAfterBreak="0">
     <w:nsid w:val="515902E9"/>
     <w:multiLevelType w:val="hybridMultilevel"/>
     <w:tmpl w:val="A7107BB4"/>
@@ -5305,7 +5416,7 @@
       </w:rPr>
     </w:lvl>
   </w:abstractNum>
-  <w:abstractNum w:abstractNumId="17">
+  <w:abstractNum w:abstractNumId="17" w15:restartNumberingAfterBreak="0">
     <w:nsid w:val="52610A58"/>
     <w:multiLevelType w:val="multilevel"/>
     <w:tmpl w:val="20E8D762"/>
@@ -5418,7 +5529,7 @@
       </w:rPr>
     </w:lvl>
   </w:abstractNum>
-  <w:abstractNum w:abstractNumId="18">
+  <w:abstractNum w:abstractNumId="18" w15:restartNumberingAfterBreak="0">
     <w:nsid w:val="53A101A0"/>
     <w:multiLevelType w:val="multilevel"/>
     <w:tmpl w:val="F078D456"/>
@@ -5531,7 +5642,7 @@
       </w:rPr>
     </w:lvl>
   </w:abstractNum>
-  <w:abstractNum w:abstractNumId="19">
+  <w:abstractNum w:abstractNumId="19" w15:restartNumberingAfterBreak="0">
     <w:nsid w:val="589C152F"/>
     <w:multiLevelType w:val="hybridMultilevel"/>
     <w:tmpl w:val="DAA45CFE"/>
@@ -5617,7 +5728,7 @@
       </w:pPr>
     </w:lvl>
   </w:abstractNum>
-  <w:abstractNum w:abstractNumId="20">
+  <w:abstractNum w:abstractNumId="20" w15:restartNumberingAfterBreak="0">
     <w:nsid w:val="5FAF107E"/>
     <w:multiLevelType w:val="hybridMultilevel"/>
     <w:tmpl w:val="D708E90C"/>
@@ -5730,7 +5841,7 @@
       </w:rPr>
     </w:lvl>
   </w:abstractNum>
-  <w:abstractNum w:abstractNumId="21">
+  <w:abstractNum w:abstractNumId="21" w15:restartNumberingAfterBreak="0">
     <w:nsid w:val="6AA8772F"/>
     <w:multiLevelType w:val="hybridMultilevel"/>
     <w:tmpl w:val="1EE21BBC"/>
@@ -5843,7 +5954,7 @@
       </w:rPr>
     </w:lvl>
   </w:abstractNum>
-  <w:abstractNum w:abstractNumId="22">
+  <w:abstractNum w:abstractNumId="22" w15:restartNumberingAfterBreak="0">
     <w:nsid w:val="6FE45E65"/>
     <w:multiLevelType w:val="hybridMultilevel"/>
     <w:tmpl w:val="46C8F7CC"/>
@@ -5956,7 +6067,7 @@
       </w:rPr>
     </w:lvl>
   </w:abstractNum>
-  <w:abstractNum w:abstractNumId="23">
+  <w:abstractNum w:abstractNumId="23" w15:restartNumberingAfterBreak="0">
     <w:nsid w:val="75DA74EA"/>
     <w:multiLevelType w:val="multilevel"/>
     <w:tmpl w:val="F332788A"/>
@@ -6172,7 +6283,7 @@
 </file>
 
 <file path=word/styles.xml><?xml version="1.0" encoding="utf-8"?>
-<w:styles xmlns:mc="http://schemas.openxmlformats.org/markup-compatibility/2006" xmlns:r="http://schemas.openxmlformats.org/officeDocument/2006/relationships" xmlns:w="http://schemas.openxmlformats.org/wordprocessingml/2006/main" xmlns:w14="http://schemas.microsoft.com/office/word/2010/wordml" xmlns:w15="http://schemas.microsoft.com/office/word/2012/wordml" mc:Ignorable="w14 w15">
+<w:styles xmlns:mc="http://schemas.openxmlformats.org/markup-compatibility/2006" xmlns:r="http://schemas.openxmlformats.org/officeDocument/2006/relationships" xmlns:w="http://schemas.openxmlformats.org/wordprocessingml/2006/main" xmlns:w14="http://schemas.microsoft.com/office/word/2010/wordml" xmlns:w15="http://schemas.microsoft.com/office/word/2012/wordml" xmlns:w16se="http://schemas.microsoft.com/office/word/2015/wordml/symex" mc:Ignorable="w14 w15 w16se">
   <w:docDefaults>
     <w:rPrDefault>
       <w:rPr>
@@ -6188,7 +6299,7 @@
       </w:pPr>
     </w:pPrDefault>
   </w:docDefaults>
-  <w:latentStyles w:defLockedState="0" w:defUIPriority="99" w:defSemiHidden="0" w:defUnhideWhenUsed="0" w:defQFormat="0" w:count="371">
+  <w:latentStyles w:defLockedState="0" w:defUIPriority="99" w:defSemiHidden="0" w:defUnhideWhenUsed="0" w:defQFormat="0" w:count="374">
     <w:lsdException w:name="Normal" w:uiPriority="0" w:qFormat="1"/>
     <w:lsdException w:name="heading 1" w:uiPriority="9" w:qFormat="1"/>
     <w:lsdException w:name="heading 2" w:semiHidden="1" w:uiPriority="9" w:unhideWhenUsed="1" w:qFormat="1"/>
@@ -6294,7 +6405,6 @@
     <w:lsdException w:name="HTML Sample" w:semiHidden="1" w:unhideWhenUsed="1"/>
     <w:lsdException w:name="HTML Typewriter" w:semiHidden="1" w:unhideWhenUsed="1"/>
     <w:lsdException w:name="HTML Variable" w:semiHidden="1" w:unhideWhenUsed="1"/>
-    <w:lsdException w:name="Normal Table" w:semiHidden="1" w:unhideWhenUsed="1"/>
     <w:lsdException w:name="annotation subject" w:semiHidden="1" w:unhideWhenUsed="1"/>
     <w:lsdException w:name="No List" w:semiHidden="1" w:unhideWhenUsed="1"/>
     <w:lsdException w:name="Outline List 1" w:semiHidden="1" w:unhideWhenUsed="1"/>
@@ -6339,7 +6449,6 @@
     <w:lsdException w:name="Table Professional" w:semiHidden="1" w:unhideWhenUsed="1"/>
     <w:lsdException w:name="Table Subtle 1" w:semiHidden="1" w:unhideWhenUsed="1"/>
     <w:lsdException w:name="Table Subtle 2" w:semiHidden="1" w:unhideWhenUsed="1"/>
-    <w:lsdException w:name="Table Web 1" w:semiHidden="1" w:unhideWhenUsed="1"/>
     <w:lsdException w:name="Table Web 2" w:semiHidden="1" w:unhideWhenUsed="1"/>
     <w:lsdException w:name="Table Web 3" w:semiHidden="1" w:unhideWhenUsed="1"/>
     <w:lsdException w:name="Balloon Text" w:semiHidden="1" w:unhideWhenUsed="1"/>
@@ -6560,17 +6669,20 @@
     <w:lsdException w:name="List Table 5 Dark Accent 6" w:uiPriority="50"/>
     <w:lsdException w:name="List Table 6 Colorful Accent 6" w:uiPriority="51"/>
     <w:lsdException w:name="List Table 7 Colorful Accent 6" w:uiPriority="52"/>
+    <w:lsdException w:name="Mention" w:semiHidden="1" w:unhideWhenUsed="1"/>
+    <w:lsdException w:name="Smart Hyperlink" w:semiHidden="1" w:unhideWhenUsed="1"/>
+    <w:lsdException w:name="Hashtag" w:semiHidden="1" w:unhideWhenUsed="1"/>
   </w:latentStyles>
   <w:style w:type="paragraph" w:default="1" w:styleId="Normal">
     <w:name w:val="Normal"/>
     <w:qFormat/>
     <w:rsid w:val="00547062"/>
   </w:style>
-  <w:style w:type="paragraph" w:styleId="Heading1">
+  <w:style w:type="paragraph" w:styleId="Ttulo1">
     <w:name w:val="heading 1"/>
     <w:basedOn w:val="Normal"/>
     <w:next w:val="Normal"/>
-    <w:link w:val="Heading1Char"/>
+    <w:link w:val="Ttulo1Char"/>
     <w:uiPriority w:val="9"/>
     <w:qFormat/>
     <w:rsid w:val="00547062"/>
@@ -6596,11 +6708,11 @@
       <w:szCs w:val="36"/>
     </w:rPr>
   </w:style>
-  <w:style w:type="paragraph" w:styleId="Heading2">
+  <w:style w:type="paragraph" w:styleId="Ttulo2">
     <w:name w:val="heading 2"/>
     <w:basedOn w:val="Normal"/>
     <w:next w:val="Normal"/>
-    <w:link w:val="Heading2Char"/>
+    <w:link w:val="Ttulo2Char"/>
     <w:uiPriority w:val="9"/>
     <w:unhideWhenUsed/>
     <w:qFormat/>
@@ -6625,11 +6737,11 @@
       <w:szCs w:val="28"/>
     </w:rPr>
   </w:style>
-  <w:style w:type="paragraph" w:styleId="Heading3">
+  <w:style w:type="paragraph" w:styleId="Ttulo3">
     <w:name w:val="heading 3"/>
     <w:basedOn w:val="Normal"/>
     <w:next w:val="Normal"/>
-    <w:link w:val="Heading3Char"/>
+    <w:link w:val="Ttulo3Char"/>
     <w:uiPriority w:val="9"/>
     <w:unhideWhenUsed/>
     <w:qFormat/>
@@ -6651,11 +6763,11 @@
       <w:color w:val="000000" w:themeColor="text1"/>
     </w:rPr>
   </w:style>
-  <w:style w:type="paragraph" w:styleId="Heading4">
+  <w:style w:type="paragraph" w:styleId="Ttulo4">
     <w:name w:val="heading 4"/>
     <w:basedOn w:val="Normal"/>
     <w:next w:val="Normal"/>
-    <w:link w:val="Heading4Char"/>
+    <w:link w:val="Ttulo4Char"/>
     <w:uiPriority w:val="9"/>
     <w:unhideWhenUsed/>
     <w:qFormat/>
@@ -6679,11 +6791,11 @@
       <w:color w:val="000000" w:themeColor="text1"/>
     </w:rPr>
   </w:style>
-  <w:style w:type="paragraph" w:styleId="Heading5">
+  <w:style w:type="paragraph" w:styleId="Ttulo5">
     <w:name w:val="heading 5"/>
     <w:basedOn w:val="Normal"/>
     <w:next w:val="Normal"/>
-    <w:link w:val="Heading5Char"/>
+    <w:link w:val="Ttulo5Char"/>
     <w:uiPriority w:val="9"/>
     <w:unhideWhenUsed/>
     <w:qFormat/>
@@ -6703,11 +6815,11 @@
       <w:color w:val="323E4F" w:themeColor="text2" w:themeShade="BF"/>
     </w:rPr>
   </w:style>
-  <w:style w:type="paragraph" w:styleId="Heading6">
+  <w:style w:type="paragraph" w:styleId="Ttulo6">
     <w:name w:val="heading 6"/>
     <w:basedOn w:val="Normal"/>
     <w:next w:val="Normal"/>
-    <w:link w:val="Heading6Char"/>
+    <w:link w:val="Ttulo6Char"/>
     <w:uiPriority w:val="9"/>
     <w:unhideWhenUsed/>
     <w:qFormat/>
@@ -6729,11 +6841,11 @@
       <w:color w:val="323E4F" w:themeColor="text2" w:themeShade="BF"/>
     </w:rPr>
   </w:style>
-  <w:style w:type="paragraph" w:styleId="Heading7">
+  <w:style w:type="paragraph" w:styleId="Ttulo7">
     <w:name w:val="heading 7"/>
     <w:basedOn w:val="Normal"/>
     <w:next w:val="Normal"/>
-    <w:link w:val="Heading7Char"/>
+    <w:link w:val="Ttulo7Char"/>
     <w:uiPriority w:val="9"/>
     <w:unhideWhenUsed/>
     <w:qFormat/>
@@ -6755,11 +6867,11 @@
       <w:color w:val="404040" w:themeColor="text1" w:themeTint="BF"/>
     </w:rPr>
   </w:style>
-  <w:style w:type="paragraph" w:styleId="Heading8">
+  <w:style w:type="paragraph" w:styleId="Ttulo8">
     <w:name w:val="heading 8"/>
     <w:basedOn w:val="Normal"/>
     <w:next w:val="Normal"/>
-    <w:link w:val="Heading8Char"/>
+    <w:link w:val="Ttulo8Char"/>
     <w:uiPriority w:val="9"/>
     <w:unhideWhenUsed/>
     <w:qFormat/>
@@ -6781,11 +6893,11 @@
       <w:szCs w:val="20"/>
     </w:rPr>
   </w:style>
-  <w:style w:type="paragraph" w:styleId="Heading9">
+  <w:style w:type="paragraph" w:styleId="Ttulo9">
     <w:name w:val="heading 9"/>
     <w:basedOn w:val="Normal"/>
     <w:next w:val="Normal"/>
-    <w:link w:val="Heading9Char"/>
+    <w:link w:val="Ttulo9Char"/>
     <w:uiPriority w:val="9"/>
     <w:unhideWhenUsed/>
     <w:qFormat/>
@@ -6809,13 +6921,13 @@
       <w:szCs w:val="20"/>
     </w:rPr>
   </w:style>
-  <w:style w:type="character" w:default="1" w:styleId="DefaultParagraphFont">
+  <w:style w:type="character" w:default="1" w:styleId="Fontepargpadro">
     <w:name w:val="Default Paragraph Font"/>
     <w:uiPriority w:val="1"/>
     <w:semiHidden/>
     <w:unhideWhenUsed/>
   </w:style>
-  <w:style w:type="table" w:default="1" w:styleId="TableNormal">
+  <w:style w:type="table" w:default="1" w:styleId="Tabelanormal">
     <w:name w:val="Normal Table"/>
     <w:uiPriority w:val="99"/>
     <w:semiHidden/>
@@ -6830,17 +6942,17 @@
       </w:tblCellMar>
     </w:tblPr>
   </w:style>
-  <w:style w:type="numbering" w:default="1" w:styleId="NoList">
+  <w:style w:type="numbering" w:default="1" w:styleId="Semlista">
     <w:name w:val="No List"/>
     <w:uiPriority w:val="99"/>
     <w:semiHidden/>
     <w:unhideWhenUsed/>
   </w:style>
-  <w:style w:type="paragraph" w:styleId="Title">
+  <w:style w:type="paragraph" w:styleId="Ttulo">
     <w:name w:val="Title"/>
     <w:basedOn w:val="Normal"/>
     <w:next w:val="Normal"/>
-    <w:link w:val="TitleChar"/>
+    <w:link w:val="TtuloChar"/>
     <w:uiPriority w:val="10"/>
     <w:qFormat/>
     <w:rsid w:val="00547062"/>
@@ -6855,11 +6967,11 @@
       <w:szCs w:val="56"/>
     </w:rPr>
   </w:style>
-  <w:style w:type="paragraph" w:styleId="Subtitle">
+  <w:style w:type="paragraph" w:styleId="Subttulo">
     <w:name w:val="Subtitle"/>
     <w:basedOn w:val="Normal"/>
     <w:next w:val="Normal"/>
-    <w:link w:val="SubtitleChar"/>
+    <w:link w:val="SubttuloChar"/>
     <w:uiPriority w:val="11"/>
     <w:qFormat/>
     <w:rsid w:val="00547062"/>
@@ -6874,37 +6986,23 @@
     </w:rPr>
   </w:style>
   <w:style w:type="table" w:customStyle="1" w:styleId="a">
-    <w:basedOn w:val="TableNormal"/>
+    <w:basedOn w:val="Tabelanormal"/>
     <w:tblPr>
       <w:tblStyleRowBandSize w:val="1"/>
       <w:tblStyleColBandSize w:val="1"/>
-      <w:tblInd w:w="0" w:type="dxa"/>
-      <w:tblCellMar>
-        <w:top w:w="0" w:type="dxa"/>
-        <w:left w:w="108" w:type="dxa"/>
-        <w:bottom w:w="0" w:type="dxa"/>
-        <w:right w:w="108" w:type="dxa"/>
-      </w:tblCellMar>
     </w:tblPr>
   </w:style>
   <w:style w:type="table" w:customStyle="1" w:styleId="a0">
-    <w:basedOn w:val="TableNormal"/>
+    <w:basedOn w:val="Tabelanormal"/>
     <w:tblPr>
       <w:tblStyleRowBandSize w:val="1"/>
       <w:tblStyleColBandSize w:val="1"/>
-      <w:tblInd w:w="0" w:type="dxa"/>
-      <w:tblCellMar>
-        <w:top w:w="0" w:type="dxa"/>
-        <w:left w:w="108" w:type="dxa"/>
-        <w:bottom w:w="0" w:type="dxa"/>
-        <w:right w:w="108" w:type="dxa"/>
-      </w:tblCellMar>
     </w:tblPr>
   </w:style>
-  <w:style w:type="character" w:customStyle="1" w:styleId="Heading7Char">
-    <w:name w:val="Heading 7 Char"/>
-    <w:basedOn w:val="DefaultParagraphFont"/>
-    <w:link w:val="Heading7"/>
+  <w:style w:type="character" w:customStyle="1" w:styleId="Ttulo7Char">
+    <w:name w:val="Título 7 Char"/>
+    <w:basedOn w:val="Fontepargpadro"/>
+    <w:link w:val="Ttulo7"/>
     <w:uiPriority w:val="9"/>
     <w:rsid w:val="00547062"/>
     <w:rPr>
@@ -6914,10 +7012,10 @@
       <w:color w:val="404040" w:themeColor="text1" w:themeTint="BF"/>
     </w:rPr>
   </w:style>
-  <w:style w:type="character" w:customStyle="1" w:styleId="Heading8Char">
-    <w:name w:val="Heading 8 Char"/>
-    <w:basedOn w:val="DefaultParagraphFont"/>
-    <w:link w:val="Heading8"/>
+  <w:style w:type="character" w:customStyle="1" w:styleId="Ttulo8Char">
+    <w:name w:val="Título 8 Char"/>
+    <w:basedOn w:val="Fontepargpadro"/>
+    <w:link w:val="Ttulo8"/>
     <w:uiPriority w:val="9"/>
     <w:rsid w:val="00547062"/>
     <w:rPr>
@@ -6927,10 +7025,10 @@
       <w:szCs w:val="20"/>
     </w:rPr>
   </w:style>
-  <w:style w:type="character" w:customStyle="1" w:styleId="Heading9Char">
-    <w:name w:val="Heading 9 Char"/>
-    <w:basedOn w:val="DefaultParagraphFont"/>
-    <w:link w:val="Heading9"/>
+  <w:style w:type="character" w:customStyle="1" w:styleId="Ttulo9Char">
+    <w:name w:val="Título 9 Char"/>
+    <w:basedOn w:val="Fontepargpadro"/>
+    <w:link w:val="Ttulo9"/>
     <w:uiPriority w:val="9"/>
     <w:rsid w:val="00547062"/>
     <w:rPr>
@@ -6942,10 +7040,10 @@
       <w:szCs w:val="20"/>
     </w:rPr>
   </w:style>
-  <w:style w:type="character" w:customStyle="1" w:styleId="Heading1Char">
-    <w:name w:val="Heading 1 Char"/>
-    <w:basedOn w:val="DefaultParagraphFont"/>
-    <w:link w:val="Heading1"/>
+  <w:style w:type="character" w:customStyle="1" w:styleId="Ttulo1Char">
+    <w:name w:val="Título 1 Char"/>
+    <w:basedOn w:val="Fontepargpadro"/>
+    <w:link w:val="Ttulo1"/>
     <w:uiPriority w:val="9"/>
     <w:rsid w:val="00547062"/>
     <w:rPr>
@@ -6958,10 +7056,10 @@
       <w:szCs w:val="36"/>
     </w:rPr>
   </w:style>
-  <w:style w:type="character" w:customStyle="1" w:styleId="Heading2Char">
-    <w:name w:val="Heading 2 Char"/>
-    <w:basedOn w:val="DefaultParagraphFont"/>
-    <w:link w:val="Heading2"/>
+  <w:style w:type="character" w:customStyle="1" w:styleId="Ttulo2Char">
+    <w:name w:val="Título 2 Char"/>
+    <w:basedOn w:val="Fontepargpadro"/>
+    <w:link w:val="Ttulo2"/>
     <w:uiPriority w:val="9"/>
     <w:rsid w:val="00547062"/>
     <w:rPr>
@@ -6974,10 +7072,10 @@
       <w:szCs w:val="28"/>
     </w:rPr>
   </w:style>
-  <w:style w:type="character" w:customStyle="1" w:styleId="Heading3Char">
-    <w:name w:val="Heading 3 Char"/>
-    <w:basedOn w:val="DefaultParagraphFont"/>
-    <w:link w:val="Heading3"/>
+  <w:style w:type="character" w:customStyle="1" w:styleId="Ttulo3Char">
+    <w:name w:val="Título 3 Char"/>
+    <w:basedOn w:val="Fontepargpadro"/>
+    <w:link w:val="Ttulo3"/>
     <w:uiPriority w:val="9"/>
     <w:rsid w:val="00547062"/>
     <w:rPr>
@@ -6987,10 +7085,10 @@
       <w:color w:val="000000" w:themeColor="text1"/>
     </w:rPr>
   </w:style>
-  <w:style w:type="character" w:customStyle="1" w:styleId="Heading4Char">
-    <w:name w:val="Heading 4 Char"/>
-    <w:basedOn w:val="DefaultParagraphFont"/>
-    <w:link w:val="Heading4"/>
+  <w:style w:type="character" w:customStyle="1" w:styleId="Ttulo4Char">
+    <w:name w:val="Título 4 Char"/>
+    <w:basedOn w:val="Fontepargpadro"/>
+    <w:link w:val="Ttulo4"/>
     <w:uiPriority w:val="9"/>
     <w:rsid w:val="00547062"/>
     <w:rPr>
@@ -7002,10 +7100,10 @@
       <w:color w:val="000000" w:themeColor="text1"/>
     </w:rPr>
   </w:style>
-  <w:style w:type="character" w:customStyle="1" w:styleId="Heading5Char">
-    <w:name w:val="Heading 5 Char"/>
-    <w:basedOn w:val="DefaultParagraphFont"/>
-    <w:link w:val="Heading5"/>
+  <w:style w:type="character" w:customStyle="1" w:styleId="Ttulo5Char">
+    <w:name w:val="Título 5 Char"/>
+    <w:basedOn w:val="Fontepargpadro"/>
+    <w:link w:val="Ttulo5"/>
     <w:uiPriority w:val="9"/>
     <w:rsid w:val="00547062"/>
     <w:rPr>
@@ -7013,10 +7111,10 @@
       <w:color w:val="323E4F" w:themeColor="text2" w:themeShade="BF"/>
     </w:rPr>
   </w:style>
-  <w:style w:type="character" w:customStyle="1" w:styleId="Heading6Char">
-    <w:name w:val="Heading 6 Char"/>
-    <w:basedOn w:val="DefaultParagraphFont"/>
-    <w:link w:val="Heading6"/>
+  <w:style w:type="character" w:customStyle="1" w:styleId="Ttulo6Char">
+    <w:name w:val="Título 6 Char"/>
+    <w:basedOn w:val="Fontepargpadro"/>
+    <w:link w:val="Ttulo6"/>
     <w:uiPriority w:val="9"/>
     <w:rsid w:val="00547062"/>
     <w:rPr>
@@ -7026,7 +7124,7 @@
       <w:color w:val="323E4F" w:themeColor="text2" w:themeShade="BF"/>
     </w:rPr>
   </w:style>
-  <w:style w:type="paragraph" w:styleId="Caption">
+  <w:style w:type="paragraph" w:styleId="Legenda">
     <w:name w:val="caption"/>
     <w:basedOn w:val="Normal"/>
     <w:next w:val="Normal"/>
@@ -7046,10 +7144,10 @@
       <w:szCs w:val="18"/>
     </w:rPr>
   </w:style>
-  <w:style w:type="character" w:customStyle="1" w:styleId="TitleChar">
-    <w:name w:val="Title Char"/>
-    <w:basedOn w:val="DefaultParagraphFont"/>
-    <w:link w:val="Title"/>
+  <w:style w:type="character" w:customStyle="1" w:styleId="TtuloChar">
+    <w:name w:val="Título Char"/>
+    <w:basedOn w:val="Fontepargpadro"/>
+    <w:link w:val="Ttulo"/>
     <w:uiPriority w:val="10"/>
     <w:rsid w:val="00547062"/>
     <w:rPr>
@@ -7059,10 +7157,10 @@
       <w:szCs w:val="56"/>
     </w:rPr>
   </w:style>
-  <w:style w:type="character" w:customStyle="1" w:styleId="SubtitleChar">
-    <w:name w:val="Subtitle Char"/>
-    <w:basedOn w:val="DefaultParagraphFont"/>
-    <w:link w:val="Subtitle"/>
+  <w:style w:type="character" w:customStyle="1" w:styleId="SubttuloChar">
+    <w:name w:val="Subtítulo Char"/>
+    <w:basedOn w:val="Fontepargpadro"/>
+    <w:link w:val="Subttulo"/>
     <w:uiPriority w:val="11"/>
     <w:rsid w:val="00547062"/>
     <w:rPr>
@@ -7070,9 +7168,9 @@
       <w:spacing w:val="10"/>
     </w:rPr>
   </w:style>
-  <w:style w:type="character" w:styleId="Strong">
+  <w:style w:type="character" w:styleId="Forte">
     <w:name w:val="Strong"/>
-    <w:basedOn w:val="DefaultParagraphFont"/>
+    <w:basedOn w:val="Fontepargpadro"/>
     <w:uiPriority w:val="22"/>
     <w:qFormat/>
     <w:rsid w:val="00547062"/>
@@ -7082,9 +7180,9 @@
       <w:color w:val="000000" w:themeColor="text1"/>
     </w:rPr>
   </w:style>
-  <w:style w:type="character" w:styleId="Emphasis">
+  <w:style w:type="character" w:styleId="nfase">
     <w:name w:val="Emphasis"/>
-    <w:basedOn w:val="DefaultParagraphFont"/>
+    <w:basedOn w:val="Fontepargpadro"/>
     <w:uiPriority w:val="20"/>
     <w:qFormat/>
     <w:rsid w:val="00547062"/>
@@ -7094,7 +7192,7 @@
       <w:color w:val="auto"/>
     </w:rPr>
   </w:style>
-  <w:style w:type="paragraph" w:styleId="NoSpacing">
+  <w:style w:type="paragraph" w:styleId="SemEspaamento">
     <w:name w:val="No Spacing"/>
     <w:uiPriority w:val="1"/>
     <w:qFormat/>
@@ -7103,11 +7201,11 @@
       <w:spacing w:after="0" w:line="240" w:lineRule="auto"/>
     </w:pPr>
   </w:style>
-  <w:style w:type="paragraph" w:styleId="Quote">
+  <w:style w:type="paragraph" w:styleId="Citao">
     <w:name w:val="Quote"/>
     <w:basedOn w:val="Normal"/>
     <w:next w:val="Normal"/>
-    <w:link w:val="QuoteChar"/>
+    <w:link w:val="CitaoChar"/>
     <w:uiPriority w:val="29"/>
     <w:qFormat/>
     <w:rsid w:val="00547062"/>
@@ -7121,10 +7219,10 @@
       <w:color w:val="000000" w:themeColor="text1"/>
     </w:rPr>
   </w:style>
-  <w:style w:type="character" w:customStyle="1" w:styleId="QuoteChar">
-    <w:name w:val="Quote Char"/>
-    <w:basedOn w:val="DefaultParagraphFont"/>
-    <w:link w:val="Quote"/>
+  <w:style w:type="character" w:customStyle="1" w:styleId="CitaoChar">
+    <w:name w:val="Citação Char"/>
+    <w:basedOn w:val="Fontepargpadro"/>
+    <w:link w:val="Citao"/>
     <w:uiPriority w:val="29"/>
     <w:rsid w:val="00547062"/>
     <w:rPr>
@@ -7133,11 +7231,11 @@
       <w:color w:val="000000" w:themeColor="text1"/>
     </w:rPr>
   </w:style>
-  <w:style w:type="paragraph" w:styleId="IntenseQuote">
+  <w:style w:type="paragraph" w:styleId="CitaoIntensa">
     <w:name w:val="Intense Quote"/>
     <w:basedOn w:val="Normal"/>
     <w:next w:val="Normal"/>
-    <w:link w:val="IntenseQuoteChar"/>
+    <w:link w:val="CitaoIntensaChar"/>
     <w:uiPriority w:val="30"/>
     <w:qFormat/>
     <w:rsid w:val="00547062"/>
@@ -7155,10 +7253,10 @@
       <w:color w:val="000000" w:themeColor="text1"/>
     </w:rPr>
   </w:style>
-  <w:style w:type="character" w:customStyle="1" w:styleId="IntenseQuoteChar">
-    <w:name w:val="Intense Quote Char"/>
-    <w:basedOn w:val="DefaultParagraphFont"/>
-    <w:link w:val="IntenseQuote"/>
+  <w:style w:type="character" w:customStyle="1" w:styleId="CitaoIntensaChar">
+    <w:name w:val="Citação Intensa Char"/>
+    <w:basedOn w:val="Fontepargpadro"/>
+    <w:link w:val="CitaoIntensa"/>
     <w:uiPriority w:val="30"/>
     <w:rsid w:val="00547062"/>
     <w:rPr>
@@ -7166,9 +7264,9 @@
       <w:shd w:val="clear" w:color="auto" w:fill="F2F2F2" w:themeFill="background1" w:themeFillShade="F2"/>
     </w:rPr>
   </w:style>
-  <w:style w:type="character" w:styleId="SubtleEmphasis">
+  <w:style w:type="character" w:styleId="nfaseSutil">
     <w:name w:val="Subtle Emphasis"/>
-    <w:basedOn w:val="DefaultParagraphFont"/>
+    <w:basedOn w:val="Fontepargpadro"/>
     <w:uiPriority w:val="19"/>
     <w:qFormat/>
     <w:rsid w:val="00547062"/>
@@ -7178,9 +7276,9 @@
       <w:color w:val="404040" w:themeColor="text1" w:themeTint="BF"/>
     </w:rPr>
   </w:style>
-  <w:style w:type="character" w:styleId="IntenseEmphasis">
+  <w:style w:type="character" w:styleId="nfaseIntensa">
     <w:name w:val="Intense Emphasis"/>
-    <w:basedOn w:val="DefaultParagraphFont"/>
+    <w:basedOn w:val="Fontepargpadro"/>
     <w:uiPriority w:val="21"/>
     <w:qFormat/>
     <w:rsid w:val="00547062"/>
@@ -7192,9 +7290,9 @@
       <w:caps/>
     </w:rPr>
   </w:style>
-  <w:style w:type="character" w:styleId="SubtleReference">
+  <w:style w:type="character" w:styleId="RefernciaSutil">
     <w:name w:val="Subtle Reference"/>
-    <w:basedOn w:val="DefaultParagraphFont"/>
+    <w:basedOn w:val="Fontepargpadro"/>
     <w:uiPriority w:val="31"/>
     <w:qFormat/>
     <w:rsid w:val="00547062"/>
@@ -7204,9 +7302,9 @@
       <w:u w:val="single" w:color="7F7F7F" w:themeColor="text1" w:themeTint="80"/>
     </w:rPr>
   </w:style>
-  <w:style w:type="character" w:styleId="IntenseReference">
+  <w:style w:type="character" w:styleId="RefernciaIntensa">
     <w:name w:val="Intense Reference"/>
-    <w:basedOn w:val="DefaultParagraphFont"/>
+    <w:basedOn w:val="Fontepargpadro"/>
     <w:uiPriority w:val="32"/>
     <w:qFormat/>
     <w:rsid w:val="00547062"/>
@@ -7217,9 +7315,9 @@
       <w:u w:val="single"/>
     </w:rPr>
   </w:style>
-  <w:style w:type="character" w:styleId="BookTitle">
+  <w:style w:type="character" w:styleId="TtulodoLivro">
     <w:name w:val="Book Title"/>
-    <w:basedOn w:val="DefaultParagraphFont"/>
+    <w:basedOn w:val="Fontepargpadro"/>
     <w:uiPriority w:val="33"/>
     <w:qFormat/>
     <w:rsid w:val="00547062"/>
@@ -7230,9 +7328,9 @@
       <w:spacing w:val="5"/>
     </w:rPr>
   </w:style>
-  <w:style w:type="paragraph" w:styleId="TOCHeading">
+  <w:style w:type="paragraph" w:styleId="CabealhodoSumrio">
     <w:name w:val="TOC Heading"/>
-    <w:basedOn w:val="Heading1"/>
+    <w:basedOn w:val="Ttulo1"/>
     <w:next w:val="Normal"/>
     <w:uiPriority w:val="39"/>
     <w:unhideWhenUsed/>
@@ -7244,7 +7342,7 @@
   </w:style>
   <w:style w:type="character" w:styleId="Hyperlink">
     <w:name w:val="Hyperlink"/>
-    <w:basedOn w:val="DefaultParagraphFont"/>
+    <w:basedOn w:val="Fontepargpadro"/>
     <w:uiPriority w:val="99"/>
     <w:unhideWhenUsed/>
     <w:rsid w:val="00547062"/>
@@ -7253,9 +7351,9 @@
       <w:u w:val="single"/>
     </w:rPr>
   </w:style>
-  <w:style w:type="character" w:styleId="FollowedHyperlink">
+  <w:style w:type="character" w:styleId="HiperlinkVisitado">
     <w:name w:val="FollowedHyperlink"/>
-    <w:basedOn w:val="DefaultParagraphFont"/>
+    <w:basedOn w:val="Fontepargpadro"/>
     <w:uiPriority w:val="99"/>
     <w:semiHidden/>
     <w:unhideWhenUsed/>
@@ -7267,7 +7365,7 @@
   </w:style>
   <w:style w:type="table" w:customStyle="1" w:styleId="GridTable5Dark-Accent31">
     <w:name w:val="Grid Table 5 Dark - Accent 31"/>
-    <w:basedOn w:val="TableNormal"/>
+    <w:basedOn w:val="Tabelanormal"/>
     <w:uiPriority w:val="50"/>
     <w:rsid w:val="008C0047"/>
     <w:pPr>
@@ -7276,7 +7374,6 @@
     <w:tblPr>
       <w:tblStyleRowBandSize w:val="1"/>
       <w:tblStyleColBandSize w:val="1"/>
-      <w:tblInd w:w="0" w:type="dxa"/>
       <w:tblBorders>
         <w:top w:val="single" w:sz="4" w:space="0" w:color="FFFFFF" w:themeColor="background1"/>
         <w:left w:val="single" w:sz="4" w:space="0" w:color="FFFFFF" w:themeColor="background1"/>
@@ -7285,12 +7382,6 @@
         <w:insideH w:val="single" w:sz="4" w:space="0" w:color="FFFFFF" w:themeColor="background1"/>
         <w:insideV w:val="single" w:sz="4" w:space="0" w:color="FFFFFF" w:themeColor="background1"/>
       </w:tblBorders>
-      <w:tblCellMar>
-        <w:top w:w="0" w:type="dxa"/>
-        <w:left w:w="108" w:type="dxa"/>
-        <w:bottom w:w="0" w:type="dxa"/>
-        <w:right w:w="108" w:type="dxa"/>
-      </w:tblCellMar>
     </w:tblPr>
     <w:tcPr>
       <w:shd w:val="clear" w:color="auto" w:fill="EDEDED" w:themeFill="accent3" w:themeFillTint="33"/>
@@ -7380,7 +7471,7 @@
   </w:style>
   <w:style w:type="table" w:customStyle="1" w:styleId="ListTable1Light1">
     <w:name w:val="List Table 1 Light1"/>
-    <w:basedOn w:val="TableNormal"/>
+    <w:basedOn w:val="Tabelanormal"/>
     <w:uiPriority w:val="46"/>
     <w:rsid w:val="008C0047"/>
     <w:pPr>
@@ -7389,13 +7480,6 @@
     <w:tblPr>
       <w:tblStyleRowBandSize w:val="1"/>
       <w:tblStyleColBandSize w:val="1"/>
-      <w:tblInd w:w="0" w:type="dxa"/>
-      <w:tblCellMar>
-        <w:top w:w="0" w:type="dxa"/>
-        <w:left w:w="108" w:type="dxa"/>
-        <w:bottom w:w="0" w:type="dxa"/>
-        <w:right w:w="108" w:type="dxa"/>
-      </w:tblCellMar>
     </w:tblPr>
     <w:tblStylePr w:type="firstRow">
       <w:rPr>
@@ -7448,7 +7532,7 @@
   </w:style>
   <w:style w:type="table" w:customStyle="1" w:styleId="PlainTable31">
     <w:name w:val="Plain Table 31"/>
-    <w:basedOn w:val="TableNormal"/>
+    <w:basedOn w:val="Tabelanormal"/>
     <w:uiPriority w:val="43"/>
     <w:rsid w:val="008C0047"/>
     <w:pPr>
@@ -7457,13 +7541,6 @@
     <w:tblPr>
       <w:tblStyleRowBandSize w:val="1"/>
       <w:tblStyleColBandSize w:val="1"/>
-      <w:tblInd w:w="0" w:type="dxa"/>
-      <w:tblCellMar>
-        <w:top w:w="0" w:type="dxa"/>
-        <w:left w:w="108" w:type="dxa"/>
-        <w:bottom w:w="0" w:type="dxa"/>
-        <w:right w:w="108" w:type="dxa"/>
-      </w:tblCellMar>
     </w:tblPr>
     <w:tblStylePr w:type="firstRow">
       <w:rPr>
@@ -7548,7 +7625,7 @@
   </w:style>
   <w:style w:type="table" w:customStyle="1" w:styleId="GridTable7Colorful-Accent41">
     <w:name w:val="Grid Table 7 Colorful - Accent 41"/>
-    <w:basedOn w:val="TableNormal"/>
+    <w:basedOn w:val="Tabelanormal"/>
     <w:uiPriority w:val="52"/>
     <w:rsid w:val="008C0047"/>
     <w:pPr>
@@ -7560,7 +7637,6 @@
     <w:tblPr>
       <w:tblStyleRowBandSize w:val="1"/>
       <w:tblStyleColBandSize w:val="1"/>
-      <w:tblInd w:w="0" w:type="dxa"/>
       <w:tblBorders>
         <w:top w:val="single" w:sz="4" w:space="0" w:color="FFD966" w:themeColor="accent4" w:themeTint="99"/>
         <w:left w:val="single" w:sz="4" w:space="0" w:color="FFD966" w:themeColor="accent4" w:themeTint="99"/>
@@ -7569,12 +7645,6 @@
         <w:insideH w:val="single" w:sz="4" w:space="0" w:color="FFD966" w:themeColor="accent4" w:themeTint="99"/>
         <w:insideV w:val="single" w:sz="4" w:space="0" w:color="FFD966" w:themeColor="accent4" w:themeTint="99"/>
       </w:tblBorders>
-      <w:tblCellMar>
-        <w:top w:w="0" w:type="dxa"/>
-        <w:left w:w="108" w:type="dxa"/>
-        <w:bottom w:w="0" w:type="dxa"/>
-        <w:right w:w="108" w:type="dxa"/>
-      </w:tblCellMar>
     </w:tblPr>
     <w:tblStylePr w:type="firstRow">
       <w:rPr>
@@ -7692,7 +7762,7 @@
       </w:tcPr>
     </w:tblStylePr>
   </w:style>
-  <w:style w:type="paragraph" w:styleId="TOC1">
+  <w:style w:type="paragraph" w:styleId="Sumrio1">
     <w:name w:val="toc 1"/>
     <w:basedOn w:val="Normal"/>
     <w:next w:val="Normal"/>
@@ -7704,7 +7774,7 @@
       <w:spacing w:after="100"/>
     </w:pPr>
   </w:style>
-  <w:style w:type="paragraph" w:styleId="TOC2">
+  <w:style w:type="paragraph" w:styleId="Sumrio2">
     <w:name w:val="toc 2"/>
     <w:basedOn w:val="Normal"/>
     <w:next w:val="Normal"/>
@@ -7717,7 +7787,7 @@
       <w:ind w:left="220"/>
     </w:pPr>
   </w:style>
-  <w:style w:type="paragraph" w:styleId="TOC3">
+  <w:style w:type="paragraph" w:styleId="Sumrio3">
     <w:name w:val="toc 3"/>
     <w:basedOn w:val="Normal"/>
     <w:next w:val="Normal"/>
@@ -7730,7 +7800,7 @@
       <w:ind w:left="440"/>
     </w:pPr>
   </w:style>
-  <w:style w:type="paragraph" w:styleId="ListParagraph">
+  <w:style w:type="paragraph" w:styleId="PargrafodaLista">
     <w:name w:val="List Paragraph"/>
     <w:basedOn w:val="Normal"/>
     <w:uiPriority w:val="34"/>
@@ -7741,10 +7811,10 @@
       <w:contextualSpacing/>
     </w:pPr>
   </w:style>
-  <w:style w:type="paragraph" w:styleId="BalloonText">
+  <w:style w:type="paragraph" w:styleId="Textodebalo">
     <w:name w:val="Balloon Text"/>
     <w:basedOn w:val="Normal"/>
-    <w:link w:val="BalloonTextChar"/>
+    <w:link w:val="TextodebaloChar"/>
     <w:uiPriority w:val="99"/>
     <w:semiHidden/>
     <w:unhideWhenUsed/>
@@ -7758,10 +7828,10 @@
       <w:szCs w:val="16"/>
     </w:rPr>
   </w:style>
-  <w:style w:type="character" w:customStyle="1" w:styleId="BalloonTextChar">
-    <w:name w:val="Balloon Text Char"/>
-    <w:basedOn w:val="DefaultParagraphFont"/>
-    <w:link w:val="BalloonText"/>
+  <w:style w:type="character" w:customStyle="1" w:styleId="TextodebaloChar">
+    <w:name w:val="Texto de balão Char"/>
+    <w:basedOn w:val="Fontepargpadro"/>
+    <w:link w:val="Textodebalo"/>
     <w:uiPriority w:val="99"/>
     <w:semiHidden/>
     <w:rsid w:val="00957CD9"/>
@@ -7788,7 +7858,7 @@
   </w:style>
   <w:style w:type="character" w:customStyle="1" w:styleId="apple-converted-space">
     <w:name w:val="apple-converted-space"/>
-    <w:basedOn w:val="DefaultParagraphFont"/>
+    <w:basedOn w:val="Fontepargpadro"/>
     <w:rsid w:val="006F1DB1"/>
   </w:style>
 </w:styles>
@@ -8060,7 +8130,7 @@
 </file>
 
 <file path=customXml/itemProps1.xml><?xml version="1.0" encoding="utf-8"?>
-<ds:datastoreItem xmlns:ds="http://schemas.openxmlformats.org/officeDocument/2006/customXml" ds:itemID="{90D25129-85FD-49CB-91F3-6AAD0F87C0E6}">
+<ds:datastoreItem xmlns:ds="http://schemas.openxmlformats.org/officeDocument/2006/customXml" ds:itemID="{A9B6ACC2-39FD-4BAD-85C1-BC19EE9EE035}">
   <ds:schemaRefs>
     <ds:schemaRef ds:uri="http://schemas.openxmlformats.org/officeDocument/2006/bibliography"/>
   </ds:schemaRefs>

</xml_diff>

<commit_message>
- começando a escrever os testes do palindromo
</commit_message>
<xml_diff>
--- a/Grafo/doc/Modelo de teste baseado em Grafo.docx
+++ b/Grafo/doc/Modelo de teste baseado em Grafo.docx
@@ -2930,7 +2930,7 @@
             <v:path o:extrusionok="f" gradientshapeok="t" o:connecttype="rect"/>
             <o:lock v:ext="edit" aspectratio="t"/>
           </v:shapetype>
-          <v:shape id="_x0000_i1025" type="#_x0000_t75" style="width:349.15pt;height:294.8pt">
+          <v:shape id="_x0000_i1025" type="#_x0000_t75" style="width:349.5pt;height:294.75pt">
             <v:imagedata r:id="rId9" o:title="banco"/>
           </v:shape>
         </w:pict>
@@ -3028,8 +3028,6 @@
       <w:r>
         <w:t xml:space="preserve"> (25)</w:t>
       </w:r>
-      <w:bookmarkStart w:id="13" w:name="_GoBack"/>
-      <w:bookmarkEnd w:id="13"/>
     </w:p>
     <w:p>
       <w:pPr>
@@ -3067,11 +3065,11 @@
         <w:spacing w:line="360" w:lineRule="auto"/>
         <w:jc w:val="both"/>
       </w:pPr>
-      <w:bookmarkStart w:id="14" w:name="_Toc482025870"/>
+      <w:bookmarkStart w:id="13" w:name="_Toc482025870"/>
       <w:r>
         <w:t>Estratégia de Caminhos Primos:</w:t>
       </w:r>
-      <w:bookmarkEnd w:id="14"/>
+      <w:bookmarkEnd w:id="13"/>
       <w:r>
         <w:t xml:space="preserve"> (72)</w:t>
       </w:r>
@@ -3099,11 +3097,11 @@
         <w:spacing w:line="360" w:lineRule="auto"/>
         <w:jc w:val="both"/>
       </w:pPr>
-      <w:bookmarkStart w:id="15" w:name="_Toc482025871"/>
+      <w:bookmarkStart w:id="14" w:name="_Toc482025871"/>
       <w:r>
         <w:t>Casos de teste</w:t>
       </w:r>
-      <w:bookmarkEnd w:id="15"/>
+      <w:bookmarkEnd w:id="14"/>
     </w:p>
     <w:p>
       <w:pPr>
@@ -3126,14 +3124,14 @@
         <w:spacing w:line="360" w:lineRule="auto"/>
         <w:jc w:val="both"/>
       </w:pPr>
-      <w:bookmarkStart w:id="16" w:name="_Toc482025872"/>
+      <w:bookmarkStart w:id="15" w:name="_Toc482025872"/>
       <w:r>
         <w:t>P</w:t>
       </w:r>
       <w:r>
         <w:t>alíndromo</w:t>
       </w:r>
-      <w:bookmarkEnd w:id="16"/>
+      <w:bookmarkEnd w:id="15"/>
     </w:p>
     <w:p>
       <w:pPr>
@@ -3141,12 +3139,12 @@
         <w:spacing w:line="360" w:lineRule="auto"/>
         <w:jc w:val="both"/>
       </w:pPr>
-      <w:bookmarkStart w:id="17" w:name="_Toc482025873"/>
+      <w:bookmarkStart w:id="16" w:name="_Toc482025873"/>
       <w:r>
         <w:t>Descrição do Problema</w:t>
       </w:r>
-      <w:bookmarkStart w:id="18" w:name="_Toc482025874"/>
-      <w:bookmarkEnd w:id="17"/>
+      <w:bookmarkStart w:id="17" w:name="_Toc482025874"/>
+      <w:bookmarkEnd w:id="16"/>
     </w:p>
     <w:p>
       <w:pPr>
@@ -3258,7 +3256,7 @@
         <w:lastRenderedPageBreak/>
         <w:t>Representação do algoritmo em grafo</w:t>
       </w:r>
-      <w:bookmarkEnd w:id="18"/>
+      <w:bookmarkEnd w:id="17"/>
     </w:p>
     <w:p>
       <w:pPr>
@@ -3266,7 +3264,7 @@
       </w:pPr>
       <w:r>
         <w:pict>
-          <v:shape id="_x0000_i1031" type="#_x0000_t75" style="width:400.1pt;height:332.15pt">
+          <v:shape id="_x0000_i1026" type="#_x0000_t75" style="width:400.5pt;height:332.25pt">
             <v:imagedata r:id="rId10" o:title="palindromo"/>
           </v:shape>
         </w:pict>
@@ -3278,11 +3276,11 @@
         <w:spacing w:line="360" w:lineRule="auto"/>
         <w:jc w:val="both"/>
       </w:pPr>
-      <w:bookmarkStart w:id="19" w:name="_Toc482025875"/>
+      <w:bookmarkStart w:id="18" w:name="_Toc482025875"/>
       <w:r>
         <w:t>Estratégias</w:t>
       </w:r>
-      <w:bookmarkEnd w:id="19"/>
+      <w:bookmarkEnd w:id="18"/>
     </w:p>
     <w:p>
       <w:pPr>
@@ -3290,11 +3288,11 @@
         <w:spacing w:line="360" w:lineRule="auto"/>
         <w:jc w:val="both"/>
       </w:pPr>
-      <w:bookmarkStart w:id="20" w:name="_Toc482025876"/>
+      <w:bookmarkStart w:id="19" w:name="_Toc482025876"/>
       <w:r>
         <w:t>Estratégia de Nós:</w:t>
       </w:r>
-      <w:bookmarkEnd w:id="20"/>
+      <w:bookmarkEnd w:id="19"/>
       <w:r>
         <w:t xml:space="preserve"> (14)</w:t>
       </w:r>
@@ -3323,11 +3321,11 @@
         <w:spacing w:line="360" w:lineRule="auto"/>
         <w:jc w:val="both"/>
       </w:pPr>
-      <w:bookmarkStart w:id="21" w:name="_Toc482025877"/>
+      <w:bookmarkStart w:id="20" w:name="_Toc482025877"/>
       <w:r>
         <w:t>Estratégia de Arcos:</w:t>
       </w:r>
-      <w:bookmarkEnd w:id="21"/>
+      <w:bookmarkEnd w:id="20"/>
       <w:r>
         <w:t xml:space="preserve"> (18)</w:t>
       </w:r>
@@ -3356,11 +3354,11 @@
         <w:spacing w:line="360" w:lineRule="auto"/>
         <w:jc w:val="both"/>
       </w:pPr>
-      <w:bookmarkStart w:id="22" w:name="_Toc482025878"/>
+      <w:bookmarkStart w:id="21" w:name="_Toc482025878"/>
       <w:r>
         <w:t>Estratégia de Pares de Arcos:</w:t>
       </w:r>
-      <w:bookmarkEnd w:id="22"/>
+      <w:bookmarkEnd w:id="21"/>
       <w:r>
         <w:t xml:space="preserve"> (23)</w:t>
       </w:r>
@@ -3395,11 +3393,11 @@
         <w:spacing w:line="360" w:lineRule="auto"/>
         <w:jc w:val="both"/>
       </w:pPr>
-      <w:bookmarkStart w:id="23" w:name="_Toc482025879"/>
+      <w:bookmarkStart w:id="22" w:name="_Toc482025879"/>
       <w:r>
         <w:t>Estratégia de Caminhos Primos:</w:t>
       </w:r>
-      <w:bookmarkEnd w:id="23"/>
+      <w:bookmarkEnd w:id="22"/>
       <w:r>
         <w:t xml:space="preserve"> (32)</w:t>
       </w:r>
@@ -3414,12 +3412,14 @@
         <w:t xml:space="preserve">TR = </w:t>
       </w:r>
       <w:r>
-        <w:t xml:space="preserve">{ (3, 4, 5, 2, 6, 7, 8, 9, 10), (3, 4, 5, 2, 6, 7, 11, 12, 14), (3, 4, 5, 2, 6, 7, 11, 13, 14), (3, 5, 2, 6, 7, 8, 9, 10), (3, 4, 5, 2, 6, 7, 8, 10), (3, 5, 2, 6, 7, 11, 12, 14), (3, 5, 2, 6, 7, 11, 13, 14), (3, 5, 2, 6, 7, 8, </w:t>
+        <w:t xml:space="preserve">{ (1, 2, 3, 5), (1, 2, 3, 4, 5), (1, 2, 6, 7, 8, 10),(1, 2, 6, 7, 8, 9, 10), (1, 2, 6, 7, 11, 13, 14),(1, 2, 6, 7, 11, 12, 14),(2, 3, 5, 2), (2, 3, 4, 5, 2), (3, 5, 2, 3), (3, 4, 5, 2, 3), (3, 4, 5, 2, 6, 7, 8, 9, 10), (3, 4, 5, </w:t>
       </w:r>
       <w:r>
         <w:lastRenderedPageBreak/>
-        <w:t>10), (1, 2, 6, 7, 11, 12, 14), (1, 2, 6, 7, 8, 9, 10), (1, 2, 6, 7, 11, 13, 14), (8, 9, 10, 7, 11, 12, 14), (8, 9, 10, 7, 11, 13, 14), (1, 2, 6, 7, 8, 10), (8, 10, 7, 11, 12, 14), (8, 10, 7, 11, 13, 14), (3, 4, 5, 2, 3), (4, 5, 2, 3, 4), (5, 2, 3, 4, 5), (1, 2, 3, 4, 5), (2, 3, 4, 5, 2), (9, 10, 7, 8, 9), (10, 7, 8, 9, 10), (7, 8, 9, 10, 7), (8, 9, 10, 7, 8), (3, 5, 2, 3), (5, 2, 3, 5), (1, 2, 3, 5), (2, 3, 5, 2), (10, 7, 8, 10), (8, 10, 7, 8), (7, 8, 10, 7) }</w:t>
-      </w:r>
+        <w:t>2, 6, 7, 11, 12, 14), (3, 4, 5, 2, 6, 7, 11, 13, 14), (3, 5, 2, 6, 7, 8, 9, 10), (3, 4, 5, 2, 6, 7, 8, 10), (3, 5, 2, 6, 7, 11, 12, 14), (3, 5, 2, 6, 7, 11, 13, 14), (3, 5, 2, 6, 7, 8, 10), (4, 5, 2, 3, 4), (5, 2, 3, 4, 5), (5, 2, 3, 5), (7, 8, 10, 7),(7, 8, 9, 10, 7), (8, 10, 7, 8),(8, 9, 10, 7, 8), (8, 9, 10, 7, 11, 12, 14), (8, 9, 10, 7, 11, 13, 14), (8, 10, 7, 11, 12, 14), (8, 10, 7, 11, 13, 14), (9, 10, 7, 8, 9), (10, 7, 8, 9, 10), (10, 7, 8, 10) }</w:t>
+      </w:r>
+      <w:bookmarkStart w:id="23" w:name="_GoBack"/>
+      <w:bookmarkEnd w:id="23"/>
     </w:p>
     <w:p>
       <w:pPr>
@@ -3443,10 +3443,188 @@
     <w:p>
       <w:pPr>
         <w:pStyle w:val="PargrafodaLista"/>
+        <w:numPr>
+          <w:ilvl w:val="0"/>
+          <w:numId w:val="34"/>
+        </w:numPr>
         <w:spacing w:after="0" w:line="360" w:lineRule="auto"/>
-        <w:ind w:left="1800"/>
         <w:jc w:val="both"/>
       </w:pPr>
+      <w:r>
+        <w:t>CT1: “arara”</w:t>
+      </w:r>
+    </w:p>
+    <w:p>
+      <w:pPr>
+        <w:pStyle w:val="PargrafodaLista"/>
+        <w:numPr>
+          <w:ilvl w:val="1"/>
+          <w:numId w:val="34"/>
+        </w:numPr>
+        <w:spacing w:after="0" w:line="360" w:lineRule="auto"/>
+        <w:jc w:val="both"/>
+      </w:pPr>
+      <w:r>
+        <w:t>Resultado esperado: “SIM”</w:t>
+      </w:r>
+    </w:p>
+    <w:p>
+      <w:pPr>
+        <w:pStyle w:val="PargrafodaLista"/>
+        <w:numPr>
+          <w:ilvl w:val="1"/>
+          <w:numId w:val="34"/>
+        </w:numPr>
+        <w:spacing w:after="0" w:line="360" w:lineRule="auto"/>
+        <w:jc w:val="both"/>
+      </w:pPr>
+      <w:r>
+        <w:t>Resultado obtido:  “SIM”</w:t>
+      </w:r>
+    </w:p>
+    <w:p>
+      <w:pPr>
+        <w:pStyle w:val="PargrafodaLista"/>
+        <w:numPr>
+          <w:ilvl w:val="0"/>
+          <w:numId w:val="34"/>
+        </w:numPr>
+        <w:spacing w:after="0" w:line="360" w:lineRule="auto"/>
+        <w:jc w:val="both"/>
+      </w:pPr>
+      <w:r>
+        <w:t>CT2: “teste”</w:t>
+      </w:r>
+    </w:p>
+    <w:p>
+      <w:pPr>
+        <w:pStyle w:val="PargrafodaLista"/>
+        <w:numPr>
+          <w:ilvl w:val="1"/>
+          <w:numId w:val="34"/>
+        </w:numPr>
+        <w:spacing w:after="0" w:line="360" w:lineRule="auto"/>
+        <w:jc w:val="both"/>
+      </w:pPr>
+      <w:r>
+        <w:t>Resultado esperado: “NAO”</w:t>
+      </w:r>
+    </w:p>
+    <w:p>
+      <w:pPr>
+        <w:pStyle w:val="PargrafodaLista"/>
+        <w:numPr>
+          <w:ilvl w:val="1"/>
+          <w:numId w:val="34"/>
+        </w:numPr>
+        <w:spacing w:after="0" w:line="360" w:lineRule="auto"/>
+        <w:jc w:val="both"/>
+      </w:pPr>
+      <w:r>
+        <w:t>Resultado obtido: “NAO”</w:t>
+      </w:r>
+    </w:p>
+    <w:p>
+      <w:pPr>
+        <w:pStyle w:val="PargrafodaLista"/>
+        <w:numPr>
+          <w:ilvl w:val="0"/>
+          <w:numId w:val="34"/>
+        </w:numPr>
+        <w:spacing w:after="0" w:line="360" w:lineRule="auto"/>
+        <w:jc w:val="both"/>
+      </w:pPr>
+      <w:r>
+        <w:t>CT3: “</w:t>
+      </w:r>
+      <w:r>
+        <w:t xml:space="preserve"> </w:t>
+      </w:r>
+      <w:r>
+        <w:t>”</w:t>
+      </w:r>
+    </w:p>
+    <w:p>
+      <w:pPr>
+        <w:pStyle w:val="PargrafodaLista"/>
+        <w:numPr>
+          <w:ilvl w:val="1"/>
+          <w:numId w:val="34"/>
+        </w:numPr>
+        <w:spacing w:after="0" w:line="360" w:lineRule="auto"/>
+        <w:jc w:val="both"/>
+      </w:pPr>
+      <w:r>
+        <w:t>Resultado esperado: “</w:t>
+      </w:r>
+      <w:r>
+        <w:t>SIM</w:t>
+      </w:r>
+      <w:r>
+        <w:t>”</w:t>
+      </w:r>
+    </w:p>
+    <w:p>
+      <w:pPr>
+        <w:pStyle w:val="PargrafodaLista"/>
+        <w:numPr>
+          <w:ilvl w:val="1"/>
+          <w:numId w:val="34"/>
+        </w:numPr>
+        <w:spacing w:after="0" w:line="360" w:lineRule="auto"/>
+        <w:jc w:val="both"/>
+      </w:pPr>
+      <w:r>
+        <w:t>Resultado obtido: “</w:t>
+      </w:r>
+      <w:r>
+        <w:t>SIM</w:t>
+      </w:r>
+      <w:r>
+        <w:t>”</w:t>
+      </w:r>
+    </w:p>
+    <w:p>
+      <w:pPr>
+        <w:pStyle w:val="PargrafodaLista"/>
+        <w:numPr>
+          <w:ilvl w:val="0"/>
+          <w:numId w:val="34"/>
+        </w:numPr>
+        <w:spacing w:after="0" w:line="360" w:lineRule="auto"/>
+        <w:jc w:val="both"/>
+      </w:pPr>
+      <w:r>
+        <w:t>CT4: “”</w:t>
+      </w:r>
+    </w:p>
+    <w:p>
+      <w:pPr>
+        <w:pStyle w:val="PargrafodaLista"/>
+        <w:numPr>
+          <w:ilvl w:val="1"/>
+          <w:numId w:val="34"/>
+        </w:numPr>
+        <w:spacing w:after="0" w:line="360" w:lineRule="auto"/>
+        <w:jc w:val="both"/>
+      </w:pPr>
+      <w:r>
+        <w:t>Resultado esperado: “SIM”</w:t>
+      </w:r>
+    </w:p>
+    <w:p>
+      <w:pPr>
+        <w:pStyle w:val="PargrafodaLista"/>
+        <w:numPr>
+          <w:ilvl w:val="1"/>
+          <w:numId w:val="34"/>
+        </w:numPr>
+        <w:spacing w:after="0" w:line="360" w:lineRule="auto"/>
+        <w:jc w:val="both"/>
+      </w:pPr>
+      <w:r>
+        <w:t>Resultado obtido: “SIM”</w:t>
+      </w:r>
     </w:p>
     <w:p>
       <w:pPr>
@@ -4251,6 +4429,119 @@
     </w:lvl>
   </w:abstractNum>
   <w:abstractNum w:abstractNumId="7" w15:restartNumberingAfterBreak="0">
+    <w:nsid w:val="1CFB7736"/>
+    <w:multiLevelType w:val="hybridMultilevel"/>
+    <w:tmpl w:val="31364496"/>
+    <w:lvl w:ilvl="0" w:tplc="04160001">
+      <w:start w:val="1"/>
+      <w:numFmt w:val="bullet"/>
+      <w:lvlText w:val=""/>
+      <w:lvlJc w:val="left"/>
+      <w:pPr>
+        <w:ind w:left="720" w:hanging="360"/>
+      </w:pPr>
+      <w:rPr>
+        <w:rFonts w:ascii="Symbol" w:hAnsi="Symbol" w:hint="default"/>
+      </w:rPr>
+    </w:lvl>
+    <w:lvl w:ilvl="1" w:tplc="04160003">
+      <w:start w:val="1"/>
+      <w:numFmt w:val="bullet"/>
+      <w:lvlText w:val="o"/>
+      <w:lvlJc w:val="left"/>
+      <w:pPr>
+        <w:ind w:left="1440" w:hanging="360"/>
+      </w:pPr>
+      <w:rPr>
+        <w:rFonts w:ascii="Courier New" w:hAnsi="Courier New" w:cs="Courier New" w:hint="default"/>
+      </w:rPr>
+    </w:lvl>
+    <w:lvl w:ilvl="2" w:tplc="04160005" w:tentative="1">
+      <w:start w:val="1"/>
+      <w:numFmt w:val="bullet"/>
+      <w:lvlText w:val=""/>
+      <w:lvlJc w:val="left"/>
+      <w:pPr>
+        <w:ind w:left="2160" w:hanging="360"/>
+      </w:pPr>
+      <w:rPr>
+        <w:rFonts w:ascii="Wingdings" w:hAnsi="Wingdings" w:hint="default"/>
+      </w:rPr>
+    </w:lvl>
+    <w:lvl w:ilvl="3" w:tplc="04160001" w:tentative="1">
+      <w:start w:val="1"/>
+      <w:numFmt w:val="bullet"/>
+      <w:lvlText w:val=""/>
+      <w:lvlJc w:val="left"/>
+      <w:pPr>
+        <w:ind w:left="2880" w:hanging="360"/>
+      </w:pPr>
+      <w:rPr>
+        <w:rFonts w:ascii="Symbol" w:hAnsi="Symbol" w:hint="default"/>
+      </w:rPr>
+    </w:lvl>
+    <w:lvl w:ilvl="4" w:tplc="04160003" w:tentative="1">
+      <w:start w:val="1"/>
+      <w:numFmt w:val="bullet"/>
+      <w:lvlText w:val="o"/>
+      <w:lvlJc w:val="left"/>
+      <w:pPr>
+        <w:ind w:left="3600" w:hanging="360"/>
+      </w:pPr>
+      <w:rPr>
+        <w:rFonts w:ascii="Courier New" w:hAnsi="Courier New" w:cs="Courier New" w:hint="default"/>
+      </w:rPr>
+    </w:lvl>
+    <w:lvl w:ilvl="5" w:tplc="04160005" w:tentative="1">
+      <w:start w:val="1"/>
+      <w:numFmt w:val="bullet"/>
+      <w:lvlText w:val=""/>
+      <w:lvlJc w:val="left"/>
+      <w:pPr>
+        <w:ind w:left="4320" w:hanging="360"/>
+      </w:pPr>
+      <w:rPr>
+        <w:rFonts w:ascii="Wingdings" w:hAnsi="Wingdings" w:hint="default"/>
+      </w:rPr>
+    </w:lvl>
+    <w:lvl w:ilvl="6" w:tplc="04160001" w:tentative="1">
+      <w:start w:val="1"/>
+      <w:numFmt w:val="bullet"/>
+      <w:lvlText w:val=""/>
+      <w:lvlJc w:val="left"/>
+      <w:pPr>
+        <w:ind w:left="5040" w:hanging="360"/>
+      </w:pPr>
+      <w:rPr>
+        <w:rFonts w:ascii="Symbol" w:hAnsi="Symbol" w:hint="default"/>
+      </w:rPr>
+    </w:lvl>
+    <w:lvl w:ilvl="7" w:tplc="04160003" w:tentative="1">
+      <w:start w:val="1"/>
+      <w:numFmt w:val="bullet"/>
+      <w:lvlText w:val="o"/>
+      <w:lvlJc w:val="left"/>
+      <w:pPr>
+        <w:ind w:left="5760" w:hanging="360"/>
+      </w:pPr>
+      <w:rPr>
+        <w:rFonts w:ascii="Courier New" w:hAnsi="Courier New" w:cs="Courier New" w:hint="default"/>
+      </w:rPr>
+    </w:lvl>
+    <w:lvl w:ilvl="8" w:tplc="04160005" w:tentative="1">
+      <w:start w:val="1"/>
+      <w:numFmt w:val="bullet"/>
+      <w:lvlText w:val=""/>
+      <w:lvlJc w:val="left"/>
+      <w:pPr>
+        <w:ind w:left="6480" w:hanging="360"/>
+      </w:pPr>
+      <w:rPr>
+        <w:rFonts w:ascii="Wingdings" w:hAnsi="Wingdings" w:hint="default"/>
+      </w:rPr>
+    </w:lvl>
+  </w:abstractNum>
+  <w:abstractNum w:abstractNumId="8" w15:restartNumberingAfterBreak="0">
     <w:nsid w:val="1CFB7E8B"/>
     <w:multiLevelType w:val="hybridMultilevel"/>
     <w:tmpl w:val="F1B2ECEA"/>
@@ -4363,7 +4654,7 @@
       </w:rPr>
     </w:lvl>
   </w:abstractNum>
-  <w:abstractNum w:abstractNumId="8" w15:restartNumberingAfterBreak="0">
+  <w:abstractNum w:abstractNumId="9" w15:restartNumberingAfterBreak="0">
     <w:nsid w:val="2087048C"/>
     <w:multiLevelType w:val="hybridMultilevel"/>
     <w:tmpl w:val="19648EC2"/>
@@ -4476,7 +4767,7 @@
       </w:rPr>
     </w:lvl>
   </w:abstractNum>
-  <w:abstractNum w:abstractNumId="9" w15:restartNumberingAfterBreak="0">
+  <w:abstractNum w:abstractNumId="10" w15:restartNumberingAfterBreak="0">
     <w:nsid w:val="2C4C1C9C"/>
     <w:multiLevelType w:val="hybridMultilevel"/>
     <w:tmpl w:val="76449A48"/>
@@ -4589,7 +4880,7 @@
       </w:rPr>
     </w:lvl>
   </w:abstractNum>
-  <w:abstractNum w:abstractNumId="10" w15:restartNumberingAfterBreak="0">
+  <w:abstractNum w:abstractNumId="11" w15:restartNumberingAfterBreak="0">
     <w:nsid w:val="2CBD00FC"/>
     <w:multiLevelType w:val="multilevel"/>
     <w:tmpl w:val="061A8C1C"/>
@@ -4702,7 +4993,7 @@
       </w:rPr>
     </w:lvl>
   </w:abstractNum>
-  <w:abstractNum w:abstractNumId="11" w15:restartNumberingAfterBreak="0">
+  <w:abstractNum w:abstractNumId="12" w15:restartNumberingAfterBreak="0">
     <w:nsid w:val="3352180B"/>
     <w:multiLevelType w:val="hybridMultilevel"/>
     <w:tmpl w:val="4054240E"/>
@@ -4815,7 +5106,7 @@
       </w:rPr>
     </w:lvl>
   </w:abstractNum>
-  <w:abstractNum w:abstractNumId="12" w15:restartNumberingAfterBreak="0">
+  <w:abstractNum w:abstractNumId="13" w15:restartNumberingAfterBreak="0">
     <w:nsid w:val="36CB3FF1"/>
     <w:multiLevelType w:val="hybridMultilevel"/>
     <w:tmpl w:val="9D9E423A"/>
@@ -4928,7 +5219,7 @@
       </w:rPr>
     </w:lvl>
   </w:abstractNum>
-  <w:abstractNum w:abstractNumId="13" w15:restartNumberingAfterBreak="0">
+  <w:abstractNum w:abstractNumId="14" w15:restartNumberingAfterBreak="0">
     <w:nsid w:val="3DA8190E"/>
     <w:multiLevelType w:val="multilevel"/>
     <w:tmpl w:val="BDD07F86"/>
@@ -5077,7 +5368,7 @@
       </w:rPr>
     </w:lvl>
   </w:abstractNum>
-  <w:abstractNum w:abstractNumId="14" w15:restartNumberingAfterBreak="0">
+  <w:abstractNum w:abstractNumId="15" w15:restartNumberingAfterBreak="0">
     <w:nsid w:val="3FF13C21"/>
     <w:multiLevelType w:val="hybridMultilevel"/>
     <w:tmpl w:val="89C24E08"/>
@@ -5190,7 +5481,7 @@
       </w:rPr>
     </w:lvl>
   </w:abstractNum>
-  <w:abstractNum w:abstractNumId="15" w15:restartNumberingAfterBreak="0">
+  <w:abstractNum w:abstractNumId="16" w15:restartNumberingAfterBreak="0">
     <w:nsid w:val="42FB4BE2"/>
     <w:multiLevelType w:val="multilevel"/>
     <w:tmpl w:val="B5E2418E"/>
@@ -5303,7 +5594,7 @@
       </w:rPr>
     </w:lvl>
   </w:abstractNum>
-  <w:abstractNum w:abstractNumId="16" w15:restartNumberingAfterBreak="0">
+  <w:abstractNum w:abstractNumId="17" w15:restartNumberingAfterBreak="0">
     <w:nsid w:val="515902E9"/>
     <w:multiLevelType w:val="hybridMultilevel"/>
     <w:tmpl w:val="A7107BB4"/>
@@ -5416,7 +5707,7 @@
       </w:rPr>
     </w:lvl>
   </w:abstractNum>
-  <w:abstractNum w:abstractNumId="17" w15:restartNumberingAfterBreak="0">
+  <w:abstractNum w:abstractNumId="18" w15:restartNumberingAfterBreak="0">
     <w:nsid w:val="52610A58"/>
     <w:multiLevelType w:val="multilevel"/>
     <w:tmpl w:val="20E8D762"/>
@@ -5529,7 +5820,7 @@
       </w:rPr>
     </w:lvl>
   </w:abstractNum>
-  <w:abstractNum w:abstractNumId="18" w15:restartNumberingAfterBreak="0">
+  <w:abstractNum w:abstractNumId="19" w15:restartNumberingAfterBreak="0">
     <w:nsid w:val="53A101A0"/>
     <w:multiLevelType w:val="multilevel"/>
     <w:tmpl w:val="F078D456"/>
@@ -5642,7 +5933,7 @@
       </w:rPr>
     </w:lvl>
   </w:abstractNum>
-  <w:abstractNum w:abstractNumId="19" w15:restartNumberingAfterBreak="0">
+  <w:abstractNum w:abstractNumId="20" w15:restartNumberingAfterBreak="0">
     <w:nsid w:val="589C152F"/>
     <w:multiLevelType w:val="hybridMultilevel"/>
     <w:tmpl w:val="DAA45CFE"/>
@@ -5728,7 +6019,7 @@
       </w:pPr>
     </w:lvl>
   </w:abstractNum>
-  <w:abstractNum w:abstractNumId="20" w15:restartNumberingAfterBreak="0">
+  <w:abstractNum w:abstractNumId="21" w15:restartNumberingAfterBreak="0">
     <w:nsid w:val="5FAF107E"/>
     <w:multiLevelType w:val="hybridMultilevel"/>
     <w:tmpl w:val="D708E90C"/>
@@ -5841,7 +6132,7 @@
       </w:rPr>
     </w:lvl>
   </w:abstractNum>
-  <w:abstractNum w:abstractNumId="21" w15:restartNumberingAfterBreak="0">
+  <w:abstractNum w:abstractNumId="22" w15:restartNumberingAfterBreak="0">
     <w:nsid w:val="6AA8772F"/>
     <w:multiLevelType w:val="hybridMultilevel"/>
     <w:tmpl w:val="1EE21BBC"/>
@@ -5954,7 +6245,7 @@
       </w:rPr>
     </w:lvl>
   </w:abstractNum>
-  <w:abstractNum w:abstractNumId="22" w15:restartNumberingAfterBreak="0">
+  <w:abstractNum w:abstractNumId="23" w15:restartNumberingAfterBreak="0">
     <w:nsid w:val="6FE45E65"/>
     <w:multiLevelType w:val="hybridMultilevel"/>
     <w:tmpl w:val="46C8F7CC"/>
@@ -6067,7 +6358,7 @@
       </w:rPr>
     </w:lvl>
   </w:abstractNum>
-  <w:abstractNum w:abstractNumId="23" w15:restartNumberingAfterBreak="0">
+  <w:abstractNum w:abstractNumId="24" w15:restartNumberingAfterBreak="0">
     <w:nsid w:val="75DA74EA"/>
     <w:multiLevelType w:val="multilevel"/>
     <w:tmpl w:val="F332788A"/>
@@ -6181,7 +6472,7 @@
     </w:lvl>
   </w:abstractNum>
   <w:num w:numId="1">
-    <w:abstractNumId w:val="10"/>
+    <w:abstractNumId w:val="11"/>
   </w:num>
   <w:num w:numId="2">
     <w:abstractNumId w:val="5"/>
@@ -6214,13 +6505,13 @@
     <w:abstractNumId w:val="5"/>
   </w:num>
   <w:num w:numId="12">
-    <w:abstractNumId w:val="8"/>
+    <w:abstractNumId w:val="9"/>
   </w:num>
   <w:num w:numId="13">
-    <w:abstractNumId w:val="20"/>
+    <w:abstractNumId w:val="21"/>
   </w:num>
   <w:num w:numId="14">
-    <w:abstractNumId w:val="15"/>
+    <w:abstractNumId w:val="16"/>
   </w:num>
   <w:num w:numId="15">
     <w:abstractNumId w:val="4"/>
@@ -6229,55 +6520,58 @@
     <w:abstractNumId w:val="2"/>
   </w:num>
   <w:num w:numId="17">
-    <w:abstractNumId w:val="18"/>
+    <w:abstractNumId w:val="19"/>
   </w:num>
   <w:num w:numId="18">
     <w:abstractNumId w:val="0"/>
   </w:num>
   <w:num w:numId="19">
-    <w:abstractNumId w:val="12"/>
+    <w:abstractNumId w:val="13"/>
   </w:num>
   <w:num w:numId="20">
     <w:abstractNumId w:val="3"/>
   </w:num>
   <w:num w:numId="21">
-    <w:abstractNumId w:val="14"/>
+    <w:abstractNumId w:val="15"/>
   </w:num>
   <w:num w:numId="22">
-    <w:abstractNumId w:val="16"/>
+    <w:abstractNumId w:val="17"/>
   </w:num>
   <w:num w:numId="23">
     <w:abstractNumId w:val="6"/>
   </w:num>
   <w:num w:numId="24">
-    <w:abstractNumId w:val="11"/>
+    <w:abstractNumId w:val="12"/>
   </w:num>
   <w:num w:numId="25">
+    <w:abstractNumId w:val="23"/>
+  </w:num>
+  <w:num w:numId="26">
     <w:abstractNumId w:val="22"/>
   </w:num>
-  <w:num w:numId="26">
-    <w:abstractNumId w:val="21"/>
-  </w:num>
   <w:num w:numId="27">
-    <w:abstractNumId w:val="23"/>
+    <w:abstractNumId w:val="24"/>
   </w:num>
   <w:num w:numId="28">
-    <w:abstractNumId w:val="17"/>
+    <w:abstractNumId w:val="18"/>
   </w:num>
   <w:num w:numId="29">
     <w:abstractNumId w:val="1"/>
   </w:num>
   <w:num w:numId="30">
-    <w:abstractNumId w:val="7"/>
+    <w:abstractNumId w:val="8"/>
   </w:num>
   <w:num w:numId="31">
-    <w:abstractNumId w:val="9"/>
+    <w:abstractNumId w:val="10"/>
   </w:num>
   <w:num w:numId="32">
-    <w:abstractNumId w:val="19"/>
+    <w:abstractNumId w:val="20"/>
   </w:num>
   <w:num w:numId="33">
-    <w:abstractNumId w:val="13"/>
+    <w:abstractNumId w:val="14"/>
+  </w:num>
+  <w:num w:numId="34">
+    <w:abstractNumId w:val="7"/>
   </w:num>
 </w:numbering>
 </file>
@@ -6405,6 +6699,7 @@
     <w:lsdException w:name="HTML Sample" w:semiHidden="1" w:unhideWhenUsed="1"/>
     <w:lsdException w:name="HTML Typewriter" w:semiHidden="1" w:unhideWhenUsed="1"/>
     <w:lsdException w:name="HTML Variable" w:semiHidden="1" w:unhideWhenUsed="1"/>
+    <w:lsdException w:name="Normal Table" w:semiHidden="1" w:unhideWhenUsed="1"/>
     <w:lsdException w:name="annotation subject" w:semiHidden="1" w:unhideWhenUsed="1"/>
     <w:lsdException w:name="No List" w:semiHidden="1" w:unhideWhenUsed="1"/>
     <w:lsdException w:name="Outline List 1" w:semiHidden="1" w:unhideWhenUsed="1"/>
@@ -6449,6 +6744,7 @@
     <w:lsdException w:name="Table Professional" w:semiHidden="1" w:unhideWhenUsed="1"/>
     <w:lsdException w:name="Table Subtle 1" w:semiHidden="1" w:unhideWhenUsed="1"/>
     <w:lsdException w:name="Table Subtle 2" w:semiHidden="1" w:unhideWhenUsed="1"/>
+    <w:lsdException w:name="Table Web 1" w:semiHidden="1" w:unhideWhenUsed="1"/>
     <w:lsdException w:name="Table Web 2" w:semiHidden="1" w:unhideWhenUsed="1"/>
     <w:lsdException w:name="Table Web 3" w:semiHidden="1" w:unhideWhenUsed="1"/>
     <w:lsdException w:name="Balloon Text" w:semiHidden="1" w:unhideWhenUsed="1"/>
@@ -7861,6 +8157,25 @@
     <w:basedOn w:val="Fontepargpadro"/>
     <w:rsid w:val="006F1DB1"/>
   </w:style>
+  <w:style w:type="table" w:styleId="Tabelacomgrade">
+    <w:name w:val="Table Grid"/>
+    <w:basedOn w:val="Tabelanormal"/>
+    <w:uiPriority w:val="39"/>
+    <w:rsid w:val="006E3735"/>
+    <w:pPr>
+      <w:spacing w:after="0" w:line="240" w:lineRule="auto"/>
+    </w:pPr>
+    <w:tblPr>
+      <w:tblBorders>
+        <w:top w:val="single" w:sz="4" w:space="0" w:color="auto"/>
+        <w:left w:val="single" w:sz="4" w:space="0" w:color="auto"/>
+        <w:bottom w:val="single" w:sz="4" w:space="0" w:color="auto"/>
+        <w:right w:val="single" w:sz="4" w:space="0" w:color="auto"/>
+        <w:insideH w:val="single" w:sz="4" w:space="0" w:color="auto"/>
+        <w:insideV w:val="single" w:sz="4" w:space="0" w:color="auto"/>
+      </w:tblBorders>
+    </w:tblPr>
+  </w:style>
 </w:styles>
 </file>
 
@@ -8130,7 +8445,7 @@
 </file>
 
 <file path=customXml/itemProps1.xml><?xml version="1.0" encoding="utf-8"?>
-<ds:datastoreItem xmlns:ds="http://schemas.openxmlformats.org/officeDocument/2006/customXml" ds:itemID="{A9B6ACC2-39FD-4BAD-85C1-BC19EE9EE035}">
+<ds:datastoreItem xmlns:ds="http://schemas.openxmlformats.org/officeDocument/2006/customXml" ds:itemID="{F3738FED-3964-4CCC-B958-832F07782A41}">
   <ds:schemaRefs>
     <ds:schemaRef ds:uri="http://schemas.openxmlformats.org/officeDocument/2006/bibliography"/>
   </ds:schemaRefs>

</xml_diff>

<commit_message>
- casos de teste do problema do palindromo atualizado
</commit_message>
<xml_diff>
--- a/Grafo/doc/Modelo de teste baseado em Grafo.docx
+++ b/Grafo/doc/Modelo de teste baseado em Grafo.docx
@@ -1,6 +1,6 @@
 
 <file path=word/document.xml><?xml version="1.0" encoding="utf-8"?>
-<w:document xmlns:wpc="http://schemas.microsoft.com/office/word/2010/wordprocessingCanvas" xmlns:cx="http://schemas.microsoft.com/office/drawing/2014/chartex" xmlns:cx1="http://schemas.microsoft.com/office/drawing/2015/9/8/chartex" xmlns:cx2="http://schemas.microsoft.com/office/drawing/2015/10/21/chartex" xmlns:cx3="http://schemas.microsoft.com/office/drawing/2016/5/9/chartex" xmlns:cx4="http://schemas.microsoft.com/office/drawing/2016/5/10/chartex" xmlns:cx5="http://schemas.microsoft.com/office/drawing/2016/5/11/chartex" xmlns:mc="http://schemas.openxmlformats.org/markup-compatibility/2006" xmlns:o="urn:schemas-microsoft-com:office:office" xmlns:r="http://schemas.openxmlformats.org/officeDocument/2006/relationships" xmlns:m="http://schemas.openxmlformats.org/officeDocument/2006/math" xmlns:v="urn:schemas-microsoft-com:vml" xmlns:wp14="http://schemas.microsoft.com/office/word/2010/wordprocessingDrawing" xmlns:wp="http://schemas.openxmlformats.org/drawingml/2006/wordprocessingDrawing" xmlns:w10="urn:schemas-microsoft-com:office:word" xmlns:w="http://schemas.openxmlformats.org/wordprocessingml/2006/main" xmlns:w14="http://schemas.microsoft.com/office/word/2010/wordml" xmlns:w15="http://schemas.microsoft.com/office/word/2012/wordml" xmlns:w16se="http://schemas.microsoft.com/office/word/2015/wordml/symex" xmlns:wpg="http://schemas.microsoft.com/office/word/2010/wordprocessingGroup" xmlns:wpi="http://schemas.microsoft.com/office/word/2010/wordprocessingInk" xmlns:wne="http://schemas.microsoft.com/office/word/2006/wordml" xmlns:wps="http://schemas.microsoft.com/office/word/2010/wordprocessingShape" mc:Ignorable="w14 w15 w16se wp14">
+<w:document xmlns:wpc="http://schemas.microsoft.com/office/word/2010/wordprocessingCanvas" xmlns:mc="http://schemas.openxmlformats.org/markup-compatibility/2006" xmlns:o="urn:schemas-microsoft-com:office:office" xmlns:r="http://schemas.openxmlformats.org/officeDocument/2006/relationships" xmlns:m="http://schemas.openxmlformats.org/officeDocument/2006/math" xmlns:v="urn:schemas-microsoft-com:vml" xmlns:wp14="http://schemas.microsoft.com/office/word/2010/wordprocessingDrawing" xmlns:wp="http://schemas.openxmlformats.org/drawingml/2006/wordprocessingDrawing" xmlns:w10="urn:schemas-microsoft-com:office:word" xmlns:w="http://schemas.openxmlformats.org/wordprocessingml/2006/main" xmlns:w14="http://schemas.microsoft.com/office/word/2010/wordml" xmlns:w15="http://schemas.microsoft.com/office/word/2012/wordml" xmlns:wpg="http://schemas.microsoft.com/office/word/2010/wordprocessingGroup" xmlns:wpi="http://schemas.microsoft.com/office/word/2010/wordprocessingInk" xmlns:wne="http://schemas.microsoft.com/office/word/2006/wordml" xmlns:wps="http://schemas.microsoft.com/office/word/2010/wordprocessingShape" mc:Ignorable="w14 w15 wp14">
   <w:background w:color="FFFFFF"/>
   <w:body>
     <w:p>
@@ -10,7 +10,7 @@
         </w:tabs>
         <w:spacing w:before="200" w:after="200" w:line="360" w:lineRule="auto"/>
         <w:ind w:left="-810" w:hanging="9"/>
-        <w:jc w:val="both"/>
+        <w:jc w:val="center"/>
       </w:pPr>
       <w:r>
         <w:rPr>
@@ -125,7 +125,7 @@
         </w:tabs>
         <w:spacing w:before="200" w:after="200" w:line="360" w:lineRule="auto"/>
         <w:ind w:left="-810"/>
-        <w:jc w:val="both"/>
+        <w:jc w:val="center"/>
       </w:pPr>
       <w:r>
         <w:rPr>
@@ -144,7 +144,7 @@
         </w:tabs>
         <w:spacing w:before="200" w:after="200" w:line="360" w:lineRule="auto"/>
         <w:ind w:left="-810"/>
-        <w:jc w:val="both"/>
+        <w:jc w:val="center"/>
       </w:pPr>
       <w:r>
         <w:rPr>
@@ -402,7 +402,7 @@
     <w:p>
       <w:pPr>
         <w:spacing w:before="200" w:after="200" w:line="360" w:lineRule="auto"/>
-        <w:jc w:val="both"/>
+        <w:jc w:val="center"/>
       </w:pPr>
       <w:bookmarkStart w:id="2" w:name="h.gjdgxs" w:colFirst="0" w:colLast="0"/>
       <w:bookmarkEnd w:id="2"/>
@@ -410,7 +410,7 @@
     <w:p>
       <w:pPr>
         <w:spacing w:line="360" w:lineRule="auto"/>
-        <w:jc w:val="both"/>
+        <w:jc w:val="center"/>
       </w:pPr>
       <w:r>
         <w:rPr>
@@ -424,7 +424,7 @@
     <w:p>
       <w:pPr>
         <w:spacing w:line="360" w:lineRule="auto"/>
-        <w:jc w:val="both"/>
+        <w:jc w:val="center"/>
       </w:pPr>
       <w:r>
         <w:rPr>
@@ -476,7 +476,7 @@
       <w:sdtContent>
         <w:p>
           <w:pPr>
-            <w:pStyle w:val="CabealhodoSumrio"/>
+            <w:pStyle w:val="TOCHeading"/>
             <w:numPr>
               <w:ilvl w:val="0"/>
               <w:numId w:val="0"/>
@@ -490,12 +490,11 @@
         </w:p>
         <w:p>
           <w:pPr>
-            <w:pStyle w:val="Sumrio1"/>
+            <w:pStyle w:val="TOC1"/>
             <w:tabs>
               <w:tab w:val="left" w:pos="440"/>
               <w:tab w:val="right" w:leader="dot" w:pos="9019"/>
             </w:tabs>
-            <w:jc w:val="both"/>
             <w:rPr>
               <w:noProof/>
             </w:rPr>
@@ -509,7 +508,7 @@
           <w:r>
             <w:fldChar w:fldCharType="separate"/>
           </w:r>
-          <w:hyperlink w:anchor="_Toc482025860" w:history="1">
+          <w:hyperlink w:anchor="_Toc482107947" w:history="1">
             <w:r>
               <w:rPr>
                 <w:rStyle w:val="Hyperlink"/>
@@ -549,7 +548,7 @@
                 <w:noProof/>
                 <w:webHidden/>
               </w:rPr>
-              <w:instrText xml:space="preserve"> PAGEREF _Toc482025860 \h </w:instrText>
+              <w:instrText xml:space="preserve"> PAGEREF _Toc482107947 \h </w:instrText>
             </w:r>
             <w:r>
               <w:rPr>
@@ -582,17 +581,16 @@
         </w:p>
         <w:p>
           <w:pPr>
-            <w:pStyle w:val="Sumrio2"/>
+            <w:pStyle w:val="TOC2"/>
             <w:tabs>
               <w:tab w:val="left" w:pos="880"/>
               <w:tab w:val="right" w:leader="dot" w:pos="9019"/>
             </w:tabs>
-            <w:jc w:val="both"/>
             <w:rPr>
               <w:noProof/>
             </w:rPr>
           </w:pPr>
-          <w:hyperlink w:anchor="_Toc482025861" w:history="1">
+          <w:hyperlink w:anchor="_Toc482107948" w:history="1">
             <w:r>
               <w:rPr>
                 <w:rStyle w:val="Hyperlink"/>
@@ -632,7 +630,7 @@
                 <w:noProof/>
                 <w:webHidden/>
               </w:rPr>
-              <w:instrText xml:space="preserve"> PAGEREF _Toc482025861 \h </w:instrText>
+              <w:instrText xml:space="preserve"> PAGEREF _Toc482107948 \h </w:instrText>
             </w:r>
             <w:r>
               <w:rPr>
@@ -665,17 +663,16 @@
         </w:p>
         <w:p>
           <w:pPr>
-            <w:pStyle w:val="Sumrio3"/>
+            <w:pStyle w:val="TOC3"/>
             <w:tabs>
               <w:tab w:val="left" w:pos="1320"/>
               <w:tab w:val="right" w:leader="dot" w:pos="9019"/>
             </w:tabs>
-            <w:jc w:val="both"/>
             <w:rPr>
               <w:noProof/>
             </w:rPr>
           </w:pPr>
-          <w:hyperlink w:anchor="_Toc482025862" w:history="1">
+          <w:hyperlink w:anchor="_Toc482107949" w:history="1">
             <w:r>
               <w:rPr>
                 <w:rStyle w:val="Hyperlink"/>
@@ -715,7 +712,7 @@
                 <w:noProof/>
                 <w:webHidden/>
               </w:rPr>
-              <w:instrText xml:space="preserve"> PAGEREF _Toc482025862 \h </w:instrText>
+              <w:instrText xml:space="preserve"> PAGEREF _Toc482107949 \h </w:instrText>
             </w:r>
             <w:r>
               <w:rPr>
@@ -748,17 +745,16 @@
         </w:p>
         <w:p>
           <w:pPr>
-            <w:pStyle w:val="Sumrio3"/>
+            <w:pStyle w:val="TOC3"/>
             <w:tabs>
               <w:tab w:val="left" w:pos="1320"/>
               <w:tab w:val="right" w:leader="dot" w:pos="9019"/>
             </w:tabs>
-            <w:jc w:val="both"/>
             <w:rPr>
               <w:noProof/>
             </w:rPr>
           </w:pPr>
-          <w:hyperlink w:anchor="_Toc482025863" w:history="1">
+          <w:hyperlink w:anchor="_Toc482107950" w:history="1">
             <w:r>
               <w:rPr>
                 <w:rStyle w:val="Hyperlink"/>
@@ -798,7 +794,7 @@
                 <w:noProof/>
                 <w:webHidden/>
               </w:rPr>
-              <w:instrText xml:space="preserve"> PAGEREF _Toc482025863 \h </w:instrText>
+              <w:instrText xml:space="preserve"> PAGEREF _Toc482107950 \h </w:instrText>
             </w:r>
             <w:r>
               <w:rPr>
@@ -831,17 +827,16 @@
         </w:p>
         <w:p>
           <w:pPr>
-            <w:pStyle w:val="Sumrio3"/>
+            <w:pStyle w:val="TOC3"/>
             <w:tabs>
               <w:tab w:val="left" w:pos="1320"/>
               <w:tab w:val="right" w:leader="dot" w:pos="9019"/>
             </w:tabs>
-            <w:jc w:val="both"/>
             <w:rPr>
               <w:noProof/>
             </w:rPr>
           </w:pPr>
-          <w:hyperlink w:anchor="_Toc482025864" w:history="1">
+          <w:hyperlink w:anchor="_Toc482107951" w:history="1">
             <w:r>
               <w:rPr>
                 <w:rStyle w:val="Hyperlink"/>
@@ -881,7 +876,7 @@
                 <w:noProof/>
                 <w:webHidden/>
               </w:rPr>
-              <w:instrText xml:space="preserve"> PAGEREF _Toc482025864 \h </w:instrText>
+              <w:instrText xml:space="preserve"> PAGEREF _Toc482107951 \h </w:instrText>
             </w:r>
             <w:r>
               <w:rPr>
@@ -914,17 +909,16 @@
         </w:p>
         <w:p>
           <w:pPr>
-            <w:pStyle w:val="Sumrio2"/>
+            <w:pStyle w:val="TOC2"/>
             <w:tabs>
               <w:tab w:val="left" w:pos="880"/>
               <w:tab w:val="right" w:leader="dot" w:pos="9019"/>
             </w:tabs>
-            <w:jc w:val="both"/>
             <w:rPr>
               <w:noProof/>
             </w:rPr>
           </w:pPr>
-          <w:hyperlink w:anchor="_Toc482025865" w:history="1">
+          <w:hyperlink w:anchor="_Toc482107952" w:history="1">
             <w:r>
               <w:rPr>
                 <w:rStyle w:val="Hyperlink"/>
@@ -964,7 +958,7 @@
                 <w:noProof/>
                 <w:webHidden/>
               </w:rPr>
-              <w:instrText xml:space="preserve"> PAGEREF _Toc482025865 \h </w:instrText>
+              <w:instrText xml:space="preserve"> PAGEREF _Toc482107952 \h </w:instrText>
             </w:r>
             <w:r>
               <w:rPr>
@@ -997,17 +991,16 @@
         </w:p>
         <w:p>
           <w:pPr>
-            <w:pStyle w:val="Sumrio2"/>
+            <w:pStyle w:val="TOC2"/>
             <w:tabs>
               <w:tab w:val="left" w:pos="880"/>
               <w:tab w:val="right" w:leader="dot" w:pos="9019"/>
             </w:tabs>
-            <w:jc w:val="both"/>
             <w:rPr>
               <w:noProof/>
             </w:rPr>
           </w:pPr>
-          <w:hyperlink w:anchor="_Toc482025866" w:history="1">
+          <w:hyperlink w:anchor="_Toc482107953" w:history="1">
             <w:r>
               <w:rPr>
                 <w:rStyle w:val="Hyperlink"/>
@@ -1047,7 +1040,7 @@
                 <w:noProof/>
                 <w:webHidden/>
               </w:rPr>
-              <w:instrText xml:space="preserve"> PAGEREF _Toc482025866 \h </w:instrText>
+              <w:instrText xml:space="preserve"> PAGEREF _Toc482107953 \h </w:instrText>
             </w:r>
             <w:r>
               <w:rPr>
@@ -1080,17 +1073,16 @@
         </w:p>
         <w:p>
           <w:pPr>
-            <w:pStyle w:val="Sumrio3"/>
+            <w:pStyle w:val="TOC3"/>
             <w:tabs>
               <w:tab w:val="left" w:pos="1320"/>
               <w:tab w:val="right" w:leader="dot" w:pos="9019"/>
             </w:tabs>
-            <w:jc w:val="both"/>
             <w:rPr>
               <w:noProof/>
             </w:rPr>
           </w:pPr>
-          <w:hyperlink w:anchor="_Toc482025867" w:history="1">
+          <w:hyperlink w:anchor="_Toc482107954" w:history="1">
             <w:r>
               <w:rPr>
                 <w:rStyle w:val="Hyperlink"/>
@@ -1109,7 +1101,7 @@
                 <w:rStyle w:val="Hyperlink"/>
                 <w:noProof/>
               </w:rPr>
-              <w:t>Estratégia de Nós:</w:t>
+              <w:t>Estratégia de Nós: (14)</w:t>
             </w:r>
             <w:r>
               <w:rPr>
@@ -1130,7 +1122,7 @@
                 <w:noProof/>
                 <w:webHidden/>
               </w:rPr>
-              <w:instrText xml:space="preserve"> PAGEREF _Toc482025867 \h </w:instrText>
+              <w:instrText xml:space="preserve"> PAGEREF _Toc482107954 \h </w:instrText>
             </w:r>
             <w:r>
               <w:rPr>
@@ -1163,17 +1155,16 @@
         </w:p>
         <w:p>
           <w:pPr>
-            <w:pStyle w:val="Sumrio3"/>
+            <w:pStyle w:val="TOC3"/>
             <w:tabs>
               <w:tab w:val="left" w:pos="1320"/>
               <w:tab w:val="right" w:leader="dot" w:pos="9019"/>
             </w:tabs>
-            <w:jc w:val="both"/>
             <w:rPr>
               <w:noProof/>
             </w:rPr>
           </w:pPr>
-          <w:hyperlink w:anchor="_Toc482025868" w:history="1">
+          <w:hyperlink w:anchor="_Toc482107955" w:history="1">
             <w:r>
               <w:rPr>
                 <w:rStyle w:val="Hyperlink"/>
@@ -1192,7 +1183,7 @@
                 <w:rStyle w:val="Hyperlink"/>
                 <w:noProof/>
               </w:rPr>
-              <w:t>Estratégia de Arcos:</w:t>
+              <w:t>Estratégia de Arcos: (18)</w:t>
             </w:r>
             <w:r>
               <w:rPr>
@@ -1213,7 +1204,7 @@
                 <w:noProof/>
                 <w:webHidden/>
               </w:rPr>
-              <w:instrText xml:space="preserve"> PAGEREF _Toc482025868 \h </w:instrText>
+              <w:instrText xml:space="preserve"> PAGEREF _Toc482107955 \h </w:instrText>
             </w:r>
             <w:r>
               <w:rPr>
@@ -1246,17 +1237,16 @@
         </w:p>
         <w:p>
           <w:pPr>
-            <w:pStyle w:val="Sumrio3"/>
+            <w:pStyle w:val="TOC3"/>
             <w:tabs>
               <w:tab w:val="left" w:pos="1320"/>
               <w:tab w:val="right" w:leader="dot" w:pos="9019"/>
             </w:tabs>
-            <w:jc w:val="both"/>
             <w:rPr>
               <w:noProof/>
             </w:rPr>
           </w:pPr>
-          <w:hyperlink w:anchor="_Toc482025869" w:history="1">
+          <w:hyperlink w:anchor="_Toc482107956" w:history="1">
             <w:r>
               <w:rPr>
                 <w:rStyle w:val="Hyperlink"/>
@@ -1275,7 +1265,7 @@
                 <w:rStyle w:val="Hyperlink"/>
                 <w:noProof/>
               </w:rPr>
-              <w:t>Estratégia de Pares de Arcos:</w:t>
+              <w:t>Estratégia de Pares de Arcos: (25)</w:t>
             </w:r>
             <w:r>
               <w:rPr>
@@ -1296,7 +1286,7 @@
                 <w:noProof/>
                 <w:webHidden/>
               </w:rPr>
-              <w:instrText xml:space="preserve"> PAGEREF _Toc482025869 \h </w:instrText>
+              <w:instrText xml:space="preserve"> PAGEREF _Toc482107956 \h </w:instrText>
             </w:r>
             <w:r>
               <w:rPr>
@@ -1329,17 +1319,16 @@
         </w:p>
         <w:p>
           <w:pPr>
-            <w:pStyle w:val="Sumrio3"/>
+            <w:pStyle w:val="TOC3"/>
             <w:tabs>
               <w:tab w:val="left" w:pos="1320"/>
               <w:tab w:val="right" w:leader="dot" w:pos="9019"/>
             </w:tabs>
-            <w:jc w:val="both"/>
             <w:rPr>
               <w:noProof/>
             </w:rPr>
           </w:pPr>
-          <w:hyperlink w:anchor="_Toc482025870" w:history="1">
+          <w:hyperlink w:anchor="_Toc482107957" w:history="1">
             <w:r>
               <w:rPr>
                 <w:rStyle w:val="Hyperlink"/>
@@ -1358,7 +1347,7 @@
                 <w:rStyle w:val="Hyperlink"/>
                 <w:noProof/>
               </w:rPr>
-              <w:t>Estratégia de Caminhos Primos:</w:t>
+              <w:t>Estratégia de Caminhos Primos: (72)</w:t>
             </w:r>
             <w:r>
               <w:rPr>
@@ -1379,7 +1368,7 @@
                 <w:noProof/>
                 <w:webHidden/>
               </w:rPr>
-              <w:instrText xml:space="preserve"> PAGEREF _Toc482025870 \h </w:instrText>
+              <w:instrText xml:space="preserve"> PAGEREF _Toc482107957 \h </w:instrText>
             </w:r>
             <w:r>
               <w:rPr>
@@ -1412,17 +1401,16 @@
         </w:p>
         <w:p>
           <w:pPr>
-            <w:pStyle w:val="Sumrio2"/>
+            <w:pStyle w:val="TOC2"/>
             <w:tabs>
               <w:tab w:val="left" w:pos="880"/>
               <w:tab w:val="right" w:leader="dot" w:pos="9019"/>
             </w:tabs>
-            <w:jc w:val="both"/>
             <w:rPr>
               <w:noProof/>
             </w:rPr>
           </w:pPr>
-          <w:hyperlink w:anchor="_Toc482025871" w:history="1">
+          <w:hyperlink w:anchor="_Toc482107958" w:history="1">
             <w:r>
               <w:rPr>
                 <w:rStyle w:val="Hyperlink"/>
@@ -1462,7 +1450,7 @@
                 <w:noProof/>
                 <w:webHidden/>
               </w:rPr>
-              <w:instrText xml:space="preserve"> PAGEREF _Toc482025871 \h </w:instrText>
+              <w:instrText xml:space="preserve"> PAGEREF _Toc482107958 \h </w:instrText>
             </w:r>
             <w:r>
               <w:rPr>
@@ -1495,17 +1483,16 @@
         </w:p>
         <w:p>
           <w:pPr>
-            <w:pStyle w:val="Sumrio1"/>
+            <w:pStyle w:val="TOC1"/>
             <w:tabs>
               <w:tab w:val="left" w:pos="440"/>
               <w:tab w:val="right" w:leader="dot" w:pos="9019"/>
             </w:tabs>
-            <w:jc w:val="both"/>
             <w:rPr>
               <w:noProof/>
             </w:rPr>
           </w:pPr>
-          <w:hyperlink w:anchor="_Toc482025872" w:history="1">
+          <w:hyperlink w:anchor="_Toc482107959" w:history="1">
             <w:r>
               <w:rPr>
                 <w:rStyle w:val="Hyperlink"/>
@@ -1545,7 +1532,7 @@
                 <w:noProof/>
                 <w:webHidden/>
               </w:rPr>
-              <w:instrText xml:space="preserve"> PAGEREF _Toc482025872 \h </w:instrText>
+              <w:instrText xml:space="preserve"> PAGEREF _Toc482107959 \h </w:instrText>
             </w:r>
             <w:r>
               <w:rPr>
@@ -1578,17 +1565,16 @@
         </w:p>
         <w:p>
           <w:pPr>
-            <w:pStyle w:val="Sumrio2"/>
+            <w:pStyle w:val="TOC2"/>
             <w:tabs>
               <w:tab w:val="left" w:pos="880"/>
               <w:tab w:val="right" w:leader="dot" w:pos="9019"/>
             </w:tabs>
-            <w:jc w:val="both"/>
             <w:rPr>
               <w:noProof/>
             </w:rPr>
           </w:pPr>
-          <w:hyperlink w:anchor="_Toc482025873" w:history="1">
+          <w:hyperlink w:anchor="_Toc482107960" w:history="1">
             <w:r>
               <w:rPr>
                 <w:rStyle w:val="Hyperlink"/>
@@ -1628,7 +1614,7 @@
                 <w:noProof/>
                 <w:webHidden/>
               </w:rPr>
-              <w:instrText xml:space="preserve"> PAGEREF _Toc482025873 \h </w:instrText>
+              <w:instrText xml:space="preserve"> PAGEREF _Toc482107960 \h </w:instrText>
             </w:r>
             <w:r>
               <w:rPr>
@@ -1661,17 +1647,184 @@
         </w:p>
         <w:p>
           <w:pPr>
-            <w:pStyle w:val="Sumrio2"/>
+            <w:pStyle w:val="TOC3"/>
+            <w:tabs>
+              <w:tab w:val="left" w:pos="1320"/>
+              <w:tab w:val="right" w:leader="dot" w:pos="9019"/>
+            </w:tabs>
+            <w:rPr>
+              <w:noProof/>
+            </w:rPr>
+          </w:pPr>
+          <w:hyperlink w:anchor="_Toc482107961" w:history="1">
+            <w:r>
+              <w:rPr>
+                <w:rStyle w:val="Hyperlink"/>
+                <w:rFonts w:cstheme="minorHAnsi"/>
+                <w:noProof/>
+              </w:rPr>
+              <w:t>2.1.1</w:t>
+            </w:r>
+            <w:r>
+              <w:rPr>
+                <w:noProof/>
+              </w:rPr>
+              <w:tab/>
+            </w:r>
+            <w:r>
+              <w:rPr>
+                <w:rStyle w:val="Hyperlink"/>
+                <w:rFonts w:cstheme="minorHAnsi"/>
+                <w:noProof/>
+              </w:rPr>
+              <w:t>Entradas</w:t>
+            </w:r>
+            <w:r>
+              <w:rPr>
+                <w:noProof/>
+                <w:webHidden/>
+              </w:rPr>
+              <w:tab/>
+            </w:r>
+            <w:r>
+              <w:rPr>
+                <w:noProof/>
+                <w:webHidden/>
+              </w:rPr>
+              <w:fldChar w:fldCharType="begin"/>
+            </w:r>
+            <w:r>
+              <w:rPr>
+                <w:noProof/>
+                <w:webHidden/>
+              </w:rPr>
+              <w:instrText xml:space="preserve"> PAGEREF _Toc482107961 \h </w:instrText>
+            </w:r>
+            <w:r>
+              <w:rPr>
+                <w:noProof/>
+                <w:webHidden/>
+              </w:rPr>
+            </w:r>
+            <w:r>
+              <w:rPr>
+                <w:noProof/>
+                <w:webHidden/>
+              </w:rPr>
+              <w:fldChar w:fldCharType="separate"/>
+            </w:r>
+            <w:r>
+              <w:rPr>
+                <w:noProof/>
+                <w:webHidden/>
+              </w:rPr>
+              <w:t>5</w:t>
+            </w:r>
+            <w:r>
+              <w:rPr>
+                <w:noProof/>
+                <w:webHidden/>
+              </w:rPr>
+              <w:fldChar w:fldCharType="end"/>
+            </w:r>
+          </w:hyperlink>
+        </w:p>
+        <w:p>
+          <w:pPr>
+            <w:pStyle w:val="TOC3"/>
+            <w:tabs>
+              <w:tab w:val="left" w:pos="1320"/>
+              <w:tab w:val="right" w:leader="dot" w:pos="9019"/>
+            </w:tabs>
+            <w:rPr>
+              <w:noProof/>
+            </w:rPr>
+          </w:pPr>
+          <w:hyperlink w:anchor="_Toc482107962" w:history="1">
+            <w:r>
+              <w:rPr>
+                <w:rStyle w:val="Hyperlink"/>
+                <w:rFonts w:cstheme="minorHAnsi"/>
+                <w:noProof/>
+              </w:rPr>
+              <w:t>2.1.2</w:t>
+            </w:r>
+            <w:r>
+              <w:rPr>
+                <w:noProof/>
+              </w:rPr>
+              <w:tab/>
+            </w:r>
+            <w:r>
+              <w:rPr>
+                <w:rStyle w:val="Hyperlink"/>
+                <w:rFonts w:cstheme="minorHAnsi"/>
+                <w:noProof/>
+              </w:rPr>
+              <w:t>Saída</w:t>
+            </w:r>
+            <w:r>
+              <w:rPr>
+                <w:noProof/>
+                <w:webHidden/>
+              </w:rPr>
+              <w:tab/>
+            </w:r>
+            <w:r>
+              <w:rPr>
+                <w:noProof/>
+                <w:webHidden/>
+              </w:rPr>
+              <w:fldChar w:fldCharType="begin"/>
+            </w:r>
+            <w:r>
+              <w:rPr>
+                <w:noProof/>
+                <w:webHidden/>
+              </w:rPr>
+              <w:instrText xml:space="preserve"> PAGEREF _Toc482107962 \h </w:instrText>
+            </w:r>
+            <w:r>
+              <w:rPr>
+                <w:noProof/>
+                <w:webHidden/>
+              </w:rPr>
+            </w:r>
+            <w:r>
+              <w:rPr>
+                <w:noProof/>
+                <w:webHidden/>
+              </w:rPr>
+              <w:fldChar w:fldCharType="separate"/>
+            </w:r>
+            <w:r>
+              <w:rPr>
+                <w:noProof/>
+                <w:webHidden/>
+              </w:rPr>
+              <w:t>5</w:t>
+            </w:r>
+            <w:r>
+              <w:rPr>
+                <w:noProof/>
+                <w:webHidden/>
+              </w:rPr>
+              <w:fldChar w:fldCharType="end"/>
+            </w:r>
+          </w:hyperlink>
+        </w:p>
+        <w:p>
+          <w:pPr>
+            <w:pStyle w:val="TOC2"/>
             <w:tabs>
               <w:tab w:val="left" w:pos="880"/>
               <w:tab w:val="right" w:leader="dot" w:pos="9019"/>
             </w:tabs>
-            <w:jc w:val="both"/>
             <w:rPr>
               <w:noProof/>
             </w:rPr>
           </w:pPr>
-          <w:hyperlink w:anchor="_Toc482025874" w:history="1">
+          <w:hyperlink w:anchor="_Toc482107963" w:history="1">
             <w:r>
               <w:rPr>
                 <w:rStyle w:val="Hyperlink"/>
@@ -1711,7 +1864,7 @@
                 <w:noProof/>
                 <w:webHidden/>
               </w:rPr>
-              <w:instrText xml:space="preserve"> PAGEREF _Toc482025874 \h </w:instrText>
+              <w:instrText xml:space="preserve"> PAGEREF _Toc482107963 \h </w:instrText>
             </w:r>
             <w:r>
               <w:rPr>
@@ -1731,7 +1884,7 @@
                 <w:noProof/>
                 <w:webHidden/>
               </w:rPr>
-              <w:t>5</w:t>
+              <w:t>6</w:t>
             </w:r>
             <w:r>
               <w:rPr>
@@ -1744,17 +1897,16 @@
         </w:p>
         <w:p>
           <w:pPr>
-            <w:pStyle w:val="Sumrio2"/>
+            <w:pStyle w:val="TOC2"/>
             <w:tabs>
               <w:tab w:val="left" w:pos="880"/>
               <w:tab w:val="right" w:leader="dot" w:pos="9019"/>
             </w:tabs>
-            <w:jc w:val="both"/>
             <w:rPr>
               <w:noProof/>
             </w:rPr>
           </w:pPr>
-          <w:hyperlink w:anchor="_Toc482025875" w:history="1">
+          <w:hyperlink w:anchor="_Toc482107964" w:history="1">
             <w:r>
               <w:rPr>
                 <w:rStyle w:val="Hyperlink"/>
@@ -1794,7 +1946,7 @@
                 <w:noProof/>
                 <w:webHidden/>
               </w:rPr>
-              <w:instrText xml:space="preserve"> PAGEREF _Toc482025875 \h </w:instrText>
+              <w:instrText xml:space="preserve"> PAGEREF _Toc482107964 \h </w:instrText>
             </w:r>
             <w:r>
               <w:rPr>
@@ -1814,7 +1966,7 @@
                 <w:noProof/>
                 <w:webHidden/>
               </w:rPr>
-              <w:t>5</w:t>
+              <w:t>6</w:t>
             </w:r>
             <w:r>
               <w:rPr>
@@ -1827,17 +1979,16 @@
         </w:p>
         <w:p>
           <w:pPr>
-            <w:pStyle w:val="Sumrio3"/>
+            <w:pStyle w:val="TOC3"/>
             <w:tabs>
               <w:tab w:val="left" w:pos="1320"/>
               <w:tab w:val="right" w:leader="dot" w:pos="9019"/>
             </w:tabs>
-            <w:jc w:val="both"/>
             <w:rPr>
               <w:noProof/>
             </w:rPr>
           </w:pPr>
-          <w:hyperlink w:anchor="_Toc482025876" w:history="1">
+          <w:hyperlink w:anchor="_Toc482107965" w:history="1">
             <w:r>
               <w:rPr>
                 <w:rStyle w:val="Hyperlink"/>
@@ -1856,7 +2007,7 @@
                 <w:rStyle w:val="Hyperlink"/>
                 <w:noProof/>
               </w:rPr>
-              <w:t>Estratégia de Nós:</w:t>
+              <w:t>Estratégia de Nós: (14)</w:t>
             </w:r>
             <w:r>
               <w:rPr>
@@ -1877,7 +2028,7 @@
                 <w:noProof/>
                 <w:webHidden/>
               </w:rPr>
-              <w:instrText xml:space="preserve"> PAGEREF _Toc482025876 \h </w:instrText>
+              <w:instrText xml:space="preserve"> PAGEREF _Toc482107965 \h </w:instrText>
             </w:r>
             <w:r>
               <w:rPr>
@@ -1897,7 +2048,7 @@
                 <w:noProof/>
                 <w:webHidden/>
               </w:rPr>
-              <w:t>5</w:t>
+              <w:t>6</w:t>
             </w:r>
             <w:r>
               <w:rPr>
@@ -1910,17 +2061,16 @@
         </w:p>
         <w:p>
           <w:pPr>
-            <w:pStyle w:val="Sumrio3"/>
+            <w:pStyle w:val="TOC3"/>
             <w:tabs>
               <w:tab w:val="left" w:pos="1320"/>
               <w:tab w:val="right" w:leader="dot" w:pos="9019"/>
             </w:tabs>
-            <w:jc w:val="both"/>
             <w:rPr>
               <w:noProof/>
             </w:rPr>
           </w:pPr>
-          <w:hyperlink w:anchor="_Toc482025877" w:history="1">
+          <w:hyperlink w:anchor="_Toc482107966" w:history="1">
             <w:r>
               <w:rPr>
                 <w:rStyle w:val="Hyperlink"/>
@@ -1939,7 +2089,7 @@
                 <w:rStyle w:val="Hyperlink"/>
                 <w:noProof/>
               </w:rPr>
-              <w:t>Estratégia de Arcos:</w:t>
+              <w:t>Estratégia de Arcos: (18)</w:t>
             </w:r>
             <w:r>
               <w:rPr>
@@ -1960,7 +2110,7 @@
                 <w:noProof/>
                 <w:webHidden/>
               </w:rPr>
-              <w:instrText xml:space="preserve"> PAGEREF _Toc482025877 \h </w:instrText>
+              <w:instrText xml:space="preserve"> PAGEREF _Toc482107966 \h </w:instrText>
             </w:r>
             <w:r>
               <w:rPr>
@@ -1980,7 +2130,7 @@
                 <w:noProof/>
                 <w:webHidden/>
               </w:rPr>
-              <w:t>5</w:t>
+              <w:t>6</w:t>
             </w:r>
             <w:r>
               <w:rPr>
@@ -1993,17 +2143,16 @@
         </w:p>
         <w:p>
           <w:pPr>
-            <w:pStyle w:val="Sumrio3"/>
+            <w:pStyle w:val="TOC3"/>
             <w:tabs>
               <w:tab w:val="left" w:pos="1320"/>
               <w:tab w:val="right" w:leader="dot" w:pos="9019"/>
             </w:tabs>
-            <w:jc w:val="both"/>
             <w:rPr>
               <w:noProof/>
             </w:rPr>
           </w:pPr>
-          <w:hyperlink w:anchor="_Toc482025878" w:history="1">
+          <w:hyperlink w:anchor="_Toc482107967" w:history="1">
             <w:r>
               <w:rPr>
                 <w:rStyle w:val="Hyperlink"/>
@@ -2022,7 +2171,7 @@
                 <w:rStyle w:val="Hyperlink"/>
                 <w:noProof/>
               </w:rPr>
-              <w:t>Estratégia de Pares de Arcos:</w:t>
+              <w:t>Estratégia de Pares de Arcos: (23)</w:t>
             </w:r>
             <w:r>
               <w:rPr>
@@ -2043,7 +2192,7 @@
                 <w:noProof/>
                 <w:webHidden/>
               </w:rPr>
-              <w:instrText xml:space="preserve"> PAGEREF _Toc482025878 \h </w:instrText>
+              <w:instrText xml:space="preserve"> PAGEREF _Toc482107967 \h </w:instrText>
             </w:r>
             <w:r>
               <w:rPr>
@@ -2076,17 +2225,16 @@
         </w:p>
         <w:p>
           <w:pPr>
-            <w:pStyle w:val="Sumrio3"/>
+            <w:pStyle w:val="TOC3"/>
             <w:tabs>
               <w:tab w:val="left" w:pos="1320"/>
               <w:tab w:val="right" w:leader="dot" w:pos="9019"/>
             </w:tabs>
-            <w:jc w:val="both"/>
             <w:rPr>
               <w:noProof/>
             </w:rPr>
           </w:pPr>
-          <w:hyperlink w:anchor="_Toc482025879" w:history="1">
+          <w:hyperlink w:anchor="_Toc482107968" w:history="1">
             <w:r>
               <w:rPr>
                 <w:rStyle w:val="Hyperlink"/>
@@ -2105,7 +2253,7 @@
                 <w:rStyle w:val="Hyperlink"/>
                 <w:noProof/>
               </w:rPr>
-              <w:t>Estratégia de Caminhos Primos:</w:t>
+              <w:t>Estratégia de Caminhos Primos: (32)</w:t>
             </w:r>
             <w:r>
               <w:rPr>
@@ -2126,7 +2274,7 @@
                 <w:noProof/>
                 <w:webHidden/>
               </w:rPr>
-              <w:instrText xml:space="preserve"> PAGEREF _Toc482025879 \h </w:instrText>
+              <w:instrText xml:space="preserve"> PAGEREF _Toc482107968 \h </w:instrText>
             </w:r>
             <w:r>
               <w:rPr>
@@ -2159,17 +2307,16 @@
         </w:p>
         <w:p>
           <w:pPr>
-            <w:pStyle w:val="Sumrio2"/>
+            <w:pStyle w:val="TOC2"/>
             <w:tabs>
               <w:tab w:val="left" w:pos="880"/>
               <w:tab w:val="right" w:leader="dot" w:pos="9019"/>
             </w:tabs>
-            <w:jc w:val="both"/>
             <w:rPr>
               <w:noProof/>
             </w:rPr>
           </w:pPr>
-          <w:hyperlink w:anchor="_Toc482025880" w:history="1">
+          <w:hyperlink w:anchor="_Toc482107969" w:history="1">
             <w:r>
               <w:rPr>
                 <w:rStyle w:val="Hyperlink"/>
@@ -2209,7 +2356,7 @@
                 <w:noProof/>
                 <w:webHidden/>
               </w:rPr>
-              <w:instrText xml:space="preserve"> PAGEREF _Toc482025880 \h </w:instrText>
+              <w:instrText xml:space="preserve"> PAGEREF _Toc482107969 \h </w:instrText>
             </w:r>
             <w:r>
               <w:rPr>
@@ -2229,7 +2376,7 @@
                 <w:noProof/>
                 <w:webHidden/>
               </w:rPr>
-              <w:t>6</w:t>
+              <w:t>7</w:t>
             </w:r>
             <w:r>
               <w:rPr>
@@ -2282,11 +2429,11 @@
     </w:p>
     <w:p>
       <w:pPr>
-        <w:pStyle w:val="Ttulo1"/>
+        <w:pStyle w:val="Heading1"/>
         <w:spacing w:line="360" w:lineRule="auto"/>
         <w:jc w:val="both"/>
       </w:pPr>
-      <w:bookmarkStart w:id="3" w:name="_Toc482025860"/>
+      <w:bookmarkStart w:id="3" w:name="_Toc482107947"/>
       <w:r>
         <w:lastRenderedPageBreak/>
         <w:t>Banco</w:t>
@@ -2295,11 +2442,11 @@
     </w:p>
     <w:p>
       <w:pPr>
-        <w:pStyle w:val="Ttulo2"/>
+        <w:pStyle w:val="Heading2"/>
         <w:spacing w:line="360" w:lineRule="auto"/>
         <w:jc w:val="both"/>
       </w:pPr>
-      <w:bookmarkStart w:id="4" w:name="_Toc482025861"/>
+      <w:bookmarkStart w:id="4" w:name="_Toc482107948"/>
       <w:r>
         <w:t>Descrição do Problema</w:t>
       </w:r>
@@ -2367,11 +2514,11 @@
     </w:p>
     <w:p>
       <w:pPr>
-        <w:pStyle w:val="Ttulo3"/>
+        <w:pStyle w:val="Heading3"/>
         <w:spacing w:line="276" w:lineRule="auto"/>
         <w:jc w:val="both"/>
       </w:pPr>
-      <w:bookmarkStart w:id="5" w:name="_Toc482025862"/>
+      <w:bookmarkStart w:id="5" w:name="_Toc482107949"/>
       <w:r>
         <w:t>Entradas</w:t>
       </w:r>
@@ -2700,11 +2847,11 @@
     </w:p>
     <w:p>
       <w:pPr>
-        <w:pStyle w:val="Ttulo3"/>
+        <w:pStyle w:val="Heading3"/>
         <w:spacing w:line="360" w:lineRule="auto"/>
         <w:jc w:val="both"/>
       </w:pPr>
-      <w:bookmarkStart w:id="6" w:name="_Toc482025863"/>
+      <w:bookmarkStart w:id="6" w:name="_Toc482107950"/>
       <w:r>
         <w:t>Saída</w:t>
       </w:r>
@@ -2730,11 +2877,11 @@
     </w:p>
     <w:p>
       <w:pPr>
-        <w:pStyle w:val="Ttulo3"/>
+        <w:pStyle w:val="Heading3"/>
         <w:spacing w:line="360" w:lineRule="auto"/>
         <w:jc w:val="both"/>
       </w:pPr>
-      <w:bookmarkStart w:id="7" w:name="_Toc482025864"/>
+      <w:bookmarkStart w:id="7" w:name="_Toc482107951"/>
       <w:r>
         <w:t>Restrições</w:t>
       </w:r>
@@ -2894,11 +3041,11 @@
     </w:p>
     <w:p>
       <w:pPr>
-        <w:pStyle w:val="Ttulo2"/>
+        <w:pStyle w:val="Heading2"/>
         <w:spacing w:line="360" w:lineRule="auto"/>
         <w:jc w:val="both"/>
       </w:pPr>
-      <w:bookmarkStart w:id="8" w:name="_Toc482025865"/>
+      <w:bookmarkStart w:id="8" w:name="_Toc482107952"/>
       <w:r>
         <w:lastRenderedPageBreak/>
         <w:t>Representação do algoritmo em grafo</w:t>
@@ -2930,7 +3077,7 @@
             <v:path o:extrusionok="f" gradientshapeok="t" o:connecttype="rect"/>
             <o:lock v:ext="edit" aspectratio="t"/>
           </v:shapetype>
-          <v:shape id="_x0000_i1025" type="#_x0000_t75" style="width:349.5pt;height:294.75pt">
+          <v:shape id="_x0000_i1025" type="#_x0000_t75" style="width:349.8pt;height:294.6pt">
             <v:imagedata r:id="rId9" o:title="banco"/>
           </v:shape>
         </w:pict>
@@ -2938,11 +3085,11 @@
     </w:p>
     <w:p>
       <w:pPr>
-        <w:pStyle w:val="Ttulo2"/>
+        <w:pStyle w:val="Heading2"/>
         <w:spacing w:line="360" w:lineRule="auto"/>
         <w:jc w:val="both"/>
       </w:pPr>
-      <w:bookmarkStart w:id="9" w:name="_Toc482025866"/>
+      <w:bookmarkStart w:id="9" w:name="_Toc482107953"/>
       <w:r>
         <w:t>Estratégias</w:t>
       </w:r>
@@ -2950,18 +3097,18 @@
     </w:p>
     <w:p>
       <w:pPr>
-        <w:pStyle w:val="Ttulo3"/>
+        <w:pStyle w:val="Heading3"/>
         <w:spacing w:line="360" w:lineRule="auto"/>
         <w:jc w:val="both"/>
       </w:pPr>
-      <w:bookmarkStart w:id="10" w:name="_Toc482025867"/>
+      <w:bookmarkStart w:id="10" w:name="_Toc482107954"/>
       <w:r>
         <w:t>Estratégia de Nós:</w:t>
       </w:r>
+      <w:r>
+        <w:t xml:space="preserve"> (14)</w:t>
+      </w:r>
       <w:bookmarkEnd w:id="10"/>
-      <w:r>
-        <w:t xml:space="preserve"> (14)</w:t>
-      </w:r>
     </w:p>
     <w:p>
       <w:pPr>
@@ -2970,31 +3117,23 @@
         <w:jc w:val="both"/>
       </w:pPr>
       <w:r>
-        <w:t xml:space="preserve">TR = </w:t>
-      </w:r>
-      <w:proofErr w:type="gramStart"/>
-      <w:r>
-        <w:t>{ 1</w:t>
-      </w:r>
-      <w:proofErr w:type="gramEnd"/>
-      <w:r>
-        <w:t>, 2, 3, 4, 5, 6, 7, 8, 9, 10, 11, 12, 13, 14 }</w:t>
-      </w:r>
-    </w:p>
-    <w:p>
-      <w:pPr>
-        <w:pStyle w:val="Ttulo3"/>
+        <w:t>TR = { 1, 2, 3, 4, 5, 6, 7, 8, 9, 10, 11, 12, 13, 14 }</w:t>
+      </w:r>
+    </w:p>
+    <w:p>
+      <w:pPr>
+        <w:pStyle w:val="Heading3"/>
         <w:spacing w:line="360" w:lineRule="auto"/>
         <w:jc w:val="both"/>
       </w:pPr>
-      <w:bookmarkStart w:id="11" w:name="_Toc482025868"/>
+      <w:bookmarkStart w:id="11" w:name="_Toc482107955"/>
       <w:r>
         <w:t>Estratégia de Arcos:</w:t>
       </w:r>
+      <w:r>
+        <w:t xml:space="preserve"> (18)</w:t>
+      </w:r>
       <w:bookmarkEnd w:id="11"/>
-      <w:r>
-        <w:t xml:space="preserve"> (18)</w:t>
-      </w:r>
     </w:p>
     <w:p>
       <w:pPr>
@@ -3003,31 +3142,23 @@
         <w:jc w:val="both"/>
       </w:pPr>
       <w:r>
-        <w:t xml:space="preserve">TR = </w:t>
-      </w:r>
-      <w:proofErr w:type="gramStart"/>
-      <w:r>
-        <w:t>{ (</w:t>
-      </w:r>
-      <w:proofErr w:type="gramEnd"/>
-      <w:r>
-        <w:t>1,2), (1, 3), (3, 4), (4, 5), (4, 6), (6, 7), (7, 8), (7, 10), (8, 7), (8, 9), (9, 10), (10, 11) ,(10, 12), (11, 14), (12, 13), (12, 14), (13, 14), (14, 4) }</w:t>
-      </w:r>
-    </w:p>
-    <w:p>
-      <w:pPr>
-        <w:pStyle w:val="Ttulo3"/>
+        <w:t>TR = { (1,2), (1, 3), (3, 4), (4, 5), (4, 6), (6, 7), (7, 8), (7, 10), (8, 7), (8, 9), (9, 10), (10, 11) ,(10, 12), (11, 14), (12, 13), (12, 14), (13, 14), (14, 4) }</w:t>
+      </w:r>
+    </w:p>
+    <w:p>
+      <w:pPr>
+        <w:pStyle w:val="Heading3"/>
         <w:spacing w:line="360" w:lineRule="auto"/>
         <w:jc w:val="both"/>
       </w:pPr>
-      <w:bookmarkStart w:id="12" w:name="_Toc482025869"/>
+      <w:bookmarkStart w:id="12" w:name="_Toc482107956"/>
       <w:r>
         <w:t>Estratégia de Pares de Arcos:</w:t>
       </w:r>
+      <w:r>
+        <w:t xml:space="preserve"> (25)</w:t>
+      </w:r>
       <w:bookmarkEnd w:id="12"/>
-      <w:r>
-        <w:t xml:space="preserve"> (25)</w:t>
-      </w:r>
     </w:p>
     <w:p>
       <w:pPr>
@@ -3036,18 +3167,10 @@
         <w:jc w:val="both"/>
       </w:pPr>
       <w:r>
-        <w:t xml:space="preserve">TR = </w:t>
-      </w:r>
-      <w:proofErr w:type="gramStart"/>
-      <w:r>
-        <w:t xml:space="preserve">{ </w:t>
-      </w:r>
-      <w:r>
-        <w:t>(</w:t>
-      </w:r>
-      <w:proofErr w:type="gramEnd"/>
-      <w:r>
-        <w:t xml:space="preserve">1,2), </w:t>
+        <w:t xml:space="preserve">TR = { </w:t>
+      </w:r>
+      <w:r>
+        <w:t xml:space="preserve">(1,2), </w:t>
       </w:r>
       <w:r>
         <w:t xml:space="preserve">(1, 3, </w:t>
@@ -3061,18 +3184,18 @@
     </w:p>
     <w:p>
       <w:pPr>
-        <w:pStyle w:val="Ttulo3"/>
+        <w:pStyle w:val="Heading3"/>
         <w:spacing w:line="360" w:lineRule="auto"/>
         <w:jc w:val="both"/>
       </w:pPr>
-      <w:bookmarkStart w:id="13" w:name="_Toc482025870"/>
+      <w:bookmarkStart w:id="13" w:name="_Toc482107957"/>
       <w:r>
         <w:t>Estratégia de Caminhos Primos:</w:t>
       </w:r>
+      <w:r>
+        <w:t xml:space="preserve"> (72)</w:t>
+      </w:r>
       <w:bookmarkEnd w:id="13"/>
-      <w:r>
-        <w:t xml:space="preserve"> (72)</w:t>
-      </w:r>
     </w:p>
     <w:p>
       <w:pPr>
@@ -3093,11 +3216,11 @@
     </w:p>
     <w:p>
       <w:pPr>
-        <w:pStyle w:val="Ttulo2"/>
+        <w:pStyle w:val="Heading2"/>
         <w:spacing w:line="360" w:lineRule="auto"/>
         <w:jc w:val="both"/>
       </w:pPr>
-      <w:bookmarkStart w:id="14" w:name="_Toc482025871"/>
+      <w:bookmarkStart w:id="14" w:name="_Toc482107958"/>
       <w:r>
         <w:t>Casos de teste</w:t>
       </w:r>
@@ -3120,11 +3243,11 @@
     </w:p>
     <w:p>
       <w:pPr>
-        <w:pStyle w:val="Ttulo1"/>
+        <w:pStyle w:val="Heading1"/>
         <w:spacing w:line="360" w:lineRule="auto"/>
         <w:jc w:val="both"/>
       </w:pPr>
-      <w:bookmarkStart w:id="15" w:name="_Toc482025872"/>
+      <w:bookmarkStart w:id="15" w:name="_Toc482107959"/>
       <w:r>
         <w:t>P</w:t>
       </w:r>
@@ -3135,15 +3258,14 @@
     </w:p>
     <w:p>
       <w:pPr>
-        <w:pStyle w:val="Ttulo2"/>
+        <w:pStyle w:val="Heading2"/>
         <w:spacing w:line="360" w:lineRule="auto"/>
         <w:jc w:val="both"/>
       </w:pPr>
-      <w:bookmarkStart w:id="16" w:name="_Toc482025873"/>
+      <w:bookmarkStart w:id="16" w:name="_Toc482107960"/>
       <w:r>
         <w:t>Descrição do Problema</w:t>
       </w:r>
-      <w:bookmarkStart w:id="17" w:name="_Toc482025874"/>
       <w:bookmarkEnd w:id="16"/>
     </w:p>
     <w:p>
@@ -3164,19 +3286,21 @@
     </w:p>
     <w:p>
       <w:pPr>
-        <w:pStyle w:val="Ttulo3"/>
+        <w:pStyle w:val="Heading3"/>
         <w:spacing w:line="360" w:lineRule="auto"/>
         <w:jc w:val="both"/>
         <w:rPr>
           <w:rFonts w:asciiTheme="minorHAnsi" w:hAnsiTheme="minorHAnsi" w:cstheme="minorHAnsi"/>
         </w:rPr>
       </w:pPr>
+      <w:bookmarkStart w:id="17" w:name="_Toc482107961"/>
       <w:r>
         <w:rPr>
           <w:rFonts w:asciiTheme="minorHAnsi" w:hAnsiTheme="minorHAnsi" w:cstheme="minorHAnsi"/>
         </w:rPr>
         <w:t>Entradas</w:t>
       </w:r>
+      <w:bookmarkEnd w:id="17"/>
     </w:p>
     <w:p>
       <w:pPr>
@@ -3214,19 +3338,21 @@
     </w:p>
     <w:p>
       <w:pPr>
-        <w:pStyle w:val="Ttulo3"/>
+        <w:pStyle w:val="Heading3"/>
         <w:spacing w:line="360" w:lineRule="auto"/>
         <w:jc w:val="both"/>
         <w:rPr>
           <w:rFonts w:asciiTheme="minorHAnsi" w:hAnsiTheme="minorHAnsi" w:cstheme="minorHAnsi"/>
         </w:rPr>
       </w:pPr>
+      <w:bookmarkStart w:id="18" w:name="_Toc482107962"/>
       <w:r>
         <w:rPr>
           <w:rFonts w:asciiTheme="minorHAnsi" w:hAnsiTheme="minorHAnsi" w:cstheme="minorHAnsi"/>
         </w:rPr>
         <w:t>Saída</w:t>
       </w:r>
+      <w:bookmarkEnd w:id="18"/>
     </w:p>
     <w:p>
       <w:pPr>
@@ -3248,15 +3374,16 @@
     </w:p>
     <w:p>
       <w:pPr>
-        <w:pStyle w:val="Ttulo2"/>
+        <w:pStyle w:val="Heading2"/>
         <w:spacing w:line="360" w:lineRule="auto"/>
         <w:jc w:val="both"/>
       </w:pPr>
+      <w:bookmarkStart w:id="19" w:name="_Toc482107963"/>
       <w:r>
         <w:lastRenderedPageBreak/>
         <w:t>Representação do algoritmo em grafo</w:t>
       </w:r>
-      <w:bookmarkEnd w:id="17"/>
+      <w:bookmarkEnd w:id="19"/>
     </w:p>
     <w:p>
       <w:pPr>
@@ -3264,7 +3391,7 @@
       </w:pPr>
       <w:r>
         <w:pict>
-          <v:shape id="_x0000_i1026" type="#_x0000_t75" style="width:400.5pt;height:332.25pt">
+          <v:shape id="_x0000_i1026" type="#_x0000_t75" style="width:400.8pt;height:332.4pt">
             <v:imagedata r:id="rId10" o:title="palindromo"/>
           </v:shape>
         </w:pict>
@@ -3272,30 +3399,30 @@
     </w:p>
     <w:p>
       <w:pPr>
-        <w:pStyle w:val="Ttulo2"/>
+        <w:pStyle w:val="Heading2"/>
         <w:spacing w:line="360" w:lineRule="auto"/>
         <w:jc w:val="both"/>
       </w:pPr>
-      <w:bookmarkStart w:id="18" w:name="_Toc482025875"/>
+      <w:bookmarkStart w:id="20" w:name="_Toc482107964"/>
       <w:r>
         <w:t>Estratégias</w:t>
       </w:r>
-      <w:bookmarkEnd w:id="18"/>
-    </w:p>
-    <w:p>
-      <w:pPr>
-        <w:pStyle w:val="Ttulo3"/>
+      <w:bookmarkEnd w:id="20"/>
+    </w:p>
+    <w:p>
+      <w:pPr>
+        <w:pStyle w:val="Heading3"/>
         <w:spacing w:line="360" w:lineRule="auto"/>
         <w:jc w:val="both"/>
       </w:pPr>
-      <w:bookmarkStart w:id="19" w:name="_Toc482025876"/>
+      <w:bookmarkStart w:id="21" w:name="_Toc482107965"/>
       <w:r>
         <w:t>Estratégia de Nós:</w:t>
       </w:r>
-      <w:bookmarkEnd w:id="19"/>
       <w:r>
         <w:t xml:space="preserve"> (14)</w:t>
       </w:r>
+      <w:bookmarkEnd w:id="21"/>
     </w:p>
     <w:p>
       <w:pPr>
@@ -3304,31 +3431,23 @@
         <w:jc w:val="both"/>
       </w:pPr>
       <w:r>
-        <w:t xml:space="preserve">TR = </w:t>
-      </w:r>
-      <w:proofErr w:type="gramStart"/>
-      <w:r>
-        <w:t>{ 1</w:t>
-      </w:r>
-      <w:proofErr w:type="gramEnd"/>
-      <w:r>
-        <w:t>, 2, 3, 4, 5, 6, 7, 8, 9, 10, 11, 12, 13, 14 }</w:t>
-      </w:r>
-    </w:p>
-    <w:p>
-      <w:pPr>
-        <w:pStyle w:val="Ttulo3"/>
+        <w:t>TR = { 1, 2, 3, 4, 5, 6, 7, 8, 9, 10, 11, 12, 13, 14 }</w:t>
+      </w:r>
+    </w:p>
+    <w:p>
+      <w:pPr>
+        <w:pStyle w:val="Heading3"/>
         <w:spacing w:line="360" w:lineRule="auto"/>
         <w:jc w:val="both"/>
       </w:pPr>
-      <w:bookmarkStart w:id="20" w:name="_Toc482025877"/>
+      <w:bookmarkStart w:id="22" w:name="_Toc482107966"/>
       <w:r>
         <w:t>Estratégia de Arcos:</w:t>
       </w:r>
-      <w:bookmarkEnd w:id="20"/>
       <w:r>
         <w:t xml:space="preserve"> (18)</w:t>
       </w:r>
+      <w:bookmarkEnd w:id="22"/>
     </w:p>
     <w:p>
       <w:pPr>
@@ -3337,31 +3456,23 @@
         <w:jc w:val="both"/>
       </w:pPr>
       <w:r>
-        <w:t xml:space="preserve">TR = </w:t>
-      </w:r>
-      <w:proofErr w:type="gramStart"/>
-      <w:r>
-        <w:t>{ (</w:t>
-      </w:r>
-      <w:proofErr w:type="gramEnd"/>
-      <w:r>
-        <w:t>1, 2), (2, 3), (2, 6), (3, 4), (3, 5), (4, 5), (5, 2), (6, 7), (7, 8), (7, 11), (8, 9), (8, 10), (9, 10), (10, 7), (11, 12), (11, 13), (12, 14), (13, 14) }</w:t>
-      </w:r>
-    </w:p>
-    <w:p>
-      <w:pPr>
-        <w:pStyle w:val="Ttulo3"/>
+        <w:t>TR = { (1, 2), (2, 3), (2, 6), (3, 4), (3, 5), (4, 5), (5, 2), (6, 7), (7, 8), (7, 11), (8, 9), (8, 10), (9, 10), (10, 7), (11, 12), (11, 13), (12, 14), (13, 14) }</w:t>
+      </w:r>
+    </w:p>
+    <w:p>
+      <w:pPr>
+        <w:pStyle w:val="Heading3"/>
         <w:spacing w:line="360" w:lineRule="auto"/>
         <w:jc w:val="both"/>
       </w:pPr>
-      <w:bookmarkStart w:id="21" w:name="_Toc482025878"/>
+      <w:bookmarkStart w:id="23" w:name="_Toc482107967"/>
       <w:r>
         <w:t>Estratégia de Pares de Arcos:</w:t>
       </w:r>
-      <w:bookmarkEnd w:id="21"/>
       <w:r>
         <w:t xml:space="preserve"> (23)</w:t>
       </w:r>
+      <w:bookmarkEnd w:id="23"/>
     </w:p>
     <w:p>
       <w:pPr>
@@ -3370,15 +3481,7 @@
         <w:jc w:val="both"/>
       </w:pPr>
       <w:r>
-        <w:t xml:space="preserve">TR = </w:t>
-      </w:r>
-      <w:proofErr w:type="gramStart"/>
-      <w:r>
-        <w:t>{ (</w:t>
-      </w:r>
-      <w:proofErr w:type="gramEnd"/>
-      <w:r>
-        <w:t xml:space="preserve">1, 2, 3), (1, 2, 6), (2, 3, 4), (2, 3, 5), (2, 6, 7), (3, 4, 5), (3, 5, 2), (4, 5, 2), (5, 2, 3), (5, 2, 6), (6, 7, 8), (6, 7, 11), (7, 8, 9), (7, 8, 10), (7, 11, 12), (7, 11, 13), (8, 9, 10), (8, 10, 7), (9, 10, 7), (10, 7, 8), (10, 7, 11), (11, 12, 14), </w:t>
+        <w:t xml:space="preserve">TR = { (1, 2, 3), (1, 2, 6), (2, 3, 4), (2, 3, 5), (2, 6, 7), (3, 4, 5), (3, 5, 2), (4, 5, 2), (5, 2, 3), (5, 2, 6), (6, 7, 8), (6, 7, 11), (7, 8, 9), (7, 8, 10), (7, 11, 12), (7, 11, 13), (8, 9, 10), (8, 10, 7), (9, 10, 7), (10, 7, 8), (10, 7, 11), (11, 12, 14), </w:t>
       </w:r>
       <w:r>
         <w:t>(11, 13, 14)</w:t>
@@ -3389,18 +3492,18 @@
     </w:p>
     <w:p>
       <w:pPr>
-        <w:pStyle w:val="Ttulo3"/>
+        <w:pStyle w:val="Heading3"/>
         <w:spacing w:line="360" w:lineRule="auto"/>
         <w:jc w:val="both"/>
       </w:pPr>
-      <w:bookmarkStart w:id="22" w:name="_Toc482025879"/>
+      <w:bookmarkStart w:id="24" w:name="_Toc482107968"/>
       <w:r>
         <w:t>Estratégia de Caminhos Primos:</w:t>
       </w:r>
-      <w:bookmarkEnd w:id="22"/>
       <w:r>
         <w:t xml:space="preserve"> (32)</w:t>
       </w:r>
+      <w:bookmarkEnd w:id="24"/>
     </w:p>
     <w:p>
       <w:pPr>
@@ -3418,20 +3521,18 @@
         <w:lastRenderedPageBreak/>
         <w:t>2, 6, 7, 11, 12, 14), (3, 4, 5, 2, 6, 7, 11, 13, 14), (3, 5, 2, 6, 7, 8, 9, 10), (3, 4, 5, 2, 6, 7, 8, 10), (3, 5, 2, 6, 7, 11, 12, 14), (3, 5, 2, 6, 7, 11, 13, 14), (3, 5, 2, 6, 7, 8, 10), (4, 5, 2, 3, 4), (5, 2, 3, 4, 5), (5, 2, 3, 5), (7, 8, 10, 7),(7, 8, 9, 10, 7), (8, 10, 7, 8),(8, 9, 10, 7, 8), (8, 9, 10, 7, 11, 12, 14), (8, 9, 10, 7, 11, 13, 14), (8, 10, 7, 11, 12, 14), (8, 10, 7, 11, 13, 14), (9, 10, 7, 8, 9), (10, 7, 8, 9, 10), (10, 7, 8, 10) }</w:t>
       </w:r>
-      <w:bookmarkStart w:id="23" w:name="_GoBack"/>
-      <w:bookmarkEnd w:id="23"/>
-    </w:p>
-    <w:p>
-      <w:pPr>
-        <w:pStyle w:val="Ttulo2"/>
+    </w:p>
+    <w:p>
+      <w:pPr>
+        <w:pStyle w:val="Heading2"/>
         <w:spacing w:line="360" w:lineRule="auto"/>
         <w:jc w:val="both"/>
       </w:pPr>
-      <w:bookmarkStart w:id="24" w:name="_Toc482025880"/>
+      <w:bookmarkStart w:id="25" w:name="_Toc482107969"/>
       <w:r>
         <w:t>Casos de teste</w:t>
       </w:r>
-      <w:bookmarkEnd w:id="24"/>
+      <w:bookmarkEnd w:id="25"/>
     </w:p>
     <w:p>
       <w:pPr>
@@ -3442,7 +3543,7 @@
     </w:p>
     <w:p>
       <w:pPr>
-        <w:pStyle w:val="PargrafodaLista"/>
+        <w:pStyle w:val="ListParagraph"/>
         <w:numPr>
           <w:ilvl w:val="0"/>
           <w:numId w:val="34"/>
@@ -3456,7 +3557,7 @@
     </w:p>
     <w:p>
       <w:pPr>
-        <w:pStyle w:val="PargrafodaLista"/>
+        <w:pStyle w:val="ListParagraph"/>
         <w:numPr>
           <w:ilvl w:val="1"/>
           <w:numId w:val="34"/>
@@ -3470,7 +3571,7 @@
     </w:p>
     <w:p>
       <w:pPr>
-        <w:pStyle w:val="PargrafodaLista"/>
+        <w:pStyle w:val="ListParagraph"/>
         <w:numPr>
           <w:ilvl w:val="1"/>
           <w:numId w:val="34"/>
@@ -3484,7 +3585,7 @@
     </w:p>
     <w:p>
       <w:pPr>
-        <w:pStyle w:val="PargrafodaLista"/>
+        <w:pStyle w:val="ListParagraph"/>
         <w:numPr>
           <w:ilvl w:val="0"/>
           <w:numId w:val="34"/>
@@ -3498,7 +3599,7 @@
     </w:p>
     <w:p>
       <w:pPr>
-        <w:pStyle w:val="PargrafodaLista"/>
+        <w:pStyle w:val="ListParagraph"/>
         <w:numPr>
           <w:ilvl w:val="1"/>
           <w:numId w:val="34"/>
@@ -3512,7 +3613,7 @@
     </w:p>
     <w:p>
       <w:pPr>
-        <w:pStyle w:val="PargrafodaLista"/>
+        <w:pStyle w:val="ListParagraph"/>
         <w:numPr>
           <w:ilvl w:val="1"/>
           <w:numId w:val="34"/>
@@ -3526,7 +3627,7 @@
     </w:p>
     <w:p>
       <w:pPr>
-        <w:pStyle w:val="PargrafodaLista"/>
+        <w:pStyle w:val="ListParagraph"/>
         <w:numPr>
           <w:ilvl w:val="0"/>
           <w:numId w:val="34"/>
@@ -3546,7 +3647,7 @@
     </w:p>
     <w:p>
       <w:pPr>
-        <w:pStyle w:val="PargrafodaLista"/>
+        <w:pStyle w:val="ListParagraph"/>
         <w:numPr>
           <w:ilvl w:val="1"/>
           <w:numId w:val="34"/>
@@ -3566,7 +3667,7 @@
     </w:p>
     <w:p>
       <w:pPr>
-        <w:pStyle w:val="PargrafodaLista"/>
+        <w:pStyle w:val="ListParagraph"/>
         <w:numPr>
           <w:ilvl w:val="1"/>
           <w:numId w:val="34"/>
@@ -3586,7 +3687,7 @@
     </w:p>
     <w:p>
       <w:pPr>
-        <w:pStyle w:val="PargrafodaLista"/>
+        <w:pStyle w:val="ListParagraph"/>
         <w:numPr>
           <w:ilvl w:val="0"/>
           <w:numId w:val="34"/>
@@ -3600,7 +3701,7 @@
     </w:p>
     <w:p>
       <w:pPr>
-        <w:pStyle w:val="PargrafodaLista"/>
+        <w:pStyle w:val="ListParagraph"/>
         <w:numPr>
           <w:ilvl w:val="1"/>
           <w:numId w:val="34"/>
@@ -3614,7 +3715,7 @@
     </w:p>
     <w:p>
       <w:pPr>
-        <w:pStyle w:val="PargrafodaLista"/>
+        <w:pStyle w:val="ListParagraph"/>
         <w:numPr>
           <w:ilvl w:val="1"/>
           <w:numId w:val="34"/>
@@ -3628,13 +3729,252 @@
     </w:p>
     <w:p>
       <w:pPr>
+        <w:pStyle w:val="ListParagraph"/>
+        <w:numPr>
+          <w:ilvl w:val="0"/>
+          <w:numId w:val="34"/>
+        </w:numPr>
+        <w:spacing w:after="0" w:line="360" w:lineRule="auto"/>
+        <w:jc w:val="both"/>
+      </w:pPr>
+      <w:r>
+        <w:t>CT5: “a b”</w:t>
+      </w:r>
+    </w:p>
+    <w:p>
+      <w:pPr>
+        <w:pStyle w:val="ListParagraph"/>
+        <w:numPr>
+          <w:ilvl w:val="1"/>
+          <w:numId w:val="34"/>
+        </w:numPr>
+        <w:spacing w:after="0" w:line="360" w:lineRule="auto"/>
+        <w:jc w:val="both"/>
+      </w:pPr>
+      <w:r>
+        <w:t>Resultado esperado: “NAO”</w:t>
+      </w:r>
+    </w:p>
+    <w:p>
+      <w:pPr>
+        <w:pStyle w:val="ListParagraph"/>
+        <w:numPr>
+          <w:ilvl w:val="1"/>
+          <w:numId w:val="34"/>
+        </w:numPr>
+        <w:spacing w:after="0" w:line="360" w:lineRule="auto"/>
+        <w:jc w:val="both"/>
+      </w:pPr>
+      <w:r>
+        <w:t>Resultado obtido: “NAO”</w:t>
+      </w:r>
+    </w:p>
+    <w:p>
+      <w:pPr>
+        <w:pStyle w:val="ListParagraph"/>
+        <w:numPr>
+          <w:ilvl w:val="0"/>
+          <w:numId w:val="34"/>
+        </w:numPr>
+        <w:spacing w:after="0" w:line="360" w:lineRule="auto"/>
+        <w:jc w:val="both"/>
+      </w:pPr>
+      <w:r>
+        <w:t>CT</w:t>
+      </w:r>
+      <w:r>
+        <w:t>6</w:t>
+      </w:r>
+      <w:r>
+        <w:t>: “</w:t>
+      </w:r>
+      <w:r>
+        <w:t>a</w:t>
+      </w:r>
+      <w:r>
+        <w:t>”</w:t>
+      </w:r>
+    </w:p>
+    <w:p>
+      <w:pPr>
+        <w:pStyle w:val="ListParagraph"/>
+        <w:numPr>
+          <w:ilvl w:val="1"/>
+          <w:numId w:val="34"/>
+        </w:numPr>
+        <w:spacing w:after="0" w:line="360" w:lineRule="auto"/>
+        <w:jc w:val="both"/>
+      </w:pPr>
+      <w:r>
+        <w:t>Resultado esperado: “</w:t>
+      </w:r>
+      <w:r>
+        <w:t>SIM</w:t>
+      </w:r>
+      <w:r>
+        <w:t>”</w:t>
+      </w:r>
+    </w:p>
+    <w:p>
+      <w:pPr>
+        <w:pStyle w:val="ListParagraph"/>
+        <w:numPr>
+          <w:ilvl w:val="1"/>
+          <w:numId w:val="34"/>
+        </w:numPr>
+        <w:spacing w:after="0" w:line="360" w:lineRule="auto"/>
+        <w:jc w:val="both"/>
+      </w:pPr>
+      <w:r>
+        <w:t>Resultado obtido: “</w:t>
+      </w:r>
+      <w:r>
+        <w:t>SIM</w:t>
+      </w:r>
+      <w:r>
+        <w:t>”</w:t>
+      </w:r>
+    </w:p>
+    <w:p>
+      <w:pPr>
+        <w:pStyle w:val="ListParagraph"/>
+        <w:numPr>
+          <w:ilvl w:val="0"/>
+          <w:numId w:val="34"/>
+        </w:numPr>
+        <w:spacing w:after="0" w:line="360" w:lineRule="auto"/>
+        <w:jc w:val="both"/>
+      </w:pPr>
+      <w:r>
+        <w:t>CT</w:t>
+      </w:r>
+      <w:r>
+        <w:t>7</w:t>
+      </w:r>
+      <w:r>
+        <w:t>: “</w:t>
+      </w:r>
+      <w:r>
+        <w:t xml:space="preserve">bcca </w:t>
+      </w:r>
+      <w:r>
+        <w:t>”</w:t>
+      </w:r>
+    </w:p>
+    <w:p>
+      <w:pPr>
+        <w:pStyle w:val="ListParagraph"/>
+        <w:numPr>
+          <w:ilvl w:val="1"/>
+          <w:numId w:val="34"/>
+        </w:numPr>
+        <w:spacing w:after="0" w:line="360" w:lineRule="auto"/>
+        <w:jc w:val="both"/>
+      </w:pPr>
+      <w:r>
+        <w:t>Resultado esperado: “NAO”</w:t>
+      </w:r>
+    </w:p>
+    <w:p>
+      <w:pPr>
+        <w:pStyle w:val="ListParagraph"/>
+        <w:numPr>
+          <w:ilvl w:val="1"/>
+          <w:numId w:val="34"/>
+        </w:numPr>
+        <w:spacing w:after="0" w:line="360" w:lineRule="auto"/>
+        <w:jc w:val="both"/>
+      </w:pPr>
+      <w:r>
+        <w:t>Resultado obtido: “NAO”</w:t>
+      </w:r>
+    </w:p>
+    <w:p>
+      <w:pPr>
+        <w:pStyle w:val="ListParagraph"/>
+        <w:numPr>
+          <w:ilvl w:val="0"/>
+          <w:numId w:val="34"/>
+        </w:numPr>
+        <w:spacing w:after="0" w:line="360" w:lineRule="auto"/>
+        <w:jc w:val="both"/>
+      </w:pPr>
+      <w:r>
+        <w:t>CT</w:t>
+      </w:r>
+      <w:r>
+        <w:t>8</w:t>
+      </w:r>
+      <w:r>
+        <w:t>: “</w:t>
+      </w:r>
+      <w:r>
+        <w:t>aa</w:t>
+      </w:r>
+      <w:r>
+        <w:t xml:space="preserve"> </w:t>
+      </w:r>
+      <w:r>
+        <w:t>”</w:t>
+      </w:r>
+    </w:p>
+    <w:p>
+      <w:pPr>
+        <w:pStyle w:val="ListParagraph"/>
+        <w:numPr>
+          <w:ilvl w:val="1"/>
+          <w:numId w:val="34"/>
+        </w:numPr>
+        <w:spacing w:after="0" w:line="360" w:lineRule="auto"/>
+        <w:jc w:val="both"/>
+      </w:pPr>
+      <w:r>
+        <w:t>Resultado esperado: “</w:t>
+      </w:r>
+      <w:r>
+        <w:t>SIM</w:t>
+      </w:r>
+      <w:r>
+        <w:t>”</w:t>
+      </w:r>
+    </w:p>
+    <w:p>
+      <w:pPr>
+        <w:pStyle w:val="ListParagraph"/>
+        <w:numPr>
+          <w:ilvl w:val="1"/>
+          <w:numId w:val="34"/>
+        </w:numPr>
+        <w:spacing w:after="0" w:line="360" w:lineRule="auto"/>
+        <w:jc w:val="both"/>
+      </w:pPr>
+      <w:r>
+        <w:t>Resultado obtido: “</w:t>
+      </w:r>
+      <w:r>
+        <w:t>SI</w:t>
+      </w:r>
+      <w:bookmarkStart w:id="26" w:name="_GoBack"/>
+      <w:bookmarkEnd w:id="26"/>
+      <w:r>
+        <w:t>M</w:t>
+      </w:r>
+      <w:r>
+        <w:t>”</w:t>
+      </w:r>
+      <w:r>
+        <w:t xml:space="preserve"> </w:t>
+      </w:r>
+    </w:p>
+    <w:p>
+      <w:pPr>
         <w:spacing w:line="360" w:lineRule="auto"/>
         <w:jc w:val="both"/>
       </w:pPr>
     </w:p>
     <w:p>
       <w:pPr>
-        <w:pStyle w:val="Ttulo2"/>
+        <w:pStyle w:val="Heading2"/>
         <w:numPr>
           <w:ilvl w:val="0"/>
           <w:numId w:val="0"/>
@@ -3654,8 +3994,8 @@
 </file>
 
 <file path=word/numbering.xml><?xml version="1.0" encoding="utf-8"?>
-<w:numbering xmlns:wpc="http://schemas.microsoft.com/office/word/2010/wordprocessingCanvas" xmlns:cx="http://schemas.microsoft.com/office/drawing/2014/chartex" xmlns:cx1="http://schemas.microsoft.com/office/drawing/2015/9/8/chartex" xmlns:cx2="http://schemas.microsoft.com/office/drawing/2015/10/21/chartex" xmlns:cx3="http://schemas.microsoft.com/office/drawing/2016/5/9/chartex" xmlns:cx4="http://schemas.microsoft.com/office/drawing/2016/5/10/chartex" xmlns:cx5="http://schemas.microsoft.com/office/drawing/2016/5/11/chartex" xmlns:mc="http://schemas.openxmlformats.org/markup-compatibility/2006" xmlns:o="urn:schemas-microsoft-com:office:office" xmlns:r="http://schemas.openxmlformats.org/officeDocument/2006/relationships" xmlns:m="http://schemas.openxmlformats.org/officeDocument/2006/math" xmlns:v="urn:schemas-microsoft-com:vml" xmlns:wp14="http://schemas.microsoft.com/office/word/2010/wordprocessingDrawing" xmlns:wp="http://schemas.openxmlformats.org/drawingml/2006/wordprocessingDrawing" xmlns:w10="urn:schemas-microsoft-com:office:word" xmlns:w="http://schemas.openxmlformats.org/wordprocessingml/2006/main" xmlns:w14="http://schemas.microsoft.com/office/word/2010/wordml" xmlns:w15="http://schemas.microsoft.com/office/word/2012/wordml" xmlns:w16se="http://schemas.microsoft.com/office/word/2015/wordml/symex" xmlns:wpg="http://schemas.microsoft.com/office/word/2010/wordprocessingGroup" xmlns:wpi="http://schemas.microsoft.com/office/word/2010/wordprocessingInk" xmlns:wne="http://schemas.microsoft.com/office/word/2006/wordml" xmlns:wps="http://schemas.microsoft.com/office/word/2010/wordprocessingShape" mc:Ignorable="w14 w15 w16se wp14">
-  <w:abstractNum w:abstractNumId="0" w15:restartNumberingAfterBreak="0">
+<w:numbering xmlns:wpc="http://schemas.microsoft.com/office/word/2010/wordprocessingCanvas" xmlns:mc="http://schemas.openxmlformats.org/markup-compatibility/2006" xmlns:o="urn:schemas-microsoft-com:office:office" xmlns:r="http://schemas.openxmlformats.org/officeDocument/2006/relationships" xmlns:m="http://schemas.openxmlformats.org/officeDocument/2006/math" xmlns:v="urn:schemas-microsoft-com:vml" xmlns:wp14="http://schemas.microsoft.com/office/word/2010/wordprocessingDrawing" xmlns:wp="http://schemas.openxmlformats.org/drawingml/2006/wordprocessingDrawing" xmlns:w10="urn:schemas-microsoft-com:office:word" xmlns:w="http://schemas.openxmlformats.org/wordprocessingml/2006/main" xmlns:w14="http://schemas.microsoft.com/office/word/2010/wordml" xmlns:w15="http://schemas.microsoft.com/office/word/2012/wordml" xmlns:wpg="http://schemas.microsoft.com/office/word/2010/wordprocessingGroup" xmlns:wpi="http://schemas.microsoft.com/office/word/2010/wordprocessingInk" xmlns:wne="http://schemas.microsoft.com/office/word/2006/wordml" xmlns:wps="http://schemas.microsoft.com/office/word/2010/wordprocessingShape" mc:Ignorable="w14 w15 wp14">
+  <w:abstractNum w:abstractNumId="0">
     <w:nsid w:val="08AC5DBE"/>
     <w:multiLevelType w:val="hybridMultilevel"/>
     <w:tmpl w:val="7E46BF0C"/>
@@ -3768,7 +4108,7 @@
       </w:rPr>
     </w:lvl>
   </w:abstractNum>
-  <w:abstractNum w:abstractNumId="1" w15:restartNumberingAfterBreak="0">
+  <w:abstractNum w:abstractNumId="1">
     <w:nsid w:val="0ADC4AD1"/>
     <w:multiLevelType w:val="hybridMultilevel"/>
     <w:tmpl w:val="02D4C362"/>
@@ -3881,7 +4221,7 @@
       </w:rPr>
     </w:lvl>
   </w:abstractNum>
-  <w:abstractNum w:abstractNumId="2" w15:restartNumberingAfterBreak="0">
+  <w:abstractNum w:abstractNumId="2">
     <w:nsid w:val="0F4042DB"/>
     <w:multiLevelType w:val="hybridMultilevel"/>
     <w:tmpl w:val="329E39B4"/>
@@ -3994,7 +4334,7 @@
       </w:rPr>
     </w:lvl>
   </w:abstractNum>
-  <w:abstractNum w:abstractNumId="3" w15:restartNumberingAfterBreak="0">
+  <w:abstractNum w:abstractNumId="3">
     <w:nsid w:val="0F795149"/>
     <w:multiLevelType w:val="hybridMultilevel"/>
     <w:tmpl w:val="62863F8A"/>
@@ -4107,7 +4447,7 @@
       </w:rPr>
     </w:lvl>
   </w:abstractNum>
-  <w:abstractNum w:abstractNumId="4" w15:restartNumberingAfterBreak="0">
+  <w:abstractNum w:abstractNumId="4">
     <w:nsid w:val="13B40ACF"/>
     <w:multiLevelType w:val="hybridMultilevel"/>
     <w:tmpl w:val="343075F8"/>
@@ -4220,14 +4560,14 @@
       </w:rPr>
     </w:lvl>
   </w:abstractNum>
-  <w:abstractNum w:abstractNumId="5" w15:restartNumberingAfterBreak="0">
+  <w:abstractNum w:abstractNumId="5">
     <w:nsid w:val="1482775B"/>
     <w:multiLevelType w:val="multilevel"/>
     <w:tmpl w:val="12325146"/>
     <w:lvl w:ilvl="0">
       <w:start w:val="1"/>
       <w:numFmt w:val="decimal"/>
-      <w:pStyle w:val="Ttulo1"/>
+      <w:pStyle w:val="Heading1"/>
       <w:lvlText w:val="%1"/>
       <w:lvlJc w:val="left"/>
       <w:pPr>
@@ -4237,7 +4577,7 @@
     <w:lvl w:ilvl="1">
       <w:start w:val="1"/>
       <w:numFmt w:val="decimal"/>
-      <w:pStyle w:val="Ttulo2"/>
+      <w:pStyle w:val="Heading2"/>
       <w:lvlText w:val="%1.%2"/>
       <w:lvlJc w:val="left"/>
       <w:pPr>
@@ -4247,7 +4587,7 @@
     <w:lvl w:ilvl="2">
       <w:start w:val="1"/>
       <w:numFmt w:val="decimal"/>
-      <w:pStyle w:val="Ttulo3"/>
+      <w:pStyle w:val="Heading3"/>
       <w:lvlText w:val="%1.%2.%3"/>
       <w:lvlJc w:val="left"/>
       <w:pPr>
@@ -4257,7 +4597,7 @@
     <w:lvl w:ilvl="3">
       <w:start w:val="1"/>
       <w:numFmt w:val="decimal"/>
-      <w:pStyle w:val="Ttulo4"/>
+      <w:pStyle w:val="Heading4"/>
       <w:lvlText w:val="%1.%2.%3.%4"/>
       <w:lvlJc w:val="left"/>
       <w:pPr>
@@ -4267,7 +4607,7 @@
     <w:lvl w:ilvl="4">
       <w:start w:val="1"/>
       <w:numFmt w:val="decimal"/>
-      <w:pStyle w:val="Ttulo5"/>
+      <w:pStyle w:val="Heading5"/>
       <w:lvlText w:val="%1.%2.%3.%4.%5"/>
       <w:lvlJc w:val="left"/>
       <w:pPr>
@@ -4277,7 +4617,7 @@
     <w:lvl w:ilvl="5">
       <w:start w:val="1"/>
       <w:numFmt w:val="decimal"/>
-      <w:pStyle w:val="Ttulo6"/>
+      <w:pStyle w:val="Heading6"/>
       <w:lvlText w:val="%1.%2.%3.%4.%5.%6"/>
       <w:lvlJc w:val="left"/>
       <w:pPr>
@@ -4287,7 +4627,7 @@
     <w:lvl w:ilvl="6">
       <w:start w:val="1"/>
       <w:numFmt w:val="decimal"/>
-      <w:pStyle w:val="Ttulo7"/>
+      <w:pStyle w:val="Heading7"/>
       <w:lvlText w:val="%1.%2.%3.%4.%5.%6.%7"/>
       <w:lvlJc w:val="left"/>
       <w:pPr>
@@ -4297,7 +4637,7 @@
     <w:lvl w:ilvl="7">
       <w:start w:val="1"/>
       <w:numFmt w:val="decimal"/>
-      <w:pStyle w:val="Ttulo8"/>
+      <w:pStyle w:val="Heading8"/>
       <w:lvlText w:val="%1.%2.%3.%4.%5.%6.%7.%8"/>
       <w:lvlJc w:val="left"/>
       <w:pPr>
@@ -4307,7 +4647,7 @@
     <w:lvl w:ilvl="8">
       <w:start w:val="1"/>
       <w:numFmt w:val="decimal"/>
-      <w:pStyle w:val="Ttulo9"/>
+      <w:pStyle w:val="Heading9"/>
       <w:lvlText w:val="%1.%2.%3.%4.%5.%6.%7.%8.%9"/>
       <w:lvlJc w:val="left"/>
       <w:pPr>
@@ -4315,7 +4655,7 @@
       </w:pPr>
     </w:lvl>
   </w:abstractNum>
-  <w:abstractNum w:abstractNumId="6" w15:restartNumberingAfterBreak="0">
+  <w:abstractNum w:abstractNumId="6">
     <w:nsid w:val="188E2FD7"/>
     <w:multiLevelType w:val="hybridMultilevel"/>
     <w:tmpl w:val="C55631B2"/>
@@ -4428,7 +4768,7 @@
       </w:rPr>
     </w:lvl>
   </w:abstractNum>
-  <w:abstractNum w:abstractNumId="7" w15:restartNumberingAfterBreak="0">
+  <w:abstractNum w:abstractNumId="7">
     <w:nsid w:val="1CFB7736"/>
     <w:multiLevelType w:val="hybridMultilevel"/>
     <w:tmpl w:val="31364496"/>
@@ -4541,7 +4881,7 @@
       </w:rPr>
     </w:lvl>
   </w:abstractNum>
-  <w:abstractNum w:abstractNumId="8" w15:restartNumberingAfterBreak="0">
+  <w:abstractNum w:abstractNumId="8">
     <w:nsid w:val="1CFB7E8B"/>
     <w:multiLevelType w:val="hybridMultilevel"/>
     <w:tmpl w:val="F1B2ECEA"/>
@@ -4654,7 +4994,7 @@
       </w:rPr>
     </w:lvl>
   </w:abstractNum>
-  <w:abstractNum w:abstractNumId="9" w15:restartNumberingAfterBreak="0">
+  <w:abstractNum w:abstractNumId="9">
     <w:nsid w:val="2087048C"/>
     <w:multiLevelType w:val="hybridMultilevel"/>
     <w:tmpl w:val="19648EC2"/>
@@ -4767,7 +5107,7 @@
       </w:rPr>
     </w:lvl>
   </w:abstractNum>
-  <w:abstractNum w:abstractNumId="10" w15:restartNumberingAfterBreak="0">
+  <w:abstractNum w:abstractNumId="10">
     <w:nsid w:val="2C4C1C9C"/>
     <w:multiLevelType w:val="hybridMultilevel"/>
     <w:tmpl w:val="76449A48"/>
@@ -4880,7 +5220,7 @@
       </w:rPr>
     </w:lvl>
   </w:abstractNum>
-  <w:abstractNum w:abstractNumId="11" w15:restartNumberingAfterBreak="0">
+  <w:abstractNum w:abstractNumId="11">
     <w:nsid w:val="2CBD00FC"/>
     <w:multiLevelType w:val="multilevel"/>
     <w:tmpl w:val="061A8C1C"/>
@@ -4993,7 +5333,7 @@
       </w:rPr>
     </w:lvl>
   </w:abstractNum>
-  <w:abstractNum w:abstractNumId="12" w15:restartNumberingAfterBreak="0">
+  <w:abstractNum w:abstractNumId="12">
     <w:nsid w:val="3352180B"/>
     <w:multiLevelType w:val="hybridMultilevel"/>
     <w:tmpl w:val="4054240E"/>
@@ -5106,7 +5446,7 @@
       </w:rPr>
     </w:lvl>
   </w:abstractNum>
-  <w:abstractNum w:abstractNumId="13" w15:restartNumberingAfterBreak="0">
+  <w:abstractNum w:abstractNumId="13">
     <w:nsid w:val="36CB3FF1"/>
     <w:multiLevelType w:val="hybridMultilevel"/>
     <w:tmpl w:val="9D9E423A"/>
@@ -5219,7 +5559,7 @@
       </w:rPr>
     </w:lvl>
   </w:abstractNum>
-  <w:abstractNum w:abstractNumId="14" w15:restartNumberingAfterBreak="0">
+  <w:abstractNum w:abstractNumId="14">
     <w:nsid w:val="3DA8190E"/>
     <w:multiLevelType w:val="multilevel"/>
     <w:tmpl w:val="BDD07F86"/>
@@ -5368,7 +5708,7 @@
       </w:rPr>
     </w:lvl>
   </w:abstractNum>
-  <w:abstractNum w:abstractNumId="15" w15:restartNumberingAfterBreak="0">
+  <w:abstractNum w:abstractNumId="15">
     <w:nsid w:val="3FF13C21"/>
     <w:multiLevelType w:val="hybridMultilevel"/>
     <w:tmpl w:val="89C24E08"/>
@@ -5481,7 +5821,7 @@
       </w:rPr>
     </w:lvl>
   </w:abstractNum>
-  <w:abstractNum w:abstractNumId="16" w15:restartNumberingAfterBreak="0">
+  <w:abstractNum w:abstractNumId="16">
     <w:nsid w:val="42FB4BE2"/>
     <w:multiLevelType w:val="multilevel"/>
     <w:tmpl w:val="B5E2418E"/>
@@ -5594,7 +5934,7 @@
       </w:rPr>
     </w:lvl>
   </w:abstractNum>
-  <w:abstractNum w:abstractNumId="17" w15:restartNumberingAfterBreak="0">
+  <w:abstractNum w:abstractNumId="17">
     <w:nsid w:val="515902E9"/>
     <w:multiLevelType w:val="hybridMultilevel"/>
     <w:tmpl w:val="A7107BB4"/>
@@ -5707,7 +6047,7 @@
       </w:rPr>
     </w:lvl>
   </w:abstractNum>
-  <w:abstractNum w:abstractNumId="18" w15:restartNumberingAfterBreak="0">
+  <w:abstractNum w:abstractNumId="18">
     <w:nsid w:val="52610A58"/>
     <w:multiLevelType w:val="multilevel"/>
     <w:tmpl w:val="20E8D762"/>
@@ -5820,7 +6160,7 @@
       </w:rPr>
     </w:lvl>
   </w:abstractNum>
-  <w:abstractNum w:abstractNumId="19" w15:restartNumberingAfterBreak="0">
+  <w:abstractNum w:abstractNumId="19">
     <w:nsid w:val="53A101A0"/>
     <w:multiLevelType w:val="multilevel"/>
     <w:tmpl w:val="F078D456"/>
@@ -5933,7 +6273,7 @@
       </w:rPr>
     </w:lvl>
   </w:abstractNum>
-  <w:abstractNum w:abstractNumId="20" w15:restartNumberingAfterBreak="0">
+  <w:abstractNum w:abstractNumId="20">
     <w:nsid w:val="589C152F"/>
     <w:multiLevelType w:val="hybridMultilevel"/>
     <w:tmpl w:val="DAA45CFE"/>
@@ -6019,7 +6359,7 @@
       </w:pPr>
     </w:lvl>
   </w:abstractNum>
-  <w:abstractNum w:abstractNumId="21" w15:restartNumberingAfterBreak="0">
+  <w:abstractNum w:abstractNumId="21">
     <w:nsid w:val="5FAF107E"/>
     <w:multiLevelType w:val="hybridMultilevel"/>
     <w:tmpl w:val="D708E90C"/>
@@ -6132,7 +6472,7 @@
       </w:rPr>
     </w:lvl>
   </w:abstractNum>
-  <w:abstractNum w:abstractNumId="22" w15:restartNumberingAfterBreak="0">
+  <w:abstractNum w:abstractNumId="22">
     <w:nsid w:val="6AA8772F"/>
     <w:multiLevelType w:val="hybridMultilevel"/>
     <w:tmpl w:val="1EE21BBC"/>
@@ -6245,7 +6585,7 @@
       </w:rPr>
     </w:lvl>
   </w:abstractNum>
-  <w:abstractNum w:abstractNumId="23" w15:restartNumberingAfterBreak="0">
+  <w:abstractNum w:abstractNumId="23">
     <w:nsid w:val="6FE45E65"/>
     <w:multiLevelType w:val="hybridMultilevel"/>
     <w:tmpl w:val="46C8F7CC"/>
@@ -6358,7 +6698,7 @@
       </w:rPr>
     </w:lvl>
   </w:abstractNum>
-  <w:abstractNum w:abstractNumId="24" w15:restartNumberingAfterBreak="0">
+  <w:abstractNum w:abstractNumId="24">
     <w:nsid w:val="75DA74EA"/>
     <w:multiLevelType w:val="multilevel"/>
     <w:tmpl w:val="F332788A"/>
@@ -6577,7 +6917,7 @@
 </file>
 
 <file path=word/styles.xml><?xml version="1.0" encoding="utf-8"?>
-<w:styles xmlns:mc="http://schemas.openxmlformats.org/markup-compatibility/2006" xmlns:r="http://schemas.openxmlformats.org/officeDocument/2006/relationships" xmlns:w="http://schemas.openxmlformats.org/wordprocessingml/2006/main" xmlns:w14="http://schemas.microsoft.com/office/word/2010/wordml" xmlns:w15="http://schemas.microsoft.com/office/word/2012/wordml" xmlns:w16se="http://schemas.microsoft.com/office/word/2015/wordml/symex" mc:Ignorable="w14 w15 w16se">
+<w:styles xmlns:mc="http://schemas.openxmlformats.org/markup-compatibility/2006" xmlns:r="http://schemas.openxmlformats.org/officeDocument/2006/relationships" xmlns:w="http://schemas.openxmlformats.org/wordprocessingml/2006/main" xmlns:w14="http://schemas.microsoft.com/office/word/2010/wordml" xmlns:w15="http://schemas.microsoft.com/office/word/2012/wordml" mc:Ignorable="w14 w15">
   <w:docDefaults>
     <w:rPrDefault>
       <w:rPr>
@@ -6593,7 +6933,7 @@
       </w:pPr>
     </w:pPrDefault>
   </w:docDefaults>
-  <w:latentStyles w:defLockedState="0" w:defUIPriority="99" w:defSemiHidden="0" w:defUnhideWhenUsed="0" w:defQFormat="0" w:count="374">
+  <w:latentStyles w:defLockedState="0" w:defUIPriority="99" w:defSemiHidden="0" w:defUnhideWhenUsed="0" w:defQFormat="0" w:count="371">
     <w:lsdException w:name="Normal" w:uiPriority="0" w:qFormat="1"/>
     <w:lsdException w:name="heading 1" w:uiPriority="9" w:qFormat="1"/>
     <w:lsdException w:name="heading 2" w:semiHidden="1" w:uiPriority="9" w:unhideWhenUsed="1" w:qFormat="1"/>
@@ -6965,20 +7305,17 @@
     <w:lsdException w:name="List Table 5 Dark Accent 6" w:uiPriority="50"/>
     <w:lsdException w:name="List Table 6 Colorful Accent 6" w:uiPriority="51"/>
     <w:lsdException w:name="List Table 7 Colorful Accent 6" w:uiPriority="52"/>
-    <w:lsdException w:name="Mention" w:semiHidden="1" w:unhideWhenUsed="1"/>
-    <w:lsdException w:name="Smart Hyperlink" w:semiHidden="1" w:unhideWhenUsed="1"/>
-    <w:lsdException w:name="Hashtag" w:semiHidden="1" w:unhideWhenUsed="1"/>
   </w:latentStyles>
   <w:style w:type="paragraph" w:default="1" w:styleId="Normal">
     <w:name w:val="Normal"/>
     <w:qFormat/>
     <w:rsid w:val="00547062"/>
   </w:style>
-  <w:style w:type="paragraph" w:styleId="Ttulo1">
+  <w:style w:type="paragraph" w:styleId="Heading1">
     <w:name w:val="heading 1"/>
     <w:basedOn w:val="Normal"/>
     <w:next w:val="Normal"/>
-    <w:link w:val="Ttulo1Char"/>
+    <w:link w:val="Heading1Char"/>
     <w:uiPriority w:val="9"/>
     <w:qFormat/>
     <w:rsid w:val="00547062"/>
@@ -7004,11 +7341,11 @@
       <w:szCs w:val="36"/>
     </w:rPr>
   </w:style>
-  <w:style w:type="paragraph" w:styleId="Ttulo2">
+  <w:style w:type="paragraph" w:styleId="Heading2">
     <w:name w:val="heading 2"/>
     <w:basedOn w:val="Normal"/>
     <w:next w:val="Normal"/>
-    <w:link w:val="Ttulo2Char"/>
+    <w:link w:val="Heading2Char"/>
     <w:uiPriority w:val="9"/>
     <w:unhideWhenUsed/>
     <w:qFormat/>
@@ -7033,11 +7370,11 @@
       <w:szCs w:val="28"/>
     </w:rPr>
   </w:style>
-  <w:style w:type="paragraph" w:styleId="Ttulo3">
+  <w:style w:type="paragraph" w:styleId="Heading3">
     <w:name w:val="heading 3"/>
     <w:basedOn w:val="Normal"/>
     <w:next w:val="Normal"/>
-    <w:link w:val="Ttulo3Char"/>
+    <w:link w:val="Heading3Char"/>
     <w:uiPriority w:val="9"/>
     <w:unhideWhenUsed/>
     <w:qFormat/>
@@ -7059,11 +7396,11 @@
       <w:color w:val="000000" w:themeColor="text1"/>
     </w:rPr>
   </w:style>
-  <w:style w:type="paragraph" w:styleId="Ttulo4">
+  <w:style w:type="paragraph" w:styleId="Heading4">
     <w:name w:val="heading 4"/>
     <w:basedOn w:val="Normal"/>
     <w:next w:val="Normal"/>
-    <w:link w:val="Ttulo4Char"/>
+    <w:link w:val="Heading4Char"/>
     <w:uiPriority w:val="9"/>
     <w:unhideWhenUsed/>
     <w:qFormat/>
@@ -7087,11 +7424,11 @@
       <w:color w:val="000000" w:themeColor="text1"/>
     </w:rPr>
   </w:style>
-  <w:style w:type="paragraph" w:styleId="Ttulo5">
+  <w:style w:type="paragraph" w:styleId="Heading5">
     <w:name w:val="heading 5"/>
     <w:basedOn w:val="Normal"/>
     <w:next w:val="Normal"/>
-    <w:link w:val="Ttulo5Char"/>
+    <w:link w:val="Heading5Char"/>
     <w:uiPriority w:val="9"/>
     <w:unhideWhenUsed/>
     <w:qFormat/>
@@ -7111,11 +7448,11 @@
       <w:color w:val="323E4F" w:themeColor="text2" w:themeShade="BF"/>
     </w:rPr>
   </w:style>
-  <w:style w:type="paragraph" w:styleId="Ttulo6">
+  <w:style w:type="paragraph" w:styleId="Heading6">
     <w:name w:val="heading 6"/>
     <w:basedOn w:val="Normal"/>
     <w:next w:val="Normal"/>
-    <w:link w:val="Ttulo6Char"/>
+    <w:link w:val="Heading6Char"/>
     <w:uiPriority w:val="9"/>
     <w:unhideWhenUsed/>
     <w:qFormat/>
@@ -7137,11 +7474,11 @@
       <w:color w:val="323E4F" w:themeColor="text2" w:themeShade="BF"/>
     </w:rPr>
   </w:style>
-  <w:style w:type="paragraph" w:styleId="Ttulo7">
+  <w:style w:type="paragraph" w:styleId="Heading7">
     <w:name w:val="heading 7"/>
     <w:basedOn w:val="Normal"/>
     <w:next w:val="Normal"/>
-    <w:link w:val="Ttulo7Char"/>
+    <w:link w:val="Heading7Char"/>
     <w:uiPriority w:val="9"/>
     <w:unhideWhenUsed/>
     <w:qFormat/>
@@ -7163,11 +7500,11 @@
       <w:color w:val="404040" w:themeColor="text1" w:themeTint="BF"/>
     </w:rPr>
   </w:style>
-  <w:style w:type="paragraph" w:styleId="Ttulo8">
+  <w:style w:type="paragraph" w:styleId="Heading8">
     <w:name w:val="heading 8"/>
     <w:basedOn w:val="Normal"/>
     <w:next w:val="Normal"/>
-    <w:link w:val="Ttulo8Char"/>
+    <w:link w:val="Heading8Char"/>
     <w:uiPriority w:val="9"/>
     <w:unhideWhenUsed/>
     <w:qFormat/>
@@ -7189,11 +7526,11 @@
       <w:szCs w:val="20"/>
     </w:rPr>
   </w:style>
-  <w:style w:type="paragraph" w:styleId="Ttulo9">
+  <w:style w:type="paragraph" w:styleId="Heading9">
     <w:name w:val="heading 9"/>
     <w:basedOn w:val="Normal"/>
     <w:next w:val="Normal"/>
-    <w:link w:val="Ttulo9Char"/>
+    <w:link w:val="Heading9Char"/>
     <w:uiPriority w:val="9"/>
     <w:unhideWhenUsed/>
     <w:qFormat/>
@@ -7217,13 +7554,13 @@
       <w:szCs w:val="20"/>
     </w:rPr>
   </w:style>
-  <w:style w:type="character" w:default="1" w:styleId="Fontepargpadro">
+  <w:style w:type="character" w:default="1" w:styleId="DefaultParagraphFont">
     <w:name w:val="Default Paragraph Font"/>
     <w:uiPriority w:val="1"/>
     <w:semiHidden/>
     <w:unhideWhenUsed/>
   </w:style>
-  <w:style w:type="table" w:default="1" w:styleId="Tabelanormal">
+  <w:style w:type="table" w:default="1" w:styleId="TableNormal">
     <w:name w:val="Normal Table"/>
     <w:uiPriority w:val="99"/>
     <w:semiHidden/>
@@ -7238,17 +7575,17 @@
       </w:tblCellMar>
     </w:tblPr>
   </w:style>
-  <w:style w:type="numbering" w:default="1" w:styleId="Semlista">
+  <w:style w:type="numbering" w:default="1" w:styleId="NoList">
     <w:name w:val="No List"/>
     <w:uiPriority w:val="99"/>
     <w:semiHidden/>
     <w:unhideWhenUsed/>
   </w:style>
-  <w:style w:type="paragraph" w:styleId="Ttulo">
+  <w:style w:type="paragraph" w:styleId="Title">
     <w:name w:val="Title"/>
     <w:basedOn w:val="Normal"/>
     <w:next w:val="Normal"/>
-    <w:link w:val="TtuloChar"/>
+    <w:link w:val="TitleChar"/>
     <w:uiPriority w:val="10"/>
     <w:qFormat/>
     <w:rsid w:val="00547062"/>
@@ -7263,11 +7600,11 @@
       <w:szCs w:val="56"/>
     </w:rPr>
   </w:style>
-  <w:style w:type="paragraph" w:styleId="Subttulo">
+  <w:style w:type="paragraph" w:styleId="Subtitle">
     <w:name w:val="Subtitle"/>
     <w:basedOn w:val="Normal"/>
     <w:next w:val="Normal"/>
-    <w:link w:val="SubttuloChar"/>
+    <w:link w:val="SubtitleChar"/>
     <w:uiPriority w:val="11"/>
     <w:qFormat/>
     <w:rsid w:val="00547062"/>
@@ -7282,23 +7619,37 @@
     </w:rPr>
   </w:style>
   <w:style w:type="table" w:customStyle="1" w:styleId="a">
-    <w:basedOn w:val="Tabelanormal"/>
+    <w:basedOn w:val="TableNormal"/>
     <w:tblPr>
       <w:tblStyleRowBandSize w:val="1"/>
       <w:tblStyleColBandSize w:val="1"/>
+      <w:tblInd w:w="0" w:type="dxa"/>
+      <w:tblCellMar>
+        <w:top w:w="0" w:type="dxa"/>
+        <w:left w:w="108" w:type="dxa"/>
+        <w:bottom w:w="0" w:type="dxa"/>
+        <w:right w:w="108" w:type="dxa"/>
+      </w:tblCellMar>
     </w:tblPr>
   </w:style>
   <w:style w:type="table" w:customStyle="1" w:styleId="a0">
-    <w:basedOn w:val="Tabelanormal"/>
+    <w:basedOn w:val="TableNormal"/>
     <w:tblPr>
       <w:tblStyleRowBandSize w:val="1"/>
       <w:tblStyleColBandSize w:val="1"/>
+      <w:tblInd w:w="0" w:type="dxa"/>
+      <w:tblCellMar>
+        <w:top w:w="0" w:type="dxa"/>
+        <w:left w:w="108" w:type="dxa"/>
+        <w:bottom w:w="0" w:type="dxa"/>
+        <w:right w:w="108" w:type="dxa"/>
+      </w:tblCellMar>
     </w:tblPr>
   </w:style>
-  <w:style w:type="character" w:customStyle="1" w:styleId="Ttulo7Char">
-    <w:name w:val="Título 7 Char"/>
-    <w:basedOn w:val="Fontepargpadro"/>
-    <w:link w:val="Ttulo7"/>
+  <w:style w:type="character" w:customStyle="1" w:styleId="Heading7Char">
+    <w:name w:val="Heading 7 Char"/>
+    <w:basedOn w:val="DefaultParagraphFont"/>
+    <w:link w:val="Heading7"/>
     <w:uiPriority w:val="9"/>
     <w:rsid w:val="00547062"/>
     <w:rPr>
@@ -7308,10 +7659,10 @@
       <w:color w:val="404040" w:themeColor="text1" w:themeTint="BF"/>
     </w:rPr>
   </w:style>
-  <w:style w:type="character" w:customStyle="1" w:styleId="Ttulo8Char">
-    <w:name w:val="Título 8 Char"/>
-    <w:basedOn w:val="Fontepargpadro"/>
-    <w:link w:val="Ttulo8"/>
+  <w:style w:type="character" w:customStyle="1" w:styleId="Heading8Char">
+    <w:name w:val="Heading 8 Char"/>
+    <w:basedOn w:val="DefaultParagraphFont"/>
+    <w:link w:val="Heading8"/>
     <w:uiPriority w:val="9"/>
     <w:rsid w:val="00547062"/>
     <w:rPr>
@@ -7321,10 +7672,10 @@
       <w:szCs w:val="20"/>
     </w:rPr>
   </w:style>
-  <w:style w:type="character" w:customStyle="1" w:styleId="Ttulo9Char">
-    <w:name w:val="Título 9 Char"/>
-    <w:basedOn w:val="Fontepargpadro"/>
-    <w:link w:val="Ttulo9"/>
+  <w:style w:type="character" w:customStyle="1" w:styleId="Heading9Char">
+    <w:name w:val="Heading 9 Char"/>
+    <w:basedOn w:val="DefaultParagraphFont"/>
+    <w:link w:val="Heading9"/>
     <w:uiPriority w:val="9"/>
     <w:rsid w:val="00547062"/>
     <w:rPr>
@@ -7336,10 +7687,10 @@
       <w:szCs w:val="20"/>
     </w:rPr>
   </w:style>
-  <w:style w:type="character" w:customStyle="1" w:styleId="Ttulo1Char">
-    <w:name w:val="Título 1 Char"/>
-    <w:basedOn w:val="Fontepargpadro"/>
-    <w:link w:val="Ttulo1"/>
+  <w:style w:type="character" w:customStyle="1" w:styleId="Heading1Char">
+    <w:name w:val="Heading 1 Char"/>
+    <w:basedOn w:val="DefaultParagraphFont"/>
+    <w:link w:val="Heading1"/>
     <w:uiPriority w:val="9"/>
     <w:rsid w:val="00547062"/>
     <w:rPr>
@@ -7352,10 +7703,10 @@
       <w:szCs w:val="36"/>
     </w:rPr>
   </w:style>
-  <w:style w:type="character" w:customStyle="1" w:styleId="Ttulo2Char">
-    <w:name w:val="Título 2 Char"/>
-    <w:basedOn w:val="Fontepargpadro"/>
-    <w:link w:val="Ttulo2"/>
+  <w:style w:type="character" w:customStyle="1" w:styleId="Heading2Char">
+    <w:name w:val="Heading 2 Char"/>
+    <w:basedOn w:val="DefaultParagraphFont"/>
+    <w:link w:val="Heading2"/>
     <w:uiPriority w:val="9"/>
     <w:rsid w:val="00547062"/>
     <w:rPr>
@@ -7368,10 +7719,10 @@
       <w:szCs w:val="28"/>
     </w:rPr>
   </w:style>
-  <w:style w:type="character" w:customStyle="1" w:styleId="Ttulo3Char">
-    <w:name w:val="Título 3 Char"/>
-    <w:basedOn w:val="Fontepargpadro"/>
-    <w:link w:val="Ttulo3"/>
+  <w:style w:type="character" w:customStyle="1" w:styleId="Heading3Char">
+    <w:name w:val="Heading 3 Char"/>
+    <w:basedOn w:val="DefaultParagraphFont"/>
+    <w:link w:val="Heading3"/>
     <w:uiPriority w:val="9"/>
     <w:rsid w:val="00547062"/>
     <w:rPr>
@@ -7381,10 +7732,10 @@
       <w:color w:val="000000" w:themeColor="text1"/>
     </w:rPr>
   </w:style>
-  <w:style w:type="character" w:customStyle="1" w:styleId="Ttulo4Char">
-    <w:name w:val="Título 4 Char"/>
-    <w:basedOn w:val="Fontepargpadro"/>
-    <w:link w:val="Ttulo4"/>
+  <w:style w:type="character" w:customStyle="1" w:styleId="Heading4Char">
+    <w:name w:val="Heading 4 Char"/>
+    <w:basedOn w:val="DefaultParagraphFont"/>
+    <w:link w:val="Heading4"/>
     <w:uiPriority w:val="9"/>
     <w:rsid w:val="00547062"/>
     <w:rPr>
@@ -7396,10 +7747,10 @@
       <w:color w:val="000000" w:themeColor="text1"/>
     </w:rPr>
   </w:style>
-  <w:style w:type="character" w:customStyle="1" w:styleId="Ttulo5Char">
-    <w:name w:val="Título 5 Char"/>
-    <w:basedOn w:val="Fontepargpadro"/>
-    <w:link w:val="Ttulo5"/>
+  <w:style w:type="character" w:customStyle="1" w:styleId="Heading5Char">
+    <w:name w:val="Heading 5 Char"/>
+    <w:basedOn w:val="DefaultParagraphFont"/>
+    <w:link w:val="Heading5"/>
     <w:uiPriority w:val="9"/>
     <w:rsid w:val="00547062"/>
     <w:rPr>
@@ -7407,10 +7758,10 @@
       <w:color w:val="323E4F" w:themeColor="text2" w:themeShade="BF"/>
     </w:rPr>
   </w:style>
-  <w:style w:type="character" w:customStyle="1" w:styleId="Ttulo6Char">
-    <w:name w:val="Título 6 Char"/>
-    <w:basedOn w:val="Fontepargpadro"/>
-    <w:link w:val="Ttulo6"/>
+  <w:style w:type="character" w:customStyle="1" w:styleId="Heading6Char">
+    <w:name w:val="Heading 6 Char"/>
+    <w:basedOn w:val="DefaultParagraphFont"/>
+    <w:link w:val="Heading6"/>
     <w:uiPriority w:val="9"/>
     <w:rsid w:val="00547062"/>
     <w:rPr>
@@ -7420,7 +7771,7 @@
       <w:color w:val="323E4F" w:themeColor="text2" w:themeShade="BF"/>
     </w:rPr>
   </w:style>
-  <w:style w:type="paragraph" w:styleId="Legenda">
+  <w:style w:type="paragraph" w:styleId="Caption">
     <w:name w:val="caption"/>
     <w:basedOn w:val="Normal"/>
     <w:next w:val="Normal"/>
@@ -7440,10 +7791,10 @@
       <w:szCs w:val="18"/>
     </w:rPr>
   </w:style>
-  <w:style w:type="character" w:customStyle="1" w:styleId="TtuloChar">
-    <w:name w:val="Título Char"/>
-    <w:basedOn w:val="Fontepargpadro"/>
-    <w:link w:val="Ttulo"/>
+  <w:style w:type="character" w:customStyle="1" w:styleId="TitleChar">
+    <w:name w:val="Title Char"/>
+    <w:basedOn w:val="DefaultParagraphFont"/>
+    <w:link w:val="Title"/>
     <w:uiPriority w:val="10"/>
     <w:rsid w:val="00547062"/>
     <w:rPr>
@@ -7453,10 +7804,10 @@
       <w:szCs w:val="56"/>
     </w:rPr>
   </w:style>
-  <w:style w:type="character" w:customStyle="1" w:styleId="SubttuloChar">
-    <w:name w:val="Subtítulo Char"/>
-    <w:basedOn w:val="Fontepargpadro"/>
-    <w:link w:val="Subttulo"/>
+  <w:style w:type="character" w:customStyle="1" w:styleId="SubtitleChar">
+    <w:name w:val="Subtitle Char"/>
+    <w:basedOn w:val="DefaultParagraphFont"/>
+    <w:link w:val="Subtitle"/>
     <w:uiPriority w:val="11"/>
     <w:rsid w:val="00547062"/>
     <w:rPr>
@@ -7464,9 +7815,9 @@
       <w:spacing w:val="10"/>
     </w:rPr>
   </w:style>
-  <w:style w:type="character" w:styleId="Forte">
+  <w:style w:type="character" w:styleId="Strong">
     <w:name w:val="Strong"/>
-    <w:basedOn w:val="Fontepargpadro"/>
+    <w:basedOn w:val="DefaultParagraphFont"/>
     <w:uiPriority w:val="22"/>
     <w:qFormat/>
     <w:rsid w:val="00547062"/>
@@ -7476,9 +7827,9 @@
       <w:color w:val="000000" w:themeColor="text1"/>
     </w:rPr>
   </w:style>
-  <w:style w:type="character" w:styleId="nfase">
+  <w:style w:type="character" w:styleId="Emphasis">
     <w:name w:val="Emphasis"/>
-    <w:basedOn w:val="Fontepargpadro"/>
+    <w:basedOn w:val="DefaultParagraphFont"/>
     <w:uiPriority w:val="20"/>
     <w:qFormat/>
     <w:rsid w:val="00547062"/>
@@ -7488,7 +7839,7 @@
       <w:color w:val="auto"/>
     </w:rPr>
   </w:style>
-  <w:style w:type="paragraph" w:styleId="SemEspaamento">
+  <w:style w:type="paragraph" w:styleId="NoSpacing">
     <w:name w:val="No Spacing"/>
     <w:uiPriority w:val="1"/>
     <w:qFormat/>
@@ -7497,11 +7848,11 @@
       <w:spacing w:after="0" w:line="240" w:lineRule="auto"/>
     </w:pPr>
   </w:style>
-  <w:style w:type="paragraph" w:styleId="Citao">
+  <w:style w:type="paragraph" w:styleId="Quote">
     <w:name w:val="Quote"/>
     <w:basedOn w:val="Normal"/>
     <w:next w:val="Normal"/>
-    <w:link w:val="CitaoChar"/>
+    <w:link w:val="QuoteChar"/>
     <w:uiPriority w:val="29"/>
     <w:qFormat/>
     <w:rsid w:val="00547062"/>
@@ -7515,10 +7866,10 @@
       <w:color w:val="000000" w:themeColor="text1"/>
     </w:rPr>
   </w:style>
-  <w:style w:type="character" w:customStyle="1" w:styleId="CitaoChar">
-    <w:name w:val="Citação Char"/>
-    <w:basedOn w:val="Fontepargpadro"/>
-    <w:link w:val="Citao"/>
+  <w:style w:type="character" w:customStyle="1" w:styleId="QuoteChar">
+    <w:name w:val="Quote Char"/>
+    <w:basedOn w:val="DefaultParagraphFont"/>
+    <w:link w:val="Quote"/>
     <w:uiPriority w:val="29"/>
     <w:rsid w:val="00547062"/>
     <w:rPr>
@@ -7527,11 +7878,11 @@
       <w:color w:val="000000" w:themeColor="text1"/>
     </w:rPr>
   </w:style>
-  <w:style w:type="paragraph" w:styleId="CitaoIntensa">
+  <w:style w:type="paragraph" w:styleId="IntenseQuote">
     <w:name w:val="Intense Quote"/>
     <w:basedOn w:val="Normal"/>
     <w:next w:val="Normal"/>
-    <w:link w:val="CitaoIntensaChar"/>
+    <w:link w:val="IntenseQuoteChar"/>
     <w:uiPriority w:val="30"/>
     <w:qFormat/>
     <w:rsid w:val="00547062"/>
@@ -7549,10 +7900,10 @@
       <w:color w:val="000000" w:themeColor="text1"/>
     </w:rPr>
   </w:style>
-  <w:style w:type="character" w:customStyle="1" w:styleId="CitaoIntensaChar">
-    <w:name w:val="Citação Intensa Char"/>
-    <w:basedOn w:val="Fontepargpadro"/>
-    <w:link w:val="CitaoIntensa"/>
+  <w:style w:type="character" w:customStyle="1" w:styleId="IntenseQuoteChar">
+    <w:name w:val="Intense Quote Char"/>
+    <w:basedOn w:val="DefaultParagraphFont"/>
+    <w:link w:val="IntenseQuote"/>
     <w:uiPriority w:val="30"/>
     <w:rsid w:val="00547062"/>
     <w:rPr>
@@ -7560,9 +7911,9 @@
       <w:shd w:val="clear" w:color="auto" w:fill="F2F2F2" w:themeFill="background1" w:themeFillShade="F2"/>
     </w:rPr>
   </w:style>
-  <w:style w:type="character" w:styleId="nfaseSutil">
+  <w:style w:type="character" w:styleId="SubtleEmphasis">
     <w:name w:val="Subtle Emphasis"/>
-    <w:basedOn w:val="Fontepargpadro"/>
+    <w:basedOn w:val="DefaultParagraphFont"/>
     <w:uiPriority w:val="19"/>
     <w:qFormat/>
     <w:rsid w:val="00547062"/>
@@ -7572,9 +7923,9 @@
       <w:color w:val="404040" w:themeColor="text1" w:themeTint="BF"/>
     </w:rPr>
   </w:style>
-  <w:style w:type="character" w:styleId="nfaseIntensa">
+  <w:style w:type="character" w:styleId="IntenseEmphasis">
     <w:name w:val="Intense Emphasis"/>
-    <w:basedOn w:val="Fontepargpadro"/>
+    <w:basedOn w:val="DefaultParagraphFont"/>
     <w:uiPriority w:val="21"/>
     <w:qFormat/>
     <w:rsid w:val="00547062"/>
@@ -7586,9 +7937,9 @@
       <w:caps/>
     </w:rPr>
   </w:style>
-  <w:style w:type="character" w:styleId="RefernciaSutil">
+  <w:style w:type="character" w:styleId="SubtleReference">
     <w:name w:val="Subtle Reference"/>
-    <w:basedOn w:val="Fontepargpadro"/>
+    <w:basedOn w:val="DefaultParagraphFont"/>
     <w:uiPriority w:val="31"/>
     <w:qFormat/>
     <w:rsid w:val="00547062"/>
@@ -7598,9 +7949,9 @@
       <w:u w:val="single" w:color="7F7F7F" w:themeColor="text1" w:themeTint="80"/>
     </w:rPr>
   </w:style>
-  <w:style w:type="character" w:styleId="RefernciaIntensa">
+  <w:style w:type="character" w:styleId="IntenseReference">
     <w:name w:val="Intense Reference"/>
-    <w:basedOn w:val="Fontepargpadro"/>
+    <w:basedOn w:val="DefaultParagraphFont"/>
     <w:uiPriority w:val="32"/>
     <w:qFormat/>
     <w:rsid w:val="00547062"/>
@@ -7611,9 +7962,9 @@
       <w:u w:val="single"/>
     </w:rPr>
   </w:style>
-  <w:style w:type="character" w:styleId="TtulodoLivro">
+  <w:style w:type="character" w:styleId="BookTitle">
     <w:name w:val="Book Title"/>
-    <w:basedOn w:val="Fontepargpadro"/>
+    <w:basedOn w:val="DefaultParagraphFont"/>
     <w:uiPriority w:val="33"/>
     <w:qFormat/>
     <w:rsid w:val="00547062"/>
@@ -7624,9 +7975,9 @@
       <w:spacing w:val="5"/>
     </w:rPr>
   </w:style>
-  <w:style w:type="paragraph" w:styleId="CabealhodoSumrio">
+  <w:style w:type="paragraph" w:styleId="TOCHeading">
     <w:name w:val="TOC Heading"/>
-    <w:basedOn w:val="Ttulo1"/>
+    <w:basedOn w:val="Heading1"/>
     <w:next w:val="Normal"/>
     <w:uiPriority w:val="39"/>
     <w:unhideWhenUsed/>
@@ -7638,7 +7989,7 @@
   </w:style>
   <w:style w:type="character" w:styleId="Hyperlink">
     <w:name w:val="Hyperlink"/>
-    <w:basedOn w:val="Fontepargpadro"/>
+    <w:basedOn w:val="DefaultParagraphFont"/>
     <w:uiPriority w:val="99"/>
     <w:unhideWhenUsed/>
     <w:rsid w:val="00547062"/>
@@ -7647,9 +7998,9 @@
       <w:u w:val="single"/>
     </w:rPr>
   </w:style>
-  <w:style w:type="character" w:styleId="HiperlinkVisitado">
+  <w:style w:type="character" w:styleId="FollowedHyperlink">
     <w:name w:val="FollowedHyperlink"/>
-    <w:basedOn w:val="Fontepargpadro"/>
+    <w:basedOn w:val="DefaultParagraphFont"/>
     <w:uiPriority w:val="99"/>
     <w:semiHidden/>
     <w:unhideWhenUsed/>
@@ -7661,7 +8012,7 @@
   </w:style>
   <w:style w:type="table" w:customStyle="1" w:styleId="GridTable5Dark-Accent31">
     <w:name w:val="Grid Table 5 Dark - Accent 31"/>
-    <w:basedOn w:val="Tabelanormal"/>
+    <w:basedOn w:val="TableNormal"/>
     <w:uiPriority w:val="50"/>
     <w:rsid w:val="008C0047"/>
     <w:pPr>
@@ -7670,6 +8021,7 @@
     <w:tblPr>
       <w:tblStyleRowBandSize w:val="1"/>
       <w:tblStyleColBandSize w:val="1"/>
+      <w:tblInd w:w="0" w:type="dxa"/>
       <w:tblBorders>
         <w:top w:val="single" w:sz="4" w:space="0" w:color="FFFFFF" w:themeColor="background1"/>
         <w:left w:val="single" w:sz="4" w:space="0" w:color="FFFFFF" w:themeColor="background1"/>
@@ -7678,6 +8030,12 @@
         <w:insideH w:val="single" w:sz="4" w:space="0" w:color="FFFFFF" w:themeColor="background1"/>
         <w:insideV w:val="single" w:sz="4" w:space="0" w:color="FFFFFF" w:themeColor="background1"/>
       </w:tblBorders>
+      <w:tblCellMar>
+        <w:top w:w="0" w:type="dxa"/>
+        <w:left w:w="108" w:type="dxa"/>
+        <w:bottom w:w="0" w:type="dxa"/>
+        <w:right w:w="108" w:type="dxa"/>
+      </w:tblCellMar>
     </w:tblPr>
     <w:tcPr>
       <w:shd w:val="clear" w:color="auto" w:fill="EDEDED" w:themeFill="accent3" w:themeFillTint="33"/>
@@ -7767,7 +8125,7 @@
   </w:style>
   <w:style w:type="table" w:customStyle="1" w:styleId="ListTable1Light1">
     <w:name w:val="List Table 1 Light1"/>
-    <w:basedOn w:val="Tabelanormal"/>
+    <w:basedOn w:val="TableNormal"/>
     <w:uiPriority w:val="46"/>
     <w:rsid w:val="008C0047"/>
     <w:pPr>
@@ -7776,6 +8134,13 @@
     <w:tblPr>
       <w:tblStyleRowBandSize w:val="1"/>
       <w:tblStyleColBandSize w:val="1"/>
+      <w:tblInd w:w="0" w:type="dxa"/>
+      <w:tblCellMar>
+        <w:top w:w="0" w:type="dxa"/>
+        <w:left w:w="108" w:type="dxa"/>
+        <w:bottom w:w="0" w:type="dxa"/>
+        <w:right w:w="108" w:type="dxa"/>
+      </w:tblCellMar>
     </w:tblPr>
     <w:tblStylePr w:type="firstRow">
       <w:rPr>
@@ -7828,7 +8193,7 @@
   </w:style>
   <w:style w:type="table" w:customStyle="1" w:styleId="PlainTable31">
     <w:name w:val="Plain Table 31"/>
-    <w:basedOn w:val="Tabelanormal"/>
+    <w:basedOn w:val="TableNormal"/>
     <w:uiPriority w:val="43"/>
     <w:rsid w:val="008C0047"/>
     <w:pPr>
@@ -7837,6 +8202,13 @@
     <w:tblPr>
       <w:tblStyleRowBandSize w:val="1"/>
       <w:tblStyleColBandSize w:val="1"/>
+      <w:tblInd w:w="0" w:type="dxa"/>
+      <w:tblCellMar>
+        <w:top w:w="0" w:type="dxa"/>
+        <w:left w:w="108" w:type="dxa"/>
+        <w:bottom w:w="0" w:type="dxa"/>
+        <w:right w:w="108" w:type="dxa"/>
+      </w:tblCellMar>
     </w:tblPr>
     <w:tblStylePr w:type="firstRow">
       <w:rPr>
@@ -7921,7 +8293,7 @@
   </w:style>
   <w:style w:type="table" w:customStyle="1" w:styleId="GridTable7Colorful-Accent41">
     <w:name w:val="Grid Table 7 Colorful - Accent 41"/>
-    <w:basedOn w:val="Tabelanormal"/>
+    <w:basedOn w:val="TableNormal"/>
     <w:uiPriority w:val="52"/>
     <w:rsid w:val="008C0047"/>
     <w:pPr>
@@ -7933,6 +8305,7 @@
     <w:tblPr>
       <w:tblStyleRowBandSize w:val="1"/>
       <w:tblStyleColBandSize w:val="1"/>
+      <w:tblInd w:w="0" w:type="dxa"/>
       <w:tblBorders>
         <w:top w:val="single" w:sz="4" w:space="0" w:color="FFD966" w:themeColor="accent4" w:themeTint="99"/>
         <w:left w:val="single" w:sz="4" w:space="0" w:color="FFD966" w:themeColor="accent4" w:themeTint="99"/>
@@ -7941,6 +8314,12 @@
         <w:insideH w:val="single" w:sz="4" w:space="0" w:color="FFD966" w:themeColor="accent4" w:themeTint="99"/>
         <w:insideV w:val="single" w:sz="4" w:space="0" w:color="FFD966" w:themeColor="accent4" w:themeTint="99"/>
       </w:tblBorders>
+      <w:tblCellMar>
+        <w:top w:w="0" w:type="dxa"/>
+        <w:left w:w="108" w:type="dxa"/>
+        <w:bottom w:w="0" w:type="dxa"/>
+        <w:right w:w="108" w:type="dxa"/>
+      </w:tblCellMar>
     </w:tblPr>
     <w:tblStylePr w:type="firstRow">
       <w:rPr>
@@ -8058,7 +8437,7 @@
       </w:tcPr>
     </w:tblStylePr>
   </w:style>
-  <w:style w:type="paragraph" w:styleId="Sumrio1">
+  <w:style w:type="paragraph" w:styleId="TOC1">
     <w:name w:val="toc 1"/>
     <w:basedOn w:val="Normal"/>
     <w:next w:val="Normal"/>
@@ -8070,7 +8449,7 @@
       <w:spacing w:after="100"/>
     </w:pPr>
   </w:style>
-  <w:style w:type="paragraph" w:styleId="Sumrio2">
+  <w:style w:type="paragraph" w:styleId="TOC2">
     <w:name w:val="toc 2"/>
     <w:basedOn w:val="Normal"/>
     <w:next w:val="Normal"/>
@@ -8083,7 +8462,7 @@
       <w:ind w:left="220"/>
     </w:pPr>
   </w:style>
-  <w:style w:type="paragraph" w:styleId="Sumrio3">
+  <w:style w:type="paragraph" w:styleId="TOC3">
     <w:name w:val="toc 3"/>
     <w:basedOn w:val="Normal"/>
     <w:next w:val="Normal"/>
@@ -8096,7 +8475,7 @@
       <w:ind w:left="440"/>
     </w:pPr>
   </w:style>
-  <w:style w:type="paragraph" w:styleId="PargrafodaLista">
+  <w:style w:type="paragraph" w:styleId="ListParagraph">
     <w:name w:val="List Paragraph"/>
     <w:basedOn w:val="Normal"/>
     <w:uiPriority w:val="34"/>
@@ -8107,10 +8486,10 @@
       <w:contextualSpacing/>
     </w:pPr>
   </w:style>
-  <w:style w:type="paragraph" w:styleId="Textodebalo">
+  <w:style w:type="paragraph" w:styleId="BalloonText">
     <w:name w:val="Balloon Text"/>
     <w:basedOn w:val="Normal"/>
-    <w:link w:val="TextodebaloChar"/>
+    <w:link w:val="BalloonTextChar"/>
     <w:uiPriority w:val="99"/>
     <w:semiHidden/>
     <w:unhideWhenUsed/>
@@ -8124,10 +8503,10 @@
       <w:szCs w:val="16"/>
     </w:rPr>
   </w:style>
-  <w:style w:type="character" w:customStyle="1" w:styleId="TextodebaloChar">
-    <w:name w:val="Texto de balão Char"/>
-    <w:basedOn w:val="Fontepargpadro"/>
-    <w:link w:val="Textodebalo"/>
+  <w:style w:type="character" w:customStyle="1" w:styleId="BalloonTextChar">
+    <w:name w:val="Balloon Text Char"/>
+    <w:basedOn w:val="DefaultParagraphFont"/>
+    <w:link w:val="BalloonText"/>
     <w:uiPriority w:val="99"/>
     <w:semiHidden/>
     <w:rsid w:val="00957CD9"/>
@@ -8154,18 +8533,19 @@
   </w:style>
   <w:style w:type="character" w:customStyle="1" w:styleId="apple-converted-space">
     <w:name w:val="apple-converted-space"/>
-    <w:basedOn w:val="Fontepargpadro"/>
+    <w:basedOn w:val="DefaultParagraphFont"/>
     <w:rsid w:val="006F1DB1"/>
   </w:style>
-  <w:style w:type="table" w:styleId="Tabelacomgrade">
+  <w:style w:type="table" w:styleId="TableGrid">
     <w:name w:val="Table Grid"/>
-    <w:basedOn w:val="Tabelanormal"/>
+    <w:basedOn w:val="TableNormal"/>
     <w:uiPriority w:val="39"/>
     <w:rsid w:val="006E3735"/>
     <w:pPr>
       <w:spacing w:after="0" w:line="240" w:lineRule="auto"/>
     </w:pPr>
     <w:tblPr>
+      <w:tblInd w:w="0" w:type="dxa"/>
       <w:tblBorders>
         <w:top w:val="single" w:sz="4" w:space="0" w:color="auto"/>
         <w:left w:val="single" w:sz="4" w:space="0" w:color="auto"/>
@@ -8174,6 +8554,12 @@
         <w:insideH w:val="single" w:sz="4" w:space="0" w:color="auto"/>
         <w:insideV w:val="single" w:sz="4" w:space="0" w:color="auto"/>
       </w:tblBorders>
+      <w:tblCellMar>
+        <w:top w:w="0" w:type="dxa"/>
+        <w:left w:w="108" w:type="dxa"/>
+        <w:bottom w:w="0" w:type="dxa"/>
+        <w:right w:w="108" w:type="dxa"/>
+      </w:tblCellMar>
     </w:tblPr>
   </w:style>
 </w:styles>
@@ -8445,7 +8831,7 @@
 </file>
 
 <file path=customXml/itemProps1.xml><?xml version="1.0" encoding="utf-8"?>
-<ds:datastoreItem xmlns:ds="http://schemas.openxmlformats.org/officeDocument/2006/customXml" ds:itemID="{F3738FED-3964-4CCC-B958-832F07782A41}">
+<ds:datastoreItem xmlns:ds="http://schemas.openxmlformats.org/officeDocument/2006/customXml" ds:itemID="{AC4B3914-8B8B-4347-9453-630E22DDD8B4}">
   <ds:schemaRefs>
     <ds:schemaRef ds:uri="http://schemas.openxmlformats.org/officeDocument/2006/bibliography"/>
   </ds:schemaRefs>

</xml_diff>

<commit_message>
- teste de requisitos do problema do banco e finalização do doc
</commit_message>
<xml_diff>
--- a/Grafo/doc/Modelo de teste baseado em Grafo.docx
+++ b/Grafo/doc/Modelo de teste baseado em Grafo.docx
@@ -3142,7 +3142,19 @@
         <w:jc w:val="both"/>
       </w:pPr>
       <w:r>
-        <w:t>TR = { (1,2), (1, 3), (3, 4), (4, 5), (4, 6), (6, 7), (7, 8), (7, 10), (8, 7), (8, 9), (9, 10), (10, 11) ,(10, 12), (11, 14), (12, 13), (12, 14), (13, 14), (14, 4) }</w:t>
+        <w:t>TR = { (1,2), (1, 3), (3, 4), (4, 5), (4, 6), (6, 7), (7, 8), (7, 10), (8, 7), (8, 9),</w:t>
+      </w:r>
+      <w:r>
+        <w:t xml:space="preserve"> (9, 10), (10, 11)</w:t>
+      </w:r>
+      <w:r>
+        <w:t>,</w:t>
+      </w:r>
+      <w:r>
+        <w:t xml:space="preserve"> </w:t>
+      </w:r>
+      <w:r>
+        <w:t>(10, 12), (11, 14), (12, 13), (12, 14), (13, 14), (14, 4) }</w:t>
       </w:r>
     </w:p>
     <w:p>
@@ -3225,321 +3237,6 @@
         <w:t>Casos de teste</w:t>
       </w:r>
       <w:bookmarkEnd w:id="14"/>
-    </w:p>
-    <w:p>
-      <w:pPr>
-        <w:spacing w:after="0" w:line="360" w:lineRule="auto"/>
-        <w:ind w:left="1800"/>
-        <w:contextualSpacing/>
-        <w:jc w:val="both"/>
-      </w:pPr>
-    </w:p>
-    <w:p>
-      <w:pPr>
-        <w:spacing w:after="0" w:line="360" w:lineRule="auto"/>
-        <w:contextualSpacing/>
-        <w:jc w:val="both"/>
-      </w:pPr>
-    </w:p>
-    <w:p>
-      <w:pPr>
-        <w:pStyle w:val="Heading1"/>
-        <w:spacing w:line="360" w:lineRule="auto"/>
-        <w:jc w:val="both"/>
-      </w:pPr>
-      <w:bookmarkStart w:id="15" w:name="_Toc482107959"/>
-      <w:r>
-        <w:t>P</w:t>
-      </w:r>
-      <w:r>
-        <w:t>alíndromo</w:t>
-      </w:r>
-      <w:bookmarkEnd w:id="15"/>
-    </w:p>
-    <w:p>
-      <w:pPr>
-        <w:pStyle w:val="Heading2"/>
-        <w:spacing w:line="360" w:lineRule="auto"/>
-        <w:jc w:val="both"/>
-      </w:pPr>
-      <w:bookmarkStart w:id="16" w:name="_Toc482107960"/>
-      <w:r>
-        <w:t>Descrição do Problema</w:t>
-      </w:r>
-      <w:bookmarkEnd w:id="16"/>
-    </w:p>
-    <w:p>
-      <w:pPr>
-        <w:spacing w:line="360" w:lineRule="auto"/>
-        <w:ind w:firstLine="576"/>
-        <w:jc w:val="both"/>
-        <w:rPr>
-          <w:rFonts w:cstheme="minorHAnsi"/>
-        </w:rPr>
-      </w:pPr>
-      <w:r>
-        <w:rPr>
-          <w:rFonts w:cstheme="minorHAnsi"/>
-        </w:rPr>
-        <w:t>Um palíndromo é uma palavra, frase ou sequência de unidades que tem a propriedade de poder ser lida tanto da direita pra esquerda, como da esquerda pra direita. O problema consistem em, dado uma palavra ou frase de entrada, dizer se a mesma é ou não um palíndromo.</w:t>
-      </w:r>
-    </w:p>
-    <w:p>
-      <w:pPr>
-        <w:pStyle w:val="Heading3"/>
-        <w:spacing w:line="360" w:lineRule="auto"/>
-        <w:jc w:val="both"/>
-        <w:rPr>
-          <w:rFonts w:asciiTheme="minorHAnsi" w:hAnsiTheme="minorHAnsi" w:cstheme="minorHAnsi"/>
-        </w:rPr>
-      </w:pPr>
-      <w:bookmarkStart w:id="17" w:name="_Toc482107961"/>
-      <w:r>
-        <w:rPr>
-          <w:rFonts w:asciiTheme="minorHAnsi" w:hAnsiTheme="minorHAnsi" w:cstheme="minorHAnsi"/>
-        </w:rPr>
-        <w:t>Entradas</w:t>
-      </w:r>
-      <w:bookmarkEnd w:id="17"/>
-    </w:p>
-    <w:p>
-      <w:pPr>
-        <w:spacing w:line="360" w:lineRule="auto"/>
-        <w:ind w:firstLine="720"/>
-        <w:jc w:val="both"/>
-        <w:rPr>
-          <w:rFonts w:cstheme="minorHAnsi"/>
-        </w:rPr>
-      </w:pPr>
-      <w:r>
-        <w:rPr>
-          <w:rFonts w:cstheme="minorHAnsi"/>
-          <w:color w:val="333333"/>
-          <w:shd w:val="clear" w:color="auto" w:fill="FFFFFF"/>
-        </w:rPr>
-        <w:t>A</w:t>
-      </w:r>
-      <w:r>
-        <w:rPr>
-          <w:rFonts w:cstheme="minorHAnsi"/>
-          <w:color w:val="333333"/>
-          <w:shd w:val="clear" w:color="auto" w:fill="FFFFFF"/>
-        </w:rPr>
-        <w:t xml:space="preserve"> entrada será composta</w:t>
-      </w:r>
-      <w:r>
-        <w:rPr>
-          <w:rFonts w:cstheme="minorHAnsi"/>
-          <w:color w:val="333333"/>
-          <w:shd w:val="clear" w:color="auto" w:fill="FFFFFF"/>
-        </w:rPr>
-        <w:t xml:space="preserve"> por uma string que deseja-se verificar se é ou não um palíndromo.</w:t>
-      </w:r>
-    </w:p>
-    <w:p>
-      <w:pPr>
-        <w:pStyle w:val="Heading3"/>
-        <w:spacing w:line="360" w:lineRule="auto"/>
-        <w:jc w:val="both"/>
-        <w:rPr>
-          <w:rFonts w:asciiTheme="minorHAnsi" w:hAnsiTheme="minorHAnsi" w:cstheme="minorHAnsi"/>
-        </w:rPr>
-      </w:pPr>
-      <w:bookmarkStart w:id="18" w:name="_Toc482107962"/>
-      <w:r>
-        <w:rPr>
-          <w:rFonts w:asciiTheme="minorHAnsi" w:hAnsiTheme="minorHAnsi" w:cstheme="minorHAnsi"/>
-        </w:rPr>
-        <w:t>Saída</w:t>
-      </w:r>
-      <w:bookmarkEnd w:id="18"/>
-    </w:p>
-    <w:p>
-      <w:pPr>
-        <w:spacing w:line="360" w:lineRule="auto"/>
-        <w:ind w:firstLine="720"/>
-        <w:jc w:val="both"/>
-        <w:rPr>
-          <w:rFonts w:cstheme="minorHAnsi"/>
-        </w:rPr>
-      </w:pPr>
-      <w:r>
-        <w:rPr>
-          <w:rFonts w:cstheme="minorHAnsi"/>
-          <w:color w:val="333333"/>
-          <w:shd w:val="clear" w:color="auto" w:fill="FFFFFF"/>
-        </w:rPr>
-        <w:t>A saída será composta por uma string “SIM”, caso a palavra seja um palíndromo, ou “NAO”, caso a palavra não seja um palíndromo.</w:t>
-      </w:r>
-    </w:p>
-    <w:p>
-      <w:pPr>
-        <w:pStyle w:val="Heading2"/>
-        <w:spacing w:line="360" w:lineRule="auto"/>
-        <w:jc w:val="both"/>
-      </w:pPr>
-      <w:bookmarkStart w:id="19" w:name="_Toc482107963"/>
-      <w:r>
-        <w:lastRenderedPageBreak/>
-        <w:t>Representação do algoritmo em grafo</w:t>
-      </w:r>
-      <w:bookmarkEnd w:id="19"/>
-    </w:p>
-    <w:p>
-      <w:pPr>
-        <w:jc w:val="center"/>
-      </w:pPr>
-      <w:r>
-        <w:pict>
-          <v:shape id="_x0000_i1026" type="#_x0000_t75" style="width:400.8pt;height:332.4pt">
-            <v:imagedata r:id="rId10" o:title="palindromo"/>
-          </v:shape>
-        </w:pict>
-      </w:r>
-    </w:p>
-    <w:p>
-      <w:pPr>
-        <w:pStyle w:val="Heading2"/>
-        <w:spacing w:line="360" w:lineRule="auto"/>
-        <w:jc w:val="both"/>
-      </w:pPr>
-      <w:bookmarkStart w:id="20" w:name="_Toc482107964"/>
-      <w:r>
-        <w:t>Estratégias</w:t>
-      </w:r>
-      <w:bookmarkEnd w:id="20"/>
-    </w:p>
-    <w:p>
-      <w:pPr>
-        <w:pStyle w:val="Heading3"/>
-        <w:spacing w:line="360" w:lineRule="auto"/>
-        <w:jc w:val="both"/>
-      </w:pPr>
-      <w:bookmarkStart w:id="21" w:name="_Toc482107965"/>
-      <w:r>
-        <w:t>Estratégia de Nós:</w:t>
-      </w:r>
-      <w:r>
-        <w:t xml:space="preserve"> (14)</w:t>
-      </w:r>
-      <w:bookmarkEnd w:id="21"/>
-    </w:p>
-    <w:p>
-      <w:pPr>
-        <w:spacing w:line="360" w:lineRule="auto"/>
-        <w:ind w:firstLine="720"/>
-        <w:jc w:val="both"/>
-      </w:pPr>
-      <w:r>
-        <w:t>TR = { 1, 2, 3, 4, 5, 6, 7, 8, 9, 10, 11, 12, 13, 14 }</w:t>
-      </w:r>
-    </w:p>
-    <w:p>
-      <w:pPr>
-        <w:pStyle w:val="Heading3"/>
-        <w:spacing w:line="360" w:lineRule="auto"/>
-        <w:jc w:val="both"/>
-      </w:pPr>
-      <w:bookmarkStart w:id="22" w:name="_Toc482107966"/>
-      <w:r>
-        <w:t>Estratégia de Arcos:</w:t>
-      </w:r>
-      <w:r>
-        <w:t xml:space="preserve"> (18)</w:t>
-      </w:r>
-      <w:bookmarkEnd w:id="22"/>
-    </w:p>
-    <w:p>
-      <w:pPr>
-        <w:spacing w:line="360" w:lineRule="auto"/>
-        <w:ind w:firstLine="720"/>
-        <w:jc w:val="both"/>
-      </w:pPr>
-      <w:r>
-        <w:t>TR = { (1, 2), (2, 3), (2, 6), (3, 4), (3, 5), (4, 5), (5, 2), (6, 7), (7, 8), (7, 11), (8, 9), (8, 10), (9, 10), (10, 7), (11, 12), (11, 13), (12, 14), (13, 14) }</w:t>
-      </w:r>
-    </w:p>
-    <w:p>
-      <w:pPr>
-        <w:pStyle w:val="Heading3"/>
-        <w:spacing w:line="360" w:lineRule="auto"/>
-        <w:jc w:val="both"/>
-      </w:pPr>
-      <w:bookmarkStart w:id="23" w:name="_Toc482107967"/>
-      <w:r>
-        <w:t>Estratégia de Pares de Arcos:</w:t>
-      </w:r>
-      <w:r>
-        <w:t xml:space="preserve"> (23)</w:t>
-      </w:r>
-      <w:bookmarkEnd w:id="23"/>
-    </w:p>
-    <w:p>
-      <w:pPr>
-        <w:spacing w:line="360" w:lineRule="auto"/>
-        <w:ind w:firstLine="720"/>
-        <w:jc w:val="both"/>
-      </w:pPr>
-      <w:r>
-        <w:t xml:space="preserve">TR = { (1, 2, 3), (1, 2, 6), (2, 3, 4), (2, 3, 5), (2, 6, 7), (3, 4, 5), (3, 5, 2), (4, 5, 2), (5, 2, 3), (5, 2, 6), (6, 7, 8), (6, 7, 11), (7, 8, 9), (7, 8, 10), (7, 11, 12), (7, 11, 13), (8, 9, 10), (8, 10, 7), (9, 10, 7), (10, 7, 8), (10, 7, 11), (11, 12, 14), </w:t>
-      </w:r>
-      <w:r>
-        <w:t>(11, 13, 14)</w:t>
-      </w:r>
-      <w:r>
-        <w:t xml:space="preserve"> }</w:t>
-      </w:r>
-    </w:p>
-    <w:p>
-      <w:pPr>
-        <w:pStyle w:val="Heading3"/>
-        <w:spacing w:line="360" w:lineRule="auto"/>
-        <w:jc w:val="both"/>
-      </w:pPr>
-      <w:bookmarkStart w:id="24" w:name="_Toc482107968"/>
-      <w:r>
-        <w:t>Estratégia de Caminhos Primos:</w:t>
-      </w:r>
-      <w:r>
-        <w:t xml:space="preserve"> (32)</w:t>
-      </w:r>
-      <w:bookmarkEnd w:id="24"/>
-    </w:p>
-    <w:p>
-      <w:pPr>
-        <w:spacing w:line="360" w:lineRule="auto"/>
-        <w:ind w:firstLine="720"/>
-        <w:jc w:val="both"/>
-      </w:pPr>
-      <w:r>
-        <w:t xml:space="preserve">TR = </w:t>
-      </w:r>
-      <w:r>
-        <w:t xml:space="preserve">{ (1, 2, 3, 5), (1, 2, 3, 4, 5), (1, 2, 6, 7, 8, 10),(1, 2, 6, 7, 8, 9, 10), (1, 2, 6, 7, 11, 13, 14),(1, 2, 6, 7, 11, 12, 14),(2, 3, 5, 2), (2, 3, 4, 5, 2), (3, 5, 2, 3), (3, 4, 5, 2, 3), (3, 4, 5, 2, 6, 7, 8, 9, 10), (3, 4, 5, </w:t>
-      </w:r>
-      <w:r>
-        <w:lastRenderedPageBreak/>
-        <w:t>2, 6, 7, 11, 12, 14), (3, 4, 5, 2, 6, 7, 11, 13, 14), (3, 5, 2, 6, 7, 8, 9, 10), (3, 4, 5, 2, 6, 7, 8, 10), (3, 5, 2, 6, 7, 11, 12, 14), (3, 5, 2, 6, 7, 11, 13, 14), (3, 5, 2, 6, 7, 8, 10), (4, 5, 2, 3, 4), (5, 2, 3, 4, 5), (5, 2, 3, 5), (7, 8, 10, 7),(7, 8, 9, 10, 7), (8, 10, 7, 8),(8, 9, 10, 7, 8), (8, 9, 10, 7, 11, 12, 14), (8, 9, 10, 7, 11, 13, 14), (8, 10, 7, 11, 12, 14), (8, 10, 7, 11, 13, 14), (9, 10, 7, 8, 9), (10, 7, 8, 9, 10), (10, 7, 8, 10) }</w:t>
-      </w:r>
-    </w:p>
-    <w:p>
-      <w:pPr>
-        <w:pStyle w:val="Heading2"/>
-        <w:spacing w:line="360" w:lineRule="auto"/>
-        <w:jc w:val="both"/>
-      </w:pPr>
-      <w:bookmarkStart w:id="25" w:name="_Toc482107969"/>
-      <w:r>
-        <w:t>Casos de teste</w:t>
-      </w:r>
-      <w:bookmarkEnd w:id="25"/>
-    </w:p>
-    <w:p>
-      <w:pPr>
-        <w:spacing w:after="0" w:line="360" w:lineRule="auto"/>
-        <w:contextualSpacing/>
-        <w:jc w:val="both"/>
-      </w:pPr>
     </w:p>
     <w:p>
       <w:pPr>
@@ -3552,7 +3249,25 @@
         <w:jc w:val="both"/>
       </w:pPr>
       <w:r>
-        <w:t>CT1: “arara”</w:t>
+        <w:t xml:space="preserve">CT1: </w:t>
+      </w:r>
+      <w:r>
+        <w:tab/>
+      </w:r>
+      <w:bookmarkStart w:id="15" w:name="_GoBack"/>
+      <w:bookmarkEnd w:id="15"/>
+      <w:r>
+        <w:t xml:space="preserve">1 2 </w:t>
+      </w:r>
+    </w:p>
+    <w:p>
+      <w:pPr>
+        <w:spacing w:after="0" w:line="360" w:lineRule="auto"/>
+        <w:ind w:left="720" w:firstLine="720"/>
+        <w:jc w:val="both"/>
+      </w:pPr>
+      <w:r>
+        <w:t>1 1</w:t>
       </w:r>
     </w:p>
     <w:p>
@@ -3566,7 +3281,7 @@
         <w:jc w:val="both"/>
       </w:pPr>
       <w:r>
-        <w:t>Resultado esperado: “SIM”</w:t>
+        <w:t>Resultado esperado: 0</w:t>
       </w:r>
     </w:p>
     <w:p>
@@ -3580,7 +3295,10 @@
         <w:jc w:val="both"/>
       </w:pPr>
       <w:r>
-        <w:t>Resultado obtido:  “SIM”</w:t>
+        <w:t>Resul</w:t>
+      </w:r>
+      <w:r>
+        <w:t>tado obtido:  0</w:t>
       </w:r>
     </w:p>
     <w:p>
@@ -3594,7 +3312,33 @@
         <w:jc w:val="both"/>
       </w:pPr>
       <w:r>
-        <w:t>CT2: “teste”</w:t>
+        <w:t xml:space="preserve">CT2: </w:t>
+      </w:r>
+      <w:r>
+        <w:tab/>
+      </w:r>
+      <w:r>
+        <w:t xml:space="preserve">2 1 </w:t>
+      </w:r>
+    </w:p>
+    <w:p>
+      <w:pPr>
+        <w:spacing w:after="0" w:line="360" w:lineRule="auto"/>
+        <w:ind w:left="1440"/>
+        <w:jc w:val="both"/>
+      </w:pPr>
+      <w:r>
+        <w:t>1 1</w:t>
+      </w:r>
+    </w:p>
+    <w:p>
+      <w:pPr>
+        <w:spacing w:after="0" w:line="360" w:lineRule="auto"/>
+        <w:ind w:left="1440"/>
+        <w:jc w:val="both"/>
+      </w:pPr>
+      <w:r>
+        <w:t>3 1</w:t>
       </w:r>
     </w:p>
     <w:p>
@@ -3608,7 +3352,7 @@
         <w:jc w:val="both"/>
       </w:pPr>
       <w:r>
-        <w:t>Resultado esperado: “NAO”</w:t>
+        <w:t>Resultado esperado: 0</w:t>
       </w:r>
     </w:p>
     <w:p>
@@ -3622,7 +3366,7 @@
         <w:jc w:val="both"/>
       </w:pPr>
       <w:r>
-        <w:t>Resultado obtido: “NAO”</w:t>
+        <w:t>Resultado obtido: 0</w:t>
       </w:r>
     </w:p>
     <w:p>
@@ -3636,13 +3380,43 @@
         <w:jc w:val="both"/>
       </w:pPr>
       <w:r>
-        <w:t>CT3: “</w:t>
-      </w:r>
-      <w:r>
-        <w:t xml:space="preserve"> </w:t>
-      </w:r>
-      <w:r>
-        <w:t>”</w:t>
+        <w:t xml:space="preserve">CT3: </w:t>
+      </w:r>
+      <w:r>
+        <w:tab/>
+      </w:r>
+      <w:r>
+        <w:t>3 1</w:t>
+      </w:r>
+    </w:p>
+    <w:p>
+      <w:pPr>
+        <w:spacing w:after="0" w:line="360" w:lineRule="auto"/>
+        <w:ind w:left="1440"/>
+        <w:jc w:val="both"/>
+      </w:pPr>
+      <w:r>
+        <w:t>1 10</w:t>
+      </w:r>
+    </w:p>
+    <w:p>
+      <w:pPr>
+        <w:spacing w:after="0" w:line="360" w:lineRule="auto"/>
+        <w:ind w:left="1440"/>
+        <w:jc w:val="both"/>
+      </w:pPr>
+      <w:r>
+        <w:t>1 10</w:t>
+      </w:r>
+    </w:p>
+    <w:p>
+      <w:pPr>
+        <w:spacing w:after="0" w:line="360" w:lineRule="auto"/>
+        <w:ind w:left="1440"/>
+        <w:jc w:val="both"/>
+      </w:pPr>
+      <w:r>
+        <w:t>1 2</w:t>
       </w:r>
     </w:p>
     <w:p>
@@ -3656,13 +3430,7 @@
         <w:jc w:val="both"/>
       </w:pPr>
       <w:r>
-        <w:t>Resultado esperado: “</w:t>
-      </w:r>
-      <w:r>
-        <w:t>SIM</w:t>
-      </w:r>
-      <w:r>
-        <w:t>”</w:t>
+        <w:t>Resultado esperado: 1</w:t>
       </w:r>
     </w:p>
     <w:p>
@@ -3676,13 +3444,7 @@
         <w:jc w:val="both"/>
       </w:pPr>
       <w:r>
-        <w:t>Resultado obtido: “</w:t>
-      </w:r>
-      <w:r>
-        <w:t>SIM</w:t>
-      </w:r>
-      <w:r>
-        <w:t>”</w:t>
+        <w:t>Resultado obtido: 0</w:t>
       </w:r>
     </w:p>
     <w:p>
@@ -3696,7 +3458,44 @@
         <w:jc w:val="both"/>
       </w:pPr>
       <w:r>
-        <w:t>CT4: “”</w:t>
+        <w:t xml:space="preserve">CT4: </w:t>
+      </w:r>
+      <w:r>
+        <w:tab/>
+      </w:r>
+      <w:r>
+        <w:t>3 2</w:t>
+      </w:r>
+    </w:p>
+    <w:p>
+      <w:pPr>
+        <w:spacing w:after="0" w:line="360" w:lineRule="auto"/>
+        <w:ind w:left="1440"/>
+        <w:jc w:val="both"/>
+      </w:pPr>
+      <w:r>
+        <w:t>1 10</w:t>
+      </w:r>
+    </w:p>
+    <w:p>
+      <w:pPr>
+        <w:spacing w:after="0" w:line="360" w:lineRule="auto"/>
+        <w:ind w:left="1440"/>
+        <w:jc w:val="both"/>
+      </w:pPr>
+      <w:r>
+        <w:lastRenderedPageBreak/>
+        <w:t>1 10</w:t>
+      </w:r>
+    </w:p>
+    <w:p>
+      <w:pPr>
+        <w:spacing w:after="0" w:line="360" w:lineRule="auto"/>
+        <w:ind w:left="1440"/>
+        <w:jc w:val="both"/>
+      </w:pPr>
+      <w:r>
+        <w:t>1 5</w:t>
       </w:r>
     </w:p>
     <w:p>
@@ -3710,7 +3509,7 @@
         <w:jc w:val="both"/>
       </w:pPr>
       <w:r>
-        <w:t>Resultado esperado: “SIM”</w:t>
+        <w:t>Resultado esperado: 0</w:t>
       </w:r>
     </w:p>
     <w:p>
@@ -3724,7 +3523,7 @@
         <w:jc w:val="both"/>
       </w:pPr>
       <w:r>
-        <w:t>Resultado obtido: “SIM”</w:t>
+        <w:t>Resultado obtido: 0</w:t>
       </w:r>
     </w:p>
     <w:p>
@@ -3738,7 +3537,13 @@
         <w:jc w:val="both"/>
       </w:pPr>
       <w:r>
-        <w:t>CT5: “a b”</w:t>
+        <w:t xml:space="preserve">CT5: </w:t>
+      </w:r>
+      <w:r>
+        <w:tab/>
+      </w:r>
+      <w:r>
+        <w:t>0 -1</w:t>
       </w:r>
     </w:p>
     <w:p>
@@ -3752,7 +3557,7 @@
         <w:jc w:val="both"/>
       </w:pPr>
       <w:r>
-        <w:t>Resultado esperado: “NAO”</w:t>
+        <w:t>Resultado esperado: 0</w:t>
       </w:r>
     </w:p>
     <w:p>
@@ -3766,8 +3571,329 @@
         <w:jc w:val="both"/>
       </w:pPr>
       <w:r>
-        <w:t>Resultado obtido: “NAO”</w:t>
-      </w:r>
+        <w:t xml:space="preserve">Resultado obtido: </w:t>
+      </w:r>
+      <w:r>
+        <w:rPr>
+          <w:color w:val="FF0000"/>
+        </w:rPr>
+        <w:t>erro</w:t>
+      </w:r>
+    </w:p>
+    <w:p>
+      <w:pPr>
+        <w:spacing w:after="0" w:line="360" w:lineRule="auto"/>
+        <w:ind w:left="1800"/>
+        <w:contextualSpacing/>
+        <w:jc w:val="both"/>
+      </w:pPr>
+    </w:p>
+    <w:p>
+      <w:pPr>
+        <w:spacing w:after="0" w:line="360" w:lineRule="auto"/>
+        <w:contextualSpacing/>
+        <w:jc w:val="both"/>
+      </w:pPr>
+    </w:p>
+    <w:p>
+      <w:pPr>
+        <w:pStyle w:val="Heading1"/>
+        <w:spacing w:line="360" w:lineRule="auto"/>
+        <w:jc w:val="both"/>
+      </w:pPr>
+      <w:bookmarkStart w:id="16" w:name="_Toc482107959"/>
+      <w:r>
+        <w:t>P</w:t>
+      </w:r>
+      <w:r>
+        <w:t>alíndromo</w:t>
+      </w:r>
+      <w:bookmarkEnd w:id="16"/>
+    </w:p>
+    <w:p>
+      <w:pPr>
+        <w:pStyle w:val="Heading2"/>
+        <w:spacing w:line="360" w:lineRule="auto"/>
+        <w:jc w:val="both"/>
+      </w:pPr>
+      <w:bookmarkStart w:id="17" w:name="_Toc482107960"/>
+      <w:r>
+        <w:t>Descrição do Problema</w:t>
+      </w:r>
+      <w:bookmarkEnd w:id="17"/>
+    </w:p>
+    <w:p>
+      <w:pPr>
+        <w:spacing w:line="360" w:lineRule="auto"/>
+        <w:ind w:firstLine="576"/>
+        <w:jc w:val="both"/>
+        <w:rPr>
+          <w:rFonts w:cstheme="minorHAnsi"/>
+        </w:rPr>
+      </w:pPr>
+      <w:r>
+        <w:rPr>
+          <w:rFonts w:cstheme="minorHAnsi"/>
+        </w:rPr>
+        <w:t>Um palíndromo é uma palavra, frase ou sequência de unidades que tem a propriedade de poder ser lida tanto da direita pra esquerda, como da esquerda pra direita. O problema consistem em, dado uma palavra ou frase de entrada, dizer se a mesma é ou não um palíndromo.</w:t>
+      </w:r>
+    </w:p>
+    <w:p>
+      <w:pPr>
+        <w:pStyle w:val="Heading3"/>
+        <w:spacing w:line="360" w:lineRule="auto"/>
+        <w:jc w:val="both"/>
+        <w:rPr>
+          <w:rFonts w:asciiTheme="minorHAnsi" w:hAnsiTheme="minorHAnsi" w:cstheme="minorHAnsi"/>
+        </w:rPr>
+      </w:pPr>
+      <w:bookmarkStart w:id="18" w:name="_Toc482107961"/>
+      <w:r>
+        <w:rPr>
+          <w:rFonts w:asciiTheme="minorHAnsi" w:hAnsiTheme="minorHAnsi" w:cstheme="minorHAnsi"/>
+        </w:rPr>
+        <w:t>Entradas</w:t>
+      </w:r>
+      <w:bookmarkEnd w:id="18"/>
+    </w:p>
+    <w:p>
+      <w:pPr>
+        <w:spacing w:line="360" w:lineRule="auto"/>
+        <w:ind w:firstLine="720"/>
+        <w:jc w:val="both"/>
+        <w:rPr>
+          <w:rFonts w:cstheme="minorHAnsi"/>
+        </w:rPr>
+      </w:pPr>
+      <w:r>
+        <w:rPr>
+          <w:rFonts w:cstheme="minorHAnsi"/>
+          <w:color w:val="333333"/>
+          <w:shd w:val="clear" w:color="auto" w:fill="FFFFFF"/>
+        </w:rPr>
+        <w:t>A</w:t>
+      </w:r>
+      <w:r>
+        <w:rPr>
+          <w:rFonts w:cstheme="minorHAnsi"/>
+          <w:color w:val="333333"/>
+          <w:shd w:val="clear" w:color="auto" w:fill="FFFFFF"/>
+        </w:rPr>
+        <w:t xml:space="preserve"> entrada será composta</w:t>
+      </w:r>
+      <w:r>
+        <w:rPr>
+          <w:rFonts w:cstheme="minorHAnsi"/>
+          <w:color w:val="333333"/>
+          <w:shd w:val="clear" w:color="auto" w:fill="FFFFFF"/>
+        </w:rPr>
+        <w:t xml:space="preserve"> por uma string que deseja-se verificar se é ou não um palíndromo.</w:t>
+      </w:r>
+    </w:p>
+    <w:p>
+      <w:pPr>
+        <w:pStyle w:val="Heading3"/>
+        <w:spacing w:line="360" w:lineRule="auto"/>
+        <w:jc w:val="both"/>
+        <w:rPr>
+          <w:rFonts w:asciiTheme="minorHAnsi" w:hAnsiTheme="minorHAnsi" w:cstheme="minorHAnsi"/>
+        </w:rPr>
+      </w:pPr>
+      <w:bookmarkStart w:id="19" w:name="_Toc482107962"/>
+      <w:r>
+        <w:rPr>
+          <w:rFonts w:asciiTheme="minorHAnsi" w:hAnsiTheme="minorHAnsi" w:cstheme="minorHAnsi"/>
+        </w:rPr>
+        <w:t>Saída</w:t>
+      </w:r>
+      <w:bookmarkEnd w:id="19"/>
+    </w:p>
+    <w:p>
+      <w:pPr>
+        <w:spacing w:line="360" w:lineRule="auto"/>
+        <w:ind w:firstLine="720"/>
+        <w:jc w:val="both"/>
+        <w:rPr>
+          <w:rFonts w:cstheme="minorHAnsi"/>
+        </w:rPr>
+      </w:pPr>
+      <w:r>
+        <w:rPr>
+          <w:rFonts w:cstheme="minorHAnsi"/>
+          <w:color w:val="333333"/>
+          <w:shd w:val="clear" w:color="auto" w:fill="FFFFFF"/>
+        </w:rPr>
+        <w:t>A saída será composta por uma string “SIM”, caso a palavra seja um palíndromo, ou “NAO”, caso a palavra não seja um palíndromo.</w:t>
+      </w:r>
+    </w:p>
+    <w:p>
+      <w:pPr>
+        <w:pStyle w:val="Heading2"/>
+        <w:spacing w:line="360" w:lineRule="auto"/>
+        <w:jc w:val="both"/>
+      </w:pPr>
+      <w:bookmarkStart w:id="20" w:name="_Toc482107963"/>
+      <w:r>
+        <w:lastRenderedPageBreak/>
+        <w:t>Representação do algoritmo em grafo</w:t>
+      </w:r>
+      <w:bookmarkEnd w:id="20"/>
+    </w:p>
+    <w:p>
+      <w:pPr>
+        <w:jc w:val="center"/>
+      </w:pPr>
+      <w:r>
+        <w:pict>
+          <v:shape id="_x0000_i1026" type="#_x0000_t75" style="width:400.8pt;height:332.4pt">
+            <v:imagedata r:id="rId10" o:title="palindromo"/>
+          </v:shape>
+        </w:pict>
+      </w:r>
+    </w:p>
+    <w:p>
+      <w:pPr>
+        <w:pStyle w:val="Heading2"/>
+        <w:spacing w:line="360" w:lineRule="auto"/>
+        <w:jc w:val="both"/>
+      </w:pPr>
+      <w:bookmarkStart w:id="21" w:name="_Toc482107964"/>
+      <w:r>
+        <w:t>Estratégias</w:t>
+      </w:r>
+      <w:bookmarkEnd w:id="21"/>
+    </w:p>
+    <w:p>
+      <w:pPr>
+        <w:pStyle w:val="Heading3"/>
+        <w:spacing w:line="360" w:lineRule="auto"/>
+        <w:jc w:val="both"/>
+      </w:pPr>
+      <w:bookmarkStart w:id="22" w:name="_Toc482107965"/>
+      <w:r>
+        <w:t>Estratégia de Nós:</w:t>
+      </w:r>
+      <w:r>
+        <w:t xml:space="preserve"> (14)</w:t>
+      </w:r>
+      <w:bookmarkEnd w:id="22"/>
+    </w:p>
+    <w:p>
+      <w:pPr>
+        <w:spacing w:line="360" w:lineRule="auto"/>
+        <w:ind w:firstLine="720"/>
+        <w:jc w:val="both"/>
+      </w:pPr>
+      <w:r>
+        <w:t>TR = { 1, 2, 3, 4, 5, 6, 7, 8, 9, 10, 11, 12, 13, 14 }</w:t>
+      </w:r>
+    </w:p>
+    <w:p>
+      <w:pPr>
+        <w:pStyle w:val="Heading3"/>
+        <w:spacing w:line="360" w:lineRule="auto"/>
+        <w:jc w:val="both"/>
+      </w:pPr>
+      <w:bookmarkStart w:id="23" w:name="_Toc482107966"/>
+      <w:r>
+        <w:t>Estratégia de Arcos:</w:t>
+      </w:r>
+      <w:r>
+        <w:t xml:space="preserve"> (18)</w:t>
+      </w:r>
+      <w:bookmarkEnd w:id="23"/>
+    </w:p>
+    <w:p>
+      <w:pPr>
+        <w:spacing w:line="360" w:lineRule="auto"/>
+        <w:ind w:firstLine="720"/>
+        <w:jc w:val="both"/>
+      </w:pPr>
+      <w:r>
+        <w:t>TR = { (1, 2), (2, 3), (2, 6), (3, 4), (3, 5), (4, 5), (5, 2), (6, 7), (7, 8), (7, 11), (8, 9), (8, 10), (9, 10), (10, 7), (11, 12), (11, 13), (12, 14), (13, 14) }</w:t>
+      </w:r>
+    </w:p>
+    <w:p>
+      <w:pPr>
+        <w:pStyle w:val="Heading3"/>
+        <w:spacing w:line="360" w:lineRule="auto"/>
+        <w:jc w:val="both"/>
+      </w:pPr>
+      <w:bookmarkStart w:id="24" w:name="_Toc482107967"/>
+      <w:r>
+        <w:t>Estratégia de Pares de Arcos:</w:t>
+      </w:r>
+      <w:r>
+        <w:t xml:space="preserve"> (23)</w:t>
+      </w:r>
+      <w:bookmarkEnd w:id="24"/>
+    </w:p>
+    <w:p>
+      <w:pPr>
+        <w:spacing w:line="360" w:lineRule="auto"/>
+        <w:ind w:firstLine="720"/>
+        <w:jc w:val="both"/>
+      </w:pPr>
+      <w:r>
+        <w:t xml:space="preserve">TR = { (1, 2, 3), (1, 2, 6), (2, 3, 4), (2, 3, 5), (2, 6, 7), (3, 4, 5), (3, 5, 2), (4, 5, 2), (5, 2, 3), (5, 2, 6), (6, 7, 8), (6, 7, 11), (7, 8, 9), (7, 8, 10), (7, 11, 12), (7, 11, 13), (8, 9, 10), (8, 10, 7), (9, 10, 7), (10, 7, 8), (10, 7, 11), (11, 12, 14), </w:t>
+      </w:r>
+      <w:r>
+        <w:t>(11, 13, 14)</w:t>
+      </w:r>
+      <w:r>
+        <w:t xml:space="preserve"> }</w:t>
+      </w:r>
+    </w:p>
+    <w:p>
+      <w:pPr>
+        <w:pStyle w:val="Heading3"/>
+        <w:spacing w:line="360" w:lineRule="auto"/>
+        <w:jc w:val="both"/>
+      </w:pPr>
+      <w:bookmarkStart w:id="25" w:name="_Toc482107968"/>
+      <w:r>
+        <w:t>Estratégia de Caminhos Primos:</w:t>
+      </w:r>
+      <w:r>
+        <w:t xml:space="preserve"> (32)</w:t>
+      </w:r>
+      <w:bookmarkEnd w:id="25"/>
+    </w:p>
+    <w:p>
+      <w:pPr>
+        <w:spacing w:line="360" w:lineRule="auto"/>
+        <w:ind w:firstLine="720"/>
+        <w:jc w:val="both"/>
+      </w:pPr>
+      <w:r>
+        <w:t xml:space="preserve">TR = </w:t>
+      </w:r>
+      <w:r>
+        <w:t xml:space="preserve">{ (1, 2, 3, 5), (1, 2, 3, 4, 5), (1, 2, 6, 7, 8, 10),(1, 2, 6, 7, 8, 9, 10), (1, 2, 6, 7, 11, 13, 14),(1, 2, 6, 7, 11, 12, 14),(2, 3, 5, 2), (2, 3, 4, 5, 2), (3, 5, 2, 3), (3, 4, 5, 2, 3), (3, 4, 5, 2, 6, 7, 8, 9, 10), (3, 4, 5, </w:t>
+      </w:r>
+      <w:r>
+        <w:lastRenderedPageBreak/>
+        <w:t>2, 6, 7, 11, 12, 14), (3, 4, 5, 2, 6, 7, 11, 13, 14), (3, 5, 2, 6, 7, 8, 9, 10), (3, 4, 5, 2, 6, 7, 8, 10), (3, 5, 2, 6, 7, 11, 12, 14), (3, 5, 2, 6, 7, 11, 13, 14), (3, 5, 2, 6, 7, 8, 10), (4, 5, 2, 3, 4), (5, 2, 3, 4, 5), (5, 2, 3, 5), (7, 8, 10, 7),(7, 8, 9, 10, 7), (8, 10, 7, 8),(8, 9, 10, 7, 8), (8, 9, 10, 7, 11, 12, 14), (8, 9, 10, 7, 11, 13, 14), (8, 10, 7, 11, 12, 14), (8, 10, 7, 11, 13, 14), (9, 10, 7, 8, 9), (10, 7, 8, 9, 10), (10, 7, 8, 10) }</w:t>
+      </w:r>
+    </w:p>
+    <w:p>
+      <w:pPr>
+        <w:pStyle w:val="Heading2"/>
+        <w:spacing w:line="360" w:lineRule="auto"/>
+        <w:jc w:val="both"/>
+      </w:pPr>
+      <w:bookmarkStart w:id="26" w:name="_Toc482107969"/>
+      <w:r>
+        <w:t>Casos de teste</w:t>
+      </w:r>
+      <w:bookmarkEnd w:id="26"/>
+    </w:p>
+    <w:p>
+      <w:pPr>
+        <w:spacing w:after="0" w:line="360" w:lineRule="auto"/>
+        <w:contextualSpacing/>
+        <w:jc w:val="both"/>
+      </w:pPr>
     </w:p>
     <w:p>
       <w:pPr>
@@ -3780,19 +3906,7 @@
         <w:jc w:val="both"/>
       </w:pPr>
       <w:r>
-        <w:t>CT</w:t>
-      </w:r>
-      <w:r>
-        <w:t>6</w:t>
-      </w:r>
-      <w:r>
-        <w:t>: “</w:t>
-      </w:r>
-      <w:r>
-        <w:t>a</w:t>
-      </w:r>
-      <w:r>
-        <w:t>”</w:t>
+        <w:t>CT1: “arara”</w:t>
       </w:r>
     </w:p>
     <w:p>
@@ -3806,13 +3920,7 @@
         <w:jc w:val="both"/>
       </w:pPr>
       <w:r>
-        <w:t>Resultado esperado: “</w:t>
-      </w:r>
-      <w:r>
-        <w:t>SIM</w:t>
-      </w:r>
-      <w:r>
-        <w:t>”</w:t>
+        <w:t>Resultado esperado: “SIM”</w:t>
       </w:r>
     </w:p>
     <w:p>
@@ -3826,13 +3934,7 @@
         <w:jc w:val="both"/>
       </w:pPr>
       <w:r>
-        <w:t>Resultado obtido: “</w:t>
-      </w:r>
-      <w:r>
-        <w:t>SIM</w:t>
-      </w:r>
-      <w:r>
-        <w:t>”</w:t>
+        <w:t>Resultado obtido:  “SIM”</w:t>
       </w:r>
     </w:p>
     <w:p>
@@ -3846,19 +3948,7 @@
         <w:jc w:val="both"/>
       </w:pPr>
       <w:r>
-        <w:t>CT</w:t>
-      </w:r>
-      <w:r>
-        <w:t>7</w:t>
-      </w:r>
-      <w:r>
-        <w:t>: “</w:t>
-      </w:r>
-      <w:r>
-        <w:t xml:space="preserve">bcca </w:t>
-      </w:r>
-      <w:r>
-        <w:t>”</w:t>
+        <w:t>CT2: “teste”</w:t>
       </w:r>
     </w:p>
     <w:p>
@@ -3900,16 +3990,7 @@
         <w:jc w:val="both"/>
       </w:pPr>
       <w:r>
-        <w:t>CT</w:t>
-      </w:r>
-      <w:r>
-        <w:t>8</w:t>
-      </w:r>
-      <w:r>
-        <w:t>: “</w:t>
-      </w:r>
-      <w:r>
-        <w:t>aa</w:t>
+        <w:t>CT3: “</w:t>
       </w:r>
       <w:r>
         <w:t xml:space="preserve"> </w:t>
@@ -3952,15 +4033,232 @@
         <w:t>Resultado obtido: “</w:t>
       </w:r>
       <w:r>
-        <w:t>SI</w:t>
-      </w:r>
-      <w:bookmarkStart w:id="26" w:name="_GoBack"/>
-      <w:bookmarkEnd w:id="26"/>
-      <w:r>
-        <w:t>M</w:t>
+        <w:t>SIM</w:t>
       </w:r>
       <w:r>
         <w:t>”</w:t>
+      </w:r>
+    </w:p>
+    <w:p>
+      <w:pPr>
+        <w:pStyle w:val="ListParagraph"/>
+        <w:numPr>
+          <w:ilvl w:val="0"/>
+          <w:numId w:val="34"/>
+        </w:numPr>
+        <w:spacing w:after="0" w:line="360" w:lineRule="auto"/>
+        <w:jc w:val="both"/>
+      </w:pPr>
+      <w:r>
+        <w:t>CT4: “”</w:t>
+      </w:r>
+    </w:p>
+    <w:p>
+      <w:pPr>
+        <w:pStyle w:val="ListParagraph"/>
+        <w:numPr>
+          <w:ilvl w:val="1"/>
+          <w:numId w:val="34"/>
+        </w:numPr>
+        <w:spacing w:after="0" w:line="360" w:lineRule="auto"/>
+        <w:jc w:val="both"/>
+      </w:pPr>
+      <w:r>
+        <w:t>Resultado esperado: “SIM”</w:t>
+      </w:r>
+    </w:p>
+    <w:p>
+      <w:pPr>
+        <w:pStyle w:val="ListParagraph"/>
+        <w:numPr>
+          <w:ilvl w:val="1"/>
+          <w:numId w:val="34"/>
+        </w:numPr>
+        <w:spacing w:after="0" w:line="360" w:lineRule="auto"/>
+        <w:jc w:val="both"/>
+      </w:pPr>
+      <w:r>
+        <w:t>Resultado obtido: “SIM”</w:t>
+      </w:r>
+    </w:p>
+    <w:p>
+      <w:pPr>
+        <w:pStyle w:val="ListParagraph"/>
+        <w:numPr>
+          <w:ilvl w:val="0"/>
+          <w:numId w:val="34"/>
+        </w:numPr>
+        <w:spacing w:after="0" w:line="360" w:lineRule="auto"/>
+        <w:jc w:val="both"/>
+      </w:pPr>
+      <w:r>
+        <w:t>CT5: “a b”</w:t>
+      </w:r>
+    </w:p>
+    <w:p>
+      <w:pPr>
+        <w:pStyle w:val="ListParagraph"/>
+        <w:numPr>
+          <w:ilvl w:val="1"/>
+          <w:numId w:val="34"/>
+        </w:numPr>
+        <w:spacing w:after="0" w:line="360" w:lineRule="auto"/>
+        <w:jc w:val="both"/>
+      </w:pPr>
+      <w:r>
+        <w:t>Resultado esperado: “NAO”</w:t>
+      </w:r>
+    </w:p>
+    <w:p>
+      <w:pPr>
+        <w:pStyle w:val="ListParagraph"/>
+        <w:numPr>
+          <w:ilvl w:val="1"/>
+          <w:numId w:val="34"/>
+        </w:numPr>
+        <w:spacing w:after="0" w:line="360" w:lineRule="auto"/>
+        <w:jc w:val="both"/>
+      </w:pPr>
+      <w:r>
+        <w:t>Resultado obtido: “NAO”</w:t>
+      </w:r>
+    </w:p>
+    <w:p>
+      <w:pPr>
+        <w:pStyle w:val="ListParagraph"/>
+        <w:numPr>
+          <w:ilvl w:val="0"/>
+          <w:numId w:val="34"/>
+        </w:numPr>
+        <w:spacing w:after="0" w:line="360" w:lineRule="auto"/>
+        <w:jc w:val="both"/>
+      </w:pPr>
+      <w:r>
+        <w:t>CT6: “a”</w:t>
+      </w:r>
+    </w:p>
+    <w:p>
+      <w:pPr>
+        <w:pStyle w:val="ListParagraph"/>
+        <w:numPr>
+          <w:ilvl w:val="1"/>
+          <w:numId w:val="34"/>
+        </w:numPr>
+        <w:spacing w:after="0" w:line="360" w:lineRule="auto"/>
+        <w:jc w:val="both"/>
+      </w:pPr>
+      <w:r>
+        <w:t>Resultado esperado: “SIM”</w:t>
+      </w:r>
+    </w:p>
+    <w:p>
+      <w:pPr>
+        <w:pStyle w:val="ListParagraph"/>
+        <w:numPr>
+          <w:ilvl w:val="1"/>
+          <w:numId w:val="34"/>
+        </w:numPr>
+        <w:spacing w:after="0" w:line="360" w:lineRule="auto"/>
+        <w:jc w:val="both"/>
+      </w:pPr>
+      <w:r>
+        <w:t>Resultado obtido: “SIM”</w:t>
+      </w:r>
+    </w:p>
+    <w:p>
+      <w:pPr>
+        <w:pStyle w:val="ListParagraph"/>
+        <w:numPr>
+          <w:ilvl w:val="0"/>
+          <w:numId w:val="34"/>
+        </w:numPr>
+        <w:spacing w:after="0" w:line="360" w:lineRule="auto"/>
+        <w:jc w:val="both"/>
+      </w:pPr>
+      <w:r>
+        <w:t>CT7: “</w:t>
+      </w:r>
+      <w:r>
+        <w:t xml:space="preserve">bcca </w:t>
+      </w:r>
+      <w:r>
+        <w:t>”</w:t>
+      </w:r>
+    </w:p>
+    <w:p>
+      <w:pPr>
+        <w:pStyle w:val="ListParagraph"/>
+        <w:numPr>
+          <w:ilvl w:val="1"/>
+          <w:numId w:val="34"/>
+        </w:numPr>
+        <w:spacing w:after="0" w:line="360" w:lineRule="auto"/>
+        <w:jc w:val="both"/>
+      </w:pPr>
+      <w:r>
+        <w:t>Resultado esperado: “NAO”</w:t>
+      </w:r>
+    </w:p>
+    <w:p>
+      <w:pPr>
+        <w:pStyle w:val="ListParagraph"/>
+        <w:numPr>
+          <w:ilvl w:val="1"/>
+          <w:numId w:val="34"/>
+        </w:numPr>
+        <w:spacing w:after="0" w:line="360" w:lineRule="auto"/>
+        <w:jc w:val="both"/>
+      </w:pPr>
+      <w:r>
+        <w:t>Resultado obtido: “NAO”</w:t>
+      </w:r>
+    </w:p>
+    <w:p>
+      <w:pPr>
+        <w:pStyle w:val="ListParagraph"/>
+        <w:numPr>
+          <w:ilvl w:val="0"/>
+          <w:numId w:val="34"/>
+        </w:numPr>
+        <w:spacing w:after="0" w:line="360" w:lineRule="auto"/>
+        <w:jc w:val="both"/>
+      </w:pPr>
+      <w:r>
+        <w:t>CT8: “</w:t>
+      </w:r>
+      <w:r>
+        <w:t xml:space="preserve">aa </w:t>
+      </w:r>
+      <w:r>
+        <w:t>”</w:t>
+      </w:r>
+    </w:p>
+    <w:p>
+      <w:pPr>
+        <w:pStyle w:val="ListParagraph"/>
+        <w:numPr>
+          <w:ilvl w:val="1"/>
+          <w:numId w:val="34"/>
+        </w:numPr>
+        <w:spacing w:after="0" w:line="360" w:lineRule="auto"/>
+        <w:jc w:val="both"/>
+      </w:pPr>
+      <w:r>
+        <w:t>Resultado esperado: “SIM”</w:t>
+      </w:r>
+    </w:p>
+    <w:p>
+      <w:pPr>
+        <w:pStyle w:val="ListParagraph"/>
+        <w:numPr>
+          <w:ilvl w:val="1"/>
+          <w:numId w:val="34"/>
+        </w:numPr>
+        <w:spacing w:after="0" w:line="360" w:lineRule="auto"/>
+        <w:jc w:val="both"/>
+      </w:pPr>
+      <w:r>
+        <w:t>Resultado obtido: “SIM”</w:t>
       </w:r>
       <w:r>
         <w:t xml:space="preserve"> </w:t>
@@ -8831,7 +9129,7 @@
 </file>
 
 <file path=customXml/itemProps1.xml><?xml version="1.0" encoding="utf-8"?>
-<ds:datastoreItem xmlns:ds="http://schemas.openxmlformats.org/officeDocument/2006/customXml" ds:itemID="{AC4B3914-8B8B-4347-9453-630E22DDD8B4}">
+<ds:datastoreItem xmlns:ds="http://schemas.openxmlformats.org/officeDocument/2006/customXml" ds:itemID="{815DE80B-D839-4B97-BFAB-A97DDB4B3FF8}">
   <ds:schemaRefs>
     <ds:schemaRef ds:uri="http://schemas.openxmlformats.org/officeDocument/2006/bibliography"/>
   </ds:schemaRefs>

</xml_diff>

<commit_message>
Adding test cases for banco
</commit_message>
<xml_diff>
--- a/Grafo/doc/Modelo de teste baseado em Grafo.docx
+++ b/Grafo/doc/Modelo de teste baseado em Grafo.docx
@@ -1,6 +1,6 @@
 
 <file path=word/document.xml><?xml version="1.0" encoding="utf-8"?>
-<w:document xmlns:wpc="http://schemas.microsoft.com/office/word/2010/wordprocessingCanvas" xmlns:mc="http://schemas.openxmlformats.org/markup-compatibility/2006" xmlns:o="urn:schemas-microsoft-com:office:office" xmlns:r="http://schemas.openxmlformats.org/officeDocument/2006/relationships" xmlns:m="http://schemas.openxmlformats.org/officeDocument/2006/math" xmlns:v="urn:schemas-microsoft-com:vml" xmlns:wp14="http://schemas.microsoft.com/office/word/2010/wordprocessingDrawing" xmlns:wp="http://schemas.openxmlformats.org/drawingml/2006/wordprocessingDrawing" xmlns:w10="urn:schemas-microsoft-com:office:word" xmlns:w="http://schemas.openxmlformats.org/wordprocessingml/2006/main" xmlns:w14="http://schemas.microsoft.com/office/word/2010/wordml" xmlns:w15="http://schemas.microsoft.com/office/word/2012/wordml" xmlns:wpg="http://schemas.microsoft.com/office/word/2010/wordprocessingGroup" xmlns:wpi="http://schemas.microsoft.com/office/word/2010/wordprocessingInk" xmlns:wne="http://schemas.microsoft.com/office/word/2006/wordml" xmlns:wps="http://schemas.microsoft.com/office/word/2010/wordprocessingShape" mc:Ignorable="w14 w15 wp14">
+<w:document xmlns:wpc="http://schemas.microsoft.com/office/word/2010/wordprocessingCanvas" xmlns:cx="http://schemas.microsoft.com/office/drawing/2014/chartex" xmlns:cx1="http://schemas.microsoft.com/office/drawing/2015/9/8/chartex" xmlns:cx2="http://schemas.microsoft.com/office/drawing/2015/10/21/chartex" xmlns:cx3="http://schemas.microsoft.com/office/drawing/2016/5/9/chartex" xmlns:cx4="http://schemas.microsoft.com/office/drawing/2016/5/10/chartex" xmlns:cx5="http://schemas.microsoft.com/office/drawing/2016/5/11/chartex" xmlns:mc="http://schemas.openxmlformats.org/markup-compatibility/2006" xmlns:o="urn:schemas-microsoft-com:office:office" xmlns:r="http://schemas.openxmlformats.org/officeDocument/2006/relationships" xmlns:m="http://schemas.openxmlformats.org/officeDocument/2006/math" xmlns:v="urn:schemas-microsoft-com:vml" xmlns:wp14="http://schemas.microsoft.com/office/word/2010/wordprocessingDrawing" xmlns:wp="http://schemas.openxmlformats.org/drawingml/2006/wordprocessingDrawing" xmlns:w10="urn:schemas-microsoft-com:office:word" xmlns:w="http://schemas.openxmlformats.org/wordprocessingml/2006/main" xmlns:w14="http://schemas.microsoft.com/office/word/2010/wordml" xmlns:w15="http://schemas.microsoft.com/office/word/2012/wordml" xmlns:w16se="http://schemas.microsoft.com/office/word/2015/wordml/symex" xmlns:wpg="http://schemas.microsoft.com/office/word/2010/wordprocessingGroup" xmlns:wpi="http://schemas.microsoft.com/office/word/2010/wordprocessingInk" xmlns:wne="http://schemas.microsoft.com/office/word/2006/wordml" xmlns:wps="http://schemas.microsoft.com/office/word/2010/wordprocessingShape" mc:Ignorable="w14 w15 w16se wp14">
   <w:background w:color="FFFFFF"/>
   <w:body>
     <w:p>
@@ -10,7 +10,7 @@
         </w:tabs>
         <w:spacing w:before="200" w:after="200" w:line="360" w:lineRule="auto"/>
         <w:ind w:left="-810" w:hanging="9"/>
-        <w:jc w:val="center"/>
+        <w:jc w:val="both"/>
       </w:pPr>
       <w:r>
         <w:rPr>
@@ -125,7 +125,7 @@
         </w:tabs>
         <w:spacing w:before="200" w:after="200" w:line="360" w:lineRule="auto"/>
         <w:ind w:left="-810"/>
-        <w:jc w:val="center"/>
+        <w:jc w:val="both"/>
       </w:pPr>
       <w:r>
         <w:rPr>
@@ -144,7 +144,7 @@
         </w:tabs>
         <w:spacing w:before="200" w:after="200" w:line="360" w:lineRule="auto"/>
         <w:ind w:left="-810"/>
-        <w:jc w:val="center"/>
+        <w:jc w:val="both"/>
       </w:pPr>
       <w:r>
         <w:rPr>
@@ -402,7 +402,7 @@
     <w:p>
       <w:pPr>
         <w:spacing w:before="200" w:after="200" w:line="360" w:lineRule="auto"/>
-        <w:jc w:val="center"/>
+        <w:jc w:val="both"/>
       </w:pPr>
       <w:bookmarkStart w:id="2" w:name="h.gjdgxs" w:colFirst="0" w:colLast="0"/>
       <w:bookmarkEnd w:id="2"/>
@@ -410,7 +410,7 @@
     <w:p>
       <w:pPr>
         <w:spacing w:line="360" w:lineRule="auto"/>
-        <w:jc w:val="center"/>
+        <w:jc w:val="both"/>
       </w:pPr>
       <w:r>
         <w:rPr>
@@ -424,7 +424,7 @@
     <w:p>
       <w:pPr>
         <w:spacing w:line="360" w:lineRule="auto"/>
-        <w:jc w:val="center"/>
+        <w:jc w:val="both"/>
       </w:pPr>
       <w:r>
         <w:rPr>
@@ -476,7 +476,7 @@
       <w:sdtContent>
         <w:p>
           <w:pPr>
-            <w:pStyle w:val="TOCHeading"/>
+            <w:pStyle w:val="CabealhodoSumrio"/>
             <w:numPr>
               <w:ilvl w:val="0"/>
               <w:numId w:val="0"/>
@@ -490,11 +490,12 @@
         </w:p>
         <w:p>
           <w:pPr>
-            <w:pStyle w:val="TOC1"/>
+            <w:pStyle w:val="Sumrio1"/>
             <w:tabs>
               <w:tab w:val="left" w:pos="440"/>
               <w:tab w:val="right" w:leader="dot" w:pos="9019"/>
             </w:tabs>
+            <w:jc w:val="both"/>
             <w:rPr>
               <w:noProof/>
             </w:rPr>
@@ -508,7 +509,7 @@
           <w:r>
             <w:fldChar w:fldCharType="separate"/>
           </w:r>
-          <w:hyperlink w:anchor="_Toc482107947" w:history="1">
+          <w:hyperlink w:anchor="_Toc482025860" w:history="1">
             <w:r>
               <w:rPr>
                 <w:rStyle w:val="Hyperlink"/>
@@ -548,7 +549,7 @@
                 <w:noProof/>
                 <w:webHidden/>
               </w:rPr>
-              <w:instrText xml:space="preserve"> PAGEREF _Toc482107947 \h </w:instrText>
+              <w:instrText xml:space="preserve"> PAGEREF _Toc482025860 \h </w:instrText>
             </w:r>
             <w:r>
               <w:rPr>
@@ -581,16 +582,17 @@
         </w:p>
         <w:p>
           <w:pPr>
-            <w:pStyle w:val="TOC2"/>
+            <w:pStyle w:val="Sumrio2"/>
             <w:tabs>
               <w:tab w:val="left" w:pos="880"/>
               <w:tab w:val="right" w:leader="dot" w:pos="9019"/>
             </w:tabs>
+            <w:jc w:val="both"/>
             <w:rPr>
               <w:noProof/>
             </w:rPr>
           </w:pPr>
-          <w:hyperlink w:anchor="_Toc482107948" w:history="1">
+          <w:hyperlink w:anchor="_Toc482025861" w:history="1">
             <w:r>
               <w:rPr>
                 <w:rStyle w:val="Hyperlink"/>
@@ -630,7 +632,7 @@
                 <w:noProof/>
                 <w:webHidden/>
               </w:rPr>
-              <w:instrText xml:space="preserve"> PAGEREF _Toc482107948 \h </w:instrText>
+              <w:instrText xml:space="preserve"> PAGEREF _Toc482025861 \h </w:instrText>
             </w:r>
             <w:r>
               <w:rPr>
@@ -663,16 +665,17 @@
         </w:p>
         <w:p>
           <w:pPr>
-            <w:pStyle w:val="TOC3"/>
+            <w:pStyle w:val="Sumrio3"/>
             <w:tabs>
               <w:tab w:val="left" w:pos="1320"/>
               <w:tab w:val="right" w:leader="dot" w:pos="9019"/>
             </w:tabs>
+            <w:jc w:val="both"/>
             <w:rPr>
               <w:noProof/>
             </w:rPr>
           </w:pPr>
-          <w:hyperlink w:anchor="_Toc482107949" w:history="1">
+          <w:hyperlink w:anchor="_Toc482025862" w:history="1">
             <w:r>
               <w:rPr>
                 <w:rStyle w:val="Hyperlink"/>
@@ -712,7 +715,7 @@
                 <w:noProof/>
                 <w:webHidden/>
               </w:rPr>
-              <w:instrText xml:space="preserve"> PAGEREF _Toc482107949 \h </w:instrText>
+              <w:instrText xml:space="preserve"> PAGEREF _Toc482025862 \h </w:instrText>
             </w:r>
             <w:r>
               <w:rPr>
@@ -745,16 +748,17 @@
         </w:p>
         <w:p>
           <w:pPr>
-            <w:pStyle w:val="TOC3"/>
+            <w:pStyle w:val="Sumrio3"/>
             <w:tabs>
               <w:tab w:val="left" w:pos="1320"/>
               <w:tab w:val="right" w:leader="dot" w:pos="9019"/>
             </w:tabs>
+            <w:jc w:val="both"/>
             <w:rPr>
               <w:noProof/>
             </w:rPr>
           </w:pPr>
-          <w:hyperlink w:anchor="_Toc482107950" w:history="1">
+          <w:hyperlink w:anchor="_Toc482025863" w:history="1">
             <w:r>
               <w:rPr>
                 <w:rStyle w:val="Hyperlink"/>
@@ -794,7 +798,7 @@
                 <w:noProof/>
                 <w:webHidden/>
               </w:rPr>
-              <w:instrText xml:space="preserve"> PAGEREF _Toc482107950 \h </w:instrText>
+              <w:instrText xml:space="preserve"> PAGEREF _Toc482025863 \h </w:instrText>
             </w:r>
             <w:r>
               <w:rPr>
@@ -827,16 +831,17 @@
         </w:p>
         <w:p>
           <w:pPr>
-            <w:pStyle w:val="TOC3"/>
+            <w:pStyle w:val="Sumrio3"/>
             <w:tabs>
               <w:tab w:val="left" w:pos="1320"/>
               <w:tab w:val="right" w:leader="dot" w:pos="9019"/>
             </w:tabs>
+            <w:jc w:val="both"/>
             <w:rPr>
               <w:noProof/>
             </w:rPr>
           </w:pPr>
-          <w:hyperlink w:anchor="_Toc482107951" w:history="1">
+          <w:hyperlink w:anchor="_Toc482025864" w:history="1">
             <w:r>
               <w:rPr>
                 <w:rStyle w:val="Hyperlink"/>
@@ -876,7 +881,7 @@
                 <w:noProof/>
                 <w:webHidden/>
               </w:rPr>
-              <w:instrText xml:space="preserve"> PAGEREF _Toc482107951 \h </w:instrText>
+              <w:instrText xml:space="preserve"> PAGEREF _Toc482025864 \h </w:instrText>
             </w:r>
             <w:r>
               <w:rPr>
@@ -909,16 +914,17 @@
         </w:p>
         <w:p>
           <w:pPr>
-            <w:pStyle w:val="TOC2"/>
+            <w:pStyle w:val="Sumrio2"/>
             <w:tabs>
               <w:tab w:val="left" w:pos="880"/>
               <w:tab w:val="right" w:leader="dot" w:pos="9019"/>
             </w:tabs>
+            <w:jc w:val="both"/>
             <w:rPr>
               <w:noProof/>
             </w:rPr>
           </w:pPr>
-          <w:hyperlink w:anchor="_Toc482107952" w:history="1">
+          <w:hyperlink w:anchor="_Toc482025865" w:history="1">
             <w:r>
               <w:rPr>
                 <w:rStyle w:val="Hyperlink"/>
@@ -958,7 +964,7 @@
                 <w:noProof/>
                 <w:webHidden/>
               </w:rPr>
-              <w:instrText xml:space="preserve"> PAGEREF _Toc482107952 \h </w:instrText>
+              <w:instrText xml:space="preserve"> PAGEREF _Toc482025865 \h </w:instrText>
             </w:r>
             <w:r>
               <w:rPr>
@@ -991,16 +997,17 @@
         </w:p>
         <w:p>
           <w:pPr>
-            <w:pStyle w:val="TOC2"/>
+            <w:pStyle w:val="Sumrio2"/>
             <w:tabs>
               <w:tab w:val="left" w:pos="880"/>
               <w:tab w:val="right" w:leader="dot" w:pos="9019"/>
             </w:tabs>
+            <w:jc w:val="both"/>
             <w:rPr>
               <w:noProof/>
             </w:rPr>
           </w:pPr>
-          <w:hyperlink w:anchor="_Toc482107953" w:history="1">
+          <w:hyperlink w:anchor="_Toc482025866" w:history="1">
             <w:r>
               <w:rPr>
                 <w:rStyle w:val="Hyperlink"/>
@@ -1040,7 +1047,7 @@
                 <w:noProof/>
                 <w:webHidden/>
               </w:rPr>
-              <w:instrText xml:space="preserve"> PAGEREF _Toc482107953 \h </w:instrText>
+              <w:instrText xml:space="preserve"> PAGEREF _Toc482025866 \h </w:instrText>
             </w:r>
             <w:r>
               <w:rPr>
@@ -1073,16 +1080,17 @@
         </w:p>
         <w:p>
           <w:pPr>
-            <w:pStyle w:val="TOC3"/>
+            <w:pStyle w:val="Sumrio3"/>
             <w:tabs>
               <w:tab w:val="left" w:pos="1320"/>
               <w:tab w:val="right" w:leader="dot" w:pos="9019"/>
             </w:tabs>
+            <w:jc w:val="both"/>
             <w:rPr>
               <w:noProof/>
             </w:rPr>
           </w:pPr>
-          <w:hyperlink w:anchor="_Toc482107954" w:history="1">
+          <w:hyperlink w:anchor="_Toc482025867" w:history="1">
             <w:r>
               <w:rPr>
                 <w:rStyle w:val="Hyperlink"/>
@@ -1101,7 +1109,7 @@
                 <w:rStyle w:val="Hyperlink"/>
                 <w:noProof/>
               </w:rPr>
-              <w:t>Estratégia de Nós: (14)</w:t>
+              <w:t>Estratégia de Nós:</w:t>
             </w:r>
             <w:r>
               <w:rPr>
@@ -1122,7 +1130,7 @@
                 <w:noProof/>
                 <w:webHidden/>
               </w:rPr>
-              <w:instrText xml:space="preserve"> PAGEREF _Toc482107954 \h </w:instrText>
+              <w:instrText xml:space="preserve"> PAGEREF _Toc482025867 \h </w:instrText>
             </w:r>
             <w:r>
               <w:rPr>
@@ -1155,16 +1163,17 @@
         </w:p>
         <w:p>
           <w:pPr>
-            <w:pStyle w:val="TOC3"/>
+            <w:pStyle w:val="Sumrio3"/>
             <w:tabs>
               <w:tab w:val="left" w:pos="1320"/>
               <w:tab w:val="right" w:leader="dot" w:pos="9019"/>
             </w:tabs>
+            <w:jc w:val="both"/>
             <w:rPr>
               <w:noProof/>
             </w:rPr>
           </w:pPr>
-          <w:hyperlink w:anchor="_Toc482107955" w:history="1">
+          <w:hyperlink w:anchor="_Toc482025868" w:history="1">
             <w:r>
               <w:rPr>
                 <w:rStyle w:val="Hyperlink"/>
@@ -1183,7 +1192,7 @@
                 <w:rStyle w:val="Hyperlink"/>
                 <w:noProof/>
               </w:rPr>
-              <w:t>Estratégia de Arcos: (18)</w:t>
+              <w:t>Estratégia de Arcos:</w:t>
             </w:r>
             <w:r>
               <w:rPr>
@@ -1204,7 +1213,7 @@
                 <w:noProof/>
                 <w:webHidden/>
               </w:rPr>
-              <w:instrText xml:space="preserve"> PAGEREF _Toc482107955 \h </w:instrText>
+              <w:instrText xml:space="preserve"> PAGEREF _Toc482025868 \h </w:instrText>
             </w:r>
             <w:r>
               <w:rPr>
@@ -1237,16 +1246,17 @@
         </w:p>
         <w:p>
           <w:pPr>
-            <w:pStyle w:val="TOC3"/>
+            <w:pStyle w:val="Sumrio3"/>
             <w:tabs>
               <w:tab w:val="left" w:pos="1320"/>
               <w:tab w:val="right" w:leader="dot" w:pos="9019"/>
             </w:tabs>
+            <w:jc w:val="both"/>
             <w:rPr>
               <w:noProof/>
             </w:rPr>
           </w:pPr>
-          <w:hyperlink w:anchor="_Toc482107956" w:history="1">
+          <w:hyperlink w:anchor="_Toc482025869" w:history="1">
             <w:r>
               <w:rPr>
                 <w:rStyle w:val="Hyperlink"/>
@@ -1265,7 +1275,7 @@
                 <w:rStyle w:val="Hyperlink"/>
                 <w:noProof/>
               </w:rPr>
-              <w:t>Estratégia de Pares de Arcos: (25)</w:t>
+              <w:t>Estratégia de Pares de Arcos:</w:t>
             </w:r>
             <w:r>
               <w:rPr>
@@ -1286,7 +1296,7 @@
                 <w:noProof/>
                 <w:webHidden/>
               </w:rPr>
-              <w:instrText xml:space="preserve"> PAGEREF _Toc482107956 \h </w:instrText>
+              <w:instrText xml:space="preserve"> PAGEREF _Toc482025869 \h </w:instrText>
             </w:r>
             <w:r>
               <w:rPr>
@@ -1319,16 +1329,17 @@
         </w:p>
         <w:p>
           <w:pPr>
-            <w:pStyle w:val="TOC3"/>
+            <w:pStyle w:val="Sumrio3"/>
             <w:tabs>
               <w:tab w:val="left" w:pos="1320"/>
               <w:tab w:val="right" w:leader="dot" w:pos="9019"/>
             </w:tabs>
+            <w:jc w:val="both"/>
             <w:rPr>
               <w:noProof/>
             </w:rPr>
           </w:pPr>
-          <w:hyperlink w:anchor="_Toc482107957" w:history="1">
+          <w:hyperlink w:anchor="_Toc482025870" w:history="1">
             <w:r>
               <w:rPr>
                 <w:rStyle w:val="Hyperlink"/>
@@ -1347,7 +1358,7 @@
                 <w:rStyle w:val="Hyperlink"/>
                 <w:noProof/>
               </w:rPr>
-              <w:t>Estratégia de Caminhos Primos: (72)</w:t>
+              <w:t>Estratégia de Caminhos Primos:</w:t>
             </w:r>
             <w:r>
               <w:rPr>
@@ -1368,7 +1379,7 @@
                 <w:noProof/>
                 <w:webHidden/>
               </w:rPr>
-              <w:instrText xml:space="preserve"> PAGEREF _Toc482107957 \h </w:instrText>
+              <w:instrText xml:space="preserve"> PAGEREF _Toc482025870 \h </w:instrText>
             </w:r>
             <w:r>
               <w:rPr>
@@ -1401,16 +1412,17 @@
         </w:p>
         <w:p>
           <w:pPr>
-            <w:pStyle w:val="TOC2"/>
+            <w:pStyle w:val="Sumrio2"/>
             <w:tabs>
               <w:tab w:val="left" w:pos="880"/>
               <w:tab w:val="right" w:leader="dot" w:pos="9019"/>
             </w:tabs>
+            <w:jc w:val="both"/>
             <w:rPr>
               <w:noProof/>
             </w:rPr>
           </w:pPr>
-          <w:hyperlink w:anchor="_Toc482107958" w:history="1">
+          <w:hyperlink w:anchor="_Toc482025871" w:history="1">
             <w:r>
               <w:rPr>
                 <w:rStyle w:val="Hyperlink"/>
@@ -1450,7 +1462,7 @@
                 <w:noProof/>
                 <w:webHidden/>
               </w:rPr>
-              <w:instrText xml:space="preserve"> PAGEREF _Toc482107958 \h </w:instrText>
+              <w:instrText xml:space="preserve"> PAGEREF _Toc482025871 \h </w:instrText>
             </w:r>
             <w:r>
               <w:rPr>
@@ -1483,16 +1495,17 @@
         </w:p>
         <w:p>
           <w:pPr>
-            <w:pStyle w:val="TOC1"/>
+            <w:pStyle w:val="Sumrio1"/>
             <w:tabs>
               <w:tab w:val="left" w:pos="440"/>
               <w:tab w:val="right" w:leader="dot" w:pos="9019"/>
             </w:tabs>
+            <w:jc w:val="both"/>
             <w:rPr>
               <w:noProof/>
             </w:rPr>
           </w:pPr>
-          <w:hyperlink w:anchor="_Toc482107959" w:history="1">
+          <w:hyperlink w:anchor="_Toc482025872" w:history="1">
             <w:r>
               <w:rPr>
                 <w:rStyle w:val="Hyperlink"/>
@@ -1532,7 +1545,7 @@
                 <w:noProof/>
                 <w:webHidden/>
               </w:rPr>
-              <w:instrText xml:space="preserve"> PAGEREF _Toc482107959 \h </w:instrText>
+              <w:instrText xml:space="preserve"> PAGEREF _Toc482025872 \h </w:instrText>
             </w:r>
             <w:r>
               <w:rPr>
@@ -1565,16 +1578,17 @@
         </w:p>
         <w:p>
           <w:pPr>
-            <w:pStyle w:val="TOC2"/>
+            <w:pStyle w:val="Sumrio2"/>
             <w:tabs>
               <w:tab w:val="left" w:pos="880"/>
               <w:tab w:val="right" w:leader="dot" w:pos="9019"/>
             </w:tabs>
+            <w:jc w:val="both"/>
             <w:rPr>
               <w:noProof/>
             </w:rPr>
           </w:pPr>
-          <w:hyperlink w:anchor="_Toc482107960" w:history="1">
+          <w:hyperlink w:anchor="_Toc482025873" w:history="1">
             <w:r>
               <w:rPr>
                 <w:rStyle w:val="Hyperlink"/>
@@ -1614,7 +1628,7 @@
                 <w:noProof/>
                 <w:webHidden/>
               </w:rPr>
-              <w:instrText xml:space="preserve"> PAGEREF _Toc482107960 \h </w:instrText>
+              <w:instrText xml:space="preserve"> PAGEREF _Toc482025873 \h </w:instrText>
             </w:r>
             <w:r>
               <w:rPr>
@@ -1647,23 +1661,189 @@
         </w:p>
         <w:p>
           <w:pPr>
-            <w:pStyle w:val="TOC3"/>
+            <w:pStyle w:val="Sumrio2"/>
+            <w:tabs>
+              <w:tab w:val="left" w:pos="880"/>
+              <w:tab w:val="right" w:leader="dot" w:pos="9019"/>
+            </w:tabs>
+            <w:jc w:val="both"/>
+            <w:rPr>
+              <w:noProof/>
+            </w:rPr>
+          </w:pPr>
+          <w:hyperlink w:anchor="_Toc482025874" w:history="1">
+            <w:r>
+              <w:rPr>
+                <w:rStyle w:val="Hyperlink"/>
+                <w:noProof/>
+              </w:rPr>
+              <w:t>2.2</w:t>
+            </w:r>
+            <w:r>
+              <w:rPr>
+                <w:noProof/>
+              </w:rPr>
+              <w:tab/>
+            </w:r>
+            <w:r>
+              <w:rPr>
+                <w:rStyle w:val="Hyperlink"/>
+                <w:noProof/>
+              </w:rPr>
+              <w:t>Representação do algoritmo em grafo</w:t>
+            </w:r>
+            <w:r>
+              <w:rPr>
+                <w:noProof/>
+                <w:webHidden/>
+              </w:rPr>
+              <w:tab/>
+            </w:r>
+            <w:r>
+              <w:rPr>
+                <w:noProof/>
+                <w:webHidden/>
+              </w:rPr>
+              <w:fldChar w:fldCharType="begin"/>
+            </w:r>
+            <w:r>
+              <w:rPr>
+                <w:noProof/>
+                <w:webHidden/>
+              </w:rPr>
+              <w:instrText xml:space="preserve"> PAGEREF _Toc482025874 \h </w:instrText>
+            </w:r>
+            <w:r>
+              <w:rPr>
+                <w:noProof/>
+                <w:webHidden/>
+              </w:rPr>
+            </w:r>
+            <w:r>
+              <w:rPr>
+                <w:noProof/>
+                <w:webHidden/>
+              </w:rPr>
+              <w:fldChar w:fldCharType="separate"/>
+            </w:r>
+            <w:r>
+              <w:rPr>
+                <w:noProof/>
+                <w:webHidden/>
+              </w:rPr>
+              <w:t>5</w:t>
+            </w:r>
+            <w:r>
+              <w:rPr>
+                <w:noProof/>
+                <w:webHidden/>
+              </w:rPr>
+              <w:fldChar w:fldCharType="end"/>
+            </w:r>
+          </w:hyperlink>
+        </w:p>
+        <w:p>
+          <w:pPr>
+            <w:pStyle w:val="Sumrio2"/>
+            <w:tabs>
+              <w:tab w:val="left" w:pos="880"/>
+              <w:tab w:val="right" w:leader="dot" w:pos="9019"/>
+            </w:tabs>
+            <w:jc w:val="both"/>
+            <w:rPr>
+              <w:noProof/>
+            </w:rPr>
+          </w:pPr>
+          <w:hyperlink w:anchor="_Toc482025875" w:history="1">
+            <w:r>
+              <w:rPr>
+                <w:rStyle w:val="Hyperlink"/>
+                <w:noProof/>
+              </w:rPr>
+              <w:t>2.3</w:t>
+            </w:r>
+            <w:r>
+              <w:rPr>
+                <w:noProof/>
+              </w:rPr>
+              <w:tab/>
+            </w:r>
+            <w:r>
+              <w:rPr>
+                <w:rStyle w:val="Hyperlink"/>
+                <w:noProof/>
+              </w:rPr>
+              <w:t>Estratégias</w:t>
+            </w:r>
+            <w:r>
+              <w:rPr>
+                <w:noProof/>
+                <w:webHidden/>
+              </w:rPr>
+              <w:tab/>
+            </w:r>
+            <w:r>
+              <w:rPr>
+                <w:noProof/>
+                <w:webHidden/>
+              </w:rPr>
+              <w:fldChar w:fldCharType="begin"/>
+            </w:r>
+            <w:r>
+              <w:rPr>
+                <w:noProof/>
+                <w:webHidden/>
+              </w:rPr>
+              <w:instrText xml:space="preserve"> PAGEREF _Toc482025875 \h </w:instrText>
+            </w:r>
+            <w:r>
+              <w:rPr>
+                <w:noProof/>
+                <w:webHidden/>
+              </w:rPr>
+            </w:r>
+            <w:r>
+              <w:rPr>
+                <w:noProof/>
+                <w:webHidden/>
+              </w:rPr>
+              <w:fldChar w:fldCharType="separate"/>
+            </w:r>
+            <w:r>
+              <w:rPr>
+                <w:noProof/>
+                <w:webHidden/>
+              </w:rPr>
+              <w:t>5</w:t>
+            </w:r>
+            <w:r>
+              <w:rPr>
+                <w:noProof/>
+                <w:webHidden/>
+              </w:rPr>
+              <w:fldChar w:fldCharType="end"/>
+            </w:r>
+          </w:hyperlink>
+        </w:p>
+        <w:p>
+          <w:pPr>
+            <w:pStyle w:val="Sumrio3"/>
             <w:tabs>
               <w:tab w:val="left" w:pos="1320"/>
               <w:tab w:val="right" w:leader="dot" w:pos="9019"/>
             </w:tabs>
+            <w:jc w:val="both"/>
             <w:rPr>
               <w:noProof/>
             </w:rPr>
           </w:pPr>
-          <w:hyperlink w:anchor="_Toc482107961" w:history="1">
+          <w:hyperlink w:anchor="_Toc482025876" w:history="1">
             <w:r>
               <w:rPr>
                 <w:rStyle w:val="Hyperlink"/>
-                <w:rFonts w:cstheme="minorHAnsi"/>
-                <w:noProof/>
-              </w:rPr>
-              <w:t>2.1.1</w:t>
+                <w:noProof/>
+              </w:rPr>
+              <w:t>2.3.1</w:t>
             </w:r>
             <w:r>
               <w:rPr>
@@ -1674,10 +1854,9 @@
             <w:r>
               <w:rPr>
                 <w:rStyle w:val="Hyperlink"/>
-                <w:rFonts w:cstheme="minorHAnsi"/>
-                <w:noProof/>
-              </w:rPr>
-              <w:t>Entradas</w:t>
+                <w:noProof/>
+              </w:rPr>
+              <w:t>Estratégia de Nós:</w:t>
             </w:r>
             <w:r>
               <w:rPr>
@@ -1698,7 +1877,7 @@
                 <w:noProof/>
                 <w:webHidden/>
               </w:rPr>
-              <w:instrText xml:space="preserve"> PAGEREF _Toc482107961 \h </w:instrText>
+              <w:instrText xml:space="preserve"> PAGEREF _Toc482025876 \h </w:instrText>
             </w:r>
             <w:r>
               <w:rPr>
@@ -1731,23 +1910,23 @@
         </w:p>
         <w:p>
           <w:pPr>
-            <w:pStyle w:val="TOC3"/>
+            <w:pStyle w:val="Sumrio3"/>
             <w:tabs>
               <w:tab w:val="left" w:pos="1320"/>
               <w:tab w:val="right" w:leader="dot" w:pos="9019"/>
             </w:tabs>
+            <w:jc w:val="both"/>
             <w:rPr>
               <w:noProof/>
             </w:rPr>
           </w:pPr>
-          <w:hyperlink w:anchor="_Toc482107962" w:history="1">
+          <w:hyperlink w:anchor="_Toc482025877" w:history="1">
             <w:r>
               <w:rPr>
                 <w:rStyle w:val="Hyperlink"/>
-                <w:rFonts w:cstheme="minorHAnsi"/>
-                <w:noProof/>
-              </w:rPr>
-              <w:t>2.1.2</w:t>
+                <w:noProof/>
+              </w:rPr>
+              <w:t>2.3.2</w:t>
             </w:r>
             <w:r>
               <w:rPr>
@@ -1758,10 +1937,9 @@
             <w:r>
               <w:rPr>
                 <w:rStyle w:val="Hyperlink"/>
-                <w:rFonts w:cstheme="minorHAnsi"/>
-                <w:noProof/>
-              </w:rPr>
-              <w:t>Saída</w:t>
+                <w:noProof/>
+              </w:rPr>
+              <w:t>Estratégia de Arcos:</w:t>
             </w:r>
             <w:r>
               <w:rPr>
@@ -1782,7 +1960,7 @@
                 <w:noProof/>
                 <w:webHidden/>
               </w:rPr>
-              <w:instrText xml:space="preserve"> PAGEREF _Toc482107962 \h </w:instrText>
+              <w:instrText xml:space="preserve"> PAGEREF _Toc482025877 \h </w:instrText>
             </w:r>
             <w:r>
               <w:rPr>
@@ -1815,22 +1993,189 @@
         </w:p>
         <w:p>
           <w:pPr>
-            <w:pStyle w:val="TOC2"/>
+            <w:pStyle w:val="Sumrio3"/>
+            <w:tabs>
+              <w:tab w:val="left" w:pos="1320"/>
+              <w:tab w:val="right" w:leader="dot" w:pos="9019"/>
+            </w:tabs>
+            <w:jc w:val="both"/>
+            <w:rPr>
+              <w:noProof/>
+            </w:rPr>
+          </w:pPr>
+          <w:hyperlink w:anchor="_Toc482025878" w:history="1">
+            <w:r>
+              <w:rPr>
+                <w:rStyle w:val="Hyperlink"/>
+                <w:noProof/>
+              </w:rPr>
+              <w:t>2.3.3</w:t>
+            </w:r>
+            <w:r>
+              <w:rPr>
+                <w:noProof/>
+              </w:rPr>
+              <w:tab/>
+            </w:r>
+            <w:r>
+              <w:rPr>
+                <w:rStyle w:val="Hyperlink"/>
+                <w:noProof/>
+              </w:rPr>
+              <w:t>Estratégia de Pares de Arcos:</w:t>
+            </w:r>
+            <w:r>
+              <w:rPr>
+                <w:noProof/>
+                <w:webHidden/>
+              </w:rPr>
+              <w:tab/>
+            </w:r>
+            <w:r>
+              <w:rPr>
+                <w:noProof/>
+                <w:webHidden/>
+              </w:rPr>
+              <w:fldChar w:fldCharType="begin"/>
+            </w:r>
+            <w:r>
+              <w:rPr>
+                <w:noProof/>
+                <w:webHidden/>
+              </w:rPr>
+              <w:instrText xml:space="preserve"> PAGEREF _Toc482025878 \h </w:instrText>
+            </w:r>
+            <w:r>
+              <w:rPr>
+                <w:noProof/>
+                <w:webHidden/>
+              </w:rPr>
+            </w:r>
+            <w:r>
+              <w:rPr>
+                <w:noProof/>
+                <w:webHidden/>
+              </w:rPr>
+              <w:fldChar w:fldCharType="separate"/>
+            </w:r>
+            <w:r>
+              <w:rPr>
+                <w:noProof/>
+                <w:webHidden/>
+              </w:rPr>
+              <w:t>6</w:t>
+            </w:r>
+            <w:r>
+              <w:rPr>
+                <w:noProof/>
+                <w:webHidden/>
+              </w:rPr>
+              <w:fldChar w:fldCharType="end"/>
+            </w:r>
+          </w:hyperlink>
+        </w:p>
+        <w:p>
+          <w:pPr>
+            <w:pStyle w:val="Sumrio3"/>
+            <w:tabs>
+              <w:tab w:val="left" w:pos="1320"/>
+              <w:tab w:val="right" w:leader="dot" w:pos="9019"/>
+            </w:tabs>
+            <w:jc w:val="both"/>
+            <w:rPr>
+              <w:noProof/>
+            </w:rPr>
+          </w:pPr>
+          <w:hyperlink w:anchor="_Toc482025879" w:history="1">
+            <w:r>
+              <w:rPr>
+                <w:rStyle w:val="Hyperlink"/>
+                <w:noProof/>
+              </w:rPr>
+              <w:t>2.3.4</w:t>
+            </w:r>
+            <w:r>
+              <w:rPr>
+                <w:noProof/>
+              </w:rPr>
+              <w:tab/>
+            </w:r>
+            <w:r>
+              <w:rPr>
+                <w:rStyle w:val="Hyperlink"/>
+                <w:noProof/>
+              </w:rPr>
+              <w:t>Estratégia de Caminhos Primos:</w:t>
+            </w:r>
+            <w:r>
+              <w:rPr>
+                <w:noProof/>
+                <w:webHidden/>
+              </w:rPr>
+              <w:tab/>
+            </w:r>
+            <w:r>
+              <w:rPr>
+                <w:noProof/>
+                <w:webHidden/>
+              </w:rPr>
+              <w:fldChar w:fldCharType="begin"/>
+            </w:r>
+            <w:r>
+              <w:rPr>
+                <w:noProof/>
+                <w:webHidden/>
+              </w:rPr>
+              <w:instrText xml:space="preserve"> PAGEREF _Toc482025879 \h </w:instrText>
+            </w:r>
+            <w:r>
+              <w:rPr>
+                <w:noProof/>
+                <w:webHidden/>
+              </w:rPr>
+            </w:r>
+            <w:r>
+              <w:rPr>
+                <w:noProof/>
+                <w:webHidden/>
+              </w:rPr>
+              <w:fldChar w:fldCharType="separate"/>
+            </w:r>
+            <w:r>
+              <w:rPr>
+                <w:noProof/>
+                <w:webHidden/>
+              </w:rPr>
+              <w:t>6</w:t>
+            </w:r>
+            <w:r>
+              <w:rPr>
+                <w:noProof/>
+                <w:webHidden/>
+              </w:rPr>
+              <w:fldChar w:fldCharType="end"/>
+            </w:r>
+          </w:hyperlink>
+        </w:p>
+        <w:p>
+          <w:pPr>
+            <w:pStyle w:val="Sumrio2"/>
             <w:tabs>
               <w:tab w:val="left" w:pos="880"/>
               <w:tab w:val="right" w:leader="dot" w:pos="9019"/>
             </w:tabs>
+            <w:jc w:val="both"/>
             <w:rPr>
               <w:noProof/>
             </w:rPr>
           </w:pPr>
-          <w:hyperlink w:anchor="_Toc482107963" w:history="1">
+          <w:hyperlink w:anchor="_Toc482025880" w:history="1">
             <w:r>
               <w:rPr>
                 <w:rStyle w:val="Hyperlink"/>
                 <w:noProof/>
               </w:rPr>
-              <w:t>2.2</w:t>
+              <w:t>2.4</w:t>
             </w:r>
             <w:r>
               <w:rPr>
@@ -1843,7 +2188,7 @@
                 <w:rStyle w:val="Hyperlink"/>
                 <w:noProof/>
               </w:rPr>
-              <w:t>Representação do algoritmo em grafo</w:t>
+              <w:t>Casos de teste</w:t>
             </w:r>
             <w:r>
               <w:rPr>
@@ -1864,7 +2209,7 @@
                 <w:noProof/>
                 <w:webHidden/>
               </w:rPr>
-              <w:instrText xml:space="preserve"> PAGEREF _Toc482107963 \h </w:instrText>
+              <w:instrText xml:space="preserve"> PAGEREF _Toc482025880 \h </w:instrText>
             </w:r>
             <w:r>
               <w:rPr>
@@ -1885,498 +2230,6 @@
                 <w:webHidden/>
               </w:rPr>
               <w:t>6</w:t>
-            </w:r>
-            <w:r>
-              <w:rPr>
-                <w:noProof/>
-                <w:webHidden/>
-              </w:rPr>
-              <w:fldChar w:fldCharType="end"/>
-            </w:r>
-          </w:hyperlink>
-        </w:p>
-        <w:p>
-          <w:pPr>
-            <w:pStyle w:val="TOC2"/>
-            <w:tabs>
-              <w:tab w:val="left" w:pos="880"/>
-              <w:tab w:val="right" w:leader="dot" w:pos="9019"/>
-            </w:tabs>
-            <w:rPr>
-              <w:noProof/>
-            </w:rPr>
-          </w:pPr>
-          <w:hyperlink w:anchor="_Toc482107964" w:history="1">
-            <w:r>
-              <w:rPr>
-                <w:rStyle w:val="Hyperlink"/>
-                <w:noProof/>
-              </w:rPr>
-              <w:t>2.3</w:t>
-            </w:r>
-            <w:r>
-              <w:rPr>
-                <w:noProof/>
-              </w:rPr>
-              <w:tab/>
-            </w:r>
-            <w:r>
-              <w:rPr>
-                <w:rStyle w:val="Hyperlink"/>
-                <w:noProof/>
-              </w:rPr>
-              <w:t>Estratégias</w:t>
-            </w:r>
-            <w:r>
-              <w:rPr>
-                <w:noProof/>
-                <w:webHidden/>
-              </w:rPr>
-              <w:tab/>
-            </w:r>
-            <w:r>
-              <w:rPr>
-                <w:noProof/>
-                <w:webHidden/>
-              </w:rPr>
-              <w:fldChar w:fldCharType="begin"/>
-            </w:r>
-            <w:r>
-              <w:rPr>
-                <w:noProof/>
-                <w:webHidden/>
-              </w:rPr>
-              <w:instrText xml:space="preserve"> PAGEREF _Toc482107964 \h </w:instrText>
-            </w:r>
-            <w:r>
-              <w:rPr>
-                <w:noProof/>
-                <w:webHidden/>
-              </w:rPr>
-            </w:r>
-            <w:r>
-              <w:rPr>
-                <w:noProof/>
-                <w:webHidden/>
-              </w:rPr>
-              <w:fldChar w:fldCharType="separate"/>
-            </w:r>
-            <w:r>
-              <w:rPr>
-                <w:noProof/>
-                <w:webHidden/>
-              </w:rPr>
-              <w:t>6</w:t>
-            </w:r>
-            <w:r>
-              <w:rPr>
-                <w:noProof/>
-                <w:webHidden/>
-              </w:rPr>
-              <w:fldChar w:fldCharType="end"/>
-            </w:r>
-          </w:hyperlink>
-        </w:p>
-        <w:p>
-          <w:pPr>
-            <w:pStyle w:val="TOC3"/>
-            <w:tabs>
-              <w:tab w:val="left" w:pos="1320"/>
-              <w:tab w:val="right" w:leader="dot" w:pos="9019"/>
-            </w:tabs>
-            <w:rPr>
-              <w:noProof/>
-            </w:rPr>
-          </w:pPr>
-          <w:hyperlink w:anchor="_Toc482107965" w:history="1">
-            <w:r>
-              <w:rPr>
-                <w:rStyle w:val="Hyperlink"/>
-                <w:noProof/>
-              </w:rPr>
-              <w:t>2.3.1</w:t>
-            </w:r>
-            <w:r>
-              <w:rPr>
-                <w:noProof/>
-              </w:rPr>
-              <w:tab/>
-            </w:r>
-            <w:r>
-              <w:rPr>
-                <w:rStyle w:val="Hyperlink"/>
-                <w:noProof/>
-              </w:rPr>
-              <w:t>Estratégia de Nós: (14)</w:t>
-            </w:r>
-            <w:r>
-              <w:rPr>
-                <w:noProof/>
-                <w:webHidden/>
-              </w:rPr>
-              <w:tab/>
-            </w:r>
-            <w:r>
-              <w:rPr>
-                <w:noProof/>
-                <w:webHidden/>
-              </w:rPr>
-              <w:fldChar w:fldCharType="begin"/>
-            </w:r>
-            <w:r>
-              <w:rPr>
-                <w:noProof/>
-                <w:webHidden/>
-              </w:rPr>
-              <w:instrText xml:space="preserve"> PAGEREF _Toc482107965 \h </w:instrText>
-            </w:r>
-            <w:r>
-              <w:rPr>
-                <w:noProof/>
-                <w:webHidden/>
-              </w:rPr>
-            </w:r>
-            <w:r>
-              <w:rPr>
-                <w:noProof/>
-                <w:webHidden/>
-              </w:rPr>
-              <w:fldChar w:fldCharType="separate"/>
-            </w:r>
-            <w:r>
-              <w:rPr>
-                <w:noProof/>
-                <w:webHidden/>
-              </w:rPr>
-              <w:t>6</w:t>
-            </w:r>
-            <w:r>
-              <w:rPr>
-                <w:noProof/>
-                <w:webHidden/>
-              </w:rPr>
-              <w:fldChar w:fldCharType="end"/>
-            </w:r>
-          </w:hyperlink>
-        </w:p>
-        <w:p>
-          <w:pPr>
-            <w:pStyle w:val="TOC3"/>
-            <w:tabs>
-              <w:tab w:val="left" w:pos="1320"/>
-              <w:tab w:val="right" w:leader="dot" w:pos="9019"/>
-            </w:tabs>
-            <w:rPr>
-              <w:noProof/>
-            </w:rPr>
-          </w:pPr>
-          <w:hyperlink w:anchor="_Toc482107966" w:history="1">
-            <w:r>
-              <w:rPr>
-                <w:rStyle w:val="Hyperlink"/>
-                <w:noProof/>
-              </w:rPr>
-              <w:t>2.3.2</w:t>
-            </w:r>
-            <w:r>
-              <w:rPr>
-                <w:noProof/>
-              </w:rPr>
-              <w:tab/>
-            </w:r>
-            <w:r>
-              <w:rPr>
-                <w:rStyle w:val="Hyperlink"/>
-                <w:noProof/>
-              </w:rPr>
-              <w:t>Estratégia de Arcos: (18)</w:t>
-            </w:r>
-            <w:r>
-              <w:rPr>
-                <w:noProof/>
-                <w:webHidden/>
-              </w:rPr>
-              <w:tab/>
-            </w:r>
-            <w:r>
-              <w:rPr>
-                <w:noProof/>
-                <w:webHidden/>
-              </w:rPr>
-              <w:fldChar w:fldCharType="begin"/>
-            </w:r>
-            <w:r>
-              <w:rPr>
-                <w:noProof/>
-                <w:webHidden/>
-              </w:rPr>
-              <w:instrText xml:space="preserve"> PAGEREF _Toc482107966 \h </w:instrText>
-            </w:r>
-            <w:r>
-              <w:rPr>
-                <w:noProof/>
-                <w:webHidden/>
-              </w:rPr>
-            </w:r>
-            <w:r>
-              <w:rPr>
-                <w:noProof/>
-                <w:webHidden/>
-              </w:rPr>
-              <w:fldChar w:fldCharType="separate"/>
-            </w:r>
-            <w:r>
-              <w:rPr>
-                <w:noProof/>
-                <w:webHidden/>
-              </w:rPr>
-              <w:t>6</w:t>
-            </w:r>
-            <w:r>
-              <w:rPr>
-                <w:noProof/>
-                <w:webHidden/>
-              </w:rPr>
-              <w:fldChar w:fldCharType="end"/>
-            </w:r>
-          </w:hyperlink>
-        </w:p>
-        <w:p>
-          <w:pPr>
-            <w:pStyle w:val="TOC3"/>
-            <w:tabs>
-              <w:tab w:val="left" w:pos="1320"/>
-              <w:tab w:val="right" w:leader="dot" w:pos="9019"/>
-            </w:tabs>
-            <w:rPr>
-              <w:noProof/>
-            </w:rPr>
-          </w:pPr>
-          <w:hyperlink w:anchor="_Toc482107967" w:history="1">
-            <w:r>
-              <w:rPr>
-                <w:rStyle w:val="Hyperlink"/>
-                <w:noProof/>
-              </w:rPr>
-              <w:t>2.3.3</w:t>
-            </w:r>
-            <w:r>
-              <w:rPr>
-                <w:noProof/>
-              </w:rPr>
-              <w:tab/>
-            </w:r>
-            <w:r>
-              <w:rPr>
-                <w:rStyle w:val="Hyperlink"/>
-                <w:noProof/>
-              </w:rPr>
-              <w:t>Estratégia de Pares de Arcos: (23)</w:t>
-            </w:r>
-            <w:r>
-              <w:rPr>
-                <w:noProof/>
-                <w:webHidden/>
-              </w:rPr>
-              <w:tab/>
-            </w:r>
-            <w:r>
-              <w:rPr>
-                <w:noProof/>
-                <w:webHidden/>
-              </w:rPr>
-              <w:fldChar w:fldCharType="begin"/>
-            </w:r>
-            <w:r>
-              <w:rPr>
-                <w:noProof/>
-                <w:webHidden/>
-              </w:rPr>
-              <w:instrText xml:space="preserve"> PAGEREF _Toc482107967 \h </w:instrText>
-            </w:r>
-            <w:r>
-              <w:rPr>
-                <w:noProof/>
-                <w:webHidden/>
-              </w:rPr>
-            </w:r>
-            <w:r>
-              <w:rPr>
-                <w:noProof/>
-                <w:webHidden/>
-              </w:rPr>
-              <w:fldChar w:fldCharType="separate"/>
-            </w:r>
-            <w:r>
-              <w:rPr>
-                <w:noProof/>
-                <w:webHidden/>
-              </w:rPr>
-              <w:t>6</w:t>
-            </w:r>
-            <w:r>
-              <w:rPr>
-                <w:noProof/>
-                <w:webHidden/>
-              </w:rPr>
-              <w:fldChar w:fldCharType="end"/>
-            </w:r>
-          </w:hyperlink>
-        </w:p>
-        <w:p>
-          <w:pPr>
-            <w:pStyle w:val="TOC3"/>
-            <w:tabs>
-              <w:tab w:val="left" w:pos="1320"/>
-              <w:tab w:val="right" w:leader="dot" w:pos="9019"/>
-            </w:tabs>
-            <w:rPr>
-              <w:noProof/>
-            </w:rPr>
-          </w:pPr>
-          <w:hyperlink w:anchor="_Toc482107968" w:history="1">
-            <w:r>
-              <w:rPr>
-                <w:rStyle w:val="Hyperlink"/>
-                <w:noProof/>
-              </w:rPr>
-              <w:t>2.3.4</w:t>
-            </w:r>
-            <w:r>
-              <w:rPr>
-                <w:noProof/>
-              </w:rPr>
-              <w:tab/>
-            </w:r>
-            <w:r>
-              <w:rPr>
-                <w:rStyle w:val="Hyperlink"/>
-                <w:noProof/>
-              </w:rPr>
-              <w:t>Estratégia de Caminhos Primos: (32)</w:t>
-            </w:r>
-            <w:r>
-              <w:rPr>
-                <w:noProof/>
-                <w:webHidden/>
-              </w:rPr>
-              <w:tab/>
-            </w:r>
-            <w:r>
-              <w:rPr>
-                <w:noProof/>
-                <w:webHidden/>
-              </w:rPr>
-              <w:fldChar w:fldCharType="begin"/>
-            </w:r>
-            <w:r>
-              <w:rPr>
-                <w:noProof/>
-                <w:webHidden/>
-              </w:rPr>
-              <w:instrText xml:space="preserve"> PAGEREF _Toc482107968 \h </w:instrText>
-            </w:r>
-            <w:r>
-              <w:rPr>
-                <w:noProof/>
-                <w:webHidden/>
-              </w:rPr>
-            </w:r>
-            <w:r>
-              <w:rPr>
-                <w:noProof/>
-                <w:webHidden/>
-              </w:rPr>
-              <w:fldChar w:fldCharType="separate"/>
-            </w:r>
-            <w:r>
-              <w:rPr>
-                <w:noProof/>
-                <w:webHidden/>
-              </w:rPr>
-              <w:t>6</w:t>
-            </w:r>
-            <w:r>
-              <w:rPr>
-                <w:noProof/>
-                <w:webHidden/>
-              </w:rPr>
-              <w:fldChar w:fldCharType="end"/>
-            </w:r>
-          </w:hyperlink>
-        </w:p>
-        <w:p>
-          <w:pPr>
-            <w:pStyle w:val="TOC2"/>
-            <w:tabs>
-              <w:tab w:val="left" w:pos="880"/>
-              <w:tab w:val="right" w:leader="dot" w:pos="9019"/>
-            </w:tabs>
-            <w:rPr>
-              <w:noProof/>
-            </w:rPr>
-          </w:pPr>
-          <w:hyperlink w:anchor="_Toc482107969" w:history="1">
-            <w:r>
-              <w:rPr>
-                <w:rStyle w:val="Hyperlink"/>
-                <w:noProof/>
-              </w:rPr>
-              <w:t>2.4</w:t>
-            </w:r>
-            <w:r>
-              <w:rPr>
-                <w:noProof/>
-              </w:rPr>
-              <w:tab/>
-            </w:r>
-            <w:r>
-              <w:rPr>
-                <w:rStyle w:val="Hyperlink"/>
-                <w:noProof/>
-              </w:rPr>
-              <w:t>Casos de teste</w:t>
-            </w:r>
-            <w:r>
-              <w:rPr>
-                <w:noProof/>
-                <w:webHidden/>
-              </w:rPr>
-              <w:tab/>
-            </w:r>
-            <w:r>
-              <w:rPr>
-                <w:noProof/>
-                <w:webHidden/>
-              </w:rPr>
-              <w:fldChar w:fldCharType="begin"/>
-            </w:r>
-            <w:r>
-              <w:rPr>
-                <w:noProof/>
-                <w:webHidden/>
-              </w:rPr>
-              <w:instrText xml:space="preserve"> PAGEREF _Toc482107969 \h </w:instrText>
-            </w:r>
-            <w:r>
-              <w:rPr>
-                <w:noProof/>
-                <w:webHidden/>
-              </w:rPr>
-            </w:r>
-            <w:r>
-              <w:rPr>
-                <w:noProof/>
-                <w:webHidden/>
-              </w:rPr>
-              <w:fldChar w:fldCharType="separate"/>
-            </w:r>
-            <w:r>
-              <w:rPr>
-                <w:noProof/>
-                <w:webHidden/>
-              </w:rPr>
-              <w:t>7</w:t>
             </w:r>
             <w:r>
               <w:rPr>
@@ -2429,11 +2282,11 @@
     </w:p>
     <w:p>
       <w:pPr>
-        <w:pStyle w:val="Heading1"/>
+        <w:pStyle w:val="Ttulo1"/>
         <w:spacing w:line="360" w:lineRule="auto"/>
         <w:jc w:val="both"/>
       </w:pPr>
-      <w:bookmarkStart w:id="3" w:name="_Toc482107947"/>
+      <w:bookmarkStart w:id="3" w:name="_Toc482025860"/>
       <w:r>
         <w:lastRenderedPageBreak/>
         <w:t>Banco</w:t>
@@ -2442,11 +2295,11 @@
     </w:p>
     <w:p>
       <w:pPr>
-        <w:pStyle w:val="Heading2"/>
+        <w:pStyle w:val="Ttulo2"/>
         <w:spacing w:line="360" w:lineRule="auto"/>
         <w:jc w:val="both"/>
       </w:pPr>
-      <w:bookmarkStart w:id="4" w:name="_Toc482107948"/>
+      <w:bookmarkStart w:id="4" w:name="_Toc482025861"/>
       <w:r>
         <w:t>Descrição do Problema</w:t>
       </w:r>
@@ -2514,11 +2367,11 @@
     </w:p>
     <w:p>
       <w:pPr>
-        <w:pStyle w:val="Heading3"/>
+        <w:pStyle w:val="Ttulo3"/>
         <w:spacing w:line="276" w:lineRule="auto"/>
         <w:jc w:val="both"/>
       </w:pPr>
-      <w:bookmarkStart w:id="5" w:name="_Toc482107949"/>
+      <w:bookmarkStart w:id="5" w:name="_Toc482025862"/>
       <w:r>
         <w:t>Entradas</w:t>
       </w:r>
@@ -2847,11 +2700,11 @@
     </w:p>
     <w:p>
       <w:pPr>
-        <w:pStyle w:val="Heading3"/>
+        <w:pStyle w:val="Ttulo3"/>
         <w:spacing w:line="360" w:lineRule="auto"/>
         <w:jc w:val="both"/>
       </w:pPr>
-      <w:bookmarkStart w:id="6" w:name="_Toc482107950"/>
+      <w:bookmarkStart w:id="6" w:name="_Toc482025863"/>
       <w:r>
         <w:t>Saída</w:t>
       </w:r>
@@ -2877,11 +2730,11 @@
     </w:p>
     <w:p>
       <w:pPr>
-        <w:pStyle w:val="Heading3"/>
+        <w:pStyle w:val="Ttulo3"/>
         <w:spacing w:line="360" w:lineRule="auto"/>
         <w:jc w:val="both"/>
       </w:pPr>
-      <w:bookmarkStart w:id="7" w:name="_Toc482107951"/>
+      <w:bookmarkStart w:id="7" w:name="_Toc482025864"/>
       <w:r>
         <w:t>Restrições</w:t>
       </w:r>
@@ -3041,11 +2894,11 @@
     </w:p>
     <w:p>
       <w:pPr>
-        <w:pStyle w:val="Heading2"/>
+        <w:pStyle w:val="Ttulo2"/>
         <w:spacing w:line="360" w:lineRule="auto"/>
         <w:jc w:val="both"/>
       </w:pPr>
-      <w:bookmarkStart w:id="8" w:name="_Toc482107952"/>
+      <w:bookmarkStart w:id="8" w:name="_Toc482025865"/>
       <w:r>
         <w:lastRenderedPageBreak/>
         <w:t>Representação do algoritmo em grafo</w:t>
@@ -3077,7 +2930,7 @@
             <v:path o:extrusionok="f" gradientshapeok="t" o:connecttype="rect"/>
             <o:lock v:ext="edit" aspectratio="t"/>
           </v:shapetype>
-          <v:shape id="_x0000_i1025" type="#_x0000_t75" style="width:349.8pt;height:294.6pt">
+          <v:shape id="_x0000_i1025" type="#_x0000_t75" style="width:349.5pt;height:294.75pt">
             <v:imagedata r:id="rId9" o:title="banco"/>
           </v:shape>
         </w:pict>
@@ -3085,11 +2938,11 @@
     </w:p>
     <w:p>
       <w:pPr>
-        <w:pStyle w:val="Heading2"/>
+        <w:pStyle w:val="Ttulo2"/>
         <w:spacing w:line="360" w:lineRule="auto"/>
         <w:jc w:val="both"/>
       </w:pPr>
-      <w:bookmarkStart w:id="9" w:name="_Toc482107953"/>
+      <w:bookmarkStart w:id="9" w:name="_Toc482025866"/>
       <w:r>
         <w:t>Estratégias</w:t>
       </w:r>
@@ -3097,18 +2950,18 @@
     </w:p>
     <w:p>
       <w:pPr>
-        <w:pStyle w:val="Heading3"/>
+        <w:pStyle w:val="Ttulo3"/>
         <w:spacing w:line="360" w:lineRule="auto"/>
         <w:jc w:val="both"/>
       </w:pPr>
-      <w:bookmarkStart w:id="10" w:name="_Toc482107954"/>
+      <w:bookmarkStart w:id="10" w:name="_Toc482025867"/>
       <w:r>
         <w:t>Estratégia de Nós:</w:t>
       </w:r>
+      <w:bookmarkEnd w:id="10"/>
       <w:r>
         <w:t xml:space="preserve"> (14)</w:t>
       </w:r>
-      <w:bookmarkEnd w:id="10"/>
     </w:p>
     <w:p>
       <w:pPr>
@@ -3117,23 +2970,31 @@
         <w:jc w:val="both"/>
       </w:pPr>
       <w:r>
-        <w:t>TR = { 1, 2, 3, 4, 5, 6, 7, 8, 9, 10, 11, 12, 13, 14 }</w:t>
-      </w:r>
-    </w:p>
-    <w:p>
-      <w:pPr>
-        <w:pStyle w:val="Heading3"/>
+        <w:t xml:space="preserve">TR = </w:t>
+      </w:r>
+      <w:proofErr w:type="gramStart"/>
+      <w:r>
+        <w:t>{ 1</w:t>
+      </w:r>
+      <w:proofErr w:type="gramEnd"/>
+      <w:r>
+        <w:t>, 2, 3, 4, 5, 6, 7, 8, 9, 10, 11, 12, 13, 14 }</w:t>
+      </w:r>
+    </w:p>
+    <w:p>
+      <w:pPr>
+        <w:pStyle w:val="Ttulo3"/>
         <w:spacing w:line="360" w:lineRule="auto"/>
         <w:jc w:val="both"/>
       </w:pPr>
-      <w:bookmarkStart w:id="11" w:name="_Toc482107955"/>
+      <w:bookmarkStart w:id="11" w:name="_Toc482025868"/>
       <w:r>
         <w:t>Estratégia de Arcos:</w:t>
       </w:r>
+      <w:bookmarkEnd w:id="11"/>
       <w:r>
         <w:t xml:space="preserve"> (18)</w:t>
       </w:r>
-      <w:bookmarkEnd w:id="11"/>
     </w:p>
     <w:p>
       <w:pPr>
@@ -3142,35 +3003,31 @@
         <w:jc w:val="both"/>
       </w:pPr>
       <w:r>
-        <w:t>TR = { (1,2), (1, 3), (3, 4), (4, 5), (4, 6), (6, 7), (7, 8), (7, 10), (8, 7), (8, 9),</w:t>
-      </w:r>
-      <w:r>
-        <w:t xml:space="preserve"> (9, 10), (10, 11)</w:t>
-      </w:r>
-      <w:r>
-        <w:t>,</w:t>
-      </w:r>
-      <w:r>
-        <w:t xml:space="preserve"> </w:t>
-      </w:r>
-      <w:r>
-        <w:t>(10, 12), (11, 14), (12, 13), (12, 14), (13, 14), (14, 4) }</w:t>
-      </w:r>
-    </w:p>
-    <w:p>
-      <w:pPr>
-        <w:pStyle w:val="Heading3"/>
+        <w:t xml:space="preserve">TR = </w:t>
+      </w:r>
+      <w:proofErr w:type="gramStart"/>
+      <w:r>
+        <w:t>{ (</w:t>
+      </w:r>
+      <w:proofErr w:type="gramEnd"/>
+      <w:r>
+        <w:t>1,2), (1, 3), (3, 4), (4, 5), (4, 6), (6, 7), (7, 8), (7, 10), (8, 7), (8, 9), (9, 10), (10, 11) ,(10, 12), (11, 14), (12, 13), (12, 14), (13, 14), (14, 4) }</w:t>
+      </w:r>
+    </w:p>
+    <w:p>
+      <w:pPr>
+        <w:pStyle w:val="Ttulo3"/>
         <w:spacing w:line="360" w:lineRule="auto"/>
         <w:jc w:val="both"/>
       </w:pPr>
-      <w:bookmarkStart w:id="12" w:name="_Toc482107956"/>
+      <w:bookmarkStart w:id="12" w:name="_Toc482025869"/>
       <w:r>
         <w:t>Estratégia de Pares de Arcos:</w:t>
       </w:r>
+      <w:bookmarkEnd w:id="12"/>
       <w:r>
         <w:t xml:space="preserve"> (25)</w:t>
       </w:r>
-      <w:bookmarkEnd w:id="12"/>
     </w:p>
     <w:p>
       <w:pPr>
@@ -3179,10 +3036,18 @@
         <w:jc w:val="both"/>
       </w:pPr>
       <w:r>
-        <w:t xml:space="preserve">TR = { </w:t>
-      </w:r>
-      <w:r>
-        <w:t xml:space="preserve">(1,2), </w:t>
+        <w:t xml:space="preserve">TR = </w:t>
+      </w:r>
+      <w:proofErr w:type="gramStart"/>
+      <w:r>
+        <w:t xml:space="preserve">{ </w:t>
+      </w:r>
+      <w:r>
+        <w:t>(</w:t>
+      </w:r>
+      <w:proofErr w:type="gramEnd"/>
+      <w:r>
+        <w:t xml:space="preserve">1,2), </w:t>
       </w:r>
       <w:r>
         <w:t xml:space="preserve">(1, 3, </w:t>
@@ -3196,18 +3061,18 @@
     </w:p>
     <w:p>
       <w:pPr>
-        <w:pStyle w:val="Heading3"/>
+        <w:pStyle w:val="Ttulo3"/>
         <w:spacing w:line="360" w:lineRule="auto"/>
         <w:jc w:val="both"/>
       </w:pPr>
-      <w:bookmarkStart w:id="13" w:name="_Toc482107957"/>
+      <w:bookmarkStart w:id="13" w:name="_Toc482025870"/>
       <w:r>
         <w:t>Estratégia de Caminhos Primos:</w:t>
       </w:r>
+      <w:bookmarkEnd w:id="13"/>
       <w:r>
         <w:t xml:space="preserve"> (72)</w:t>
       </w:r>
-      <w:bookmarkEnd w:id="13"/>
     </w:p>
     <w:p>
       <w:pPr>
@@ -3228,11 +3093,11 @@
     </w:p>
     <w:p>
       <w:pPr>
-        <w:pStyle w:val="Heading2"/>
+        <w:pStyle w:val="Ttulo2"/>
         <w:spacing w:line="360" w:lineRule="auto"/>
         <w:jc w:val="both"/>
       </w:pPr>
-      <w:bookmarkStart w:id="14" w:name="_Toc482107958"/>
+      <w:bookmarkStart w:id="14" w:name="_Toc482025871"/>
       <w:r>
         <w:t>Casos de teste</w:t>
       </w:r>
@@ -3240,7 +3105,344 @@
     </w:p>
     <w:p>
       <w:pPr>
-        <w:pStyle w:val="ListParagraph"/>
+        <w:spacing w:after="0" w:line="360" w:lineRule="auto"/>
+        <w:ind w:left="1800"/>
+        <w:contextualSpacing/>
+        <w:jc w:val="both"/>
+      </w:pPr>
+    </w:p>
+    <w:p>
+      <w:pPr>
+        <w:spacing w:after="0" w:line="360" w:lineRule="auto"/>
+        <w:contextualSpacing/>
+        <w:jc w:val="both"/>
+      </w:pPr>
+    </w:p>
+    <w:p>
+      <w:pPr>
+        <w:pStyle w:val="Ttulo1"/>
+        <w:spacing w:line="360" w:lineRule="auto"/>
+        <w:jc w:val="both"/>
+      </w:pPr>
+      <w:bookmarkStart w:id="15" w:name="_Toc482025872"/>
+      <w:r>
+        <w:t>P</w:t>
+      </w:r>
+      <w:r>
+        <w:t>alíndromo</w:t>
+      </w:r>
+      <w:bookmarkEnd w:id="15"/>
+    </w:p>
+    <w:p>
+      <w:pPr>
+        <w:pStyle w:val="Ttulo2"/>
+        <w:spacing w:line="360" w:lineRule="auto"/>
+        <w:jc w:val="both"/>
+      </w:pPr>
+      <w:bookmarkStart w:id="16" w:name="_Toc482025873"/>
+      <w:r>
+        <w:t>Descrição do Problema</w:t>
+      </w:r>
+      <w:bookmarkStart w:id="17" w:name="_Toc482025874"/>
+      <w:bookmarkEnd w:id="16"/>
+    </w:p>
+    <w:p>
+      <w:pPr>
+        <w:spacing w:line="360" w:lineRule="auto"/>
+        <w:ind w:firstLine="576"/>
+        <w:jc w:val="both"/>
+        <w:rPr>
+          <w:rFonts w:cstheme="minorHAnsi"/>
+        </w:rPr>
+      </w:pPr>
+      <w:r>
+        <w:rPr>
+          <w:rFonts w:cstheme="minorHAnsi"/>
+        </w:rPr>
+        <w:t>Um palíndromo é uma palavra, frase ou sequência de unidades que tem a propriedade de poder ser lida tanto da direita pra esquerda, como da esquerda pra direita. O problema consistem em, dado uma palavra ou frase de entrada, dizer se a mesma é ou não um palíndromo.</w:t>
+      </w:r>
+    </w:p>
+    <w:p>
+      <w:pPr>
+        <w:pStyle w:val="Ttulo3"/>
+        <w:spacing w:line="360" w:lineRule="auto"/>
+        <w:jc w:val="both"/>
+        <w:rPr>
+          <w:rFonts w:asciiTheme="minorHAnsi" w:hAnsiTheme="minorHAnsi" w:cstheme="minorHAnsi"/>
+        </w:rPr>
+      </w:pPr>
+      <w:r>
+        <w:rPr>
+          <w:rFonts w:asciiTheme="minorHAnsi" w:hAnsiTheme="minorHAnsi" w:cstheme="minorHAnsi"/>
+        </w:rPr>
+        <w:t>Entradas</w:t>
+      </w:r>
+    </w:p>
+    <w:p>
+      <w:pPr>
+        <w:spacing w:line="360" w:lineRule="auto"/>
+        <w:ind w:firstLine="720"/>
+        <w:jc w:val="both"/>
+        <w:rPr>
+          <w:rFonts w:cstheme="minorHAnsi"/>
+        </w:rPr>
+      </w:pPr>
+      <w:r>
+        <w:rPr>
+          <w:rFonts w:cstheme="minorHAnsi"/>
+          <w:color w:val="333333"/>
+          <w:shd w:val="clear" w:color="auto" w:fill="FFFFFF"/>
+        </w:rPr>
+        <w:t>A</w:t>
+      </w:r>
+      <w:r>
+        <w:rPr>
+          <w:rFonts w:cstheme="minorHAnsi"/>
+          <w:color w:val="333333"/>
+          <w:shd w:val="clear" w:color="auto" w:fill="FFFFFF"/>
+        </w:rPr>
+        <w:t xml:space="preserve"> entrada será composta</w:t>
+      </w:r>
+      <w:r>
+        <w:rPr>
+          <w:rFonts w:cstheme="minorHAnsi"/>
+          <w:color w:val="333333"/>
+          <w:shd w:val="clear" w:color="auto" w:fill="FFFFFF"/>
+        </w:rPr>
+        <w:t xml:space="preserve"> por uma string que deseja-se verificar se é ou não um palíndromo.</w:t>
+      </w:r>
+    </w:p>
+    <w:p>
+      <w:pPr>
+        <w:pStyle w:val="Ttulo3"/>
+        <w:spacing w:line="360" w:lineRule="auto"/>
+        <w:jc w:val="both"/>
+        <w:rPr>
+          <w:rFonts w:asciiTheme="minorHAnsi" w:hAnsiTheme="minorHAnsi" w:cstheme="minorHAnsi"/>
+        </w:rPr>
+      </w:pPr>
+      <w:r>
+        <w:rPr>
+          <w:rFonts w:asciiTheme="minorHAnsi" w:hAnsiTheme="minorHAnsi" w:cstheme="minorHAnsi"/>
+        </w:rPr>
+        <w:t>Saída</w:t>
+      </w:r>
+    </w:p>
+    <w:p>
+      <w:pPr>
+        <w:spacing w:line="360" w:lineRule="auto"/>
+        <w:ind w:firstLine="720"/>
+        <w:jc w:val="both"/>
+        <w:rPr>
+          <w:rFonts w:cstheme="minorHAnsi"/>
+        </w:rPr>
+      </w:pPr>
+      <w:r>
+        <w:rPr>
+          <w:rFonts w:cstheme="minorHAnsi"/>
+          <w:color w:val="333333"/>
+          <w:shd w:val="clear" w:color="auto" w:fill="FFFFFF"/>
+        </w:rPr>
+        <w:t>A saída será composta por uma string “SIM”, caso a palavra seja um palíndromo, ou “NAO”, caso a palavra não seja um palíndromo.</w:t>
+      </w:r>
+    </w:p>
+    <w:p>
+      <w:pPr>
+        <w:pStyle w:val="Ttulo2"/>
+        <w:spacing w:line="360" w:lineRule="auto"/>
+        <w:jc w:val="both"/>
+      </w:pPr>
+      <w:r>
+        <w:lastRenderedPageBreak/>
+        <w:t>Representação do algoritmo em grafo</w:t>
+      </w:r>
+      <w:bookmarkEnd w:id="17"/>
+    </w:p>
+    <w:p>
+      <w:pPr>
+        <w:jc w:val="center"/>
+      </w:pPr>
+      <w:r>
+        <w:pict>
+          <v:shape id="_x0000_i1026" type="#_x0000_t75" style="width:400.5pt;height:332.25pt">
+            <v:imagedata r:id="rId10" o:title="palindromo"/>
+          </v:shape>
+        </w:pict>
+      </w:r>
+    </w:p>
+    <w:p>
+      <w:pPr>
+        <w:pStyle w:val="Ttulo2"/>
+        <w:spacing w:line="360" w:lineRule="auto"/>
+        <w:jc w:val="both"/>
+      </w:pPr>
+      <w:bookmarkStart w:id="18" w:name="_Toc482025875"/>
+      <w:r>
+        <w:t>Estratégias</w:t>
+      </w:r>
+      <w:bookmarkEnd w:id="18"/>
+    </w:p>
+    <w:p>
+      <w:pPr>
+        <w:pStyle w:val="Ttulo3"/>
+        <w:spacing w:line="360" w:lineRule="auto"/>
+        <w:jc w:val="both"/>
+      </w:pPr>
+      <w:bookmarkStart w:id="19" w:name="_Toc482025876"/>
+      <w:r>
+        <w:t>Estratégia de Nós:</w:t>
+      </w:r>
+      <w:bookmarkEnd w:id="19"/>
+      <w:r>
+        <w:t xml:space="preserve"> (14)</w:t>
+      </w:r>
+    </w:p>
+    <w:p>
+      <w:pPr>
+        <w:spacing w:line="360" w:lineRule="auto"/>
+        <w:ind w:firstLine="720"/>
+        <w:jc w:val="both"/>
+      </w:pPr>
+      <w:r>
+        <w:t xml:space="preserve">TR = </w:t>
+      </w:r>
+      <w:proofErr w:type="gramStart"/>
+      <w:r>
+        <w:t>{ 1</w:t>
+      </w:r>
+      <w:proofErr w:type="gramEnd"/>
+      <w:r>
+        <w:t>, 2, 3, 4, 5, 6, 7, 8, 9, 10, 11, 12, 13, 14 }</w:t>
+      </w:r>
+    </w:p>
+    <w:p>
+      <w:pPr>
+        <w:pStyle w:val="Ttulo3"/>
+        <w:spacing w:line="360" w:lineRule="auto"/>
+        <w:jc w:val="both"/>
+      </w:pPr>
+      <w:bookmarkStart w:id="20" w:name="_Toc482025877"/>
+      <w:r>
+        <w:t>Estratégia de Arcos:</w:t>
+      </w:r>
+      <w:bookmarkEnd w:id="20"/>
+      <w:r>
+        <w:t xml:space="preserve"> (18)</w:t>
+      </w:r>
+    </w:p>
+    <w:p>
+      <w:pPr>
+        <w:spacing w:line="360" w:lineRule="auto"/>
+        <w:ind w:firstLine="720"/>
+        <w:jc w:val="both"/>
+      </w:pPr>
+      <w:r>
+        <w:t xml:space="preserve">TR = </w:t>
+      </w:r>
+      <w:proofErr w:type="gramStart"/>
+      <w:r>
+        <w:t>{ (</w:t>
+      </w:r>
+      <w:proofErr w:type="gramEnd"/>
+      <w:r>
+        <w:t>1, 2), (2, 3), (2, 6), (3, 4), (3, 5), (4, 5), (5, 2), (6, 7), (7, 8), (7, 11), (8, 9), (8, 10), (9, 10), (10, 7), (11, 12), (11, 13), (12, 14), (13, 14) }</w:t>
+      </w:r>
+    </w:p>
+    <w:p>
+      <w:pPr>
+        <w:pStyle w:val="Ttulo3"/>
+        <w:spacing w:line="360" w:lineRule="auto"/>
+        <w:jc w:val="both"/>
+      </w:pPr>
+      <w:bookmarkStart w:id="21" w:name="_Toc482025878"/>
+      <w:r>
+        <w:t>Estratégia de Pares de Arcos:</w:t>
+      </w:r>
+      <w:bookmarkEnd w:id="21"/>
+      <w:r>
+        <w:t xml:space="preserve"> (23)</w:t>
+      </w:r>
+    </w:p>
+    <w:p>
+      <w:pPr>
+        <w:spacing w:line="360" w:lineRule="auto"/>
+        <w:ind w:firstLine="720"/>
+        <w:jc w:val="both"/>
+      </w:pPr>
+      <w:r>
+        <w:t xml:space="preserve">TR = </w:t>
+      </w:r>
+      <w:proofErr w:type="gramStart"/>
+      <w:r>
+        <w:t>{ (</w:t>
+      </w:r>
+      <w:proofErr w:type="gramEnd"/>
+      <w:r>
+        <w:t xml:space="preserve">1, 2, 3), (1, 2, 6), (2, 3, 4), (2, 3, 5), (2, 6, 7), (3, 4, 5), (3, 5, 2), (4, 5, 2), (5, 2, 3), (5, 2, 6), (6, 7, 8), (6, 7, 11), (7, 8, 9), (7, 8, 10), (7, 11, 12), (7, 11, 13), (8, 9, 10), (8, 10, 7), (9, 10, 7), (10, 7, 8), (10, 7, 11), (11, 12, 14), </w:t>
+      </w:r>
+      <w:r>
+        <w:t>(11, 13, 14)</w:t>
+      </w:r>
+      <w:r>
+        <w:t xml:space="preserve"> }</w:t>
+      </w:r>
+    </w:p>
+    <w:p>
+      <w:pPr>
+        <w:pStyle w:val="Ttulo3"/>
+        <w:spacing w:line="360" w:lineRule="auto"/>
+        <w:jc w:val="both"/>
+      </w:pPr>
+      <w:bookmarkStart w:id="22" w:name="_Toc482025879"/>
+      <w:r>
+        <w:t>Estratégia de Caminhos Primos:</w:t>
+      </w:r>
+      <w:bookmarkEnd w:id="22"/>
+      <w:r>
+        <w:t xml:space="preserve"> (32)</w:t>
+      </w:r>
+    </w:p>
+    <w:p>
+      <w:pPr>
+        <w:spacing w:line="360" w:lineRule="auto"/>
+        <w:ind w:firstLine="720"/>
+        <w:jc w:val="both"/>
+      </w:pPr>
+      <w:r>
+        <w:t xml:space="preserve">TR = </w:t>
+      </w:r>
+      <w:r>
+        <w:t xml:space="preserve">{ (1, 2, 3, 5), (1, 2, 3, 4, 5), (1, 2, 6, 7, 8, 10),(1, 2, 6, 7, 8, 9, 10), (1, 2, 6, 7, 11, 13, 14),(1, 2, 6, 7, 11, 12, 14),(2, 3, 5, 2), (2, 3, 4, 5, 2), (3, 5, 2, 3), (3, 4, 5, 2, 3), (3, 4, 5, 2, 6, 7, 8, 9, 10), (3, 4, 5, </w:t>
+      </w:r>
+      <w:r>
+        <w:lastRenderedPageBreak/>
+        <w:t>2, 6, 7, 11, 12, 14), (3, 4, 5, 2, 6, 7, 11, 13, 14), (3, 5, 2, 6, 7, 8, 9, 10), (3, 4, 5, 2, 6, 7, 8, 10), (3, 5, 2, 6, 7, 11, 12, 14), (3, 5, 2, 6, 7, 11, 13, 14), (3, 5, 2, 6, 7, 8, 10), (4, 5, 2, 3, 4), (5, 2, 3, 4, 5), (5, 2, 3, 5), (7, 8, 10, 7),(7, 8, 9, 10, 7), (8, 10, 7, 8),(8, 9, 10, 7, 8), (8, 9, 10, 7, 11, 12, 14), (8, 9, 10, 7, 11, 13, 14), (8, 10, 7, 11, 12, 14), (8, 10, 7, 11, 13, 14), (9, 10, 7, 8, 9), (10, 7, 8, 9, 10), (10, 7, 8, 10) }</w:t>
+      </w:r>
+      <w:bookmarkStart w:id="23" w:name="_GoBack"/>
+      <w:bookmarkEnd w:id="23"/>
+    </w:p>
+    <w:p>
+      <w:pPr>
+        <w:pStyle w:val="Ttulo2"/>
+        <w:spacing w:line="360" w:lineRule="auto"/>
+        <w:jc w:val="both"/>
+      </w:pPr>
+      <w:bookmarkStart w:id="24" w:name="_Toc482025880"/>
+      <w:r>
+        <w:t>Casos de teste</w:t>
+      </w:r>
+      <w:bookmarkEnd w:id="24"/>
+    </w:p>
+    <w:p>
+      <w:pPr>
+        <w:spacing w:after="0" w:line="360" w:lineRule="auto"/>
+        <w:contextualSpacing/>
+        <w:jc w:val="both"/>
+      </w:pPr>
+    </w:p>
+    <w:p>
+      <w:pPr>
+        <w:pStyle w:val="PargrafodaLista"/>
         <w:numPr>
           <w:ilvl w:val="0"/>
           <w:numId w:val="34"/>
@@ -3249,30 +3451,12 @@
         <w:jc w:val="both"/>
       </w:pPr>
       <w:r>
-        <w:t xml:space="preserve">CT1: </w:t>
-      </w:r>
-      <w:r>
-        <w:tab/>
-      </w:r>
-      <w:bookmarkStart w:id="15" w:name="_GoBack"/>
-      <w:bookmarkEnd w:id="15"/>
-      <w:r>
-        <w:t xml:space="preserve">1 2 </w:t>
-      </w:r>
-    </w:p>
-    <w:p>
-      <w:pPr>
-        <w:spacing w:after="0" w:line="360" w:lineRule="auto"/>
-        <w:ind w:left="720" w:firstLine="720"/>
-        <w:jc w:val="both"/>
-      </w:pPr>
-      <w:r>
-        <w:t>1 1</w:t>
-      </w:r>
-    </w:p>
-    <w:p>
-      <w:pPr>
-        <w:pStyle w:val="ListParagraph"/>
+        <w:t>CT1: “arara”</w:t>
+      </w:r>
+    </w:p>
+    <w:p>
+      <w:pPr>
+        <w:pStyle w:val="PargrafodaLista"/>
         <w:numPr>
           <w:ilvl w:val="1"/>
           <w:numId w:val="34"/>
@@ -3281,12 +3465,12 @@
         <w:jc w:val="both"/>
       </w:pPr>
       <w:r>
-        <w:t>Resultado esperado: 0</w:t>
-      </w:r>
-    </w:p>
-    <w:p>
-      <w:pPr>
-        <w:pStyle w:val="ListParagraph"/>
+        <w:t>Resultado esperado: “SIM”</w:t>
+      </w:r>
+    </w:p>
+    <w:p>
+      <w:pPr>
+        <w:pStyle w:val="PargrafodaLista"/>
         <w:numPr>
           <w:ilvl w:val="1"/>
           <w:numId w:val="34"/>
@@ -3295,15 +3479,12 @@
         <w:jc w:val="both"/>
       </w:pPr>
       <w:r>
-        <w:t>Resul</w:t>
-      </w:r>
-      <w:r>
-        <w:t>tado obtido:  0</w:t>
-      </w:r>
-    </w:p>
-    <w:p>
-      <w:pPr>
-        <w:pStyle w:val="ListParagraph"/>
+        <w:t>Resultado obtido:  “SIM”</w:t>
+      </w:r>
+    </w:p>
+    <w:p>
+      <w:pPr>
+        <w:pStyle w:val="PargrafodaLista"/>
         <w:numPr>
           <w:ilvl w:val="0"/>
           <w:numId w:val="34"/>
@@ -3312,38 +3493,12 @@
         <w:jc w:val="both"/>
       </w:pPr>
       <w:r>
-        <w:t xml:space="preserve">CT2: </w:t>
-      </w:r>
-      <w:r>
-        <w:tab/>
-      </w:r>
-      <w:r>
-        <w:t xml:space="preserve">2 1 </w:t>
-      </w:r>
-    </w:p>
-    <w:p>
-      <w:pPr>
-        <w:spacing w:after="0" w:line="360" w:lineRule="auto"/>
-        <w:ind w:left="1440"/>
-        <w:jc w:val="both"/>
-      </w:pPr>
-      <w:r>
-        <w:t>1 1</w:t>
-      </w:r>
-    </w:p>
-    <w:p>
-      <w:pPr>
-        <w:spacing w:after="0" w:line="360" w:lineRule="auto"/>
-        <w:ind w:left="1440"/>
-        <w:jc w:val="both"/>
-      </w:pPr>
-      <w:r>
-        <w:t>3 1</w:t>
-      </w:r>
-    </w:p>
-    <w:p>
-      <w:pPr>
-        <w:pStyle w:val="ListParagraph"/>
+        <w:t>CT2: “teste”</w:t>
+      </w:r>
+    </w:p>
+    <w:p>
+      <w:pPr>
+        <w:pStyle w:val="PargrafodaLista"/>
         <w:numPr>
           <w:ilvl w:val="1"/>
           <w:numId w:val="34"/>
@@ -3352,12 +3507,12 @@
         <w:jc w:val="both"/>
       </w:pPr>
       <w:r>
-        <w:t>Resultado esperado: 0</w:t>
-      </w:r>
-    </w:p>
-    <w:p>
-      <w:pPr>
-        <w:pStyle w:val="ListParagraph"/>
+        <w:t>Resultado esperado: “NAO”</w:t>
+      </w:r>
+    </w:p>
+    <w:p>
+      <w:pPr>
+        <w:pStyle w:val="PargrafodaLista"/>
         <w:numPr>
           <w:ilvl w:val="1"/>
           <w:numId w:val="34"/>
@@ -3366,12 +3521,12 @@
         <w:jc w:val="both"/>
       </w:pPr>
       <w:r>
-        <w:t>Resultado obtido: 0</w:t>
-      </w:r>
-    </w:p>
-    <w:p>
-      <w:pPr>
-        <w:pStyle w:val="ListParagraph"/>
+        <w:t>Resultado obtido: “NAO”</w:t>
+      </w:r>
+    </w:p>
+    <w:p>
+      <w:pPr>
+        <w:pStyle w:val="PargrafodaLista"/>
         <w:numPr>
           <w:ilvl w:val="0"/>
           <w:numId w:val="34"/>
@@ -3380,48 +3535,18 @@
         <w:jc w:val="both"/>
       </w:pPr>
       <w:r>
-        <w:t xml:space="preserve">CT3: </w:t>
-      </w:r>
-      <w:r>
-        <w:tab/>
-      </w:r>
-      <w:r>
-        <w:t>3 1</w:t>
-      </w:r>
-    </w:p>
-    <w:p>
-      <w:pPr>
-        <w:spacing w:after="0" w:line="360" w:lineRule="auto"/>
-        <w:ind w:left="1440"/>
-        <w:jc w:val="both"/>
-      </w:pPr>
-      <w:r>
-        <w:t>1 10</w:t>
-      </w:r>
-    </w:p>
-    <w:p>
-      <w:pPr>
-        <w:spacing w:after="0" w:line="360" w:lineRule="auto"/>
-        <w:ind w:left="1440"/>
-        <w:jc w:val="both"/>
-      </w:pPr>
-      <w:r>
-        <w:t>1 10</w:t>
-      </w:r>
-    </w:p>
-    <w:p>
-      <w:pPr>
-        <w:spacing w:after="0" w:line="360" w:lineRule="auto"/>
-        <w:ind w:left="1440"/>
-        <w:jc w:val="both"/>
-      </w:pPr>
-      <w:r>
-        <w:t>1 2</w:t>
-      </w:r>
-    </w:p>
-    <w:p>
-      <w:pPr>
-        <w:pStyle w:val="ListParagraph"/>
+        <w:t>CT3: “</w:t>
+      </w:r>
+      <w:r>
+        <w:t xml:space="preserve"> </w:t>
+      </w:r>
+      <w:r>
+        <w:t>”</w:t>
+      </w:r>
+    </w:p>
+    <w:p>
+      <w:pPr>
+        <w:pStyle w:val="PargrafodaLista"/>
         <w:numPr>
           <w:ilvl w:val="1"/>
           <w:numId w:val="34"/>
@@ -3430,12 +3555,18 @@
         <w:jc w:val="both"/>
       </w:pPr>
       <w:r>
-        <w:t>Resultado esperado: 1</w:t>
-      </w:r>
-    </w:p>
-    <w:p>
-      <w:pPr>
-        <w:pStyle w:val="ListParagraph"/>
+        <w:t>Resultado esperado: “</w:t>
+      </w:r>
+      <w:r>
+        <w:t>SIM</w:t>
+      </w:r>
+      <w:r>
+        <w:t>”</w:t>
+      </w:r>
+    </w:p>
+    <w:p>
+      <w:pPr>
+        <w:pStyle w:val="PargrafodaLista"/>
         <w:numPr>
           <w:ilvl w:val="1"/>
           <w:numId w:val="34"/>
@@ -3444,12 +3575,18 @@
         <w:jc w:val="both"/>
       </w:pPr>
       <w:r>
-        <w:t>Resultado obtido: 0</w:t>
-      </w:r>
-    </w:p>
-    <w:p>
-      <w:pPr>
-        <w:pStyle w:val="ListParagraph"/>
+        <w:t>Resultado obtido: “</w:t>
+      </w:r>
+      <w:r>
+        <w:t>SIM</w:t>
+      </w:r>
+      <w:r>
+        <w:t>”</w:t>
+      </w:r>
+    </w:p>
+    <w:p>
+      <w:pPr>
+        <w:pStyle w:val="PargrafodaLista"/>
         <w:numPr>
           <w:ilvl w:val="0"/>
           <w:numId w:val="34"/>
@@ -3458,49 +3595,12 @@
         <w:jc w:val="both"/>
       </w:pPr>
       <w:r>
-        <w:t xml:space="preserve">CT4: </w:t>
-      </w:r>
-      <w:r>
-        <w:tab/>
-      </w:r>
-      <w:r>
-        <w:t>3 2</w:t>
-      </w:r>
-    </w:p>
-    <w:p>
-      <w:pPr>
-        <w:spacing w:after="0" w:line="360" w:lineRule="auto"/>
-        <w:ind w:left="1440"/>
-        <w:jc w:val="both"/>
-      </w:pPr>
-      <w:r>
-        <w:t>1 10</w:t>
-      </w:r>
-    </w:p>
-    <w:p>
-      <w:pPr>
-        <w:spacing w:after="0" w:line="360" w:lineRule="auto"/>
-        <w:ind w:left="1440"/>
-        <w:jc w:val="both"/>
-      </w:pPr>
-      <w:r>
-        <w:lastRenderedPageBreak/>
-        <w:t>1 10</w:t>
-      </w:r>
-    </w:p>
-    <w:p>
-      <w:pPr>
-        <w:spacing w:after="0" w:line="360" w:lineRule="auto"/>
-        <w:ind w:left="1440"/>
-        <w:jc w:val="both"/>
-      </w:pPr>
-      <w:r>
-        <w:t>1 5</w:t>
-      </w:r>
-    </w:p>
-    <w:p>
-      <w:pPr>
-        <w:pStyle w:val="ListParagraph"/>
+        <w:t>CT4: “”</w:t>
+      </w:r>
+    </w:p>
+    <w:p>
+      <w:pPr>
+        <w:pStyle w:val="PargrafodaLista"/>
         <w:numPr>
           <w:ilvl w:val="1"/>
           <w:numId w:val="34"/>
@@ -3509,12 +3609,12 @@
         <w:jc w:val="both"/>
       </w:pPr>
       <w:r>
-        <w:t>Resultado esperado: 0</w:t>
-      </w:r>
-    </w:p>
-    <w:p>
-      <w:pPr>
-        <w:pStyle w:val="ListParagraph"/>
+        <w:t>Resultado esperado: “SIM”</w:t>
+      </w:r>
+    </w:p>
+    <w:p>
+      <w:pPr>
+        <w:pStyle w:val="PargrafodaLista"/>
         <w:numPr>
           <w:ilvl w:val="1"/>
           <w:numId w:val="34"/>
@@ -3523,756 +3623,18 @@
         <w:jc w:val="both"/>
       </w:pPr>
       <w:r>
-        <w:t>Resultado obtido: 0</w:t>
-      </w:r>
-    </w:p>
-    <w:p>
-      <w:pPr>
-        <w:pStyle w:val="ListParagraph"/>
-        <w:numPr>
-          <w:ilvl w:val="0"/>
-          <w:numId w:val="34"/>
-        </w:numPr>
-        <w:spacing w:after="0" w:line="360" w:lineRule="auto"/>
-        <w:jc w:val="both"/>
-      </w:pPr>
-      <w:r>
-        <w:t xml:space="preserve">CT5: </w:t>
-      </w:r>
-      <w:r>
-        <w:tab/>
-      </w:r>
-      <w:r>
-        <w:t>0 -1</w:t>
-      </w:r>
-    </w:p>
-    <w:p>
-      <w:pPr>
-        <w:pStyle w:val="ListParagraph"/>
-        <w:numPr>
-          <w:ilvl w:val="1"/>
-          <w:numId w:val="34"/>
-        </w:numPr>
-        <w:spacing w:after="0" w:line="360" w:lineRule="auto"/>
-        <w:jc w:val="both"/>
-      </w:pPr>
-      <w:r>
-        <w:t>Resultado esperado: 0</w:t>
-      </w:r>
-    </w:p>
-    <w:p>
-      <w:pPr>
-        <w:pStyle w:val="ListParagraph"/>
-        <w:numPr>
-          <w:ilvl w:val="1"/>
-          <w:numId w:val="34"/>
-        </w:numPr>
-        <w:spacing w:after="0" w:line="360" w:lineRule="auto"/>
-        <w:jc w:val="both"/>
-      </w:pPr>
-      <w:r>
-        <w:t xml:space="preserve">Resultado obtido: </w:t>
-      </w:r>
-      <w:r>
-        <w:rPr>
-          <w:color w:val="FF0000"/>
-        </w:rPr>
-        <w:t>erro</w:t>
-      </w:r>
-    </w:p>
-    <w:p>
-      <w:pPr>
-        <w:spacing w:after="0" w:line="360" w:lineRule="auto"/>
-        <w:ind w:left="1800"/>
-        <w:contextualSpacing/>
-        <w:jc w:val="both"/>
-      </w:pPr>
-    </w:p>
-    <w:p>
-      <w:pPr>
-        <w:spacing w:after="0" w:line="360" w:lineRule="auto"/>
-        <w:contextualSpacing/>
-        <w:jc w:val="both"/>
-      </w:pPr>
-    </w:p>
-    <w:p>
-      <w:pPr>
-        <w:pStyle w:val="Heading1"/>
+        <w:t>Resultado obtido: “SIM”</w:t>
+      </w:r>
+    </w:p>
+    <w:p>
+      <w:pPr>
         <w:spacing w:line="360" w:lineRule="auto"/>
         <w:jc w:val="both"/>
       </w:pPr>
-      <w:bookmarkStart w:id="16" w:name="_Toc482107959"/>
-      <w:r>
-        <w:t>P</w:t>
-      </w:r>
-      <w:r>
-        <w:t>alíndromo</w:t>
-      </w:r>
-      <w:bookmarkEnd w:id="16"/>
-    </w:p>
-    <w:p>
-      <w:pPr>
-        <w:pStyle w:val="Heading2"/>
-        <w:spacing w:line="360" w:lineRule="auto"/>
-        <w:jc w:val="both"/>
-      </w:pPr>
-      <w:bookmarkStart w:id="17" w:name="_Toc482107960"/>
-      <w:r>
-        <w:t>Descrição do Problema</w:t>
-      </w:r>
-      <w:bookmarkEnd w:id="17"/>
-    </w:p>
-    <w:p>
-      <w:pPr>
-        <w:spacing w:line="360" w:lineRule="auto"/>
-        <w:ind w:firstLine="576"/>
-        <w:jc w:val="both"/>
-        <w:rPr>
-          <w:rFonts w:cstheme="minorHAnsi"/>
-        </w:rPr>
-      </w:pPr>
-      <w:r>
-        <w:rPr>
-          <w:rFonts w:cstheme="minorHAnsi"/>
-        </w:rPr>
-        <w:t>Um palíndromo é uma palavra, frase ou sequência de unidades que tem a propriedade de poder ser lida tanto da direita pra esquerda, como da esquerda pra direita. O problema consistem em, dado uma palavra ou frase de entrada, dizer se a mesma é ou não um palíndromo.</w:t>
-      </w:r>
-    </w:p>
-    <w:p>
-      <w:pPr>
-        <w:pStyle w:val="Heading3"/>
-        <w:spacing w:line="360" w:lineRule="auto"/>
-        <w:jc w:val="both"/>
-        <w:rPr>
-          <w:rFonts w:asciiTheme="minorHAnsi" w:hAnsiTheme="minorHAnsi" w:cstheme="minorHAnsi"/>
-        </w:rPr>
-      </w:pPr>
-      <w:bookmarkStart w:id="18" w:name="_Toc482107961"/>
-      <w:r>
-        <w:rPr>
-          <w:rFonts w:asciiTheme="minorHAnsi" w:hAnsiTheme="minorHAnsi" w:cstheme="minorHAnsi"/>
-        </w:rPr>
-        <w:t>Entradas</w:t>
-      </w:r>
-      <w:bookmarkEnd w:id="18"/>
-    </w:p>
-    <w:p>
-      <w:pPr>
-        <w:spacing w:line="360" w:lineRule="auto"/>
-        <w:ind w:firstLine="720"/>
-        <w:jc w:val="both"/>
-        <w:rPr>
-          <w:rFonts w:cstheme="minorHAnsi"/>
-        </w:rPr>
-      </w:pPr>
-      <w:r>
-        <w:rPr>
-          <w:rFonts w:cstheme="minorHAnsi"/>
-          <w:color w:val="333333"/>
-          <w:shd w:val="clear" w:color="auto" w:fill="FFFFFF"/>
-        </w:rPr>
-        <w:t>A</w:t>
-      </w:r>
-      <w:r>
-        <w:rPr>
-          <w:rFonts w:cstheme="minorHAnsi"/>
-          <w:color w:val="333333"/>
-          <w:shd w:val="clear" w:color="auto" w:fill="FFFFFF"/>
-        </w:rPr>
-        <w:t xml:space="preserve"> entrada será composta</w:t>
-      </w:r>
-      <w:r>
-        <w:rPr>
-          <w:rFonts w:cstheme="minorHAnsi"/>
-          <w:color w:val="333333"/>
-          <w:shd w:val="clear" w:color="auto" w:fill="FFFFFF"/>
-        </w:rPr>
-        <w:t xml:space="preserve"> por uma string que deseja-se verificar se é ou não um palíndromo.</w:t>
-      </w:r>
-    </w:p>
-    <w:p>
-      <w:pPr>
-        <w:pStyle w:val="Heading3"/>
-        <w:spacing w:line="360" w:lineRule="auto"/>
-        <w:jc w:val="both"/>
-        <w:rPr>
-          <w:rFonts w:asciiTheme="minorHAnsi" w:hAnsiTheme="minorHAnsi" w:cstheme="minorHAnsi"/>
-        </w:rPr>
-      </w:pPr>
-      <w:bookmarkStart w:id="19" w:name="_Toc482107962"/>
-      <w:r>
-        <w:rPr>
-          <w:rFonts w:asciiTheme="minorHAnsi" w:hAnsiTheme="minorHAnsi" w:cstheme="minorHAnsi"/>
-        </w:rPr>
-        <w:t>Saída</w:t>
-      </w:r>
-      <w:bookmarkEnd w:id="19"/>
-    </w:p>
-    <w:p>
-      <w:pPr>
-        <w:spacing w:line="360" w:lineRule="auto"/>
-        <w:ind w:firstLine="720"/>
-        <w:jc w:val="both"/>
-        <w:rPr>
-          <w:rFonts w:cstheme="minorHAnsi"/>
-        </w:rPr>
-      </w:pPr>
-      <w:r>
-        <w:rPr>
-          <w:rFonts w:cstheme="minorHAnsi"/>
-          <w:color w:val="333333"/>
-          <w:shd w:val="clear" w:color="auto" w:fill="FFFFFF"/>
-        </w:rPr>
-        <w:t>A saída será composta por uma string “SIM”, caso a palavra seja um palíndromo, ou “NAO”, caso a palavra não seja um palíndromo.</w:t>
-      </w:r>
-    </w:p>
-    <w:p>
-      <w:pPr>
-        <w:pStyle w:val="Heading2"/>
-        <w:spacing w:line="360" w:lineRule="auto"/>
-        <w:jc w:val="both"/>
-      </w:pPr>
-      <w:bookmarkStart w:id="20" w:name="_Toc482107963"/>
-      <w:r>
-        <w:lastRenderedPageBreak/>
-        <w:t>Representação do algoritmo em grafo</w:t>
-      </w:r>
-      <w:bookmarkEnd w:id="20"/>
-    </w:p>
-    <w:p>
-      <w:pPr>
-        <w:jc w:val="center"/>
-      </w:pPr>
-      <w:r>
-        <w:pict>
-          <v:shape id="_x0000_i1026" type="#_x0000_t75" style="width:400.8pt;height:332.4pt">
-            <v:imagedata r:id="rId10" o:title="palindromo"/>
-          </v:shape>
-        </w:pict>
-      </w:r>
-    </w:p>
-    <w:p>
-      <w:pPr>
-        <w:pStyle w:val="Heading2"/>
-        <w:spacing w:line="360" w:lineRule="auto"/>
-        <w:jc w:val="both"/>
-      </w:pPr>
-      <w:bookmarkStart w:id="21" w:name="_Toc482107964"/>
-      <w:r>
-        <w:t>Estratégias</w:t>
-      </w:r>
-      <w:bookmarkEnd w:id="21"/>
-    </w:p>
-    <w:p>
-      <w:pPr>
-        <w:pStyle w:val="Heading3"/>
-        <w:spacing w:line="360" w:lineRule="auto"/>
-        <w:jc w:val="both"/>
-      </w:pPr>
-      <w:bookmarkStart w:id="22" w:name="_Toc482107965"/>
-      <w:r>
-        <w:t>Estratégia de Nós:</w:t>
-      </w:r>
-      <w:r>
-        <w:t xml:space="preserve"> (14)</w:t>
-      </w:r>
-      <w:bookmarkEnd w:id="22"/>
-    </w:p>
-    <w:p>
-      <w:pPr>
-        <w:spacing w:line="360" w:lineRule="auto"/>
-        <w:ind w:firstLine="720"/>
-        <w:jc w:val="both"/>
-      </w:pPr>
-      <w:r>
-        <w:t>TR = { 1, 2, 3, 4, 5, 6, 7, 8, 9, 10, 11, 12, 13, 14 }</w:t>
-      </w:r>
-    </w:p>
-    <w:p>
-      <w:pPr>
-        <w:pStyle w:val="Heading3"/>
-        <w:spacing w:line="360" w:lineRule="auto"/>
-        <w:jc w:val="both"/>
-      </w:pPr>
-      <w:bookmarkStart w:id="23" w:name="_Toc482107966"/>
-      <w:r>
-        <w:t>Estratégia de Arcos:</w:t>
-      </w:r>
-      <w:r>
-        <w:t xml:space="preserve"> (18)</w:t>
-      </w:r>
-      <w:bookmarkEnd w:id="23"/>
-    </w:p>
-    <w:p>
-      <w:pPr>
-        <w:spacing w:line="360" w:lineRule="auto"/>
-        <w:ind w:firstLine="720"/>
-        <w:jc w:val="both"/>
-      </w:pPr>
-      <w:r>
-        <w:t>TR = { (1, 2), (2, 3), (2, 6), (3, 4), (3, 5), (4, 5), (5, 2), (6, 7), (7, 8), (7, 11), (8, 9), (8, 10), (9, 10), (10, 7), (11, 12), (11, 13), (12, 14), (13, 14) }</w:t>
-      </w:r>
-    </w:p>
-    <w:p>
-      <w:pPr>
-        <w:pStyle w:val="Heading3"/>
-        <w:spacing w:line="360" w:lineRule="auto"/>
-        <w:jc w:val="both"/>
-      </w:pPr>
-      <w:bookmarkStart w:id="24" w:name="_Toc482107967"/>
-      <w:r>
-        <w:t>Estratégia de Pares de Arcos:</w:t>
-      </w:r>
-      <w:r>
-        <w:t xml:space="preserve"> (23)</w:t>
-      </w:r>
-      <w:bookmarkEnd w:id="24"/>
-    </w:p>
-    <w:p>
-      <w:pPr>
-        <w:spacing w:line="360" w:lineRule="auto"/>
-        <w:ind w:firstLine="720"/>
-        <w:jc w:val="both"/>
-      </w:pPr>
-      <w:r>
-        <w:t xml:space="preserve">TR = { (1, 2, 3), (1, 2, 6), (2, 3, 4), (2, 3, 5), (2, 6, 7), (3, 4, 5), (3, 5, 2), (4, 5, 2), (5, 2, 3), (5, 2, 6), (6, 7, 8), (6, 7, 11), (7, 8, 9), (7, 8, 10), (7, 11, 12), (7, 11, 13), (8, 9, 10), (8, 10, 7), (9, 10, 7), (10, 7, 8), (10, 7, 11), (11, 12, 14), </w:t>
-      </w:r>
-      <w:r>
-        <w:t>(11, 13, 14)</w:t>
-      </w:r>
-      <w:r>
-        <w:t xml:space="preserve"> }</w:t>
-      </w:r>
-    </w:p>
-    <w:p>
-      <w:pPr>
-        <w:pStyle w:val="Heading3"/>
-        <w:spacing w:line="360" w:lineRule="auto"/>
-        <w:jc w:val="both"/>
-      </w:pPr>
-      <w:bookmarkStart w:id="25" w:name="_Toc482107968"/>
-      <w:r>
-        <w:t>Estratégia de Caminhos Primos:</w:t>
-      </w:r>
-      <w:r>
-        <w:t xml:space="preserve"> (32)</w:t>
-      </w:r>
-      <w:bookmarkEnd w:id="25"/>
-    </w:p>
-    <w:p>
-      <w:pPr>
-        <w:spacing w:line="360" w:lineRule="auto"/>
-        <w:ind w:firstLine="720"/>
-        <w:jc w:val="both"/>
-      </w:pPr>
-      <w:r>
-        <w:t xml:space="preserve">TR = </w:t>
-      </w:r>
-      <w:r>
-        <w:t xml:space="preserve">{ (1, 2, 3, 5), (1, 2, 3, 4, 5), (1, 2, 6, 7, 8, 10),(1, 2, 6, 7, 8, 9, 10), (1, 2, 6, 7, 11, 13, 14),(1, 2, 6, 7, 11, 12, 14),(2, 3, 5, 2), (2, 3, 4, 5, 2), (3, 5, 2, 3), (3, 4, 5, 2, 3), (3, 4, 5, 2, 6, 7, 8, 9, 10), (3, 4, 5, </w:t>
-      </w:r>
-      <w:r>
-        <w:lastRenderedPageBreak/>
-        <w:t>2, 6, 7, 11, 12, 14), (3, 4, 5, 2, 6, 7, 11, 13, 14), (3, 5, 2, 6, 7, 8, 9, 10), (3, 4, 5, 2, 6, 7, 8, 10), (3, 5, 2, 6, 7, 11, 12, 14), (3, 5, 2, 6, 7, 11, 13, 14), (3, 5, 2, 6, 7, 8, 10), (4, 5, 2, 3, 4), (5, 2, 3, 4, 5), (5, 2, 3, 5), (7, 8, 10, 7),(7, 8, 9, 10, 7), (8, 10, 7, 8),(8, 9, 10, 7, 8), (8, 9, 10, 7, 11, 12, 14), (8, 9, 10, 7, 11, 13, 14), (8, 10, 7, 11, 12, 14), (8, 10, 7, 11, 13, 14), (9, 10, 7, 8, 9), (10, 7, 8, 9, 10), (10, 7, 8, 10) }</w:t>
-      </w:r>
-    </w:p>
-    <w:p>
-      <w:pPr>
-        <w:pStyle w:val="Heading2"/>
-        <w:spacing w:line="360" w:lineRule="auto"/>
-        <w:jc w:val="both"/>
-      </w:pPr>
-      <w:bookmarkStart w:id="26" w:name="_Toc482107969"/>
-      <w:r>
-        <w:t>Casos de teste</w:t>
-      </w:r>
-      <w:bookmarkEnd w:id="26"/>
-    </w:p>
-    <w:p>
-      <w:pPr>
-        <w:spacing w:after="0" w:line="360" w:lineRule="auto"/>
-        <w:contextualSpacing/>
-        <w:jc w:val="both"/>
-      </w:pPr>
-    </w:p>
-    <w:p>
-      <w:pPr>
-        <w:pStyle w:val="ListParagraph"/>
-        <w:numPr>
-          <w:ilvl w:val="0"/>
-          <w:numId w:val="34"/>
-        </w:numPr>
-        <w:spacing w:after="0" w:line="360" w:lineRule="auto"/>
-        <w:jc w:val="both"/>
-      </w:pPr>
-      <w:r>
-        <w:t>CT1: “arara”</w:t>
-      </w:r>
-    </w:p>
-    <w:p>
-      <w:pPr>
-        <w:pStyle w:val="ListParagraph"/>
-        <w:numPr>
-          <w:ilvl w:val="1"/>
-          <w:numId w:val="34"/>
-        </w:numPr>
-        <w:spacing w:after="0" w:line="360" w:lineRule="auto"/>
-        <w:jc w:val="both"/>
-      </w:pPr>
-      <w:r>
-        <w:t>Resultado esperado: “SIM”</w:t>
-      </w:r>
-    </w:p>
-    <w:p>
-      <w:pPr>
-        <w:pStyle w:val="ListParagraph"/>
-        <w:numPr>
-          <w:ilvl w:val="1"/>
-          <w:numId w:val="34"/>
-        </w:numPr>
-        <w:spacing w:after="0" w:line="360" w:lineRule="auto"/>
-        <w:jc w:val="both"/>
-      </w:pPr>
-      <w:r>
-        <w:t>Resultado obtido:  “SIM”</w:t>
-      </w:r>
-    </w:p>
-    <w:p>
-      <w:pPr>
-        <w:pStyle w:val="ListParagraph"/>
-        <w:numPr>
-          <w:ilvl w:val="0"/>
-          <w:numId w:val="34"/>
-        </w:numPr>
-        <w:spacing w:after="0" w:line="360" w:lineRule="auto"/>
-        <w:jc w:val="both"/>
-      </w:pPr>
-      <w:r>
-        <w:t>CT2: “teste”</w:t>
-      </w:r>
-    </w:p>
-    <w:p>
-      <w:pPr>
-        <w:pStyle w:val="ListParagraph"/>
-        <w:numPr>
-          <w:ilvl w:val="1"/>
-          <w:numId w:val="34"/>
-        </w:numPr>
-        <w:spacing w:after="0" w:line="360" w:lineRule="auto"/>
-        <w:jc w:val="both"/>
-      </w:pPr>
-      <w:r>
-        <w:t>Resultado esperado: “NAO”</w:t>
-      </w:r>
-    </w:p>
-    <w:p>
-      <w:pPr>
-        <w:pStyle w:val="ListParagraph"/>
-        <w:numPr>
-          <w:ilvl w:val="1"/>
-          <w:numId w:val="34"/>
-        </w:numPr>
-        <w:spacing w:after="0" w:line="360" w:lineRule="auto"/>
-        <w:jc w:val="both"/>
-      </w:pPr>
-      <w:r>
-        <w:t>Resultado obtido: “NAO”</w:t>
-      </w:r>
-    </w:p>
-    <w:p>
-      <w:pPr>
-        <w:pStyle w:val="ListParagraph"/>
-        <w:numPr>
-          <w:ilvl w:val="0"/>
-          <w:numId w:val="34"/>
-        </w:numPr>
-        <w:spacing w:after="0" w:line="360" w:lineRule="auto"/>
-        <w:jc w:val="both"/>
-      </w:pPr>
-      <w:r>
-        <w:t>CT3: “</w:t>
-      </w:r>
-      <w:r>
-        <w:t xml:space="preserve"> </w:t>
-      </w:r>
-      <w:r>
-        <w:t>”</w:t>
-      </w:r>
-    </w:p>
-    <w:p>
-      <w:pPr>
-        <w:pStyle w:val="ListParagraph"/>
-        <w:numPr>
-          <w:ilvl w:val="1"/>
-          <w:numId w:val="34"/>
-        </w:numPr>
-        <w:spacing w:after="0" w:line="360" w:lineRule="auto"/>
-        <w:jc w:val="both"/>
-      </w:pPr>
-      <w:r>
-        <w:t>Resultado esperado: “</w:t>
-      </w:r>
-      <w:r>
-        <w:t>SIM</w:t>
-      </w:r>
-      <w:r>
-        <w:t>”</w:t>
-      </w:r>
-    </w:p>
-    <w:p>
-      <w:pPr>
-        <w:pStyle w:val="ListParagraph"/>
-        <w:numPr>
-          <w:ilvl w:val="1"/>
-          <w:numId w:val="34"/>
-        </w:numPr>
-        <w:spacing w:after="0" w:line="360" w:lineRule="auto"/>
-        <w:jc w:val="both"/>
-      </w:pPr>
-      <w:r>
-        <w:t>Resultado obtido: “</w:t>
-      </w:r>
-      <w:r>
-        <w:t>SIM</w:t>
-      </w:r>
-      <w:r>
-        <w:t>”</w:t>
-      </w:r>
-    </w:p>
-    <w:p>
-      <w:pPr>
-        <w:pStyle w:val="ListParagraph"/>
-        <w:numPr>
-          <w:ilvl w:val="0"/>
-          <w:numId w:val="34"/>
-        </w:numPr>
-        <w:spacing w:after="0" w:line="360" w:lineRule="auto"/>
-        <w:jc w:val="both"/>
-      </w:pPr>
-      <w:r>
-        <w:t>CT4: “”</w:t>
-      </w:r>
-    </w:p>
-    <w:p>
-      <w:pPr>
-        <w:pStyle w:val="ListParagraph"/>
-        <w:numPr>
-          <w:ilvl w:val="1"/>
-          <w:numId w:val="34"/>
-        </w:numPr>
-        <w:spacing w:after="0" w:line="360" w:lineRule="auto"/>
-        <w:jc w:val="both"/>
-      </w:pPr>
-      <w:r>
-        <w:t>Resultado esperado: “SIM”</w:t>
-      </w:r>
-    </w:p>
-    <w:p>
-      <w:pPr>
-        <w:pStyle w:val="ListParagraph"/>
-        <w:numPr>
-          <w:ilvl w:val="1"/>
-          <w:numId w:val="34"/>
-        </w:numPr>
-        <w:spacing w:after="0" w:line="360" w:lineRule="auto"/>
-        <w:jc w:val="both"/>
-      </w:pPr>
-      <w:r>
-        <w:t>Resultado obtido: “SIM”</w:t>
-      </w:r>
-    </w:p>
-    <w:p>
-      <w:pPr>
-        <w:pStyle w:val="ListParagraph"/>
-        <w:numPr>
-          <w:ilvl w:val="0"/>
-          <w:numId w:val="34"/>
-        </w:numPr>
-        <w:spacing w:after="0" w:line="360" w:lineRule="auto"/>
-        <w:jc w:val="both"/>
-      </w:pPr>
-      <w:r>
-        <w:t>CT5: “a b”</w:t>
-      </w:r>
-    </w:p>
-    <w:p>
-      <w:pPr>
-        <w:pStyle w:val="ListParagraph"/>
-        <w:numPr>
-          <w:ilvl w:val="1"/>
-          <w:numId w:val="34"/>
-        </w:numPr>
-        <w:spacing w:after="0" w:line="360" w:lineRule="auto"/>
-        <w:jc w:val="both"/>
-      </w:pPr>
-      <w:r>
-        <w:t>Resultado esperado: “NAO”</w:t>
-      </w:r>
-    </w:p>
-    <w:p>
-      <w:pPr>
-        <w:pStyle w:val="ListParagraph"/>
-        <w:numPr>
-          <w:ilvl w:val="1"/>
-          <w:numId w:val="34"/>
-        </w:numPr>
-        <w:spacing w:after="0" w:line="360" w:lineRule="auto"/>
-        <w:jc w:val="both"/>
-      </w:pPr>
-      <w:r>
-        <w:t>Resultado obtido: “NAO”</w:t>
-      </w:r>
-    </w:p>
-    <w:p>
-      <w:pPr>
-        <w:pStyle w:val="ListParagraph"/>
-        <w:numPr>
-          <w:ilvl w:val="0"/>
-          <w:numId w:val="34"/>
-        </w:numPr>
-        <w:spacing w:after="0" w:line="360" w:lineRule="auto"/>
-        <w:jc w:val="both"/>
-      </w:pPr>
-      <w:r>
-        <w:t>CT6: “a”</w:t>
-      </w:r>
-    </w:p>
-    <w:p>
-      <w:pPr>
-        <w:pStyle w:val="ListParagraph"/>
-        <w:numPr>
-          <w:ilvl w:val="1"/>
-          <w:numId w:val="34"/>
-        </w:numPr>
-        <w:spacing w:after="0" w:line="360" w:lineRule="auto"/>
-        <w:jc w:val="both"/>
-      </w:pPr>
-      <w:r>
-        <w:t>Resultado esperado: “SIM”</w:t>
-      </w:r>
-    </w:p>
-    <w:p>
-      <w:pPr>
-        <w:pStyle w:val="ListParagraph"/>
-        <w:numPr>
-          <w:ilvl w:val="1"/>
-          <w:numId w:val="34"/>
-        </w:numPr>
-        <w:spacing w:after="0" w:line="360" w:lineRule="auto"/>
-        <w:jc w:val="both"/>
-      </w:pPr>
-      <w:r>
-        <w:t>Resultado obtido: “SIM”</w:t>
-      </w:r>
-    </w:p>
-    <w:p>
-      <w:pPr>
-        <w:pStyle w:val="ListParagraph"/>
-        <w:numPr>
-          <w:ilvl w:val="0"/>
-          <w:numId w:val="34"/>
-        </w:numPr>
-        <w:spacing w:after="0" w:line="360" w:lineRule="auto"/>
-        <w:jc w:val="both"/>
-      </w:pPr>
-      <w:r>
-        <w:t>CT7: “</w:t>
-      </w:r>
-      <w:r>
-        <w:t xml:space="preserve">bcca </w:t>
-      </w:r>
-      <w:r>
-        <w:t>”</w:t>
-      </w:r>
-    </w:p>
-    <w:p>
-      <w:pPr>
-        <w:pStyle w:val="ListParagraph"/>
-        <w:numPr>
-          <w:ilvl w:val="1"/>
-          <w:numId w:val="34"/>
-        </w:numPr>
-        <w:spacing w:after="0" w:line="360" w:lineRule="auto"/>
-        <w:jc w:val="both"/>
-      </w:pPr>
-      <w:r>
-        <w:t>Resultado esperado: “NAO”</w:t>
-      </w:r>
-    </w:p>
-    <w:p>
-      <w:pPr>
-        <w:pStyle w:val="ListParagraph"/>
-        <w:numPr>
-          <w:ilvl w:val="1"/>
-          <w:numId w:val="34"/>
-        </w:numPr>
-        <w:spacing w:after="0" w:line="360" w:lineRule="auto"/>
-        <w:jc w:val="both"/>
-      </w:pPr>
-      <w:r>
-        <w:t>Resultado obtido: “NAO”</w:t>
-      </w:r>
-    </w:p>
-    <w:p>
-      <w:pPr>
-        <w:pStyle w:val="ListParagraph"/>
-        <w:numPr>
-          <w:ilvl w:val="0"/>
-          <w:numId w:val="34"/>
-        </w:numPr>
-        <w:spacing w:after="0" w:line="360" w:lineRule="auto"/>
-        <w:jc w:val="both"/>
-      </w:pPr>
-      <w:r>
-        <w:t>CT8: “</w:t>
-      </w:r>
-      <w:r>
-        <w:t xml:space="preserve">aa </w:t>
-      </w:r>
-      <w:r>
-        <w:t>”</w:t>
-      </w:r>
-    </w:p>
-    <w:p>
-      <w:pPr>
-        <w:pStyle w:val="ListParagraph"/>
-        <w:numPr>
-          <w:ilvl w:val="1"/>
-          <w:numId w:val="34"/>
-        </w:numPr>
-        <w:spacing w:after="0" w:line="360" w:lineRule="auto"/>
-        <w:jc w:val="both"/>
-      </w:pPr>
-      <w:r>
-        <w:t>Resultado esperado: “SIM”</w:t>
-      </w:r>
-    </w:p>
-    <w:p>
-      <w:pPr>
-        <w:pStyle w:val="ListParagraph"/>
-        <w:numPr>
-          <w:ilvl w:val="1"/>
-          <w:numId w:val="34"/>
-        </w:numPr>
-        <w:spacing w:after="0" w:line="360" w:lineRule="auto"/>
-        <w:jc w:val="both"/>
-      </w:pPr>
-      <w:r>
-        <w:t>Resultado obtido: “SIM”</w:t>
-      </w:r>
-      <w:r>
-        <w:t xml:space="preserve"> </w:t>
-      </w:r>
-    </w:p>
-    <w:p>
-      <w:pPr>
-        <w:spacing w:line="360" w:lineRule="auto"/>
-        <w:jc w:val="both"/>
-      </w:pPr>
-    </w:p>
-    <w:p>
-      <w:pPr>
-        <w:pStyle w:val="Heading2"/>
+    </w:p>
+    <w:p>
+      <w:pPr>
+        <w:pStyle w:val="Ttulo2"/>
         <w:numPr>
           <w:ilvl w:val="0"/>
           <w:numId w:val="0"/>
@@ -4292,8 +3654,8 @@
 </file>
 
 <file path=word/numbering.xml><?xml version="1.0" encoding="utf-8"?>
-<w:numbering xmlns:wpc="http://schemas.microsoft.com/office/word/2010/wordprocessingCanvas" xmlns:mc="http://schemas.openxmlformats.org/markup-compatibility/2006" xmlns:o="urn:schemas-microsoft-com:office:office" xmlns:r="http://schemas.openxmlformats.org/officeDocument/2006/relationships" xmlns:m="http://schemas.openxmlformats.org/officeDocument/2006/math" xmlns:v="urn:schemas-microsoft-com:vml" xmlns:wp14="http://schemas.microsoft.com/office/word/2010/wordprocessingDrawing" xmlns:wp="http://schemas.openxmlformats.org/drawingml/2006/wordprocessingDrawing" xmlns:w10="urn:schemas-microsoft-com:office:word" xmlns:w="http://schemas.openxmlformats.org/wordprocessingml/2006/main" xmlns:w14="http://schemas.microsoft.com/office/word/2010/wordml" xmlns:w15="http://schemas.microsoft.com/office/word/2012/wordml" xmlns:wpg="http://schemas.microsoft.com/office/word/2010/wordprocessingGroup" xmlns:wpi="http://schemas.microsoft.com/office/word/2010/wordprocessingInk" xmlns:wne="http://schemas.microsoft.com/office/word/2006/wordml" xmlns:wps="http://schemas.microsoft.com/office/word/2010/wordprocessingShape" mc:Ignorable="w14 w15 wp14">
-  <w:abstractNum w:abstractNumId="0">
+<w:numbering xmlns:wpc="http://schemas.microsoft.com/office/word/2010/wordprocessingCanvas" xmlns:cx="http://schemas.microsoft.com/office/drawing/2014/chartex" xmlns:cx1="http://schemas.microsoft.com/office/drawing/2015/9/8/chartex" xmlns:cx2="http://schemas.microsoft.com/office/drawing/2015/10/21/chartex" xmlns:cx3="http://schemas.microsoft.com/office/drawing/2016/5/9/chartex" xmlns:cx4="http://schemas.microsoft.com/office/drawing/2016/5/10/chartex" xmlns:cx5="http://schemas.microsoft.com/office/drawing/2016/5/11/chartex" xmlns:mc="http://schemas.openxmlformats.org/markup-compatibility/2006" xmlns:o="urn:schemas-microsoft-com:office:office" xmlns:r="http://schemas.openxmlformats.org/officeDocument/2006/relationships" xmlns:m="http://schemas.openxmlformats.org/officeDocument/2006/math" xmlns:v="urn:schemas-microsoft-com:vml" xmlns:wp14="http://schemas.microsoft.com/office/word/2010/wordprocessingDrawing" xmlns:wp="http://schemas.openxmlformats.org/drawingml/2006/wordprocessingDrawing" xmlns:w10="urn:schemas-microsoft-com:office:word" xmlns:w="http://schemas.openxmlformats.org/wordprocessingml/2006/main" xmlns:w14="http://schemas.microsoft.com/office/word/2010/wordml" xmlns:w15="http://schemas.microsoft.com/office/word/2012/wordml" xmlns:w16se="http://schemas.microsoft.com/office/word/2015/wordml/symex" xmlns:wpg="http://schemas.microsoft.com/office/word/2010/wordprocessingGroup" xmlns:wpi="http://schemas.microsoft.com/office/word/2010/wordprocessingInk" xmlns:wne="http://schemas.microsoft.com/office/word/2006/wordml" xmlns:wps="http://schemas.microsoft.com/office/word/2010/wordprocessingShape" mc:Ignorable="w14 w15 w16se wp14">
+  <w:abstractNum w:abstractNumId="0" w15:restartNumberingAfterBreak="0">
     <w:nsid w:val="08AC5DBE"/>
     <w:multiLevelType w:val="hybridMultilevel"/>
     <w:tmpl w:val="7E46BF0C"/>
@@ -4406,7 +3768,7 @@
       </w:rPr>
     </w:lvl>
   </w:abstractNum>
-  <w:abstractNum w:abstractNumId="1">
+  <w:abstractNum w:abstractNumId="1" w15:restartNumberingAfterBreak="0">
     <w:nsid w:val="0ADC4AD1"/>
     <w:multiLevelType w:val="hybridMultilevel"/>
     <w:tmpl w:val="02D4C362"/>
@@ -4519,7 +3881,7 @@
       </w:rPr>
     </w:lvl>
   </w:abstractNum>
-  <w:abstractNum w:abstractNumId="2">
+  <w:abstractNum w:abstractNumId="2" w15:restartNumberingAfterBreak="0">
     <w:nsid w:val="0F4042DB"/>
     <w:multiLevelType w:val="hybridMultilevel"/>
     <w:tmpl w:val="329E39B4"/>
@@ -4632,7 +3994,7 @@
       </w:rPr>
     </w:lvl>
   </w:abstractNum>
-  <w:abstractNum w:abstractNumId="3">
+  <w:abstractNum w:abstractNumId="3" w15:restartNumberingAfterBreak="0">
     <w:nsid w:val="0F795149"/>
     <w:multiLevelType w:val="hybridMultilevel"/>
     <w:tmpl w:val="62863F8A"/>
@@ -4745,7 +4107,7 @@
       </w:rPr>
     </w:lvl>
   </w:abstractNum>
-  <w:abstractNum w:abstractNumId="4">
+  <w:abstractNum w:abstractNumId="4" w15:restartNumberingAfterBreak="0">
     <w:nsid w:val="13B40ACF"/>
     <w:multiLevelType w:val="hybridMultilevel"/>
     <w:tmpl w:val="343075F8"/>
@@ -4858,14 +4220,14 @@
       </w:rPr>
     </w:lvl>
   </w:abstractNum>
-  <w:abstractNum w:abstractNumId="5">
+  <w:abstractNum w:abstractNumId="5" w15:restartNumberingAfterBreak="0">
     <w:nsid w:val="1482775B"/>
     <w:multiLevelType w:val="multilevel"/>
     <w:tmpl w:val="12325146"/>
     <w:lvl w:ilvl="0">
       <w:start w:val="1"/>
       <w:numFmt w:val="decimal"/>
-      <w:pStyle w:val="Heading1"/>
+      <w:pStyle w:val="Ttulo1"/>
       <w:lvlText w:val="%1"/>
       <w:lvlJc w:val="left"/>
       <w:pPr>
@@ -4875,7 +4237,7 @@
     <w:lvl w:ilvl="1">
       <w:start w:val="1"/>
       <w:numFmt w:val="decimal"/>
-      <w:pStyle w:val="Heading2"/>
+      <w:pStyle w:val="Ttulo2"/>
       <w:lvlText w:val="%1.%2"/>
       <w:lvlJc w:val="left"/>
       <w:pPr>
@@ -4885,7 +4247,7 @@
     <w:lvl w:ilvl="2">
       <w:start w:val="1"/>
       <w:numFmt w:val="decimal"/>
-      <w:pStyle w:val="Heading3"/>
+      <w:pStyle w:val="Ttulo3"/>
       <w:lvlText w:val="%1.%2.%3"/>
       <w:lvlJc w:val="left"/>
       <w:pPr>
@@ -4895,7 +4257,7 @@
     <w:lvl w:ilvl="3">
       <w:start w:val="1"/>
       <w:numFmt w:val="decimal"/>
-      <w:pStyle w:val="Heading4"/>
+      <w:pStyle w:val="Ttulo4"/>
       <w:lvlText w:val="%1.%2.%3.%4"/>
       <w:lvlJc w:val="left"/>
       <w:pPr>
@@ -4905,7 +4267,7 @@
     <w:lvl w:ilvl="4">
       <w:start w:val="1"/>
       <w:numFmt w:val="decimal"/>
-      <w:pStyle w:val="Heading5"/>
+      <w:pStyle w:val="Ttulo5"/>
       <w:lvlText w:val="%1.%2.%3.%4.%5"/>
       <w:lvlJc w:val="left"/>
       <w:pPr>
@@ -4915,7 +4277,7 @@
     <w:lvl w:ilvl="5">
       <w:start w:val="1"/>
       <w:numFmt w:val="decimal"/>
-      <w:pStyle w:val="Heading6"/>
+      <w:pStyle w:val="Ttulo6"/>
       <w:lvlText w:val="%1.%2.%3.%4.%5.%6"/>
       <w:lvlJc w:val="left"/>
       <w:pPr>
@@ -4925,7 +4287,7 @@
     <w:lvl w:ilvl="6">
       <w:start w:val="1"/>
       <w:numFmt w:val="decimal"/>
-      <w:pStyle w:val="Heading7"/>
+      <w:pStyle w:val="Ttulo7"/>
       <w:lvlText w:val="%1.%2.%3.%4.%5.%6.%7"/>
       <w:lvlJc w:val="left"/>
       <w:pPr>
@@ -4935,7 +4297,7 @@
     <w:lvl w:ilvl="7">
       <w:start w:val="1"/>
       <w:numFmt w:val="decimal"/>
-      <w:pStyle w:val="Heading8"/>
+      <w:pStyle w:val="Ttulo8"/>
       <w:lvlText w:val="%1.%2.%3.%4.%5.%6.%7.%8"/>
       <w:lvlJc w:val="left"/>
       <w:pPr>
@@ -4945,7 +4307,7 @@
     <w:lvl w:ilvl="8">
       <w:start w:val="1"/>
       <w:numFmt w:val="decimal"/>
-      <w:pStyle w:val="Heading9"/>
+      <w:pStyle w:val="Ttulo9"/>
       <w:lvlText w:val="%1.%2.%3.%4.%5.%6.%7.%8.%9"/>
       <w:lvlJc w:val="left"/>
       <w:pPr>
@@ -4953,7 +4315,7 @@
       </w:pPr>
     </w:lvl>
   </w:abstractNum>
-  <w:abstractNum w:abstractNumId="6">
+  <w:abstractNum w:abstractNumId="6" w15:restartNumberingAfterBreak="0">
     <w:nsid w:val="188E2FD7"/>
     <w:multiLevelType w:val="hybridMultilevel"/>
     <w:tmpl w:val="C55631B2"/>
@@ -5066,7 +4428,7 @@
       </w:rPr>
     </w:lvl>
   </w:abstractNum>
-  <w:abstractNum w:abstractNumId="7">
+  <w:abstractNum w:abstractNumId="7" w15:restartNumberingAfterBreak="0">
     <w:nsid w:val="1CFB7736"/>
     <w:multiLevelType w:val="hybridMultilevel"/>
     <w:tmpl w:val="31364496"/>
@@ -5179,7 +4541,7 @@
       </w:rPr>
     </w:lvl>
   </w:abstractNum>
-  <w:abstractNum w:abstractNumId="8">
+  <w:abstractNum w:abstractNumId="8" w15:restartNumberingAfterBreak="0">
     <w:nsid w:val="1CFB7E8B"/>
     <w:multiLevelType w:val="hybridMultilevel"/>
     <w:tmpl w:val="F1B2ECEA"/>
@@ -5292,7 +4654,7 @@
       </w:rPr>
     </w:lvl>
   </w:abstractNum>
-  <w:abstractNum w:abstractNumId="9">
+  <w:abstractNum w:abstractNumId="9" w15:restartNumberingAfterBreak="0">
     <w:nsid w:val="2087048C"/>
     <w:multiLevelType w:val="hybridMultilevel"/>
     <w:tmpl w:val="19648EC2"/>
@@ -5405,7 +4767,7 @@
       </w:rPr>
     </w:lvl>
   </w:abstractNum>
-  <w:abstractNum w:abstractNumId="10">
+  <w:abstractNum w:abstractNumId="10" w15:restartNumberingAfterBreak="0">
     <w:nsid w:val="2C4C1C9C"/>
     <w:multiLevelType w:val="hybridMultilevel"/>
     <w:tmpl w:val="76449A48"/>
@@ -5518,7 +4880,7 @@
       </w:rPr>
     </w:lvl>
   </w:abstractNum>
-  <w:abstractNum w:abstractNumId="11">
+  <w:abstractNum w:abstractNumId="11" w15:restartNumberingAfterBreak="0">
     <w:nsid w:val="2CBD00FC"/>
     <w:multiLevelType w:val="multilevel"/>
     <w:tmpl w:val="061A8C1C"/>
@@ -5631,7 +4993,7 @@
       </w:rPr>
     </w:lvl>
   </w:abstractNum>
-  <w:abstractNum w:abstractNumId="12">
+  <w:abstractNum w:abstractNumId="12" w15:restartNumberingAfterBreak="0">
     <w:nsid w:val="3352180B"/>
     <w:multiLevelType w:val="hybridMultilevel"/>
     <w:tmpl w:val="4054240E"/>
@@ -5744,7 +5106,7 @@
       </w:rPr>
     </w:lvl>
   </w:abstractNum>
-  <w:abstractNum w:abstractNumId="13">
+  <w:abstractNum w:abstractNumId="13" w15:restartNumberingAfterBreak="0">
     <w:nsid w:val="36CB3FF1"/>
     <w:multiLevelType w:val="hybridMultilevel"/>
     <w:tmpl w:val="9D9E423A"/>
@@ -5857,7 +5219,7 @@
       </w:rPr>
     </w:lvl>
   </w:abstractNum>
-  <w:abstractNum w:abstractNumId="14">
+  <w:abstractNum w:abstractNumId="14" w15:restartNumberingAfterBreak="0">
     <w:nsid w:val="3DA8190E"/>
     <w:multiLevelType w:val="multilevel"/>
     <w:tmpl w:val="BDD07F86"/>
@@ -6006,7 +5368,7 @@
       </w:rPr>
     </w:lvl>
   </w:abstractNum>
-  <w:abstractNum w:abstractNumId="15">
+  <w:abstractNum w:abstractNumId="15" w15:restartNumberingAfterBreak="0">
     <w:nsid w:val="3FF13C21"/>
     <w:multiLevelType w:val="hybridMultilevel"/>
     <w:tmpl w:val="89C24E08"/>
@@ -6119,7 +5481,7 @@
       </w:rPr>
     </w:lvl>
   </w:abstractNum>
-  <w:abstractNum w:abstractNumId="16">
+  <w:abstractNum w:abstractNumId="16" w15:restartNumberingAfterBreak="0">
     <w:nsid w:val="42FB4BE2"/>
     <w:multiLevelType w:val="multilevel"/>
     <w:tmpl w:val="B5E2418E"/>
@@ -6232,7 +5594,7 @@
       </w:rPr>
     </w:lvl>
   </w:abstractNum>
-  <w:abstractNum w:abstractNumId="17">
+  <w:abstractNum w:abstractNumId="17" w15:restartNumberingAfterBreak="0">
     <w:nsid w:val="515902E9"/>
     <w:multiLevelType w:val="hybridMultilevel"/>
     <w:tmpl w:val="A7107BB4"/>
@@ -6345,7 +5707,7 @@
       </w:rPr>
     </w:lvl>
   </w:abstractNum>
-  <w:abstractNum w:abstractNumId="18">
+  <w:abstractNum w:abstractNumId="18" w15:restartNumberingAfterBreak="0">
     <w:nsid w:val="52610A58"/>
     <w:multiLevelType w:val="multilevel"/>
     <w:tmpl w:val="20E8D762"/>
@@ -6458,7 +5820,7 @@
       </w:rPr>
     </w:lvl>
   </w:abstractNum>
-  <w:abstractNum w:abstractNumId="19">
+  <w:abstractNum w:abstractNumId="19" w15:restartNumberingAfterBreak="0">
     <w:nsid w:val="53A101A0"/>
     <w:multiLevelType w:val="multilevel"/>
     <w:tmpl w:val="F078D456"/>
@@ -6571,7 +5933,7 @@
       </w:rPr>
     </w:lvl>
   </w:abstractNum>
-  <w:abstractNum w:abstractNumId="20">
+  <w:abstractNum w:abstractNumId="20" w15:restartNumberingAfterBreak="0">
     <w:nsid w:val="589C152F"/>
     <w:multiLevelType w:val="hybridMultilevel"/>
     <w:tmpl w:val="DAA45CFE"/>
@@ -6657,7 +6019,7 @@
       </w:pPr>
     </w:lvl>
   </w:abstractNum>
-  <w:abstractNum w:abstractNumId="21">
+  <w:abstractNum w:abstractNumId="21" w15:restartNumberingAfterBreak="0">
     <w:nsid w:val="5FAF107E"/>
     <w:multiLevelType w:val="hybridMultilevel"/>
     <w:tmpl w:val="D708E90C"/>
@@ -6770,7 +6132,7 @@
       </w:rPr>
     </w:lvl>
   </w:abstractNum>
-  <w:abstractNum w:abstractNumId="22">
+  <w:abstractNum w:abstractNumId="22" w15:restartNumberingAfterBreak="0">
     <w:nsid w:val="6AA8772F"/>
     <w:multiLevelType w:val="hybridMultilevel"/>
     <w:tmpl w:val="1EE21BBC"/>
@@ -6883,7 +6245,7 @@
       </w:rPr>
     </w:lvl>
   </w:abstractNum>
-  <w:abstractNum w:abstractNumId="23">
+  <w:abstractNum w:abstractNumId="23" w15:restartNumberingAfterBreak="0">
     <w:nsid w:val="6FE45E65"/>
     <w:multiLevelType w:val="hybridMultilevel"/>
     <w:tmpl w:val="46C8F7CC"/>
@@ -6996,7 +6358,7 @@
       </w:rPr>
     </w:lvl>
   </w:abstractNum>
-  <w:abstractNum w:abstractNumId="24">
+  <w:abstractNum w:abstractNumId="24" w15:restartNumberingAfterBreak="0">
     <w:nsid w:val="75DA74EA"/>
     <w:multiLevelType w:val="multilevel"/>
     <w:tmpl w:val="F332788A"/>
@@ -7215,7 +6577,7 @@
 </file>
 
 <file path=word/styles.xml><?xml version="1.0" encoding="utf-8"?>
-<w:styles xmlns:mc="http://schemas.openxmlformats.org/markup-compatibility/2006" xmlns:r="http://schemas.openxmlformats.org/officeDocument/2006/relationships" xmlns:w="http://schemas.openxmlformats.org/wordprocessingml/2006/main" xmlns:w14="http://schemas.microsoft.com/office/word/2010/wordml" xmlns:w15="http://schemas.microsoft.com/office/word/2012/wordml" mc:Ignorable="w14 w15">
+<w:styles xmlns:mc="http://schemas.openxmlformats.org/markup-compatibility/2006" xmlns:r="http://schemas.openxmlformats.org/officeDocument/2006/relationships" xmlns:w="http://schemas.openxmlformats.org/wordprocessingml/2006/main" xmlns:w14="http://schemas.microsoft.com/office/word/2010/wordml" xmlns:w15="http://schemas.microsoft.com/office/word/2012/wordml" xmlns:w16se="http://schemas.microsoft.com/office/word/2015/wordml/symex" mc:Ignorable="w14 w15 w16se">
   <w:docDefaults>
     <w:rPrDefault>
       <w:rPr>
@@ -7231,7 +6593,7 @@
       </w:pPr>
     </w:pPrDefault>
   </w:docDefaults>
-  <w:latentStyles w:defLockedState="0" w:defUIPriority="99" w:defSemiHidden="0" w:defUnhideWhenUsed="0" w:defQFormat="0" w:count="371">
+  <w:latentStyles w:defLockedState="0" w:defUIPriority="99" w:defSemiHidden="0" w:defUnhideWhenUsed="0" w:defQFormat="0" w:count="374">
     <w:lsdException w:name="Normal" w:uiPriority="0" w:qFormat="1"/>
     <w:lsdException w:name="heading 1" w:uiPriority="9" w:qFormat="1"/>
     <w:lsdException w:name="heading 2" w:semiHidden="1" w:uiPriority="9" w:unhideWhenUsed="1" w:qFormat="1"/>
@@ -7603,17 +6965,20 @@
     <w:lsdException w:name="List Table 5 Dark Accent 6" w:uiPriority="50"/>
     <w:lsdException w:name="List Table 6 Colorful Accent 6" w:uiPriority="51"/>
     <w:lsdException w:name="List Table 7 Colorful Accent 6" w:uiPriority="52"/>
+    <w:lsdException w:name="Mention" w:semiHidden="1" w:unhideWhenUsed="1"/>
+    <w:lsdException w:name="Smart Hyperlink" w:semiHidden="1" w:unhideWhenUsed="1"/>
+    <w:lsdException w:name="Hashtag" w:semiHidden="1" w:unhideWhenUsed="1"/>
   </w:latentStyles>
   <w:style w:type="paragraph" w:default="1" w:styleId="Normal">
     <w:name w:val="Normal"/>
     <w:qFormat/>
     <w:rsid w:val="00547062"/>
   </w:style>
-  <w:style w:type="paragraph" w:styleId="Heading1">
+  <w:style w:type="paragraph" w:styleId="Ttulo1">
     <w:name w:val="heading 1"/>
     <w:basedOn w:val="Normal"/>
     <w:next w:val="Normal"/>
-    <w:link w:val="Heading1Char"/>
+    <w:link w:val="Ttulo1Char"/>
     <w:uiPriority w:val="9"/>
     <w:qFormat/>
     <w:rsid w:val="00547062"/>
@@ -7639,11 +7004,11 @@
       <w:szCs w:val="36"/>
     </w:rPr>
   </w:style>
-  <w:style w:type="paragraph" w:styleId="Heading2">
+  <w:style w:type="paragraph" w:styleId="Ttulo2">
     <w:name w:val="heading 2"/>
     <w:basedOn w:val="Normal"/>
     <w:next w:val="Normal"/>
-    <w:link w:val="Heading2Char"/>
+    <w:link w:val="Ttulo2Char"/>
     <w:uiPriority w:val="9"/>
     <w:unhideWhenUsed/>
     <w:qFormat/>
@@ -7668,11 +7033,11 @@
       <w:szCs w:val="28"/>
     </w:rPr>
   </w:style>
-  <w:style w:type="paragraph" w:styleId="Heading3">
+  <w:style w:type="paragraph" w:styleId="Ttulo3">
     <w:name w:val="heading 3"/>
     <w:basedOn w:val="Normal"/>
     <w:next w:val="Normal"/>
-    <w:link w:val="Heading3Char"/>
+    <w:link w:val="Ttulo3Char"/>
     <w:uiPriority w:val="9"/>
     <w:unhideWhenUsed/>
     <w:qFormat/>
@@ -7694,11 +7059,11 @@
       <w:color w:val="000000" w:themeColor="text1"/>
     </w:rPr>
   </w:style>
-  <w:style w:type="paragraph" w:styleId="Heading4">
+  <w:style w:type="paragraph" w:styleId="Ttulo4">
     <w:name w:val="heading 4"/>
     <w:basedOn w:val="Normal"/>
     <w:next w:val="Normal"/>
-    <w:link w:val="Heading4Char"/>
+    <w:link w:val="Ttulo4Char"/>
     <w:uiPriority w:val="9"/>
     <w:unhideWhenUsed/>
     <w:qFormat/>
@@ -7722,11 +7087,11 @@
       <w:color w:val="000000" w:themeColor="text1"/>
     </w:rPr>
   </w:style>
-  <w:style w:type="paragraph" w:styleId="Heading5">
+  <w:style w:type="paragraph" w:styleId="Ttulo5">
     <w:name w:val="heading 5"/>
     <w:basedOn w:val="Normal"/>
     <w:next w:val="Normal"/>
-    <w:link w:val="Heading5Char"/>
+    <w:link w:val="Ttulo5Char"/>
     <w:uiPriority w:val="9"/>
     <w:unhideWhenUsed/>
     <w:qFormat/>
@@ -7746,11 +7111,11 @@
       <w:color w:val="323E4F" w:themeColor="text2" w:themeShade="BF"/>
     </w:rPr>
   </w:style>
-  <w:style w:type="paragraph" w:styleId="Heading6">
+  <w:style w:type="paragraph" w:styleId="Ttulo6">
     <w:name w:val="heading 6"/>
     <w:basedOn w:val="Normal"/>
     <w:next w:val="Normal"/>
-    <w:link w:val="Heading6Char"/>
+    <w:link w:val="Ttulo6Char"/>
     <w:uiPriority w:val="9"/>
     <w:unhideWhenUsed/>
     <w:qFormat/>
@@ -7772,11 +7137,11 @@
       <w:color w:val="323E4F" w:themeColor="text2" w:themeShade="BF"/>
     </w:rPr>
   </w:style>
-  <w:style w:type="paragraph" w:styleId="Heading7">
+  <w:style w:type="paragraph" w:styleId="Ttulo7">
     <w:name w:val="heading 7"/>
     <w:basedOn w:val="Normal"/>
     <w:next w:val="Normal"/>
-    <w:link w:val="Heading7Char"/>
+    <w:link w:val="Ttulo7Char"/>
     <w:uiPriority w:val="9"/>
     <w:unhideWhenUsed/>
     <w:qFormat/>
@@ -7798,11 +7163,11 @@
       <w:color w:val="404040" w:themeColor="text1" w:themeTint="BF"/>
     </w:rPr>
   </w:style>
-  <w:style w:type="paragraph" w:styleId="Heading8">
+  <w:style w:type="paragraph" w:styleId="Ttulo8">
     <w:name w:val="heading 8"/>
     <w:basedOn w:val="Normal"/>
     <w:next w:val="Normal"/>
-    <w:link w:val="Heading8Char"/>
+    <w:link w:val="Ttulo8Char"/>
     <w:uiPriority w:val="9"/>
     <w:unhideWhenUsed/>
     <w:qFormat/>
@@ -7824,11 +7189,11 @@
       <w:szCs w:val="20"/>
     </w:rPr>
   </w:style>
-  <w:style w:type="paragraph" w:styleId="Heading9">
+  <w:style w:type="paragraph" w:styleId="Ttulo9">
     <w:name w:val="heading 9"/>
     <w:basedOn w:val="Normal"/>
     <w:next w:val="Normal"/>
-    <w:link w:val="Heading9Char"/>
+    <w:link w:val="Ttulo9Char"/>
     <w:uiPriority w:val="9"/>
     <w:unhideWhenUsed/>
     <w:qFormat/>
@@ -7852,13 +7217,13 @@
       <w:szCs w:val="20"/>
     </w:rPr>
   </w:style>
-  <w:style w:type="character" w:default="1" w:styleId="DefaultParagraphFont">
+  <w:style w:type="character" w:default="1" w:styleId="Fontepargpadro">
     <w:name w:val="Default Paragraph Font"/>
     <w:uiPriority w:val="1"/>
     <w:semiHidden/>
     <w:unhideWhenUsed/>
   </w:style>
-  <w:style w:type="table" w:default="1" w:styleId="TableNormal">
+  <w:style w:type="table" w:default="1" w:styleId="Tabelanormal">
     <w:name w:val="Normal Table"/>
     <w:uiPriority w:val="99"/>
     <w:semiHidden/>
@@ -7873,17 +7238,17 @@
       </w:tblCellMar>
     </w:tblPr>
   </w:style>
-  <w:style w:type="numbering" w:default="1" w:styleId="NoList">
+  <w:style w:type="numbering" w:default="1" w:styleId="Semlista">
     <w:name w:val="No List"/>
     <w:uiPriority w:val="99"/>
     <w:semiHidden/>
     <w:unhideWhenUsed/>
   </w:style>
-  <w:style w:type="paragraph" w:styleId="Title">
+  <w:style w:type="paragraph" w:styleId="Ttulo">
     <w:name w:val="Title"/>
     <w:basedOn w:val="Normal"/>
     <w:next w:val="Normal"/>
-    <w:link w:val="TitleChar"/>
+    <w:link w:val="TtuloChar"/>
     <w:uiPriority w:val="10"/>
     <w:qFormat/>
     <w:rsid w:val="00547062"/>
@@ -7898,11 +7263,11 @@
       <w:szCs w:val="56"/>
     </w:rPr>
   </w:style>
-  <w:style w:type="paragraph" w:styleId="Subtitle">
+  <w:style w:type="paragraph" w:styleId="Subttulo">
     <w:name w:val="Subtitle"/>
     <w:basedOn w:val="Normal"/>
     <w:next w:val="Normal"/>
-    <w:link w:val="SubtitleChar"/>
+    <w:link w:val="SubttuloChar"/>
     <w:uiPriority w:val="11"/>
     <w:qFormat/>
     <w:rsid w:val="00547062"/>
@@ -7917,37 +7282,23 @@
     </w:rPr>
   </w:style>
   <w:style w:type="table" w:customStyle="1" w:styleId="a">
-    <w:basedOn w:val="TableNormal"/>
+    <w:basedOn w:val="Tabelanormal"/>
     <w:tblPr>
       <w:tblStyleRowBandSize w:val="1"/>
       <w:tblStyleColBandSize w:val="1"/>
-      <w:tblInd w:w="0" w:type="dxa"/>
-      <w:tblCellMar>
-        <w:top w:w="0" w:type="dxa"/>
-        <w:left w:w="108" w:type="dxa"/>
-        <w:bottom w:w="0" w:type="dxa"/>
-        <w:right w:w="108" w:type="dxa"/>
-      </w:tblCellMar>
     </w:tblPr>
   </w:style>
   <w:style w:type="table" w:customStyle="1" w:styleId="a0">
-    <w:basedOn w:val="TableNormal"/>
+    <w:basedOn w:val="Tabelanormal"/>
     <w:tblPr>
       <w:tblStyleRowBandSize w:val="1"/>
       <w:tblStyleColBandSize w:val="1"/>
-      <w:tblInd w:w="0" w:type="dxa"/>
-      <w:tblCellMar>
-        <w:top w:w="0" w:type="dxa"/>
-        <w:left w:w="108" w:type="dxa"/>
-        <w:bottom w:w="0" w:type="dxa"/>
-        <w:right w:w="108" w:type="dxa"/>
-      </w:tblCellMar>
     </w:tblPr>
   </w:style>
-  <w:style w:type="character" w:customStyle="1" w:styleId="Heading7Char">
-    <w:name w:val="Heading 7 Char"/>
-    <w:basedOn w:val="DefaultParagraphFont"/>
-    <w:link w:val="Heading7"/>
+  <w:style w:type="character" w:customStyle="1" w:styleId="Ttulo7Char">
+    <w:name w:val="Título 7 Char"/>
+    <w:basedOn w:val="Fontepargpadro"/>
+    <w:link w:val="Ttulo7"/>
     <w:uiPriority w:val="9"/>
     <w:rsid w:val="00547062"/>
     <w:rPr>
@@ -7957,10 +7308,10 @@
       <w:color w:val="404040" w:themeColor="text1" w:themeTint="BF"/>
     </w:rPr>
   </w:style>
-  <w:style w:type="character" w:customStyle="1" w:styleId="Heading8Char">
-    <w:name w:val="Heading 8 Char"/>
-    <w:basedOn w:val="DefaultParagraphFont"/>
-    <w:link w:val="Heading8"/>
+  <w:style w:type="character" w:customStyle="1" w:styleId="Ttulo8Char">
+    <w:name w:val="Título 8 Char"/>
+    <w:basedOn w:val="Fontepargpadro"/>
+    <w:link w:val="Ttulo8"/>
     <w:uiPriority w:val="9"/>
     <w:rsid w:val="00547062"/>
     <w:rPr>
@@ -7970,10 +7321,10 @@
       <w:szCs w:val="20"/>
     </w:rPr>
   </w:style>
-  <w:style w:type="character" w:customStyle="1" w:styleId="Heading9Char">
-    <w:name w:val="Heading 9 Char"/>
-    <w:basedOn w:val="DefaultParagraphFont"/>
-    <w:link w:val="Heading9"/>
+  <w:style w:type="character" w:customStyle="1" w:styleId="Ttulo9Char">
+    <w:name w:val="Título 9 Char"/>
+    <w:basedOn w:val="Fontepargpadro"/>
+    <w:link w:val="Ttulo9"/>
     <w:uiPriority w:val="9"/>
     <w:rsid w:val="00547062"/>
     <w:rPr>
@@ -7985,10 +7336,10 @@
       <w:szCs w:val="20"/>
     </w:rPr>
   </w:style>
-  <w:style w:type="character" w:customStyle="1" w:styleId="Heading1Char">
-    <w:name w:val="Heading 1 Char"/>
-    <w:basedOn w:val="DefaultParagraphFont"/>
-    <w:link w:val="Heading1"/>
+  <w:style w:type="character" w:customStyle="1" w:styleId="Ttulo1Char">
+    <w:name w:val="Título 1 Char"/>
+    <w:basedOn w:val="Fontepargpadro"/>
+    <w:link w:val="Ttulo1"/>
     <w:uiPriority w:val="9"/>
     <w:rsid w:val="00547062"/>
     <w:rPr>
@@ -8001,10 +7352,10 @@
       <w:szCs w:val="36"/>
     </w:rPr>
   </w:style>
-  <w:style w:type="character" w:customStyle="1" w:styleId="Heading2Char">
-    <w:name w:val="Heading 2 Char"/>
-    <w:basedOn w:val="DefaultParagraphFont"/>
-    <w:link w:val="Heading2"/>
+  <w:style w:type="character" w:customStyle="1" w:styleId="Ttulo2Char">
+    <w:name w:val="Título 2 Char"/>
+    <w:basedOn w:val="Fontepargpadro"/>
+    <w:link w:val="Ttulo2"/>
     <w:uiPriority w:val="9"/>
     <w:rsid w:val="00547062"/>
     <w:rPr>
@@ -8017,10 +7368,10 @@
       <w:szCs w:val="28"/>
     </w:rPr>
   </w:style>
-  <w:style w:type="character" w:customStyle="1" w:styleId="Heading3Char">
-    <w:name w:val="Heading 3 Char"/>
-    <w:basedOn w:val="DefaultParagraphFont"/>
-    <w:link w:val="Heading3"/>
+  <w:style w:type="character" w:customStyle="1" w:styleId="Ttulo3Char">
+    <w:name w:val="Título 3 Char"/>
+    <w:basedOn w:val="Fontepargpadro"/>
+    <w:link w:val="Ttulo3"/>
     <w:uiPriority w:val="9"/>
     <w:rsid w:val="00547062"/>
     <w:rPr>
@@ -8030,10 +7381,10 @@
       <w:color w:val="000000" w:themeColor="text1"/>
     </w:rPr>
   </w:style>
-  <w:style w:type="character" w:customStyle="1" w:styleId="Heading4Char">
-    <w:name w:val="Heading 4 Char"/>
-    <w:basedOn w:val="DefaultParagraphFont"/>
-    <w:link w:val="Heading4"/>
+  <w:style w:type="character" w:customStyle="1" w:styleId="Ttulo4Char">
+    <w:name w:val="Título 4 Char"/>
+    <w:basedOn w:val="Fontepargpadro"/>
+    <w:link w:val="Ttulo4"/>
     <w:uiPriority w:val="9"/>
     <w:rsid w:val="00547062"/>
     <w:rPr>
@@ -8045,10 +7396,10 @@
       <w:color w:val="000000" w:themeColor="text1"/>
     </w:rPr>
   </w:style>
-  <w:style w:type="character" w:customStyle="1" w:styleId="Heading5Char">
-    <w:name w:val="Heading 5 Char"/>
-    <w:basedOn w:val="DefaultParagraphFont"/>
-    <w:link w:val="Heading5"/>
+  <w:style w:type="character" w:customStyle="1" w:styleId="Ttulo5Char">
+    <w:name w:val="Título 5 Char"/>
+    <w:basedOn w:val="Fontepargpadro"/>
+    <w:link w:val="Ttulo5"/>
     <w:uiPriority w:val="9"/>
     <w:rsid w:val="00547062"/>
     <w:rPr>
@@ -8056,10 +7407,10 @@
       <w:color w:val="323E4F" w:themeColor="text2" w:themeShade="BF"/>
     </w:rPr>
   </w:style>
-  <w:style w:type="character" w:customStyle="1" w:styleId="Heading6Char">
-    <w:name w:val="Heading 6 Char"/>
-    <w:basedOn w:val="DefaultParagraphFont"/>
-    <w:link w:val="Heading6"/>
+  <w:style w:type="character" w:customStyle="1" w:styleId="Ttulo6Char">
+    <w:name w:val="Título 6 Char"/>
+    <w:basedOn w:val="Fontepargpadro"/>
+    <w:link w:val="Ttulo6"/>
     <w:uiPriority w:val="9"/>
     <w:rsid w:val="00547062"/>
     <w:rPr>
@@ -8069,7 +7420,7 @@
       <w:color w:val="323E4F" w:themeColor="text2" w:themeShade="BF"/>
     </w:rPr>
   </w:style>
-  <w:style w:type="paragraph" w:styleId="Caption">
+  <w:style w:type="paragraph" w:styleId="Legenda">
     <w:name w:val="caption"/>
     <w:basedOn w:val="Normal"/>
     <w:next w:val="Normal"/>
@@ -8089,10 +7440,10 @@
       <w:szCs w:val="18"/>
     </w:rPr>
   </w:style>
-  <w:style w:type="character" w:customStyle="1" w:styleId="TitleChar">
-    <w:name w:val="Title Char"/>
-    <w:basedOn w:val="DefaultParagraphFont"/>
-    <w:link w:val="Title"/>
+  <w:style w:type="character" w:customStyle="1" w:styleId="TtuloChar">
+    <w:name w:val="Título Char"/>
+    <w:basedOn w:val="Fontepargpadro"/>
+    <w:link w:val="Ttulo"/>
     <w:uiPriority w:val="10"/>
     <w:rsid w:val="00547062"/>
     <w:rPr>
@@ -8102,10 +7453,10 @@
       <w:szCs w:val="56"/>
     </w:rPr>
   </w:style>
-  <w:style w:type="character" w:customStyle="1" w:styleId="SubtitleChar">
-    <w:name w:val="Subtitle Char"/>
-    <w:basedOn w:val="DefaultParagraphFont"/>
-    <w:link w:val="Subtitle"/>
+  <w:style w:type="character" w:customStyle="1" w:styleId="SubttuloChar">
+    <w:name w:val="Subtítulo Char"/>
+    <w:basedOn w:val="Fontepargpadro"/>
+    <w:link w:val="Subttulo"/>
     <w:uiPriority w:val="11"/>
     <w:rsid w:val="00547062"/>
     <w:rPr>
@@ -8113,9 +7464,9 @@
       <w:spacing w:val="10"/>
     </w:rPr>
   </w:style>
-  <w:style w:type="character" w:styleId="Strong">
+  <w:style w:type="character" w:styleId="Forte">
     <w:name w:val="Strong"/>
-    <w:basedOn w:val="DefaultParagraphFont"/>
+    <w:basedOn w:val="Fontepargpadro"/>
     <w:uiPriority w:val="22"/>
     <w:qFormat/>
     <w:rsid w:val="00547062"/>
@@ -8125,9 +7476,9 @@
       <w:color w:val="000000" w:themeColor="text1"/>
     </w:rPr>
   </w:style>
-  <w:style w:type="character" w:styleId="Emphasis">
+  <w:style w:type="character" w:styleId="nfase">
     <w:name w:val="Emphasis"/>
-    <w:basedOn w:val="DefaultParagraphFont"/>
+    <w:basedOn w:val="Fontepargpadro"/>
     <w:uiPriority w:val="20"/>
     <w:qFormat/>
     <w:rsid w:val="00547062"/>
@@ -8137,7 +7488,7 @@
       <w:color w:val="auto"/>
     </w:rPr>
   </w:style>
-  <w:style w:type="paragraph" w:styleId="NoSpacing">
+  <w:style w:type="paragraph" w:styleId="SemEspaamento">
     <w:name w:val="No Spacing"/>
     <w:uiPriority w:val="1"/>
     <w:qFormat/>
@@ -8146,11 +7497,11 @@
       <w:spacing w:after="0" w:line="240" w:lineRule="auto"/>
     </w:pPr>
   </w:style>
-  <w:style w:type="paragraph" w:styleId="Quote">
+  <w:style w:type="paragraph" w:styleId="Citao">
     <w:name w:val="Quote"/>
     <w:basedOn w:val="Normal"/>
     <w:next w:val="Normal"/>
-    <w:link w:val="QuoteChar"/>
+    <w:link w:val="CitaoChar"/>
     <w:uiPriority w:val="29"/>
     <w:qFormat/>
     <w:rsid w:val="00547062"/>
@@ -8164,10 +7515,10 @@
       <w:color w:val="000000" w:themeColor="text1"/>
     </w:rPr>
   </w:style>
-  <w:style w:type="character" w:customStyle="1" w:styleId="QuoteChar">
-    <w:name w:val="Quote Char"/>
-    <w:basedOn w:val="DefaultParagraphFont"/>
-    <w:link w:val="Quote"/>
+  <w:style w:type="character" w:customStyle="1" w:styleId="CitaoChar">
+    <w:name w:val="Citação Char"/>
+    <w:basedOn w:val="Fontepargpadro"/>
+    <w:link w:val="Citao"/>
     <w:uiPriority w:val="29"/>
     <w:rsid w:val="00547062"/>
     <w:rPr>
@@ -8176,11 +7527,11 @@
       <w:color w:val="000000" w:themeColor="text1"/>
     </w:rPr>
   </w:style>
-  <w:style w:type="paragraph" w:styleId="IntenseQuote">
+  <w:style w:type="paragraph" w:styleId="CitaoIntensa">
     <w:name w:val="Intense Quote"/>
     <w:basedOn w:val="Normal"/>
     <w:next w:val="Normal"/>
-    <w:link w:val="IntenseQuoteChar"/>
+    <w:link w:val="CitaoIntensaChar"/>
     <w:uiPriority w:val="30"/>
     <w:qFormat/>
     <w:rsid w:val="00547062"/>
@@ -8198,10 +7549,10 @@
       <w:color w:val="000000" w:themeColor="text1"/>
     </w:rPr>
   </w:style>
-  <w:style w:type="character" w:customStyle="1" w:styleId="IntenseQuoteChar">
-    <w:name w:val="Intense Quote Char"/>
-    <w:basedOn w:val="DefaultParagraphFont"/>
-    <w:link w:val="IntenseQuote"/>
+  <w:style w:type="character" w:customStyle="1" w:styleId="CitaoIntensaChar">
+    <w:name w:val="Citação Intensa Char"/>
+    <w:basedOn w:val="Fontepargpadro"/>
+    <w:link w:val="CitaoIntensa"/>
     <w:uiPriority w:val="30"/>
     <w:rsid w:val="00547062"/>
     <w:rPr>
@@ -8209,9 +7560,9 @@
       <w:shd w:val="clear" w:color="auto" w:fill="F2F2F2" w:themeFill="background1" w:themeFillShade="F2"/>
     </w:rPr>
   </w:style>
-  <w:style w:type="character" w:styleId="SubtleEmphasis">
+  <w:style w:type="character" w:styleId="nfaseSutil">
     <w:name w:val="Subtle Emphasis"/>
-    <w:basedOn w:val="DefaultParagraphFont"/>
+    <w:basedOn w:val="Fontepargpadro"/>
     <w:uiPriority w:val="19"/>
     <w:qFormat/>
     <w:rsid w:val="00547062"/>
@@ -8221,9 +7572,9 @@
       <w:color w:val="404040" w:themeColor="text1" w:themeTint="BF"/>
     </w:rPr>
   </w:style>
-  <w:style w:type="character" w:styleId="IntenseEmphasis">
+  <w:style w:type="character" w:styleId="nfaseIntensa">
     <w:name w:val="Intense Emphasis"/>
-    <w:basedOn w:val="DefaultParagraphFont"/>
+    <w:basedOn w:val="Fontepargpadro"/>
     <w:uiPriority w:val="21"/>
     <w:qFormat/>
     <w:rsid w:val="00547062"/>
@@ -8235,9 +7586,9 @@
       <w:caps/>
     </w:rPr>
   </w:style>
-  <w:style w:type="character" w:styleId="SubtleReference">
+  <w:style w:type="character" w:styleId="RefernciaSutil">
     <w:name w:val="Subtle Reference"/>
-    <w:basedOn w:val="DefaultParagraphFont"/>
+    <w:basedOn w:val="Fontepargpadro"/>
     <w:uiPriority w:val="31"/>
     <w:qFormat/>
     <w:rsid w:val="00547062"/>
@@ -8247,9 +7598,9 @@
       <w:u w:val="single" w:color="7F7F7F" w:themeColor="text1" w:themeTint="80"/>
     </w:rPr>
   </w:style>
-  <w:style w:type="character" w:styleId="IntenseReference">
+  <w:style w:type="character" w:styleId="RefernciaIntensa">
     <w:name w:val="Intense Reference"/>
-    <w:basedOn w:val="DefaultParagraphFont"/>
+    <w:basedOn w:val="Fontepargpadro"/>
     <w:uiPriority w:val="32"/>
     <w:qFormat/>
     <w:rsid w:val="00547062"/>
@@ -8260,9 +7611,9 @@
       <w:u w:val="single"/>
     </w:rPr>
   </w:style>
-  <w:style w:type="character" w:styleId="BookTitle">
+  <w:style w:type="character" w:styleId="TtulodoLivro">
     <w:name w:val="Book Title"/>
-    <w:basedOn w:val="DefaultParagraphFont"/>
+    <w:basedOn w:val="Fontepargpadro"/>
     <w:uiPriority w:val="33"/>
     <w:qFormat/>
     <w:rsid w:val="00547062"/>
@@ -8273,9 +7624,9 @@
       <w:spacing w:val="5"/>
     </w:rPr>
   </w:style>
-  <w:style w:type="paragraph" w:styleId="TOCHeading">
+  <w:style w:type="paragraph" w:styleId="CabealhodoSumrio">
     <w:name w:val="TOC Heading"/>
-    <w:basedOn w:val="Heading1"/>
+    <w:basedOn w:val="Ttulo1"/>
     <w:next w:val="Normal"/>
     <w:uiPriority w:val="39"/>
     <w:unhideWhenUsed/>
@@ -8287,7 +7638,7 @@
   </w:style>
   <w:style w:type="character" w:styleId="Hyperlink">
     <w:name w:val="Hyperlink"/>
-    <w:basedOn w:val="DefaultParagraphFont"/>
+    <w:basedOn w:val="Fontepargpadro"/>
     <w:uiPriority w:val="99"/>
     <w:unhideWhenUsed/>
     <w:rsid w:val="00547062"/>
@@ -8296,9 +7647,9 @@
       <w:u w:val="single"/>
     </w:rPr>
   </w:style>
-  <w:style w:type="character" w:styleId="FollowedHyperlink">
+  <w:style w:type="character" w:styleId="HiperlinkVisitado">
     <w:name w:val="FollowedHyperlink"/>
-    <w:basedOn w:val="DefaultParagraphFont"/>
+    <w:basedOn w:val="Fontepargpadro"/>
     <w:uiPriority w:val="99"/>
     <w:semiHidden/>
     <w:unhideWhenUsed/>
@@ -8310,7 +7661,7 @@
   </w:style>
   <w:style w:type="table" w:customStyle="1" w:styleId="GridTable5Dark-Accent31">
     <w:name w:val="Grid Table 5 Dark - Accent 31"/>
-    <w:basedOn w:val="TableNormal"/>
+    <w:basedOn w:val="Tabelanormal"/>
     <w:uiPriority w:val="50"/>
     <w:rsid w:val="008C0047"/>
     <w:pPr>
@@ -8319,7 +7670,6 @@
     <w:tblPr>
       <w:tblStyleRowBandSize w:val="1"/>
       <w:tblStyleColBandSize w:val="1"/>
-      <w:tblInd w:w="0" w:type="dxa"/>
       <w:tblBorders>
         <w:top w:val="single" w:sz="4" w:space="0" w:color="FFFFFF" w:themeColor="background1"/>
         <w:left w:val="single" w:sz="4" w:space="0" w:color="FFFFFF" w:themeColor="background1"/>
@@ -8328,12 +7678,6 @@
         <w:insideH w:val="single" w:sz="4" w:space="0" w:color="FFFFFF" w:themeColor="background1"/>
         <w:insideV w:val="single" w:sz="4" w:space="0" w:color="FFFFFF" w:themeColor="background1"/>
       </w:tblBorders>
-      <w:tblCellMar>
-        <w:top w:w="0" w:type="dxa"/>
-        <w:left w:w="108" w:type="dxa"/>
-        <w:bottom w:w="0" w:type="dxa"/>
-        <w:right w:w="108" w:type="dxa"/>
-      </w:tblCellMar>
     </w:tblPr>
     <w:tcPr>
       <w:shd w:val="clear" w:color="auto" w:fill="EDEDED" w:themeFill="accent3" w:themeFillTint="33"/>
@@ -8423,7 +7767,7 @@
   </w:style>
   <w:style w:type="table" w:customStyle="1" w:styleId="ListTable1Light1">
     <w:name w:val="List Table 1 Light1"/>
-    <w:basedOn w:val="TableNormal"/>
+    <w:basedOn w:val="Tabelanormal"/>
     <w:uiPriority w:val="46"/>
     <w:rsid w:val="008C0047"/>
     <w:pPr>
@@ -8432,13 +7776,6 @@
     <w:tblPr>
       <w:tblStyleRowBandSize w:val="1"/>
       <w:tblStyleColBandSize w:val="1"/>
-      <w:tblInd w:w="0" w:type="dxa"/>
-      <w:tblCellMar>
-        <w:top w:w="0" w:type="dxa"/>
-        <w:left w:w="108" w:type="dxa"/>
-        <w:bottom w:w="0" w:type="dxa"/>
-        <w:right w:w="108" w:type="dxa"/>
-      </w:tblCellMar>
     </w:tblPr>
     <w:tblStylePr w:type="firstRow">
       <w:rPr>
@@ -8491,7 +7828,7 @@
   </w:style>
   <w:style w:type="table" w:customStyle="1" w:styleId="PlainTable31">
     <w:name w:val="Plain Table 31"/>
-    <w:basedOn w:val="TableNormal"/>
+    <w:basedOn w:val="Tabelanormal"/>
     <w:uiPriority w:val="43"/>
     <w:rsid w:val="008C0047"/>
     <w:pPr>
@@ -8500,13 +7837,6 @@
     <w:tblPr>
       <w:tblStyleRowBandSize w:val="1"/>
       <w:tblStyleColBandSize w:val="1"/>
-      <w:tblInd w:w="0" w:type="dxa"/>
-      <w:tblCellMar>
-        <w:top w:w="0" w:type="dxa"/>
-        <w:left w:w="108" w:type="dxa"/>
-        <w:bottom w:w="0" w:type="dxa"/>
-        <w:right w:w="108" w:type="dxa"/>
-      </w:tblCellMar>
     </w:tblPr>
     <w:tblStylePr w:type="firstRow">
       <w:rPr>
@@ -8591,7 +7921,7 @@
   </w:style>
   <w:style w:type="table" w:customStyle="1" w:styleId="GridTable7Colorful-Accent41">
     <w:name w:val="Grid Table 7 Colorful - Accent 41"/>
-    <w:basedOn w:val="TableNormal"/>
+    <w:basedOn w:val="Tabelanormal"/>
     <w:uiPriority w:val="52"/>
     <w:rsid w:val="008C0047"/>
     <w:pPr>
@@ -8603,7 +7933,6 @@
     <w:tblPr>
       <w:tblStyleRowBandSize w:val="1"/>
       <w:tblStyleColBandSize w:val="1"/>
-      <w:tblInd w:w="0" w:type="dxa"/>
       <w:tblBorders>
         <w:top w:val="single" w:sz="4" w:space="0" w:color="FFD966" w:themeColor="accent4" w:themeTint="99"/>
         <w:left w:val="single" w:sz="4" w:space="0" w:color="FFD966" w:themeColor="accent4" w:themeTint="99"/>
@@ -8612,12 +7941,6 @@
         <w:insideH w:val="single" w:sz="4" w:space="0" w:color="FFD966" w:themeColor="accent4" w:themeTint="99"/>
         <w:insideV w:val="single" w:sz="4" w:space="0" w:color="FFD966" w:themeColor="accent4" w:themeTint="99"/>
       </w:tblBorders>
-      <w:tblCellMar>
-        <w:top w:w="0" w:type="dxa"/>
-        <w:left w:w="108" w:type="dxa"/>
-        <w:bottom w:w="0" w:type="dxa"/>
-        <w:right w:w="108" w:type="dxa"/>
-      </w:tblCellMar>
     </w:tblPr>
     <w:tblStylePr w:type="firstRow">
       <w:rPr>
@@ -8735,7 +8058,7 @@
       </w:tcPr>
     </w:tblStylePr>
   </w:style>
-  <w:style w:type="paragraph" w:styleId="TOC1">
+  <w:style w:type="paragraph" w:styleId="Sumrio1">
     <w:name w:val="toc 1"/>
     <w:basedOn w:val="Normal"/>
     <w:next w:val="Normal"/>
@@ -8747,7 +8070,7 @@
       <w:spacing w:after="100"/>
     </w:pPr>
   </w:style>
-  <w:style w:type="paragraph" w:styleId="TOC2">
+  <w:style w:type="paragraph" w:styleId="Sumrio2">
     <w:name w:val="toc 2"/>
     <w:basedOn w:val="Normal"/>
     <w:next w:val="Normal"/>
@@ -8760,7 +8083,7 @@
       <w:ind w:left="220"/>
     </w:pPr>
   </w:style>
-  <w:style w:type="paragraph" w:styleId="TOC3">
+  <w:style w:type="paragraph" w:styleId="Sumrio3">
     <w:name w:val="toc 3"/>
     <w:basedOn w:val="Normal"/>
     <w:next w:val="Normal"/>
@@ -8773,7 +8096,7 @@
       <w:ind w:left="440"/>
     </w:pPr>
   </w:style>
-  <w:style w:type="paragraph" w:styleId="ListParagraph">
+  <w:style w:type="paragraph" w:styleId="PargrafodaLista">
     <w:name w:val="List Paragraph"/>
     <w:basedOn w:val="Normal"/>
     <w:uiPriority w:val="34"/>
@@ -8784,10 +8107,10 @@
       <w:contextualSpacing/>
     </w:pPr>
   </w:style>
-  <w:style w:type="paragraph" w:styleId="BalloonText">
+  <w:style w:type="paragraph" w:styleId="Textodebalo">
     <w:name w:val="Balloon Text"/>
     <w:basedOn w:val="Normal"/>
-    <w:link w:val="BalloonTextChar"/>
+    <w:link w:val="TextodebaloChar"/>
     <w:uiPriority w:val="99"/>
     <w:semiHidden/>
     <w:unhideWhenUsed/>
@@ -8801,10 +8124,10 @@
       <w:szCs w:val="16"/>
     </w:rPr>
   </w:style>
-  <w:style w:type="character" w:customStyle="1" w:styleId="BalloonTextChar">
-    <w:name w:val="Balloon Text Char"/>
-    <w:basedOn w:val="DefaultParagraphFont"/>
-    <w:link w:val="BalloonText"/>
+  <w:style w:type="character" w:customStyle="1" w:styleId="TextodebaloChar">
+    <w:name w:val="Texto de balão Char"/>
+    <w:basedOn w:val="Fontepargpadro"/>
+    <w:link w:val="Textodebalo"/>
     <w:uiPriority w:val="99"/>
     <w:semiHidden/>
     <w:rsid w:val="00957CD9"/>
@@ -8831,19 +8154,18 @@
   </w:style>
   <w:style w:type="character" w:customStyle="1" w:styleId="apple-converted-space">
     <w:name w:val="apple-converted-space"/>
-    <w:basedOn w:val="DefaultParagraphFont"/>
+    <w:basedOn w:val="Fontepargpadro"/>
     <w:rsid w:val="006F1DB1"/>
   </w:style>
-  <w:style w:type="table" w:styleId="TableGrid">
+  <w:style w:type="table" w:styleId="Tabelacomgrade">
     <w:name w:val="Table Grid"/>
-    <w:basedOn w:val="TableNormal"/>
+    <w:basedOn w:val="Tabelanormal"/>
     <w:uiPriority w:val="39"/>
     <w:rsid w:val="006E3735"/>
     <w:pPr>
       <w:spacing w:after="0" w:line="240" w:lineRule="auto"/>
     </w:pPr>
     <w:tblPr>
-      <w:tblInd w:w="0" w:type="dxa"/>
       <w:tblBorders>
         <w:top w:val="single" w:sz="4" w:space="0" w:color="auto"/>
         <w:left w:val="single" w:sz="4" w:space="0" w:color="auto"/>
@@ -8852,12 +8174,6 @@
         <w:insideH w:val="single" w:sz="4" w:space="0" w:color="auto"/>
         <w:insideV w:val="single" w:sz="4" w:space="0" w:color="auto"/>
       </w:tblBorders>
-      <w:tblCellMar>
-        <w:top w:w="0" w:type="dxa"/>
-        <w:left w:w="108" w:type="dxa"/>
-        <w:bottom w:w="0" w:type="dxa"/>
-        <w:right w:w="108" w:type="dxa"/>
-      </w:tblCellMar>
     </w:tblPr>
   </w:style>
 </w:styles>
@@ -9129,7 +8445,7 @@
 </file>
 
 <file path=customXml/itemProps1.xml><?xml version="1.0" encoding="utf-8"?>
-<ds:datastoreItem xmlns:ds="http://schemas.openxmlformats.org/officeDocument/2006/customXml" ds:itemID="{815DE80B-D839-4B97-BFAB-A97DDB4B3FF8}">
+<ds:datastoreItem xmlns:ds="http://schemas.openxmlformats.org/officeDocument/2006/customXml" ds:itemID="{F3738FED-3964-4CCC-B958-832F07782A41}">
   <ds:schemaRefs>
     <ds:schemaRef ds:uri="http://schemas.openxmlformats.org/officeDocument/2006/bibliography"/>
   </ds:schemaRefs>

</xml_diff>

<commit_message>
- Problema do palindromo feito!
</commit_message>
<xml_diff>
--- a/Grafo/doc/Modelo de teste baseado em Grafo.docx
+++ b/Grafo/doc/Modelo de teste baseado em Grafo.docx
@@ -1,6 +1,6 @@
 
 <file path=word/document.xml><?xml version="1.0" encoding="utf-8"?>
-<w:document xmlns:wpc="http://schemas.microsoft.com/office/word/2010/wordprocessingCanvas" xmlns:cx="http://schemas.microsoft.com/office/drawing/2014/chartex" xmlns:cx1="http://schemas.microsoft.com/office/drawing/2015/9/8/chartex" xmlns:cx2="http://schemas.microsoft.com/office/drawing/2015/10/21/chartex" xmlns:cx3="http://schemas.microsoft.com/office/drawing/2016/5/9/chartex" xmlns:cx4="http://schemas.microsoft.com/office/drawing/2016/5/10/chartex" xmlns:cx5="http://schemas.microsoft.com/office/drawing/2016/5/11/chartex" xmlns:mc="http://schemas.openxmlformats.org/markup-compatibility/2006" xmlns:o="urn:schemas-microsoft-com:office:office" xmlns:r="http://schemas.openxmlformats.org/officeDocument/2006/relationships" xmlns:m="http://schemas.openxmlformats.org/officeDocument/2006/math" xmlns:v="urn:schemas-microsoft-com:vml" xmlns:wp14="http://schemas.microsoft.com/office/word/2010/wordprocessingDrawing" xmlns:wp="http://schemas.openxmlformats.org/drawingml/2006/wordprocessingDrawing" xmlns:w10="urn:schemas-microsoft-com:office:word" xmlns:w="http://schemas.openxmlformats.org/wordprocessingml/2006/main" xmlns:w14="http://schemas.microsoft.com/office/word/2010/wordml" xmlns:w15="http://schemas.microsoft.com/office/word/2012/wordml" xmlns:w16se="http://schemas.microsoft.com/office/word/2015/wordml/symex" xmlns:wpg="http://schemas.microsoft.com/office/word/2010/wordprocessingGroup" xmlns:wpi="http://schemas.microsoft.com/office/word/2010/wordprocessingInk" xmlns:wne="http://schemas.microsoft.com/office/word/2006/wordml" xmlns:wps="http://schemas.microsoft.com/office/word/2010/wordprocessingShape" mc:Ignorable="w14 w15 w16se wp14">
+<w:document xmlns:wpc="http://schemas.microsoft.com/office/word/2010/wordprocessingCanvas" xmlns:mc="http://schemas.openxmlformats.org/markup-compatibility/2006" xmlns:o="urn:schemas-microsoft-com:office:office" xmlns:r="http://schemas.openxmlformats.org/officeDocument/2006/relationships" xmlns:m="http://schemas.openxmlformats.org/officeDocument/2006/math" xmlns:v="urn:schemas-microsoft-com:vml" xmlns:wp14="http://schemas.microsoft.com/office/word/2010/wordprocessingDrawing" xmlns:wp="http://schemas.openxmlformats.org/drawingml/2006/wordprocessingDrawing" xmlns:w10="urn:schemas-microsoft-com:office:word" xmlns:w="http://schemas.openxmlformats.org/wordprocessingml/2006/main" xmlns:w14="http://schemas.microsoft.com/office/word/2010/wordml" xmlns:w15="http://schemas.microsoft.com/office/word/2012/wordml" xmlns:wpg="http://schemas.microsoft.com/office/word/2010/wordprocessingGroup" xmlns:wpi="http://schemas.microsoft.com/office/word/2010/wordprocessingInk" xmlns:wne="http://schemas.microsoft.com/office/word/2006/wordml" xmlns:wps="http://schemas.microsoft.com/office/word/2010/wordprocessingShape" mc:Ignorable="w14 w15 wp14">
   <w:background w:color="FFFFFF"/>
   <w:body>
     <w:p>
@@ -10,7 +10,7 @@
         </w:tabs>
         <w:spacing w:before="200" w:after="200" w:line="360" w:lineRule="auto"/>
         <w:ind w:left="-810" w:hanging="9"/>
-        <w:jc w:val="both"/>
+        <w:jc w:val="center"/>
       </w:pPr>
       <w:r>
         <w:rPr>
@@ -125,7 +125,7 @@
         </w:tabs>
         <w:spacing w:before="200" w:after="200" w:line="360" w:lineRule="auto"/>
         <w:ind w:left="-810"/>
-        <w:jc w:val="both"/>
+        <w:jc w:val="center"/>
       </w:pPr>
       <w:r>
         <w:rPr>
@@ -144,7 +144,7 @@
         </w:tabs>
         <w:spacing w:before="200" w:after="200" w:line="360" w:lineRule="auto"/>
         <w:ind w:left="-810"/>
-        <w:jc w:val="both"/>
+        <w:jc w:val="center"/>
       </w:pPr>
       <w:r>
         <w:rPr>
@@ -476,7 +476,7 @@
       <w:sdtContent>
         <w:p>
           <w:pPr>
-            <w:pStyle w:val="CabealhodoSumrio"/>
+            <w:pStyle w:val="TOCHeading"/>
             <w:numPr>
               <w:ilvl w:val="0"/>
               <w:numId w:val="0"/>
@@ -490,7 +490,7 @@
         </w:p>
         <w:p>
           <w:pPr>
-            <w:pStyle w:val="Sumrio1"/>
+            <w:pStyle w:val="TOC1"/>
             <w:tabs>
               <w:tab w:val="left" w:pos="440"/>
               <w:tab w:val="right" w:leader="dot" w:pos="9019"/>
@@ -582,7 +582,7 @@
         </w:p>
         <w:p>
           <w:pPr>
-            <w:pStyle w:val="Sumrio2"/>
+            <w:pStyle w:val="TOC2"/>
             <w:tabs>
               <w:tab w:val="left" w:pos="880"/>
               <w:tab w:val="right" w:leader="dot" w:pos="9019"/>
@@ -665,7 +665,7 @@
         </w:p>
         <w:p>
           <w:pPr>
-            <w:pStyle w:val="Sumrio3"/>
+            <w:pStyle w:val="TOC3"/>
             <w:tabs>
               <w:tab w:val="left" w:pos="1320"/>
               <w:tab w:val="right" w:leader="dot" w:pos="9019"/>
@@ -748,7 +748,7 @@
         </w:p>
         <w:p>
           <w:pPr>
-            <w:pStyle w:val="Sumrio3"/>
+            <w:pStyle w:val="TOC3"/>
             <w:tabs>
               <w:tab w:val="left" w:pos="1320"/>
               <w:tab w:val="right" w:leader="dot" w:pos="9019"/>
@@ -831,7 +831,7 @@
         </w:p>
         <w:p>
           <w:pPr>
-            <w:pStyle w:val="Sumrio3"/>
+            <w:pStyle w:val="TOC3"/>
             <w:tabs>
               <w:tab w:val="left" w:pos="1320"/>
               <w:tab w:val="right" w:leader="dot" w:pos="9019"/>
@@ -914,7 +914,7 @@
         </w:p>
         <w:p>
           <w:pPr>
-            <w:pStyle w:val="Sumrio2"/>
+            <w:pStyle w:val="TOC2"/>
             <w:tabs>
               <w:tab w:val="left" w:pos="880"/>
               <w:tab w:val="right" w:leader="dot" w:pos="9019"/>
@@ -997,7 +997,7 @@
         </w:p>
         <w:p>
           <w:pPr>
-            <w:pStyle w:val="Sumrio2"/>
+            <w:pStyle w:val="TOC2"/>
             <w:tabs>
               <w:tab w:val="left" w:pos="880"/>
               <w:tab w:val="right" w:leader="dot" w:pos="9019"/>
@@ -1080,7 +1080,7 @@
         </w:p>
         <w:p>
           <w:pPr>
-            <w:pStyle w:val="Sumrio3"/>
+            <w:pStyle w:val="TOC3"/>
             <w:tabs>
               <w:tab w:val="left" w:pos="1320"/>
               <w:tab w:val="right" w:leader="dot" w:pos="9019"/>
@@ -1163,7 +1163,7 @@
         </w:p>
         <w:p>
           <w:pPr>
-            <w:pStyle w:val="Sumrio3"/>
+            <w:pStyle w:val="TOC3"/>
             <w:tabs>
               <w:tab w:val="left" w:pos="1320"/>
               <w:tab w:val="right" w:leader="dot" w:pos="9019"/>
@@ -1246,7 +1246,7 @@
         </w:p>
         <w:p>
           <w:pPr>
-            <w:pStyle w:val="Sumrio3"/>
+            <w:pStyle w:val="TOC3"/>
             <w:tabs>
               <w:tab w:val="left" w:pos="1320"/>
               <w:tab w:val="right" w:leader="dot" w:pos="9019"/>
@@ -1329,7 +1329,7 @@
         </w:p>
         <w:p>
           <w:pPr>
-            <w:pStyle w:val="Sumrio3"/>
+            <w:pStyle w:val="TOC3"/>
             <w:tabs>
               <w:tab w:val="left" w:pos="1320"/>
               <w:tab w:val="right" w:leader="dot" w:pos="9019"/>
@@ -1412,7 +1412,7 @@
         </w:p>
         <w:p>
           <w:pPr>
-            <w:pStyle w:val="Sumrio2"/>
+            <w:pStyle w:val="TOC2"/>
             <w:tabs>
               <w:tab w:val="left" w:pos="880"/>
               <w:tab w:val="right" w:leader="dot" w:pos="9019"/>
@@ -1495,7 +1495,7 @@
         </w:p>
         <w:p>
           <w:pPr>
-            <w:pStyle w:val="Sumrio1"/>
+            <w:pStyle w:val="TOC1"/>
             <w:tabs>
               <w:tab w:val="left" w:pos="440"/>
               <w:tab w:val="right" w:leader="dot" w:pos="9019"/>
@@ -1578,7 +1578,7 @@
         </w:p>
         <w:p>
           <w:pPr>
-            <w:pStyle w:val="Sumrio2"/>
+            <w:pStyle w:val="TOC2"/>
             <w:tabs>
               <w:tab w:val="left" w:pos="880"/>
               <w:tab w:val="right" w:leader="dot" w:pos="9019"/>
@@ -1661,7 +1661,7 @@
         </w:p>
         <w:p>
           <w:pPr>
-            <w:pStyle w:val="Sumrio2"/>
+            <w:pStyle w:val="TOC2"/>
             <w:tabs>
               <w:tab w:val="left" w:pos="880"/>
               <w:tab w:val="right" w:leader="dot" w:pos="9019"/>
@@ -1744,7 +1744,7 @@
         </w:p>
         <w:p>
           <w:pPr>
-            <w:pStyle w:val="Sumrio2"/>
+            <w:pStyle w:val="TOC2"/>
             <w:tabs>
               <w:tab w:val="left" w:pos="880"/>
               <w:tab w:val="right" w:leader="dot" w:pos="9019"/>
@@ -1827,7 +1827,7 @@
         </w:p>
         <w:p>
           <w:pPr>
-            <w:pStyle w:val="Sumrio3"/>
+            <w:pStyle w:val="TOC3"/>
             <w:tabs>
               <w:tab w:val="left" w:pos="1320"/>
               <w:tab w:val="right" w:leader="dot" w:pos="9019"/>
@@ -1910,7 +1910,7 @@
         </w:p>
         <w:p>
           <w:pPr>
-            <w:pStyle w:val="Sumrio3"/>
+            <w:pStyle w:val="TOC3"/>
             <w:tabs>
               <w:tab w:val="left" w:pos="1320"/>
               <w:tab w:val="right" w:leader="dot" w:pos="9019"/>
@@ -1993,7 +1993,7 @@
         </w:p>
         <w:p>
           <w:pPr>
-            <w:pStyle w:val="Sumrio3"/>
+            <w:pStyle w:val="TOC3"/>
             <w:tabs>
               <w:tab w:val="left" w:pos="1320"/>
               <w:tab w:val="right" w:leader="dot" w:pos="9019"/>
@@ -2076,7 +2076,7 @@
         </w:p>
         <w:p>
           <w:pPr>
-            <w:pStyle w:val="Sumrio3"/>
+            <w:pStyle w:val="TOC3"/>
             <w:tabs>
               <w:tab w:val="left" w:pos="1320"/>
               <w:tab w:val="right" w:leader="dot" w:pos="9019"/>
@@ -2159,7 +2159,7 @@
         </w:p>
         <w:p>
           <w:pPr>
-            <w:pStyle w:val="Sumrio2"/>
+            <w:pStyle w:val="TOC2"/>
             <w:tabs>
               <w:tab w:val="left" w:pos="880"/>
               <w:tab w:val="right" w:leader="dot" w:pos="9019"/>
@@ -2282,7 +2282,7 @@
     </w:p>
     <w:p>
       <w:pPr>
-        <w:pStyle w:val="Ttulo1"/>
+        <w:pStyle w:val="Heading1"/>
         <w:spacing w:line="360" w:lineRule="auto"/>
         <w:jc w:val="both"/>
       </w:pPr>
@@ -2295,7 +2295,7 @@
     </w:p>
     <w:p>
       <w:pPr>
-        <w:pStyle w:val="Ttulo2"/>
+        <w:pStyle w:val="Heading2"/>
         <w:spacing w:line="360" w:lineRule="auto"/>
         <w:jc w:val="both"/>
       </w:pPr>
@@ -2367,7 +2367,7 @@
     </w:p>
     <w:p>
       <w:pPr>
-        <w:pStyle w:val="Ttulo3"/>
+        <w:pStyle w:val="Heading3"/>
         <w:spacing w:line="276" w:lineRule="auto"/>
         <w:jc w:val="both"/>
       </w:pPr>
@@ -2700,7 +2700,7 @@
     </w:p>
     <w:p>
       <w:pPr>
-        <w:pStyle w:val="Ttulo3"/>
+        <w:pStyle w:val="Heading3"/>
         <w:spacing w:line="360" w:lineRule="auto"/>
         <w:jc w:val="both"/>
       </w:pPr>
@@ -2730,7 +2730,7 @@
     </w:p>
     <w:p>
       <w:pPr>
-        <w:pStyle w:val="Ttulo3"/>
+        <w:pStyle w:val="Heading3"/>
         <w:spacing w:line="360" w:lineRule="auto"/>
         <w:jc w:val="both"/>
       </w:pPr>
@@ -2894,7 +2894,7 @@
     </w:p>
     <w:p>
       <w:pPr>
-        <w:pStyle w:val="Ttulo2"/>
+        <w:pStyle w:val="Heading2"/>
         <w:spacing w:line="360" w:lineRule="auto"/>
         <w:jc w:val="both"/>
       </w:pPr>
@@ -2930,7 +2930,7 @@
             <v:path o:extrusionok="f" gradientshapeok="t" o:connecttype="rect"/>
             <o:lock v:ext="edit" aspectratio="t"/>
           </v:shapetype>
-          <v:shape id="_x0000_i1025" type="#_x0000_t75" style="width:349.5pt;height:294.75pt">
+          <v:shape id="_x0000_i1025" type="#_x0000_t75" style="width:349.8pt;height:294.6pt">
             <v:imagedata r:id="rId9" o:title="banco"/>
           </v:shape>
         </w:pict>
@@ -2938,7 +2938,7 @@
     </w:p>
     <w:p>
       <w:pPr>
-        <w:pStyle w:val="Ttulo2"/>
+        <w:pStyle w:val="Heading2"/>
         <w:spacing w:line="360" w:lineRule="auto"/>
         <w:jc w:val="both"/>
       </w:pPr>
@@ -2950,7 +2950,7 @@
     </w:p>
     <w:p>
       <w:pPr>
-        <w:pStyle w:val="Ttulo3"/>
+        <w:pStyle w:val="Heading3"/>
         <w:spacing w:line="360" w:lineRule="auto"/>
         <w:jc w:val="both"/>
       </w:pPr>
@@ -2970,20 +2970,12 @@
         <w:jc w:val="both"/>
       </w:pPr>
       <w:r>
-        <w:t xml:space="preserve">TR = </w:t>
-      </w:r>
-      <w:proofErr w:type="gramStart"/>
-      <w:r>
-        <w:t>{ 1</w:t>
-      </w:r>
-      <w:proofErr w:type="gramEnd"/>
-      <w:r>
-        <w:t>, 2, 3, 4, 5, 6, 7, 8, 9, 10, 11, 12, 13, 14 }</w:t>
-      </w:r>
-    </w:p>
-    <w:p>
-      <w:pPr>
-        <w:pStyle w:val="Ttulo3"/>
+        <w:t>TR = { 1, 2, 3, 4, 5, 6, 7, 8, 9, 10, 11, 12, 13, 14 }</w:t>
+      </w:r>
+    </w:p>
+    <w:p>
+      <w:pPr>
+        <w:pStyle w:val="Heading3"/>
         <w:spacing w:line="360" w:lineRule="auto"/>
         <w:jc w:val="both"/>
       </w:pPr>
@@ -3003,20 +2995,12 @@
         <w:jc w:val="both"/>
       </w:pPr>
       <w:r>
-        <w:t xml:space="preserve">TR = </w:t>
-      </w:r>
-      <w:proofErr w:type="gramStart"/>
-      <w:r>
-        <w:t>{ (</w:t>
-      </w:r>
-      <w:proofErr w:type="gramEnd"/>
-      <w:r>
-        <w:t>1,2), (1, 3), (3, 4), (4, 5), (4, 6), (6, 7), (7, 8), (7, 10), (8, 7), (8, 9), (9, 10), (10, 11) ,(10, 12), (11, 14), (12, 13), (12, 14), (13, 14), (14, 4) }</w:t>
-      </w:r>
-    </w:p>
-    <w:p>
-      <w:pPr>
-        <w:pStyle w:val="Ttulo3"/>
+        <w:t>TR = { (1,2), (1, 3), (3, 4), (4, 5), (4, 6), (6, 7), (7, 8), (7, 10), (8, 7), (8, 9), (9, 10), (10, 11) ,(10, 12), (11, 14), (12, 13), (12, 14), (13, 14), (14, 4) }</w:t>
+      </w:r>
+    </w:p>
+    <w:p>
+      <w:pPr>
+        <w:pStyle w:val="Heading3"/>
         <w:spacing w:line="360" w:lineRule="auto"/>
         <w:jc w:val="both"/>
       </w:pPr>
@@ -3036,18 +3020,10 @@
         <w:jc w:val="both"/>
       </w:pPr>
       <w:r>
-        <w:t xml:space="preserve">TR = </w:t>
-      </w:r>
-      <w:proofErr w:type="gramStart"/>
-      <w:r>
-        <w:t xml:space="preserve">{ </w:t>
-      </w:r>
-      <w:r>
-        <w:t>(</w:t>
-      </w:r>
-      <w:proofErr w:type="gramEnd"/>
-      <w:r>
-        <w:t xml:space="preserve">1,2), </w:t>
+        <w:t xml:space="preserve">TR = { </w:t>
+      </w:r>
+      <w:r>
+        <w:t xml:space="preserve">(1,2), </w:t>
       </w:r>
       <w:r>
         <w:t xml:space="preserve">(1, 3, </w:t>
@@ -3061,7 +3037,7 @@
     </w:p>
     <w:p>
       <w:pPr>
-        <w:pStyle w:val="Ttulo3"/>
+        <w:pStyle w:val="Heading3"/>
         <w:spacing w:line="360" w:lineRule="auto"/>
         <w:jc w:val="both"/>
       </w:pPr>
@@ -3093,7 +3069,7 @@
     </w:p>
     <w:p>
       <w:pPr>
-        <w:pStyle w:val="Ttulo2"/>
+        <w:pStyle w:val="Heading2"/>
         <w:spacing w:line="360" w:lineRule="auto"/>
         <w:jc w:val="both"/>
       </w:pPr>
@@ -3103,14 +3079,7 @@
       </w:r>
       <w:bookmarkEnd w:id="14"/>
     </w:p>
-    <w:p>
-      <w:pPr>
-        <w:spacing w:after="0" w:line="360" w:lineRule="auto"/>
-        <w:ind w:left="1800"/>
-        <w:contextualSpacing/>
-        <w:jc w:val="both"/>
-      </w:pPr>
-    </w:p>
+    <w:p/>
     <w:p>
       <w:pPr>
         <w:spacing w:after="0" w:line="360" w:lineRule="auto"/>
@@ -3120,7 +3089,7 @@
     </w:p>
     <w:p>
       <w:pPr>
-        <w:pStyle w:val="Ttulo1"/>
+        <w:pStyle w:val="Heading1"/>
         <w:spacing w:line="360" w:lineRule="auto"/>
         <w:jc w:val="both"/>
       </w:pPr>
@@ -3135,7 +3104,7 @@
     </w:p>
     <w:p>
       <w:pPr>
-        <w:pStyle w:val="Ttulo2"/>
+        <w:pStyle w:val="Heading2"/>
         <w:spacing w:line="360" w:lineRule="auto"/>
         <w:jc w:val="both"/>
       </w:pPr>
@@ -3164,7 +3133,7 @@
     </w:p>
     <w:p>
       <w:pPr>
-        <w:pStyle w:val="Ttulo3"/>
+        <w:pStyle w:val="Heading3"/>
         <w:spacing w:line="360" w:lineRule="auto"/>
         <w:jc w:val="both"/>
         <w:rPr>
@@ -3214,7 +3183,7 @@
     </w:p>
     <w:p>
       <w:pPr>
-        <w:pStyle w:val="Ttulo3"/>
+        <w:pStyle w:val="Heading3"/>
         <w:spacing w:line="360" w:lineRule="auto"/>
         <w:jc w:val="both"/>
         <w:rPr>
@@ -3248,7 +3217,7 @@
     </w:p>
     <w:p>
       <w:pPr>
-        <w:pStyle w:val="Ttulo2"/>
+        <w:pStyle w:val="Heading2"/>
         <w:spacing w:line="360" w:lineRule="auto"/>
         <w:jc w:val="both"/>
       </w:pPr>
@@ -3264,7 +3233,7 @@
       </w:pPr>
       <w:r>
         <w:pict>
-          <v:shape id="_x0000_i1026" type="#_x0000_t75" style="width:400.5pt;height:332.25pt">
+          <v:shape id="_x0000_i1026" type="#_x0000_t75" style="width:400.8pt;height:332.4pt">
             <v:imagedata r:id="rId10" o:title="palindromo"/>
           </v:shape>
         </w:pict>
@@ -3272,7 +3241,7 @@
     </w:p>
     <w:p>
       <w:pPr>
-        <w:pStyle w:val="Ttulo2"/>
+        <w:pStyle w:val="Heading2"/>
         <w:spacing w:line="360" w:lineRule="auto"/>
         <w:jc w:val="both"/>
       </w:pPr>
@@ -3284,7 +3253,7 @@
     </w:p>
     <w:p>
       <w:pPr>
-        <w:pStyle w:val="Ttulo3"/>
+        <w:pStyle w:val="Heading3"/>
         <w:spacing w:line="360" w:lineRule="auto"/>
         <w:jc w:val="both"/>
       </w:pPr>
@@ -3304,20 +3273,12 @@
         <w:jc w:val="both"/>
       </w:pPr>
       <w:r>
-        <w:t xml:space="preserve">TR = </w:t>
-      </w:r>
-      <w:proofErr w:type="gramStart"/>
-      <w:r>
-        <w:t>{ 1</w:t>
-      </w:r>
-      <w:proofErr w:type="gramEnd"/>
-      <w:r>
-        <w:t>, 2, 3, 4, 5, 6, 7, 8, 9, 10, 11, 12, 13, 14 }</w:t>
-      </w:r>
-    </w:p>
-    <w:p>
-      <w:pPr>
-        <w:pStyle w:val="Ttulo3"/>
+        <w:t>TR = { 1, 2, 3, 4, 5, 6, 7, 8, 9, 10, 11, 12, 13, 14 }</w:t>
+      </w:r>
+    </w:p>
+    <w:p>
+      <w:pPr>
+        <w:pStyle w:val="Heading3"/>
         <w:spacing w:line="360" w:lineRule="auto"/>
         <w:jc w:val="both"/>
       </w:pPr>
@@ -3337,20 +3298,12 @@
         <w:jc w:val="both"/>
       </w:pPr>
       <w:r>
-        <w:t xml:space="preserve">TR = </w:t>
-      </w:r>
-      <w:proofErr w:type="gramStart"/>
-      <w:r>
-        <w:t>{ (</w:t>
-      </w:r>
-      <w:proofErr w:type="gramEnd"/>
-      <w:r>
-        <w:t>1, 2), (2, 3), (2, 6), (3, 4), (3, 5), (4, 5), (5, 2), (6, 7), (7, 8), (7, 11), (8, 9), (8, 10), (9, 10), (10, 7), (11, 12), (11, 13), (12, 14), (13, 14) }</w:t>
-      </w:r>
-    </w:p>
-    <w:p>
-      <w:pPr>
-        <w:pStyle w:val="Ttulo3"/>
+        <w:t>TR = { (1, 2), (2, 3), (2, 6), (3, 4), (3, 5), (4, 5), (5, 2), (6, 7), (7, 8), (7, 11), (8, 9), (8, 10), (9, 10), (10, 7), (11, 12), (11, 13), (12, 14), (13, 14) }</w:t>
+      </w:r>
+    </w:p>
+    <w:p>
+      <w:pPr>
+        <w:pStyle w:val="Heading3"/>
         <w:spacing w:line="360" w:lineRule="auto"/>
         <w:jc w:val="both"/>
       </w:pPr>
@@ -3370,15 +3323,7 @@
         <w:jc w:val="both"/>
       </w:pPr>
       <w:r>
-        <w:t xml:space="preserve">TR = </w:t>
-      </w:r>
-      <w:proofErr w:type="gramStart"/>
-      <w:r>
-        <w:t>{ (</w:t>
-      </w:r>
-      <w:proofErr w:type="gramEnd"/>
-      <w:r>
-        <w:t xml:space="preserve">1, 2, 3), (1, 2, 6), (2, 3, 4), (2, 3, 5), (2, 6, 7), (3, 4, 5), (3, 5, 2), (4, 5, 2), (5, 2, 3), (5, 2, 6), (6, 7, 8), (6, 7, 11), (7, 8, 9), (7, 8, 10), (7, 11, 12), (7, 11, 13), (8, 9, 10), (8, 10, 7), (9, 10, 7), (10, 7, 8), (10, 7, 11), (11, 12, 14), </w:t>
+        <w:t xml:space="preserve">TR = { (1, 2, 3), (1, 2, 6), (2, 3, 4), (2, 3, 5), (2, 6, 7), (3, 4, 5), (3, 5, 2), (4, 5, 2), (5, 2, 3), (5, 2, 6), (6, 7, 8), (6, 7, 11), (7, 8, 9), (7, 8, 10), (7, 11, 12), (7, 11, 13), (8, 9, 10), (8, 10, 7), (9, 10, 7), (10, 7, 8), (10, 7, 11), (11, 12, 14), </w:t>
       </w:r>
       <w:r>
         <w:t>(11, 13, 14)</w:t>
@@ -3389,7 +3334,7 @@
     </w:p>
     <w:p>
       <w:pPr>
-        <w:pStyle w:val="Ttulo3"/>
+        <w:pStyle w:val="Heading3"/>
         <w:spacing w:line="360" w:lineRule="auto"/>
         <w:jc w:val="both"/>
       </w:pPr>
@@ -3418,20 +3363,18 @@
         <w:lastRenderedPageBreak/>
         <w:t>2, 6, 7, 11, 12, 14), (3, 4, 5, 2, 6, 7, 11, 13, 14), (3, 5, 2, 6, 7, 8, 9, 10), (3, 4, 5, 2, 6, 7, 8, 10), (3, 5, 2, 6, 7, 11, 12, 14), (3, 5, 2, 6, 7, 11, 13, 14), (3, 5, 2, 6, 7, 8, 10), (4, 5, 2, 3, 4), (5, 2, 3, 4, 5), (5, 2, 3, 5), (7, 8, 10, 7),(7, 8, 9, 10, 7), (8, 10, 7, 8),(8, 9, 10, 7, 8), (8, 9, 10, 7, 11, 12, 14), (8, 9, 10, 7, 11, 13, 14), (8, 10, 7, 11, 12, 14), (8, 10, 7, 11, 13, 14), (9, 10, 7, 8, 9), (10, 7, 8, 9, 10), (10, 7, 8, 10) }</w:t>
       </w:r>
-      <w:bookmarkStart w:id="23" w:name="_GoBack"/>
+    </w:p>
+    <w:p>
+      <w:pPr>
+        <w:pStyle w:val="Heading2"/>
+        <w:spacing w:line="360" w:lineRule="auto"/>
+        <w:jc w:val="both"/>
+      </w:pPr>
+      <w:bookmarkStart w:id="23" w:name="_Toc482025880"/>
+      <w:r>
+        <w:t>Casos de teste</w:t>
+      </w:r>
       <w:bookmarkEnd w:id="23"/>
-    </w:p>
-    <w:p>
-      <w:pPr>
-        <w:pStyle w:val="Ttulo2"/>
-        <w:spacing w:line="360" w:lineRule="auto"/>
-        <w:jc w:val="both"/>
-      </w:pPr>
-      <w:bookmarkStart w:id="24" w:name="_Toc482025880"/>
-      <w:r>
-        <w:t>Casos de teste</w:t>
-      </w:r>
-      <w:bookmarkEnd w:id="24"/>
     </w:p>
     <w:p>
       <w:pPr>
@@ -3442,7 +3385,7 @@
     </w:p>
     <w:p>
       <w:pPr>
-        <w:pStyle w:val="PargrafodaLista"/>
+        <w:pStyle w:val="ListParagraph"/>
         <w:numPr>
           <w:ilvl w:val="0"/>
           <w:numId w:val="34"/>
@@ -3451,12 +3394,24 @@
         <w:jc w:val="both"/>
       </w:pPr>
       <w:r>
-        <w:t>CT1: “arara”</w:t>
-      </w:r>
-    </w:p>
-    <w:p>
-      <w:pPr>
-        <w:pStyle w:val="PargrafodaLista"/>
+        <w:t>CT1: “</w:t>
+      </w:r>
+      <w:r>
+        <w:t xml:space="preserve"> </w:t>
+      </w:r>
+      <w:r>
+        <w:t>arara</w:t>
+      </w:r>
+      <w:r>
+        <w:t xml:space="preserve"> </w:t>
+      </w:r>
+      <w:r>
+        <w:t>”</w:t>
+      </w:r>
+    </w:p>
+    <w:p>
+      <w:pPr>
+        <w:pStyle w:val="ListParagraph"/>
         <w:numPr>
           <w:ilvl w:val="1"/>
           <w:numId w:val="34"/>
@@ -3470,7 +3425,7 @@
     </w:p>
     <w:p>
       <w:pPr>
-        <w:pStyle w:val="PargrafodaLista"/>
+        <w:pStyle w:val="ListParagraph"/>
         <w:numPr>
           <w:ilvl w:val="1"/>
           <w:numId w:val="34"/>
@@ -3484,7 +3439,55 @@
     </w:p>
     <w:p>
       <w:pPr>
-        <w:pStyle w:val="PargrafodaLista"/>
+        <w:pStyle w:val="ListParagraph"/>
+        <w:numPr>
+          <w:ilvl w:val="1"/>
+          <w:numId w:val="34"/>
+        </w:numPr>
+        <w:autoSpaceDE w:val="0"/>
+        <w:autoSpaceDN w:val="0"/>
+        <w:adjustRightInd w:val="0"/>
+        <w:spacing w:after="0" w:line="240" w:lineRule="auto"/>
+        <w:rPr>
+          <w:rFonts w:ascii="Consolas" w:hAnsi="Consolas" w:cs="Consolas"/>
+          <w:sz w:val="20"/>
+          <w:szCs w:val="20"/>
+        </w:rPr>
+      </w:pPr>
+      <w:r>
+        <w:t>Caminho:</w:t>
+      </w:r>
+      <w:r>
+        <w:t xml:space="preserve"> </w:t>
+      </w:r>
+      <w:r>
+        <w:rPr>
+          <w:rFonts w:ascii="Consolas" w:hAnsi="Consolas" w:cs="Consolas"/>
+          <w:color w:val="000000"/>
+          <w:sz w:val="20"/>
+          <w:szCs w:val="20"/>
+        </w:rPr>
+        <w:t>[1-2-3-5-2-3-4-5-2-3-4-5-2-3-4-5-2-3-4-5-2-3-4-5-2-3-5-2-6-7-8-10-7-8-10-7-11-12-14]</w:t>
+      </w:r>
+    </w:p>
+    <w:p>
+      <w:pPr>
+        <w:pStyle w:val="ListParagraph"/>
+        <w:autoSpaceDE w:val="0"/>
+        <w:autoSpaceDN w:val="0"/>
+        <w:adjustRightInd w:val="0"/>
+        <w:spacing w:after="0" w:line="240" w:lineRule="auto"/>
+        <w:ind w:left="1440"/>
+        <w:rPr>
+          <w:rFonts w:ascii="Consolas" w:hAnsi="Consolas" w:cs="Consolas"/>
+          <w:sz w:val="20"/>
+          <w:szCs w:val="20"/>
+        </w:rPr>
+      </w:pPr>
+    </w:p>
+    <w:p>
+      <w:pPr>
+        <w:pStyle w:val="ListParagraph"/>
         <w:numPr>
           <w:ilvl w:val="0"/>
           <w:numId w:val="34"/>
@@ -3498,7 +3501,7 @@
     </w:p>
     <w:p>
       <w:pPr>
-        <w:pStyle w:val="PargrafodaLista"/>
+        <w:pStyle w:val="ListParagraph"/>
         <w:numPr>
           <w:ilvl w:val="1"/>
           <w:numId w:val="34"/>
@@ -3512,7 +3515,7 @@
     </w:p>
     <w:p>
       <w:pPr>
-        <w:pStyle w:val="PargrafodaLista"/>
+        <w:pStyle w:val="ListParagraph"/>
         <w:numPr>
           <w:ilvl w:val="1"/>
           <w:numId w:val="34"/>
@@ -3526,7 +3529,55 @@
     </w:p>
     <w:p>
       <w:pPr>
-        <w:pStyle w:val="PargrafodaLista"/>
+        <w:pStyle w:val="ListParagraph"/>
+        <w:numPr>
+          <w:ilvl w:val="1"/>
+          <w:numId w:val="34"/>
+        </w:numPr>
+        <w:autoSpaceDE w:val="0"/>
+        <w:autoSpaceDN w:val="0"/>
+        <w:adjustRightInd w:val="0"/>
+        <w:spacing w:after="0" w:line="240" w:lineRule="auto"/>
+        <w:rPr>
+          <w:rFonts w:ascii="Consolas" w:hAnsi="Consolas" w:cs="Consolas"/>
+          <w:sz w:val="20"/>
+          <w:szCs w:val="20"/>
+        </w:rPr>
+      </w:pPr>
+      <w:r>
+        <w:t>Caminho:</w:t>
+      </w:r>
+      <w:r>
+        <w:t xml:space="preserve"> </w:t>
+      </w:r>
+      <w:r>
+        <w:rPr>
+          <w:rFonts w:ascii="Consolas" w:hAnsi="Consolas" w:cs="Consolas"/>
+          <w:color w:val="000000"/>
+          <w:sz w:val="20"/>
+          <w:szCs w:val="20"/>
+        </w:rPr>
+        <w:t>[1-2-3-4-5-2-3-4-5-2-3-4-5-2-3-4-5-2-3-4-5-2-6-7-8-9-10-7-8-9-10-7-11-13-14]</w:t>
+      </w:r>
+    </w:p>
+    <w:p>
+      <w:pPr>
+        <w:pStyle w:val="ListParagraph"/>
+        <w:autoSpaceDE w:val="0"/>
+        <w:autoSpaceDN w:val="0"/>
+        <w:adjustRightInd w:val="0"/>
+        <w:spacing w:after="0" w:line="240" w:lineRule="auto"/>
+        <w:ind w:left="1440"/>
+        <w:rPr>
+          <w:rFonts w:ascii="Consolas" w:hAnsi="Consolas" w:cs="Consolas"/>
+          <w:sz w:val="20"/>
+          <w:szCs w:val="20"/>
+        </w:rPr>
+      </w:pPr>
+    </w:p>
+    <w:p>
+      <w:pPr>
+        <w:pStyle w:val="ListParagraph"/>
         <w:numPr>
           <w:ilvl w:val="0"/>
           <w:numId w:val="34"/>
@@ -3546,7 +3597,7 @@
     </w:p>
     <w:p>
       <w:pPr>
-        <w:pStyle w:val="PargrafodaLista"/>
+        <w:pStyle w:val="ListParagraph"/>
         <w:numPr>
           <w:ilvl w:val="1"/>
           <w:numId w:val="34"/>
@@ -3566,7 +3617,7 @@
     </w:p>
     <w:p>
       <w:pPr>
-        <w:pStyle w:val="PargrafodaLista"/>
+        <w:pStyle w:val="ListParagraph"/>
         <w:numPr>
           <w:ilvl w:val="1"/>
           <w:numId w:val="34"/>
@@ -3586,7 +3637,55 @@
     </w:p>
     <w:p>
       <w:pPr>
-        <w:pStyle w:val="PargrafodaLista"/>
+        <w:pStyle w:val="ListParagraph"/>
+        <w:numPr>
+          <w:ilvl w:val="1"/>
+          <w:numId w:val="34"/>
+        </w:numPr>
+        <w:autoSpaceDE w:val="0"/>
+        <w:autoSpaceDN w:val="0"/>
+        <w:adjustRightInd w:val="0"/>
+        <w:spacing w:after="0" w:line="240" w:lineRule="auto"/>
+        <w:rPr>
+          <w:rFonts w:ascii="Consolas" w:hAnsi="Consolas" w:cs="Consolas"/>
+          <w:sz w:val="20"/>
+          <w:szCs w:val="20"/>
+        </w:rPr>
+      </w:pPr>
+      <w:r>
+        <w:t>Caminho:</w:t>
+      </w:r>
+      <w:r>
+        <w:t xml:space="preserve"> </w:t>
+      </w:r>
+      <w:r>
+        <w:rPr>
+          <w:rFonts w:ascii="Consolas" w:hAnsi="Consolas" w:cs="Consolas"/>
+          <w:color w:val="000000"/>
+          <w:sz w:val="20"/>
+          <w:szCs w:val="20"/>
+        </w:rPr>
+        <w:t>[1-2-3-5-2-6-7-11-12-14]</w:t>
+      </w:r>
+    </w:p>
+    <w:p>
+      <w:pPr>
+        <w:pStyle w:val="ListParagraph"/>
+        <w:autoSpaceDE w:val="0"/>
+        <w:autoSpaceDN w:val="0"/>
+        <w:adjustRightInd w:val="0"/>
+        <w:spacing w:after="0" w:line="240" w:lineRule="auto"/>
+        <w:ind w:left="1440"/>
+        <w:rPr>
+          <w:rFonts w:ascii="Consolas" w:hAnsi="Consolas" w:cs="Consolas"/>
+          <w:sz w:val="20"/>
+          <w:szCs w:val="20"/>
+        </w:rPr>
+      </w:pPr>
+    </w:p>
+    <w:p>
+      <w:pPr>
+        <w:pStyle w:val="ListParagraph"/>
         <w:numPr>
           <w:ilvl w:val="0"/>
           <w:numId w:val="34"/>
@@ -3600,7 +3699,7 @@
     </w:p>
     <w:p>
       <w:pPr>
-        <w:pStyle w:val="PargrafodaLista"/>
+        <w:pStyle w:val="ListParagraph"/>
         <w:numPr>
           <w:ilvl w:val="1"/>
           <w:numId w:val="34"/>
@@ -3614,7 +3713,7 @@
     </w:p>
     <w:p>
       <w:pPr>
-        <w:pStyle w:val="PargrafodaLista"/>
+        <w:pStyle w:val="ListParagraph"/>
         <w:numPr>
           <w:ilvl w:val="1"/>
           <w:numId w:val="34"/>
@@ -3628,13 +3727,507 @@
     </w:p>
     <w:p>
       <w:pPr>
+        <w:pStyle w:val="ListParagraph"/>
+        <w:numPr>
+          <w:ilvl w:val="1"/>
+          <w:numId w:val="34"/>
+        </w:numPr>
+        <w:autoSpaceDE w:val="0"/>
+        <w:autoSpaceDN w:val="0"/>
+        <w:adjustRightInd w:val="0"/>
+        <w:spacing w:after="0" w:line="240" w:lineRule="auto"/>
+        <w:rPr>
+          <w:rFonts w:ascii="Consolas" w:hAnsi="Consolas" w:cs="Consolas"/>
+          <w:sz w:val="20"/>
+          <w:szCs w:val="20"/>
+        </w:rPr>
+      </w:pPr>
+      <w:r>
+        <w:t>Caminho:</w:t>
+      </w:r>
+      <w:r>
+        <w:t xml:space="preserve"> </w:t>
+      </w:r>
+      <w:r>
+        <w:rPr>
+          <w:rFonts w:ascii="Consolas" w:hAnsi="Consolas" w:cs="Consolas"/>
+          <w:color w:val="000000"/>
+          <w:sz w:val="20"/>
+          <w:szCs w:val="20"/>
+        </w:rPr>
+        <w:t>[1-2-6-7-11-12-14]</w:t>
+      </w:r>
+    </w:p>
+    <w:p>
+      <w:pPr>
+        <w:pStyle w:val="ListParagraph"/>
+        <w:autoSpaceDE w:val="0"/>
+        <w:autoSpaceDN w:val="0"/>
+        <w:adjustRightInd w:val="0"/>
+        <w:spacing w:after="0" w:line="240" w:lineRule="auto"/>
+        <w:ind w:left="1440"/>
+        <w:rPr>
+          <w:rFonts w:ascii="Consolas" w:hAnsi="Consolas" w:cs="Consolas"/>
+          <w:sz w:val="20"/>
+          <w:szCs w:val="20"/>
+        </w:rPr>
+      </w:pPr>
+    </w:p>
+    <w:p>
+      <w:pPr>
+        <w:pStyle w:val="ListParagraph"/>
+        <w:numPr>
+          <w:ilvl w:val="0"/>
+          <w:numId w:val="34"/>
+        </w:numPr>
+        <w:spacing w:after="0" w:line="360" w:lineRule="auto"/>
+        <w:jc w:val="both"/>
+      </w:pPr>
+      <w:r>
+        <w:t>CT5</w:t>
+      </w:r>
+      <w:r>
+        <w:t>: “</w:t>
+      </w:r>
+      <w:r>
+        <w:t>a b</w:t>
+      </w:r>
+      <w:r>
+        <w:t>”</w:t>
+      </w:r>
+    </w:p>
+    <w:p>
+      <w:pPr>
+        <w:pStyle w:val="ListParagraph"/>
+        <w:numPr>
+          <w:ilvl w:val="1"/>
+          <w:numId w:val="34"/>
+        </w:numPr>
+        <w:spacing w:after="0" w:line="360" w:lineRule="auto"/>
+        <w:jc w:val="both"/>
+      </w:pPr>
+      <w:r>
+        <w:t>Resultado esperado: “</w:t>
+      </w:r>
+      <w:r>
+        <w:t>NAO</w:t>
+      </w:r>
+      <w:r>
+        <w:t>”</w:t>
+      </w:r>
+    </w:p>
+    <w:p>
+      <w:pPr>
+        <w:pStyle w:val="ListParagraph"/>
+        <w:numPr>
+          <w:ilvl w:val="1"/>
+          <w:numId w:val="34"/>
+        </w:numPr>
+        <w:spacing w:after="0" w:line="360" w:lineRule="auto"/>
+        <w:jc w:val="both"/>
+      </w:pPr>
+      <w:r>
+        <w:t>Resultado obtido: “</w:t>
+      </w:r>
+      <w:r>
+        <w:t>NAO</w:t>
+      </w:r>
+      <w:r>
+        <w:t>”</w:t>
+      </w:r>
+    </w:p>
+    <w:p>
+      <w:pPr>
+        <w:pStyle w:val="ListParagraph"/>
+        <w:numPr>
+          <w:ilvl w:val="1"/>
+          <w:numId w:val="34"/>
+        </w:numPr>
+        <w:autoSpaceDE w:val="0"/>
+        <w:autoSpaceDN w:val="0"/>
+        <w:adjustRightInd w:val="0"/>
+        <w:spacing w:after="0" w:line="240" w:lineRule="auto"/>
+        <w:rPr>
+          <w:rFonts w:ascii="Consolas" w:hAnsi="Consolas" w:cs="Consolas"/>
+          <w:sz w:val="20"/>
+          <w:szCs w:val="20"/>
+        </w:rPr>
+      </w:pPr>
+      <w:r>
+        <w:t>Caminho:</w:t>
+      </w:r>
+      <w:r>
+        <w:t xml:space="preserve"> </w:t>
+      </w:r>
+      <w:r>
+        <w:rPr>
+          <w:rFonts w:ascii="Consolas" w:hAnsi="Consolas" w:cs="Consolas"/>
+          <w:color w:val="000000"/>
+          <w:sz w:val="20"/>
+          <w:szCs w:val="20"/>
+        </w:rPr>
+        <w:t>[1-2-3-4-5-2-3-5-2-3-4-5-2-6-7-8-9-10-7-11-13-14]</w:t>
+      </w:r>
+    </w:p>
+    <w:p>
+      <w:pPr>
+        <w:pStyle w:val="ListParagraph"/>
+        <w:autoSpaceDE w:val="0"/>
+        <w:autoSpaceDN w:val="0"/>
+        <w:adjustRightInd w:val="0"/>
+        <w:spacing w:after="0" w:line="240" w:lineRule="auto"/>
+        <w:ind w:left="1440"/>
+        <w:rPr>
+          <w:rFonts w:ascii="Consolas" w:hAnsi="Consolas" w:cs="Consolas"/>
+          <w:sz w:val="20"/>
+          <w:szCs w:val="20"/>
+        </w:rPr>
+      </w:pPr>
+    </w:p>
+    <w:p>
+      <w:pPr>
+        <w:pStyle w:val="ListParagraph"/>
+        <w:numPr>
+          <w:ilvl w:val="0"/>
+          <w:numId w:val="34"/>
+        </w:numPr>
+        <w:spacing w:after="0" w:line="360" w:lineRule="auto"/>
+        <w:jc w:val="both"/>
+      </w:pPr>
+      <w:r>
+        <w:t>CT6</w:t>
+      </w:r>
+      <w:r>
+        <w:t>: “</w:t>
+      </w:r>
+      <w:r>
+        <w:t xml:space="preserve"> </w:t>
+      </w:r>
+      <w:r>
+        <w:t>”</w:t>
+      </w:r>
+    </w:p>
+    <w:p>
+      <w:pPr>
+        <w:pStyle w:val="ListParagraph"/>
+        <w:numPr>
+          <w:ilvl w:val="1"/>
+          <w:numId w:val="34"/>
+        </w:numPr>
+        <w:spacing w:after="0" w:line="360" w:lineRule="auto"/>
+        <w:jc w:val="both"/>
+      </w:pPr>
+      <w:r>
+        <w:t>Resultado esperado: “SIM”</w:t>
+      </w:r>
+    </w:p>
+    <w:p>
+      <w:pPr>
+        <w:pStyle w:val="ListParagraph"/>
+        <w:numPr>
+          <w:ilvl w:val="1"/>
+          <w:numId w:val="34"/>
+        </w:numPr>
+        <w:spacing w:after="0" w:line="360" w:lineRule="auto"/>
+        <w:jc w:val="both"/>
+      </w:pPr>
+      <w:r>
+        <w:t>Resultado obtido: “SIM”</w:t>
+      </w:r>
+    </w:p>
+    <w:p>
+      <w:pPr>
+        <w:pStyle w:val="ListParagraph"/>
+        <w:numPr>
+          <w:ilvl w:val="1"/>
+          <w:numId w:val="34"/>
+        </w:numPr>
+        <w:autoSpaceDE w:val="0"/>
+        <w:autoSpaceDN w:val="0"/>
+        <w:adjustRightInd w:val="0"/>
+        <w:spacing w:after="0" w:line="240" w:lineRule="auto"/>
+        <w:rPr>
+          <w:rFonts w:ascii="Consolas" w:hAnsi="Consolas" w:cs="Consolas"/>
+          <w:sz w:val="20"/>
+          <w:szCs w:val="20"/>
+        </w:rPr>
+      </w:pPr>
+      <w:r>
+        <w:t>Caminho:</w:t>
+      </w:r>
+      <w:r>
+        <w:t xml:space="preserve"> </w:t>
+      </w:r>
+      <w:r>
+        <w:rPr>
+          <w:rFonts w:ascii="Consolas" w:hAnsi="Consolas" w:cs="Consolas"/>
+          <w:color w:val="000000"/>
+          <w:sz w:val="20"/>
+          <w:szCs w:val="20"/>
+        </w:rPr>
+        <w:t>[1-2-3-4-5-2-6-7-11-12-14]</w:t>
+      </w:r>
+    </w:p>
+    <w:p>
+      <w:pPr>
+        <w:pStyle w:val="ListParagraph"/>
+        <w:autoSpaceDE w:val="0"/>
+        <w:autoSpaceDN w:val="0"/>
+        <w:adjustRightInd w:val="0"/>
+        <w:spacing w:after="0" w:line="240" w:lineRule="auto"/>
+        <w:ind w:left="1440"/>
+        <w:rPr>
+          <w:rFonts w:ascii="Consolas" w:hAnsi="Consolas" w:cs="Consolas"/>
+          <w:sz w:val="20"/>
+          <w:szCs w:val="20"/>
+        </w:rPr>
+      </w:pPr>
+    </w:p>
+    <w:p>
+      <w:pPr>
+        <w:pStyle w:val="ListParagraph"/>
+        <w:numPr>
+          <w:ilvl w:val="0"/>
+          <w:numId w:val="34"/>
+        </w:numPr>
+        <w:spacing w:after="0" w:line="360" w:lineRule="auto"/>
+        <w:jc w:val="both"/>
+      </w:pPr>
+      <w:r>
+        <w:lastRenderedPageBreak/>
+        <w:t>CT7</w:t>
+      </w:r>
+      <w:r>
+        <w:t>: “</w:t>
+      </w:r>
+      <w:r>
+        <w:t>bcca</w:t>
+      </w:r>
+      <w:r>
+        <w:t>”</w:t>
+      </w:r>
+    </w:p>
+    <w:p>
+      <w:pPr>
+        <w:pStyle w:val="ListParagraph"/>
+        <w:numPr>
+          <w:ilvl w:val="1"/>
+          <w:numId w:val="34"/>
+        </w:numPr>
+        <w:spacing w:after="0" w:line="360" w:lineRule="auto"/>
+        <w:jc w:val="both"/>
+      </w:pPr>
+      <w:bookmarkStart w:id="24" w:name="_GoBack"/>
+      <w:bookmarkEnd w:id="24"/>
+      <w:r>
+        <w:t>Resultado esperado: “</w:t>
+      </w:r>
+      <w:r>
+        <w:t>NAO</w:t>
+      </w:r>
+      <w:r>
+        <w:t>”</w:t>
+      </w:r>
+    </w:p>
+    <w:p>
+      <w:pPr>
+        <w:pStyle w:val="ListParagraph"/>
+        <w:numPr>
+          <w:ilvl w:val="1"/>
+          <w:numId w:val="34"/>
+        </w:numPr>
+        <w:spacing w:after="0" w:line="360" w:lineRule="auto"/>
+        <w:jc w:val="both"/>
+      </w:pPr>
+      <w:r>
+        <w:t>Resultado obtido: “</w:t>
+      </w:r>
+      <w:r>
+        <w:t>NAO</w:t>
+      </w:r>
+      <w:r>
+        <w:t>”</w:t>
+      </w:r>
+    </w:p>
+    <w:p>
+      <w:pPr>
+        <w:pStyle w:val="ListParagraph"/>
+        <w:numPr>
+          <w:ilvl w:val="1"/>
+          <w:numId w:val="34"/>
+        </w:numPr>
+        <w:autoSpaceDE w:val="0"/>
+        <w:autoSpaceDN w:val="0"/>
+        <w:adjustRightInd w:val="0"/>
+        <w:spacing w:after="0" w:line="240" w:lineRule="auto"/>
+        <w:rPr>
+          <w:rFonts w:ascii="Consolas" w:hAnsi="Consolas" w:cs="Consolas"/>
+          <w:sz w:val="20"/>
+          <w:szCs w:val="20"/>
+        </w:rPr>
+      </w:pPr>
+      <w:r>
+        <w:t>Caminho:</w:t>
+      </w:r>
+      <w:r>
+        <w:t xml:space="preserve"> </w:t>
+      </w:r>
+      <w:r>
+        <w:rPr>
+          <w:rFonts w:ascii="Consolas" w:hAnsi="Consolas" w:cs="Consolas"/>
+          <w:color w:val="000000"/>
+          <w:sz w:val="20"/>
+          <w:szCs w:val="20"/>
+        </w:rPr>
+        <w:t>[1-2-3-4-5-2-3-4-5-2-3-4-5-2-3-4-5-2-6-7-8-9-10-7-8-10-7-11-13-14]</w:t>
+      </w:r>
+    </w:p>
+    <w:p>
+      <w:pPr>
+        <w:pStyle w:val="ListParagraph"/>
+        <w:autoSpaceDE w:val="0"/>
+        <w:autoSpaceDN w:val="0"/>
+        <w:adjustRightInd w:val="0"/>
+        <w:spacing w:after="0" w:line="240" w:lineRule="auto"/>
+        <w:ind w:left="1440"/>
+        <w:rPr>
+          <w:rFonts w:ascii="Consolas" w:hAnsi="Consolas" w:cs="Consolas"/>
+          <w:sz w:val="20"/>
+          <w:szCs w:val="20"/>
+        </w:rPr>
+      </w:pPr>
+    </w:p>
+    <w:p>
+      <w:pPr>
+        <w:pStyle w:val="ListParagraph"/>
+        <w:numPr>
+          <w:ilvl w:val="0"/>
+          <w:numId w:val="34"/>
+        </w:numPr>
+        <w:spacing w:after="0" w:line="360" w:lineRule="auto"/>
+        <w:jc w:val="both"/>
+      </w:pPr>
+      <w:r>
+        <w:t>CT8</w:t>
+      </w:r>
+      <w:r>
+        <w:t>: “</w:t>
+      </w:r>
+      <w:r>
+        <w:t xml:space="preserve">ab </w:t>
+      </w:r>
+      <w:r>
+        <w:t>”</w:t>
+      </w:r>
+    </w:p>
+    <w:p>
+      <w:pPr>
+        <w:pStyle w:val="ListParagraph"/>
+        <w:numPr>
+          <w:ilvl w:val="1"/>
+          <w:numId w:val="34"/>
+        </w:numPr>
+        <w:spacing w:after="0" w:line="360" w:lineRule="auto"/>
+        <w:jc w:val="both"/>
+      </w:pPr>
+      <w:r>
+        <w:t>Resultado esperado: “</w:t>
+      </w:r>
+      <w:r>
+        <w:t>NAO</w:t>
+      </w:r>
+      <w:r>
+        <w:t>”</w:t>
+      </w:r>
+    </w:p>
+    <w:p>
+      <w:pPr>
+        <w:pStyle w:val="ListParagraph"/>
+        <w:numPr>
+          <w:ilvl w:val="1"/>
+          <w:numId w:val="34"/>
+        </w:numPr>
+        <w:spacing w:after="0" w:line="360" w:lineRule="auto"/>
+        <w:jc w:val="both"/>
+      </w:pPr>
+      <w:r>
+        <w:t>Resultado obtido: “</w:t>
+      </w:r>
+      <w:r>
+        <w:t>NAO</w:t>
+      </w:r>
+      <w:r>
+        <w:t>”</w:t>
+      </w:r>
+    </w:p>
+    <w:p>
+      <w:pPr>
+        <w:pStyle w:val="ListParagraph"/>
+        <w:numPr>
+          <w:ilvl w:val="1"/>
+          <w:numId w:val="34"/>
+        </w:numPr>
+        <w:autoSpaceDE w:val="0"/>
+        <w:autoSpaceDN w:val="0"/>
+        <w:adjustRightInd w:val="0"/>
+        <w:spacing w:after="0" w:line="240" w:lineRule="auto"/>
+        <w:rPr>
+          <w:rFonts w:ascii="Consolas" w:hAnsi="Consolas" w:cs="Consolas"/>
+          <w:sz w:val="20"/>
+          <w:szCs w:val="20"/>
+        </w:rPr>
+      </w:pPr>
+      <w:r>
+        <w:t>Caminho:</w:t>
+      </w:r>
+      <w:r>
+        <w:t xml:space="preserve"> </w:t>
+      </w:r>
+      <w:r>
+        <w:rPr>
+          <w:rFonts w:ascii="Consolas" w:hAnsi="Consolas" w:cs="Consolas"/>
+          <w:color w:val="000000"/>
+          <w:sz w:val="20"/>
+          <w:szCs w:val="20"/>
+        </w:rPr>
+        <w:t>[1-2-3-4-5-2-3-4-5-2-3-5-2-6-7-8-9-10-7-11-13-14]</w:t>
+      </w:r>
+    </w:p>
+    <w:p>
+      <w:pPr>
+        <w:autoSpaceDE w:val="0"/>
+        <w:autoSpaceDN w:val="0"/>
+        <w:adjustRightInd w:val="0"/>
+        <w:spacing w:after="0" w:line="240" w:lineRule="auto"/>
+        <w:rPr>
+          <w:rFonts w:ascii="Consolas" w:hAnsi="Consolas" w:cs="Consolas"/>
+          <w:sz w:val="20"/>
+          <w:szCs w:val="20"/>
+        </w:rPr>
+      </w:pPr>
+    </w:p>
+    <w:p>
+      <w:pPr>
+        <w:autoSpaceDE w:val="0"/>
+        <w:autoSpaceDN w:val="0"/>
+        <w:adjustRightInd w:val="0"/>
+        <w:spacing w:after="0" w:line="240" w:lineRule="auto"/>
+        <w:rPr>
+          <w:rFonts w:ascii="Consolas" w:hAnsi="Consolas" w:cs="Consolas"/>
+          <w:sz w:val="20"/>
+          <w:szCs w:val="20"/>
+        </w:rPr>
+      </w:pPr>
+    </w:p>
+    <w:p>
+      <w:pPr>
         <w:spacing w:line="360" w:lineRule="auto"/>
         <w:jc w:val="both"/>
       </w:pPr>
     </w:p>
     <w:p>
       <w:pPr>
-        <w:pStyle w:val="Ttulo2"/>
+        <w:pStyle w:val="Heading2"/>
         <w:numPr>
           <w:ilvl w:val="0"/>
           <w:numId w:val="0"/>
@@ -3654,8 +4247,8 @@
 </file>
 
 <file path=word/numbering.xml><?xml version="1.0" encoding="utf-8"?>
-<w:numbering xmlns:wpc="http://schemas.microsoft.com/office/word/2010/wordprocessingCanvas" xmlns:cx="http://schemas.microsoft.com/office/drawing/2014/chartex" xmlns:cx1="http://schemas.microsoft.com/office/drawing/2015/9/8/chartex" xmlns:cx2="http://schemas.microsoft.com/office/drawing/2015/10/21/chartex" xmlns:cx3="http://schemas.microsoft.com/office/drawing/2016/5/9/chartex" xmlns:cx4="http://schemas.microsoft.com/office/drawing/2016/5/10/chartex" xmlns:cx5="http://schemas.microsoft.com/office/drawing/2016/5/11/chartex" xmlns:mc="http://schemas.openxmlformats.org/markup-compatibility/2006" xmlns:o="urn:schemas-microsoft-com:office:office" xmlns:r="http://schemas.openxmlformats.org/officeDocument/2006/relationships" xmlns:m="http://schemas.openxmlformats.org/officeDocument/2006/math" xmlns:v="urn:schemas-microsoft-com:vml" xmlns:wp14="http://schemas.microsoft.com/office/word/2010/wordprocessingDrawing" xmlns:wp="http://schemas.openxmlformats.org/drawingml/2006/wordprocessingDrawing" xmlns:w10="urn:schemas-microsoft-com:office:word" xmlns:w="http://schemas.openxmlformats.org/wordprocessingml/2006/main" xmlns:w14="http://schemas.microsoft.com/office/word/2010/wordml" xmlns:w15="http://schemas.microsoft.com/office/word/2012/wordml" xmlns:w16se="http://schemas.microsoft.com/office/word/2015/wordml/symex" xmlns:wpg="http://schemas.microsoft.com/office/word/2010/wordprocessingGroup" xmlns:wpi="http://schemas.microsoft.com/office/word/2010/wordprocessingInk" xmlns:wne="http://schemas.microsoft.com/office/word/2006/wordml" xmlns:wps="http://schemas.microsoft.com/office/word/2010/wordprocessingShape" mc:Ignorable="w14 w15 w16se wp14">
-  <w:abstractNum w:abstractNumId="0" w15:restartNumberingAfterBreak="0">
+<w:numbering xmlns:wpc="http://schemas.microsoft.com/office/word/2010/wordprocessingCanvas" xmlns:mc="http://schemas.openxmlformats.org/markup-compatibility/2006" xmlns:o="urn:schemas-microsoft-com:office:office" xmlns:r="http://schemas.openxmlformats.org/officeDocument/2006/relationships" xmlns:m="http://schemas.openxmlformats.org/officeDocument/2006/math" xmlns:v="urn:schemas-microsoft-com:vml" xmlns:wp14="http://schemas.microsoft.com/office/word/2010/wordprocessingDrawing" xmlns:wp="http://schemas.openxmlformats.org/drawingml/2006/wordprocessingDrawing" xmlns:w10="urn:schemas-microsoft-com:office:word" xmlns:w="http://schemas.openxmlformats.org/wordprocessingml/2006/main" xmlns:w14="http://schemas.microsoft.com/office/word/2010/wordml" xmlns:w15="http://schemas.microsoft.com/office/word/2012/wordml" xmlns:wpg="http://schemas.microsoft.com/office/word/2010/wordprocessingGroup" xmlns:wpi="http://schemas.microsoft.com/office/word/2010/wordprocessingInk" xmlns:wne="http://schemas.microsoft.com/office/word/2006/wordml" xmlns:wps="http://schemas.microsoft.com/office/word/2010/wordprocessingShape" mc:Ignorable="w14 w15 wp14">
+  <w:abstractNum w:abstractNumId="0">
     <w:nsid w:val="08AC5DBE"/>
     <w:multiLevelType w:val="hybridMultilevel"/>
     <w:tmpl w:val="7E46BF0C"/>
@@ -3768,7 +4361,7 @@
       </w:rPr>
     </w:lvl>
   </w:abstractNum>
-  <w:abstractNum w:abstractNumId="1" w15:restartNumberingAfterBreak="0">
+  <w:abstractNum w:abstractNumId="1">
     <w:nsid w:val="0ADC4AD1"/>
     <w:multiLevelType w:val="hybridMultilevel"/>
     <w:tmpl w:val="02D4C362"/>
@@ -3881,7 +4474,7 @@
       </w:rPr>
     </w:lvl>
   </w:abstractNum>
-  <w:abstractNum w:abstractNumId="2" w15:restartNumberingAfterBreak="0">
+  <w:abstractNum w:abstractNumId="2">
     <w:nsid w:val="0F4042DB"/>
     <w:multiLevelType w:val="hybridMultilevel"/>
     <w:tmpl w:val="329E39B4"/>
@@ -3994,7 +4587,7 @@
       </w:rPr>
     </w:lvl>
   </w:abstractNum>
-  <w:abstractNum w:abstractNumId="3" w15:restartNumberingAfterBreak="0">
+  <w:abstractNum w:abstractNumId="3">
     <w:nsid w:val="0F795149"/>
     <w:multiLevelType w:val="hybridMultilevel"/>
     <w:tmpl w:val="62863F8A"/>
@@ -4107,7 +4700,7 @@
       </w:rPr>
     </w:lvl>
   </w:abstractNum>
-  <w:abstractNum w:abstractNumId="4" w15:restartNumberingAfterBreak="0">
+  <w:abstractNum w:abstractNumId="4">
     <w:nsid w:val="13B40ACF"/>
     <w:multiLevelType w:val="hybridMultilevel"/>
     <w:tmpl w:val="343075F8"/>
@@ -4220,14 +4813,14 @@
       </w:rPr>
     </w:lvl>
   </w:abstractNum>
-  <w:abstractNum w:abstractNumId="5" w15:restartNumberingAfterBreak="0">
+  <w:abstractNum w:abstractNumId="5">
     <w:nsid w:val="1482775B"/>
     <w:multiLevelType w:val="multilevel"/>
     <w:tmpl w:val="12325146"/>
     <w:lvl w:ilvl="0">
       <w:start w:val="1"/>
       <w:numFmt w:val="decimal"/>
-      <w:pStyle w:val="Ttulo1"/>
+      <w:pStyle w:val="Heading1"/>
       <w:lvlText w:val="%1"/>
       <w:lvlJc w:val="left"/>
       <w:pPr>
@@ -4237,7 +4830,7 @@
     <w:lvl w:ilvl="1">
       <w:start w:val="1"/>
       <w:numFmt w:val="decimal"/>
-      <w:pStyle w:val="Ttulo2"/>
+      <w:pStyle w:val="Heading2"/>
       <w:lvlText w:val="%1.%2"/>
       <w:lvlJc w:val="left"/>
       <w:pPr>
@@ -4247,7 +4840,7 @@
     <w:lvl w:ilvl="2">
       <w:start w:val="1"/>
       <w:numFmt w:val="decimal"/>
-      <w:pStyle w:val="Ttulo3"/>
+      <w:pStyle w:val="Heading3"/>
       <w:lvlText w:val="%1.%2.%3"/>
       <w:lvlJc w:val="left"/>
       <w:pPr>
@@ -4257,7 +4850,7 @@
     <w:lvl w:ilvl="3">
       <w:start w:val="1"/>
       <w:numFmt w:val="decimal"/>
-      <w:pStyle w:val="Ttulo4"/>
+      <w:pStyle w:val="Heading4"/>
       <w:lvlText w:val="%1.%2.%3.%4"/>
       <w:lvlJc w:val="left"/>
       <w:pPr>
@@ -4267,7 +4860,7 @@
     <w:lvl w:ilvl="4">
       <w:start w:val="1"/>
       <w:numFmt w:val="decimal"/>
-      <w:pStyle w:val="Ttulo5"/>
+      <w:pStyle w:val="Heading5"/>
       <w:lvlText w:val="%1.%2.%3.%4.%5"/>
       <w:lvlJc w:val="left"/>
       <w:pPr>
@@ -4277,7 +4870,7 @@
     <w:lvl w:ilvl="5">
       <w:start w:val="1"/>
       <w:numFmt w:val="decimal"/>
-      <w:pStyle w:val="Ttulo6"/>
+      <w:pStyle w:val="Heading6"/>
       <w:lvlText w:val="%1.%2.%3.%4.%5.%6"/>
       <w:lvlJc w:val="left"/>
       <w:pPr>
@@ -4287,7 +4880,7 @@
     <w:lvl w:ilvl="6">
       <w:start w:val="1"/>
       <w:numFmt w:val="decimal"/>
-      <w:pStyle w:val="Ttulo7"/>
+      <w:pStyle w:val="Heading7"/>
       <w:lvlText w:val="%1.%2.%3.%4.%5.%6.%7"/>
       <w:lvlJc w:val="left"/>
       <w:pPr>
@@ -4297,7 +4890,7 @@
     <w:lvl w:ilvl="7">
       <w:start w:val="1"/>
       <w:numFmt w:val="decimal"/>
-      <w:pStyle w:val="Ttulo8"/>
+      <w:pStyle w:val="Heading8"/>
       <w:lvlText w:val="%1.%2.%3.%4.%5.%6.%7.%8"/>
       <w:lvlJc w:val="left"/>
       <w:pPr>
@@ -4307,7 +4900,7 @@
     <w:lvl w:ilvl="8">
       <w:start w:val="1"/>
       <w:numFmt w:val="decimal"/>
-      <w:pStyle w:val="Ttulo9"/>
+      <w:pStyle w:val="Heading9"/>
       <w:lvlText w:val="%1.%2.%3.%4.%5.%6.%7.%8.%9"/>
       <w:lvlJc w:val="left"/>
       <w:pPr>
@@ -4315,7 +4908,7 @@
       </w:pPr>
     </w:lvl>
   </w:abstractNum>
-  <w:abstractNum w:abstractNumId="6" w15:restartNumberingAfterBreak="0">
+  <w:abstractNum w:abstractNumId="6">
     <w:nsid w:val="188E2FD7"/>
     <w:multiLevelType w:val="hybridMultilevel"/>
     <w:tmpl w:val="C55631B2"/>
@@ -4428,10 +5021,10 @@
       </w:rPr>
     </w:lvl>
   </w:abstractNum>
-  <w:abstractNum w:abstractNumId="7" w15:restartNumberingAfterBreak="0">
+  <w:abstractNum w:abstractNumId="7">
     <w:nsid w:val="1CFB7736"/>
     <w:multiLevelType w:val="hybridMultilevel"/>
-    <w:tmpl w:val="31364496"/>
+    <w:tmpl w:val="BED6A382"/>
     <w:lvl w:ilvl="0" w:tplc="04160001">
       <w:start w:val="1"/>
       <w:numFmt w:val="bullet"/>
@@ -4541,7 +5134,7 @@
       </w:rPr>
     </w:lvl>
   </w:abstractNum>
-  <w:abstractNum w:abstractNumId="8" w15:restartNumberingAfterBreak="0">
+  <w:abstractNum w:abstractNumId="8">
     <w:nsid w:val="1CFB7E8B"/>
     <w:multiLevelType w:val="hybridMultilevel"/>
     <w:tmpl w:val="F1B2ECEA"/>
@@ -4654,7 +5247,7 @@
       </w:rPr>
     </w:lvl>
   </w:abstractNum>
-  <w:abstractNum w:abstractNumId="9" w15:restartNumberingAfterBreak="0">
+  <w:abstractNum w:abstractNumId="9">
     <w:nsid w:val="2087048C"/>
     <w:multiLevelType w:val="hybridMultilevel"/>
     <w:tmpl w:val="19648EC2"/>
@@ -4767,7 +5360,7 @@
       </w:rPr>
     </w:lvl>
   </w:abstractNum>
-  <w:abstractNum w:abstractNumId="10" w15:restartNumberingAfterBreak="0">
+  <w:abstractNum w:abstractNumId="10">
     <w:nsid w:val="2C4C1C9C"/>
     <w:multiLevelType w:val="hybridMultilevel"/>
     <w:tmpl w:val="76449A48"/>
@@ -4880,7 +5473,7 @@
       </w:rPr>
     </w:lvl>
   </w:abstractNum>
-  <w:abstractNum w:abstractNumId="11" w15:restartNumberingAfterBreak="0">
+  <w:abstractNum w:abstractNumId="11">
     <w:nsid w:val="2CBD00FC"/>
     <w:multiLevelType w:val="multilevel"/>
     <w:tmpl w:val="061A8C1C"/>
@@ -4993,7 +5586,7 @@
       </w:rPr>
     </w:lvl>
   </w:abstractNum>
-  <w:abstractNum w:abstractNumId="12" w15:restartNumberingAfterBreak="0">
+  <w:abstractNum w:abstractNumId="12">
     <w:nsid w:val="3352180B"/>
     <w:multiLevelType w:val="hybridMultilevel"/>
     <w:tmpl w:val="4054240E"/>
@@ -5106,7 +5699,7 @@
       </w:rPr>
     </w:lvl>
   </w:abstractNum>
-  <w:abstractNum w:abstractNumId="13" w15:restartNumberingAfterBreak="0">
+  <w:abstractNum w:abstractNumId="13">
     <w:nsid w:val="36CB3FF1"/>
     <w:multiLevelType w:val="hybridMultilevel"/>
     <w:tmpl w:val="9D9E423A"/>
@@ -5219,7 +5812,7 @@
       </w:rPr>
     </w:lvl>
   </w:abstractNum>
-  <w:abstractNum w:abstractNumId="14" w15:restartNumberingAfterBreak="0">
+  <w:abstractNum w:abstractNumId="14">
     <w:nsid w:val="3DA8190E"/>
     <w:multiLevelType w:val="multilevel"/>
     <w:tmpl w:val="BDD07F86"/>
@@ -5368,7 +5961,7 @@
       </w:rPr>
     </w:lvl>
   </w:abstractNum>
-  <w:abstractNum w:abstractNumId="15" w15:restartNumberingAfterBreak="0">
+  <w:abstractNum w:abstractNumId="15">
     <w:nsid w:val="3FF13C21"/>
     <w:multiLevelType w:val="hybridMultilevel"/>
     <w:tmpl w:val="89C24E08"/>
@@ -5481,7 +6074,7 @@
       </w:rPr>
     </w:lvl>
   </w:abstractNum>
-  <w:abstractNum w:abstractNumId="16" w15:restartNumberingAfterBreak="0">
+  <w:abstractNum w:abstractNumId="16">
     <w:nsid w:val="42FB4BE2"/>
     <w:multiLevelType w:val="multilevel"/>
     <w:tmpl w:val="B5E2418E"/>
@@ -5594,7 +6187,7 @@
       </w:rPr>
     </w:lvl>
   </w:abstractNum>
-  <w:abstractNum w:abstractNumId="17" w15:restartNumberingAfterBreak="0">
+  <w:abstractNum w:abstractNumId="17">
     <w:nsid w:val="515902E9"/>
     <w:multiLevelType w:val="hybridMultilevel"/>
     <w:tmpl w:val="A7107BB4"/>
@@ -5707,7 +6300,7 @@
       </w:rPr>
     </w:lvl>
   </w:abstractNum>
-  <w:abstractNum w:abstractNumId="18" w15:restartNumberingAfterBreak="0">
+  <w:abstractNum w:abstractNumId="18">
     <w:nsid w:val="52610A58"/>
     <w:multiLevelType w:val="multilevel"/>
     <w:tmpl w:val="20E8D762"/>
@@ -5820,7 +6413,7 @@
       </w:rPr>
     </w:lvl>
   </w:abstractNum>
-  <w:abstractNum w:abstractNumId="19" w15:restartNumberingAfterBreak="0">
+  <w:abstractNum w:abstractNumId="19">
     <w:nsid w:val="53A101A0"/>
     <w:multiLevelType w:val="multilevel"/>
     <w:tmpl w:val="F078D456"/>
@@ -5933,7 +6526,7 @@
       </w:rPr>
     </w:lvl>
   </w:abstractNum>
-  <w:abstractNum w:abstractNumId="20" w15:restartNumberingAfterBreak="0">
+  <w:abstractNum w:abstractNumId="20">
     <w:nsid w:val="589C152F"/>
     <w:multiLevelType w:val="hybridMultilevel"/>
     <w:tmpl w:val="DAA45CFE"/>
@@ -6019,7 +6612,7 @@
       </w:pPr>
     </w:lvl>
   </w:abstractNum>
-  <w:abstractNum w:abstractNumId="21" w15:restartNumberingAfterBreak="0">
+  <w:abstractNum w:abstractNumId="21">
     <w:nsid w:val="5FAF107E"/>
     <w:multiLevelType w:val="hybridMultilevel"/>
     <w:tmpl w:val="D708E90C"/>
@@ -6132,7 +6725,7 @@
       </w:rPr>
     </w:lvl>
   </w:abstractNum>
-  <w:abstractNum w:abstractNumId="22" w15:restartNumberingAfterBreak="0">
+  <w:abstractNum w:abstractNumId="22">
     <w:nsid w:val="6AA8772F"/>
     <w:multiLevelType w:val="hybridMultilevel"/>
     <w:tmpl w:val="1EE21BBC"/>
@@ -6245,7 +6838,7 @@
       </w:rPr>
     </w:lvl>
   </w:abstractNum>
-  <w:abstractNum w:abstractNumId="23" w15:restartNumberingAfterBreak="0">
+  <w:abstractNum w:abstractNumId="23">
     <w:nsid w:val="6FE45E65"/>
     <w:multiLevelType w:val="hybridMultilevel"/>
     <w:tmpl w:val="46C8F7CC"/>
@@ -6358,7 +6951,7 @@
       </w:rPr>
     </w:lvl>
   </w:abstractNum>
-  <w:abstractNum w:abstractNumId="24" w15:restartNumberingAfterBreak="0">
+  <w:abstractNum w:abstractNumId="24">
     <w:nsid w:val="75DA74EA"/>
     <w:multiLevelType w:val="multilevel"/>
     <w:tmpl w:val="F332788A"/>
@@ -6577,7 +7170,7 @@
 </file>
 
 <file path=word/styles.xml><?xml version="1.0" encoding="utf-8"?>
-<w:styles xmlns:mc="http://schemas.openxmlformats.org/markup-compatibility/2006" xmlns:r="http://schemas.openxmlformats.org/officeDocument/2006/relationships" xmlns:w="http://schemas.openxmlformats.org/wordprocessingml/2006/main" xmlns:w14="http://schemas.microsoft.com/office/word/2010/wordml" xmlns:w15="http://schemas.microsoft.com/office/word/2012/wordml" xmlns:w16se="http://schemas.microsoft.com/office/word/2015/wordml/symex" mc:Ignorable="w14 w15 w16se">
+<w:styles xmlns:mc="http://schemas.openxmlformats.org/markup-compatibility/2006" xmlns:r="http://schemas.openxmlformats.org/officeDocument/2006/relationships" xmlns:w="http://schemas.openxmlformats.org/wordprocessingml/2006/main" xmlns:w14="http://schemas.microsoft.com/office/word/2010/wordml" xmlns:w15="http://schemas.microsoft.com/office/word/2012/wordml" mc:Ignorable="w14 w15">
   <w:docDefaults>
     <w:rPrDefault>
       <w:rPr>
@@ -6593,7 +7186,7 @@
       </w:pPr>
     </w:pPrDefault>
   </w:docDefaults>
-  <w:latentStyles w:defLockedState="0" w:defUIPriority="99" w:defSemiHidden="0" w:defUnhideWhenUsed="0" w:defQFormat="0" w:count="374">
+  <w:latentStyles w:defLockedState="0" w:defUIPriority="99" w:defSemiHidden="0" w:defUnhideWhenUsed="0" w:defQFormat="0" w:count="371">
     <w:lsdException w:name="Normal" w:uiPriority="0" w:qFormat="1"/>
     <w:lsdException w:name="heading 1" w:uiPriority="9" w:qFormat="1"/>
     <w:lsdException w:name="heading 2" w:semiHidden="1" w:uiPriority="9" w:unhideWhenUsed="1" w:qFormat="1"/>
@@ -6965,20 +7558,17 @@
     <w:lsdException w:name="List Table 5 Dark Accent 6" w:uiPriority="50"/>
     <w:lsdException w:name="List Table 6 Colorful Accent 6" w:uiPriority="51"/>
     <w:lsdException w:name="List Table 7 Colorful Accent 6" w:uiPriority="52"/>
-    <w:lsdException w:name="Mention" w:semiHidden="1" w:unhideWhenUsed="1"/>
-    <w:lsdException w:name="Smart Hyperlink" w:semiHidden="1" w:unhideWhenUsed="1"/>
-    <w:lsdException w:name="Hashtag" w:semiHidden="1" w:unhideWhenUsed="1"/>
   </w:latentStyles>
   <w:style w:type="paragraph" w:default="1" w:styleId="Normal">
     <w:name w:val="Normal"/>
     <w:qFormat/>
     <w:rsid w:val="00547062"/>
   </w:style>
-  <w:style w:type="paragraph" w:styleId="Ttulo1">
+  <w:style w:type="paragraph" w:styleId="Heading1">
     <w:name w:val="heading 1"/>
     <w:basedOn w:val="Normal"/>
     <w:next w:val="Normal"/>
-    <w:link w:val="Ttulo1Char"/>
+    <w:link w:val="Heading1Char"/>
     <w:uiPriority w:val="9"/>
     <w:qFormat/>
     <w:rsid w:val="00547062"/>
@@ -7004,11 +7594,11 @@
       <w:szCs w:val="36"/>
     </w:rPr>
   </w:style>
-  <w:style w:type="paragraph" w:styleId="Ttulo2">
+  <w:style w:type="paragraph" w:styleId="Heading2">
     <w:name w:val="heading 2"/>
     <w:basedOn w:val="Normal"/>
     <w:next w:val="Normal"/>
-    <w:link w:val="Ttulo2Char"/>
+    <w:link w:val="Heading2Char"/>
     <w:uiPriority w:val="9"/>
     <w:unhideWhenUsed/>
     <w:qFormat/>
@@ -7033,11 +7623,11 @@
       <w:szCs w:val="28"/>
     </w:rPr>
   </w:style>
-  <w:style w:type="paragraph" w:styleId="Ttulo3">
+  <w:style w:type="paragraph" w:styleId="Heading3">
     <w:name w:val="heading 3"/>
     <w:basedOn w:val="Normal"/>
     <w:next w:val="Normal"/>
-    <w:link w:val="Ttulo3Char"/>
+    <w:link w:val="Heading3Char"/>
     <w:uiPriority w:val="9"/>
     <w:unhideWhenUsed/>
     <w:qFormat/>
@@ -7059,11 +7649,11 @@
       <w:color w:val="000000" w:themeColor="text1"/>
     </w:rPr>
   </w:style>
-  <w:style w:type="paragraph" w:styleId="Ttulo4">
+  <w:style w:type="paragraph" w:styleId="Heading4">
     <w:name w:val="heading 4"/>
     <w:basedOn w:val="Normal"/>
     <w:next w:val="Normal"/>
-    <w:link w:val="Ttulo4Char"/>
+    <w:link w:val="Heading4Char"/>
     <w:uiPriority w:val="9"/>
     <w:unhideWhenUsed/>
     <w:qFormat/>
@@ -7087,11 +7677,11 @@
       <w:color w:val="000000" w:themeColor="text1"/>
     </w:rPr>
   </w:style>
-  <w:style w:type="paragraph" w:styleId="Ttulo5">
+  <w:style w:type="paragraph" w:styleId="Heading5">
     <w:name w:val="heading 5"/>
     <w:basedOn w:val="Normal"/>
     <w:next w:val="Normal"/>
-    <w:link w:val="Ttulo5Char"/>
+    <w:link w:val="Heading5Char"/>
     <w:uiPriority w:val="9"/>
     <w:unhideWhenUsed/>
     <w:qFormat/>
@@ -7111,11 +7701,11 @@
       <w:color w:val="323E4F" w:themeColor="text2" w:themeShade="BF"/>
     </w:rPr>
   </w:style>
-  <w:style w:type="paragraph" w:styleId="Ttulo6">
+  <w:style w:type="paragraph" w:styleId="Heading6">
     <w:name w:val="heading 6"/>
     <w:basedOn w:val="Normal"/>
     <w:next w:val="Normal"/>
-    <w:link w:val="Ttulo6Char"/>
+    <w:link w:val="Heading6Char"/>
     <w:uiPriority w:val="9"/>
     <w:unhideWhenUsed/>
     <w:qFormat/>
@@ -7137,11 +7727,11 @@
       <w:color w:val="323E4F" w:themeColor="text2" w:themeShade="BF"/>
     </w:rPr>
   </w:style>
-  <w:style w:type="paragraph" w:styleId="Ttulo7">
+  <w:style w:type="paragraph" w:styleId="Heading7">
     <w:name w:val="heading 7"/>
     <w:basedOn w:val="Normal"/>
     <w:next w:val="Normal"/>
-    <w:link w:val="Ttulo7Char"/>
+    <w:link w:val="Heading7Char"/>
     <w:uiPriority w:val="9"/>
     <w:unhideWhenUsed/>
     <w:qFormat/>
@@ -7163,11 +7753,11 @@
       <w:color w:val="404040" w:themeColor="text1" w:themeTint="BF"/>
     </w:rPr>
   </w:style>
-  <w:style w:type="paragraph" w:styleId="Ttulo8">
+  <w:style w:type="paragraph" w:styleId="Heading8">
     <w:name w:val="heading 8"/>
     <w:basedOn w:val="Normal"/>
     <w:next w:val="Normal"/>
-    <w:link w:val="Ttulo8Char"/>
+    <w:link w:val="Heading8Char"/>
     <w:uiPriority w:val="9"/>
     <w:unhideWhenUsed/>
     <w:qFormat/>
@@ -7189,11 +7779,11 @@
       <w:szCs w:val="20"/>
     </w:rPr>
   </w:style>
-  <w:style w:type="paragraph" w:styleId="Ttulo9">
+  <w:style w:type="paragraph" w:styleId="Heading9">
     <w:name w:val="heading 9"/>
     <w:basedOn w:val="Normal"/>
     <w:next w:val="Normal"/>
-    <w:link w:val="Ttulo9Char"/>
+    <w:link w:val="Heading9Char"/>
     <w:uiPriority w:val="9"/>
     <w:unhideWhenUsed/>
     <w:qFormat/>
@@ -7217,13 +7807,13 @@
       <w:szCs w:val="20"/>
     </w:rPr>
   </w:style>
-  <w:style w:type="character" w:default="1" w:styleId="Fontepargpadro">
+  <w:style w:type="character" w:default="1" w:styleId="DefaultParagraphFont">
     <w:name w:val="Default Paragraph Font"/>
     <w:uiPriority w:val="1"/>
     <w:semiHidden/>
     <w:unhideWhenUsed/>
   </w:style>
-  <w:style w:type="table" w:default="1" w:styleId="Tabelanormal">
+  <w:style w:type="table" w:default="1" w:styleId="TableNormal">
     <w:name w:val="Normal Table"/>
     <w:uiPriority w:val="99"/>
     <w:semiHidden/>
@@ -7238,17 +7828,17 @@
       </w:tblCellMar>
     </w:tblPr>
   </w:style>
-  <w:style w:type="numbering" w:default="1" w:styleId="Semlista">
+  <w:style w:type="numbering" w:default="1" w:styleId="NoList">
     <w:name w:val="No List"/>
     <w:uiPriority w:val="99"/>
     <w:semiHidden/>
     <w:unhideWhenUsed/>
   </w:style>
-  <w:style w:type="paragraph" w:styleId="Ttulo">
+  <w:style w:type="paragraph" w:styleId="Title">
     <w:name w:val="Title"/>
     <w:basedOn w:val="Normal"/>
     <w:next w:val="Normal"/>
-    <w:link w:val="TtuloChar"/>
+    <w:link w:val="TitleChar"/>
     <w:uiPriority w:val="10"/>
     <w:qFormat/>
     <w:rsid w:val="00547062"/>
@@ -7263,11 +7853,11 @@
       <w:szCs w:val="56"/>
     </w:rPr>
   </w:style>
-  <w:style w:type="paragraph" w:styleId="Subttulo">
+  <w:style w:type="paragraph" w:styleId="Subtitle">
     <w:name w:val="Subtitle"/>
     <w:basedOn w:val="Normal"/>
     <w:next w:val="Normal"/>
-    <w:link w:val="SubttuloChar"/>
+    <w:link w:val="SubtitleChar"/>
     <w:uiPriority w:val="11"/>
     <w:qFormat/>
     <w:rsid w:val="00547062"/>
@@ -7282,23 +7872,37 @@
     </w:rPr>
   </w:style>
   <w:style w:type="table" w:customStyle="1" w:styleId="a">
-    <w:basedOn w:val="Tabelanormal"/>
+    <w:basedOn w:val="TableNormal"/>
     <w:tblPr>
       <w:tblStyleRowBandSize w:val="1"/>
       <w:tblStyleColBandSize w:val="1"/>
+      <w:tblInd w:w="0" w:type="dxa"/>
+      <w:tblCellMar>
+        <w:top w:w="0" w:type="dxa"/>
+        <w:left w:w="108" w:type="dxa"/>
+        <w:bottom w:w="0" w:type="dxa"/>
+        <w:right w:w="108" w:type="dxa"/>
+      </w:tblCellMar>
     </w:tblPr>
   </w:style>
   <w:style w:type="table" w:customStyle="1" w:styleId="a0">
-    <w:basedOn w:val="Tabelanormal"/>
+    <w:basedOn w:val="TableNormal"/>
     <w:tblPr>
       <w:tblStyleRowBandSize w:val="1"/>
       <w:tblStyleColBandSize w:val="1"/>
+      <w:tblInd w:w="0" w:type="dxa"/>
+      <w:tblCellMar>
+        <w:top w:w="0" w:type="dxa"/>
+        <w:left w:w="108" w:type="dxa"/>
+        <w:bottom w:w="0" w:type="dxa"/>
+        <w:right w:w="108" w:type="dxa"/>
+      </w:tblCellMar>
     </w:tblPr>
   </w:style>
-  <w:style w:type="character" w:customStyle="1" w:styleId="Ttulo7Char">
-    <w:name w:val="Título 7 Char"/>
-    <w:basedOn w:val="Fontepargpadro"/>
-    <w:link w:val="Ttulo7"/>
+  <w:style w:type="character" w:customStyle="1" w:styleId="Heading7Char">
+    <w:name w:val="Heading 7 Char"/>
+    <w:basedOn w:val="DefaultParagraphFont"/>
+    <w:link w:val="Heading7"/>
     <w:uiPriority w:val="9"/>
     <w:rsid w:val="00547062"/>
     <w:rPr>
@@ -7308,10 +7912,10 @@
       <w:color w:val="404040" w:themeColor="text1" w:themeTint="BF"/>
     </w:rPr>
   </w:style>
-  <w:style w:type="character" w:customStyle="1" w:styleId="Ttulo8Char">
-    <w:name w:val="Título 8 Char"/>
-    <w:basedOn w:val="Fontepargpadro"/>
-    <w:link w:val="Ttulo8"/>
+  <w:style w:type="character" w:customStyle="1" w:styleId="Heading8Char">
+    <w:name w:val="Heading 8 Char"/>
+    <w:basedOn w:val="DefaultParagraphFont"/>
+    <w:link w:val="Heading8"/>
     <w:uiPriority w:val="9"/>
     <w:rsid w:val="00547062"/>
     <w:rPr>
@@ -7321,10 +7925,10 @@
       <w:szCs w:val="20"/>
     </w:rPr>
   </w:style>
-  <w:style w:type="character" w:customStyle="1" w:styleId="Ttulo9Char">
-    <w:name w:val="Título 9 Char"/>
-    <w:basedOn w:val="Fontepargpadro"/>
-    <w:link w:val="Ttulo9"/>
+  <w:style w:type="character" w:customStyle="1" w:styleId="Heading9Char">
+    <w:name w:val="Heading 9 Char"/>
+    <w:basedOn w:val="DefaultParagraphFont"/>
+    <w:link w:val="Heading9"/>
     <w:uiPriority w:val="9"/>
     <w:rsid w:val="00547062"/>
     <w:rPr>
@@ -7336,10 +7940,10 @@
       <w:szCs w:val="20"/>
     </w:rPr>
   </w:style>
-  <w:style w:type="character" w:customStyle="1" w:styleId="Ttulo1Char">
-    <w:name w:val="Título 1 Char"/>
-    <w:basedOn w:val="Fontepargpadro"/>
-    <w:link w:val="Ttulo1"/>
+  <w:style w:type="character" w:customStyle="1" w:styleId="Heading1Char">
+    <w:name w:val="Heading 1 Char"/>
+    <w:basedOn w:val="DefaultParagraphFont"/>
+    <w:link w:val="Heading1"/>
     <w:uiPriority w:val="9"/>
     <w:rsid w:val="00547062"/>
     <w:rPr>
@@ -7352,10 +7956,10 @@
       <w:szCs w:val="36"/>
     </w:rPr>
   </w:style>
-  <w:style w:type="character" w:customStyle="1" w:styleId="Ttulo2Char">
-    <w:name w:val="Título 2 Char"/>
-    <w:basedOn w:val="Fontepargpadro"/>
-    <w:link w:val="Ttulo2"/>
+  <w:style w:type="character" w:customStyle="1" w:styleId="Heading2Char">
+    <w:name w:val="Heading 2 Char"/>
+    <w:basedOn w:val="DefaultParagraphFont"/>
+    <w:link w:val="Heading2"/>
     <w:uiPriority w:val="9"/>
     <w:rsid w:val="00547062"/>
     <w:rPr>
@@ -7368,10 +7972,10 @@
       <w:szCs w:val="28"/>
     </w:rPr>
   </w:style>
-  <w:style w:type="character" w:customStyle="1" w:styleId="Ttulo3Char">
-    <w:name w:val="Título 3 Char"/>
-    <w:basedOn w:val="Fontepargpadro"/>
-    <w:link w:val="Ttulo3"/>
+  <w:style w:type="character" w:customStyle="1" w:styleId="Heading3Char">
+    <w:name w:val="Heading 3 Char"/>
+    <w:basedOn w:val="DefaultParagraphFont"/>
+    <w:link w:val="Heading3"/>
     <w:uiPriority w:val="9"/>
     <w:rsid w:val="00547062"/>
     <w:rPr>
@@ -7381,10 +7985,10 @@
       <w:color w:val="000000" w:themeColor="text1"/>
     </w:rPr>
   </w:style>
-  <w:style w:type="character" w:customStyle="1" w:styleId="Ttulo4Char">
-    <w:name w:val="Título 4 Char"/>
-    <w:basedOn w:val="Fontepargpadro"/>
-    <w:link w:val="Ttulo4"/>
+  <w:style w:type="character" w:customStyle="1" w:styleId="Heading4Char">
+    <w:name w:val="Heading 4 Char"/>
+    <w:basedOn w:val="DefaultParagraphFont"/>
+    <w:link w:val="Heading4"/>
     <w:uiPriority w:val="9"/>
     <w:rsid w:val="00547062"/>
     <w:rPr>
@@ -7396,10 +8000,10 @@
       <w:color w:val="000000" w:themeColor="text1"/>
     </w:rPr>
   </w:style>
-  <w:style w:type="character" w:customStyle="1" w:styleId="Ttulo5Char">
-    <w:name w:val="Título 5 Char"/>
-    <w:basedOn w:val="Fontepargpadro"/>
-    <w:link w:val="Ttulo5"/>
+  <w:style w:type="character" w:customStyle="1" w:styleId="Heading5Char">
+    <w:name w:val="Heading 5 Char"/>
+    <w:basedOn w:val="DefaultParagraphFont"/>
+    <w:link w:val="Heading5"/>
     <w:uiPriority w:val="9"/>
     <w:rsid w:val="00547062"/>
     <w:rPr>
@@ -7407,10 +8011,10 @@
       <w:color w:val="323E4F" w:themeColor="text2" w:themeShade="BF"/>
     </w:rPr>
   </w:style>
-  <w:style w:type="character" w:customStyle="1" w:styleId="Ttulo6Char">
-    <w:name w:val="Título 6 Char"/>
-    <w:basedOn w:val="Fontepargpadro"/>
-    <w:link w:val="Ttulo6"/>
+  <w:style w:type="character" w:customStyle="1" w:styleId="Heading6Char">
+    <w:name w:val="Heading 6 Char"/>
+    <w:basedOn w:val="DefaultParagraphFont"/>
+    <w:link w:val="Heading6"/>
     <w:uiPriority w:val="9"/>
     <w:rsid w:val="00547062"/>
     <w:rPr>
@@ -7420,7 +8024,7 @@
       <w:color w:val="323E4F" w:themeColor="text2" w:themeShade="BF"/>
     </w:rPr>
   </w:style>
-  <w:style w:type="paragraph" w:styleId="Legenda">
+  <w:style w:type="paragraph" w:styleId="Caption">
     <w:name w:val="caption"/>
     <w:basedOn w:val="Normal"/>
     <w:next w:val="Normal"/>
@@ -7440,10 +8044,10 @@
       <w:szCs w:val="18"/>
     </w:rPr>
   </w:style>
-  <w:style w:type="character" w:customStyle="1" w:styleId="TtuloChar">
-    <w:name w:val="Título Char"/>
-    <w:basedOn w:val="Fontepargpadro"/>
-    <w:link w:val="Ttulo"/>
+  <w:style w:type="character" w:customStyle="1" w:styleId="TitleChar">
+    <w:name w:val="Title Char"/>
+    <w:basedOn w:val="DefaultParagraphFont"/>
+    <w:link w:val="Title"/>
     <w:uiPriority w:val="10"/>
     <w:rsid w:val="00547062"/>
     <w:rPr>
@@ -7453,10 +8057,10 @@
       <w:szCs w:val="56"/>
     </w:rPr>
   </w:style>
-  <w:style w:type="character" w:customStyle="1" w:styleId="SubttuloChar">
-    <w:name w:val="Subtítulo Char"/>
-    <w:basedOn w:val="Fontepargpadro"/>
-    <w:link w:val="Subttulo"/>
+  <w:style w:type="character" w:customStyle="1" w:styleId="SubtitleChar">
+    <w:name w:val="Subtitle Char"/>
+    <w:basedOn w:val="DefaultParagraphFont"/>
+    <w:link w:val="Subtitle"/>
     <w:uiPriority w:val="11"/>
     <w:rsid w:val="00547062"/>
     <w:rPr>
@@ -7464,9 +8068,9 @@
       <w:spacing w:val="10"/>
     </w:rPr>
   </w:style>
-  <w:style w:type="character" w:styleId="Forte">
+  <w:style w:type="character" w:styleId="Strong">
     <w:name w:val="Strong"/>
-    <w:basedOn w:val="Fontepargpadro"/>
+    <w:basedOn w:val="DefaultParagraphFont"/>
     <w:uiPriority w:val="22"/>
     <w:qFormat/>
     <w:rsid w:val="00547062"/>
@@ -7476,9 +8080,9 @@
       <w:color w:val="000000" w:themeColor="text1"/>
     </w:rPr>
   </w:style>
-  <w:style w:type="character" w:styleId="nfase">
+  <w:style w:type="character" w:styleId="Emphasis">
     <w:name w:val="Emphasis"/>
-    <w:basedOn w:val="Fontepargpadro"/>
+    <w:basedOn w:val="DefaultParagraphFont"/>
     <w:uiPriority w:val="20"/>
     <w:qFormat/>
     <w:rsid w:val="00547062"/>
@@ -7488,7 +8092,7 @@
       <w:color w:val="auto"/>
     </w:rPr>
   </w:style>
-  <w:style w:type="paragraph" w:styleId="SemEspaamento">
+  <w:style w:type="paragraph" w:styleId="NoSpacing">
     <w:name w:val="No Spacing"/>
     <w:uiPriority w:val="1"/>
     <w:qFormat/>
@@ -7497,11 +8101,11 @@
       <w:spacing w:after="0" w:line="240" w:lineRule="auto"/>
     </w:pPr>
   </w:style>
-  <w:style w:type="paragraph" w:styleId="Citao">
+  <w:style w:type="paragraph" w:styleId="Quote">
     <w:name w:val="Quote"/>
     <w:basedOn w:val="Normal"/>
     <w:next w:val="Normal"/>
-    <w:link w:val="CitaoChar"/>
+    <w:link w:val="QuoteChar"/>
     <w:uiPriority w:val="29"/>
     <w:qFormat/>
     <w:rsid w:val="00547062"/>
@@ -7515,10 +8119,10 @@
       <w:color w:val="000000" w:themeColor="text1"/>
     </w:rPr>
   </w:style>
-  <w:style w:type="character" w:customStyle="1" w:styleId="CitaoChar">
-    <w:name w:val="Citação Char"/>
-    <w:basedOn w:val="Fontepargpadro"/>
-    <w:link w:val="Citao"/>
+  <w:style w:type="character" w:customStyle="1" w:styleId="QuoteChar">
+    <w:name w:val="Quote Char"/>
+    <w:basedOn w:val="DefaultParagraphFont"/>
+    <w:link w:val="Quote"/>
     <w:uiPriority w:val="29"/>
     <w:rsid w:val="00547062"/>
     <w:rPr>
@@ -7527,11 +8131,11 @@
       <w:color w:val="000000" w:themeColor="text1"/>
     </w:rPr>
   </w:style>
-  <w:style w:type="paragraph" w:styleId="CitaoIntensa">
+  <w:style w:type="paragraph" w:styleId="IntenseQuote">
     <w:name w:val="Intense Quote"/>
     <w:basedOn w:val="Normal"/>
     <w:next w:val="Normal"/>
-    <w:link w:val="CitaoIntensaChar"/>
+    <w:link w:val="IntenseQuoteChar"/>
     <w:uiPriority w:val="30"/>
     <w:qFormat/>
     <w:rsid w:val="00547062"/>
@@ -7549,10 +8153,10 @@
       <w:color w:val="000000" w:themeColor="text1"/>
     </w:rPr>
   </w:style>
-  <w:style w:type="character" w:customStyle="1" w:styleId="CitaoIntensaChar">
-    <w:name w:val="Citação Intensa Char"/>
-    <w:basedOn w:val="Fontepargpadro"/>
-    <w:link w:val="CitaoIntensa"/>
+  <w:style w:type="character" w:customStyle="1" w:styleId="IntenseQuoteChar">
+    <w:name w:val="Intense Quote Char"/>
+    <w:basedOn w:val="DefaultParagraphFont"/>
+    <w:link w:val="IntenseQuote"/>
     <w:uiPriority w:val="30"/>
     <w:rsid w:val="00547062"/>
     <w:rPr>
@@ -7560,9 +8164,9 @@
       <w:shd w:val="clear" w:color="auto" w:fill="F2F2F2" w:themeFill="background1" w:themeFillShade="F2"/>
     </w:rPr>
   </w:style>
-  <w:style w:type="character" w:styleId="nfaseSutil">
+  <w:style w:type="character" w:styleId="SubtleEmphasis">
     <w:name w:val="Subtle Emphasis"/>
-    <w:basedOn w:val="Fontepargpadro"/>
+    <w:basedOn w:val="DefaultParagraphFont"/>
     <w:uiPriority w:val="19"/>
     <w:qFormat/>
     <w:rsid w:val="00547062"/>
@@ -7572,9 +8176,9 @@
       <w:color w:val="404040" w:themeColor="text1" w:themeTint="BF"/>
     </w:rPr>
   </w:style>
-  <w:style w:type="character" w:styleId="nfaseIntensa">
+  <w:style w:type="character" w:styleId="IntenseEmphasis">
     <w:name w:val="Intense Emphasis"/>
-    <w:basedOn w:val="Fontepargpadro"/>
+    <w:basedOn w:val="DefaultParagraphFont"/>
     <w:uiPriority w:val="21"/>
     <w:qFormat/>
     <w:rsid w:val="00547062"/>
@@ -7586,9 +8190,9 @@
       <w:caps/>
     </w:rPr>
   </w:style>
-  <w:style w:type="character" w:styleId="RefernciaSutil">
+  <w:style w:type="character" w:styleId="SubtleReference">
     <w:name w:val="Subtle Reference"/>
-    <w:basedOn w:val="Fontepargpadro"/>
+    <w:basedOn w:val="DefaultParagraphFont"/>
     <w:uiPriority w:val="31"/>
     <w:qFormat/>
     <w:rsid w:val="00547062"/>
@@ -7598,9 +8202,9 @@
       <w:u w:val="single" w:color="7F7F7F" w:themeColor="text1" w:themeTint="80"/>
     </w:rPr>
   </w:style>
-  <w:style w:type="character" w:styleId="RefernciaIntensa">
+  <w:style w:type="character" w:styleId="IntenseReference">
     <w:name w:val="Intense Reference"/>
-    <w:basedOn w:val="Fontepargpadro"/>
+    <w:basedOn w:val="DefaultParagraphFont"/>
     <w:uiPriority w:val="32"/>
     <w:qFormat/>
     <w:rsid w:val="00547062"/>
@@ -7611,9 +8215,9 @@
       <w:u w:val="single"/>
     </w:rPr>
   </w:style>
-  <w:style w:type="character" w:styleId="TtulodoLivro">
+  <w:style w:type="character" w:styleId="BookTitle">
     <w:name w:val="Book Title"/>
-    <w:basedOn w:val="Fontepargpadro"/>
+    <w:basedOn w:val="DefaultParagraphFont"/>
     <w:uiPriority w:val="33"/>
     <w:qFormat/>
     <w:rsid w:val="00547062"/>
@@ -7624,9 +8228,9 @@
       <w:spacing w:val="5"/>
     </w:rPr>
   </w:style>
-  <w:style w:type="paragraph" w:styleId="CabealhodoSumrio">
+  <w:style w:type="paragraph" w:styleId="TOCHeading">
     <w:name w:val="TOC Heading"/>
-    <w:basedOn w:val="Ttulo1"/>
+    <w:basedOn w:val="Heading1"/>
     <w:next w:val="Normal"/>
     <w:uiPriority w:val="39"/>
     <w:unhideWhenUsed/>
@@ -7638,7 +8242,7 @@
   </w:style>
   <w:style w:type="character" w:styleId="Hyperlink">
     <w:name w:val="Hyperlink"/>
-    <w:basedOn w:val="Fontepargpadro"/>
+    <w:basedOn w:val="DefaultParagraphFont"/>
     <w:uiPriority w:val="99"/>
     <w:unhideWhenUsed/>
     <w:rsid w:val="00547062"/>
@@ -7647,9 +8251,9 @@
       <w:u w:val="single"/>
     </w:rPr>
   </w:style>
-  <w:style w:type="character" w:styleId="HiperlinkVisitado">
+  <w:style w:type="character" w:styleId="FollowedHyperlink">
     <w:name w:val="FollowedHyperlink"/>
-    <w:basedOn w:val="Fontepargpadro"/>
+    <w:basedOn w:val="DefaultParagraphFont"/>
     <w:uiPriority w:val="99"/>
     <w:semiHidden/>
     <w:unhideWhenUsed/>
@@ -7661,7 +8265,7 @@
   </w:style>
   <w:style w:type="table" w:customStyle="1" w:styleId="GridTable5Dark-Accent31">
     <w:name w:val="Grid Table 5 Dark - Accent 31"/>
-    <w:basedOn w:val="Tabelanormal"/>
+    <w:basedOn w:val="TableNormal"/>
     <w:uiPriority w:val="50"/>
     <w:rsid w:val="008C0047"/>
     <w:pPr>
@@ -7670,6 +8274,7 @@
     <w:tblPr>
       <w:tblStyleRowBandSize w:val="1"/>
       <w:tblStyleColBandSize w:val="1"/>
+      <w:tblInd w:w="0" w:type="dxa"/>
       <w:tblBorders>
         <w:top w:val="single" w:sz="4" w:space="0" w:color="FFFFFF" w:themeColor="background1"/>
         <w:left w:val="single" w:sz="4" w:space="0" w:color="FFFFFF" w:themeColor="background1"/>
@@ -7678,6 +8283,12 @@
         <w:insideH w:val="single" w:sz="4" w:space="0" w:color="FFFFFF" w:themeColor="background1"/>
         <w:insideV w:val="single" w:sz="4" w:space="0" w:color="FFFFFF" w:themeColor="background1"/>
       </w:tblBorders>
+      <w:tblCellMar>
+        <w:top w:w="0" w:type="dxa"/>
+        <w:left w:w="108" w:type="dxa"/>
+        <w:bottom w:w="0" w:type="dxa"/>
+        <w:right w:w="108" w:type="dxa"/>
+      </w:tblCellMar>
     </w:tblPr>
     <w:tcPr>
       <w:shd w:val="clear" w:color="auto" w:fill="EDEDED" w:themeFill="accent3" w:themeFillTint="33"/>
@@ -7767,7 +8378,7 @@
   </w:style>
   <w:style w:type="table" w:customStyle="1" w:styleId="ListTable1Light1">
     <w:name w:val="List Table 1 Light1"/>
-    <w:basedOn w:val="Tabelanormal"/>
+    <w:basedOn w:val="TableNormal"/>
     <w:uiPriority w:val="46"/>
     <w:rsid w:val="008C0047"/>
     <w:pPr>
@@ -7776,6 +8387,13 @@
     <w:tblPr>
       <w:tblStyleRowBandSize w:val="1"/>
       <w:tblStyleColBandSize w:val="1"/>
+      <w:tblInd w:w="0" w:type="dxa"/>
+      <w:tblCellMar>
+        <w:top w:w="0" w:type="dxa"/>
+        <w:left w:w="108" w:type="dxa"/>
+        <w:bottom w:w="0" w:type="dxa"/>
+        <w:right w:w="108" w:type="dxa"/>
+      </w:tblCellMar>
     </w:tblPr>
     <w:tblStylePr w:type="firstRow">
       <w:rPr>
@@ -7828,7 +8446,7 @@
   </w:style>
   <w:style w:type="table" w:customStyle="1" w:styleId="PlainTable31">
     <w:name w:val="Plain Table 31"/>
-    <w:basedOn w:val="Tabelanormal"/>
+    <w:basedOn w:val="TableNormal"/>
     <w:uiPriority w:val="43"/>
     <w:rsid w:val="008C0047"/>
     <w:pPr>
@@ -7837,6 +8455,13 @@
     <w:tblPr>
       <w:tblStyleRowBandSize w:val="1"/>
       <w:tblStyleColBandSize w:val="1"/>
+      <w:tblInd w:w="0" w:type="dxa"/>
+      <w:tblCellMar>
+        <w:top w:w="0" w:type="dxa"/>
+        <w:left w:w="108" w:type="dxa"/>
+        <w:bottom w:w="0" w:type="dxa"/>
+        <w:right w:w="108" w:type="dxa"/>
+      </w:tblCellMar>
     </w:tblPr>
     <w:tblStylePr w:type="firstRow">
       <w:rPr>
@@ -7921,7 +8546,7 @@
   </w:style>
   <w:style w:type="table" w:customStyle="1" w:styleId="GridTable7Colorful-Accent41">
     <w:name w:val="Grid Table 7 Colorful - Accent 41"/>
-    <w:basedOn w:val="Tabelanormal"/>
+    <w:basedOn w:val="TableNormal"/>
     <w:uiPriority w:val="52"/>
     <w:rsid w:val="008C0047"/>
     <w:pPr>
@@ -7933,6 +8558,7 @@
     <w:tblPr>
       <w:tblStyleRowBandSize w:val="1"/>
       <w:tblStyleColBandSize w:val="1"/>
+      <w:tblInd w:w="0" w:type="dxa"/>
       <w:tblBorders>
         <w:top w:val="single" w:sz="4" w:space="0" w:color="FFD966" w:themeColor="accent4" w:themeTint="99"/>
         <w:left w:val="single" w:sz="4" w:space="0" w:color="FFD966" w:themeColor="accent4" w:themeTint="99"/>
@@ -7941,6 +8567,12 @@
         <w:insideH w:val="single" w:sz="4" w:space="0" w:color="FFD966" w:themeColor="accent4" w:themeTint="99"/>
         <w:insideV w:val="single" w:sz="4" w:space="0" w:color="FFD966" w:themeColor="accent4" w:themeTint="99"/>
       </w:tblBorders>
+      <w:tblCellMar>
+        <w:top w:w="0" w:type="dxa"/>
+        <w:left w:w="108" w:type="dxa"/>
+        <w:bottom w:w="0" w:type="dxa"/>
+        <w:right w:w="108" w:type="dxa"/>
+      </w:tblCellMar>
     </w:tblPr>
     <w:tblStylePr w:type="firstRow">
       <w:rPr>
@@ -8058,7 +8690,7 @@
       </w:tcPr>
     </w:tblStylePr>
   </w:style>
-  <w:style w:type="paragraph" w:styleId="Sumrio1">
+  <w:style w:type="paragraph" w:styleId="TOC1">
     <w:name w:val="toc 1"/>
     <w:basedOn w:val="Normal"/>
     <w:next w:val="Normal"/>
@@ -8070,7 +8702,7 @@
       <w:spacing w:after="100"/>
     </w:pPr>
   </w:style>
-  <w:style w:type="paragraph" w:styleId="Sumrio2">
+  <w:style w:type="paragraph" w:styleId="TOC2">
     <w:name w:val="toc 2"/>
     <w:basedOn w:val="Normal"/>
     <w:next w:val="Normal"/>
@@ -8083,7 +8715,7 @@
       <w:ind w:left="220"/>
     </w:pPr>
   </w:style>
-  <w:style w:type="paragraph" w:styleId="Sumrio3">
+  <w:style w:type="paragraph" w:styleId="TOC3">
     <w:name w:val="toc 3"/>
     <w:basedOn w:val="Normal"/>
     <w:next w:val="Normal"/>
@@ -8096,7 +8728,7 @@
       <w:ind w:left="440"/>
     </w:pPr>
   </w:style>
-  <w:style w:type="paragraph" w:styleId="PargrafodaLista">
+  <w:style w:type="paragraph" w:styleId="ListParagraph">
     <w:name w:val="List Paragraph"/>
     <w:basedOn w:val="Normal"/>
     <w:uiPriority w:val="34"/>
@@ -8107,10 +8739,10 @@
       <w:contextualSpacing/>
     </w:pPr>
   </w:style>
-  <w:style w:type="paragraph" w:styleId="Textodebalo">
+  <w:style w:type="paragraph" w:styleId="BalloonText">
     <w:name w:val="Balloon Text"/>
     <w:basedOn w:val="Normal"/>
-    <w:link w:val="TextodebaloChar"/>
+    <w:link w:val="BalloonTextChar"/>
     <w:uiPriority w:val="99"/>
     <w:semiHidden/>
     <w:unhideWhenUsed/>
@@ -8124,10 +8756,10 @@
       <w:szCs w:val="16"/>
     </w:rPr>
   </w:style>
-  <w:style w:type="character" w:customStyle="1" w:styleId="TextodebaloChar">
-    <w:name w:val="Texto de balão Char"/>
-    <w:basedOn w:val="Fontepargpadro"/>
-    <w:link w:val="Textodebalo"/>
+  <w:style w:type="character" w:customStyle="1" w:styleId="BalloonTextChar">
+    <w:name w:val="Balloon Text Char"/>
+    <w:basedOn w:val="DefaultParagraphFont"/>
+    <w:link w:val="BalloonText"/>
     <w:uiPriority w:val="99"/>
     <w:semiHidden/>
     <w:rsid w:val="00957CD9"/>
@@ -8154,18 +8786,19 @@
   </w:style>
   <w:style w:type="character" w:customStyle="1" w:styleId="apple-converted-space">
     <w:name w:val="apple-converted-space"/>
-    <w:basedOn w:val="Fontepargpadro"/>
+    <w:basedOn w:val="DefaultParagraphFont"/>
     <w:rsid w:val="006F1DB1"/>
   </w:style>
-  <w:style w:type="table" w:styleId="Tabelacomgrade">
+  <w:style w:type="table" w:styleId="TableGrid">
     <w:name w:val="Table Grid"/>
-    <w:basedOn w:val="Tabelanormal"/>
+    <w:basedOn w:val="TableNormal"/>
     <w:uiPriority w:val="39"/>
     <w:rsid w:val="006E3735"/>
     <w:pPr>
       <w:spacing w:after="0" w:line="240" w:lineRule="auto"/>
     </w:pPr>
     <w:tblPr>
+      <w:tblInd w:w="0" w:type="dxa"/>
       <w:tblBorders>
         <w:top w:val="single" w:sz="4" w:space="0" w:color="auto"/>
         <w:left w:val="single" w:sz="4" w:space="0" w:color="auto"/>
@@ -8174,6 +8807,12 @@
         <w:insideH w:val="single" w:sz="4" w:space="0" w:color="auto"/>
         <w:insideV w:val="single" w:sz="4" w:space="0" w:color="auto"/>
       </w:tblBorders>
+      <w:tblCellMar>
+        <w:top w:w="0" w:type="dxa"/>
+        <w:left w:w="108" w:type="dxa"/>
+        <w:bottom w:w="0" w:type="dxa"/>
+        <w:right w:w="108" w:type="dxa"/>
+      </w:tblCellMar>
     </w:tblPr>
   </w:style>
 </w:styles>
@@ -8445,7 +9084,7 @@
 </file>
 
 <file path=customXml/itemProps1.xml><?xml version="1.0" encoding="utf-8"?>
-<ds:datastoreItem xmlns:ds="http://schemas.openxmlformats.org/officeDocument/2006/customXml" ds:itemID="{F3738FED-3964-4CCC-B958-832F07782A41}">
+<ds:datastoreItem xmlns:ds="http://schemas.openxmlformats.org/officeDocument/2006/customXml" ds:itemID="{91692455-D7D4-448A-A365-77E67AF4028C}">
   <ds:schemaRefs>
     <ds:schemaRef ds:uri="http://schemas.openxmlformats.org/officeDocument/2006/bibliography"/>
   </ds:schemaRefs>

</xml_diff>

<commit_message>
- Problema do banco feito (verificar!!)
</commit_message>
<xml_diff>
--- a/Grafo/doc/Modelo de teste baseado em Grafo.docx
+++ b/Grafo/doc/Modelo de teste baseado em Grafo.docx
@@ -410,7 +410,7 @@
     <w:p>
       <w:pPr>
         <w:spacing w:line="360" w:lineRule="auto"/>
-        <w:jc w:val="both"/>
+        <w:jc w:val="center"/>
       </w:pPr>
       <w:r>
         <w:rPr>
@@ -424,7 +424,7 @@
     <w:p>
       <w:pPr>
         <w:spacing w:line="360" w:lineRule="auto"/>
-        <w:jc w:val="both"/>
+        <w:jc w:val="center"/>
       </w:pPr>
       <w:r>
         <w:rPr>
@@ -485,7 +485,12 @@
             <w:jc w:val="both"/>
           </w:pPr>
           <w:r>
-            <w:t>Sumário</w:t>
+            <w:t>S</w:t>
+          </w:r>
+          <w:bookmarkStart w:id="3" w:name="_GoBack"/>
+          <w:bookmarkEnd w:id="3"/>
+          <w:r>
+            <w:t>umário</w:t>
           </w:r>
         </w:p>
         <w:p>
@@ -495,7 +500,6 @@
               <w:tab w:val="left" w:pos="440"/>
               <w:tab w:val="right" w:leader="dot" w:pos="9019"/>
             </w:tabs>
-            <w:jc w:val="both"/>
             <w:rPr>
               <w:noProof/>
             </w:rPr>
@@ -509,7 +513,7 @@
           <w:r>
             <w:fldChar w:fldCharType="separate"/>
           </w:r>
-          <w:hyperlink w:anchor="_Toc482025860" w:history="1">
+          <w:hyperlink w:anchor="_Toc482645000" w:history="1">
             <w:r>
               <w:rPr>
                 <w:rStyle w:val="Hyperlink"/>
@@ -549,7 +553,7 @@
                 <w:noProof/>
                 <w:webHidden/>
               </w:rPr>
-              <w:instrText xml:space="preserve"> PAGEREF _Toc482025860 \h </w:instrText>
+              <w:instrText xml:space="preserve"> PAGEREF _Toc482645000 \h </w:instrText>
             </w:r>
             <w:r>
               <w:rPr>
@@ -587,12 +591,11 @@
               <w:tab w:val="left" w:pos="880"/>
               <w:tab w:val="right" w:leader="dot" w:pos="9019"/>
             </w:tabs>
-            <w:jc w:val="both"/>
             <w:rPr>
               <w:noProof/>
             </w:rPr>
           </w:pPr>
-          <w:hyperlink w:anchor="_Toc482025861" w:history="1">
+          <w:hyperlink w:anchor="_Toc482645001" w:history="1">
             <w:r>
               <w:rPr>
                 <w:rStyle w:val="Hyperlink"/>
@@ -632,7 +635,7 @@
                 <w:noProof/>
                 <w:webHidden/>
               </w:rPr>
-              <w:instrText xml:space="preserve"> PAGEREF _Toc482025861 \h </w:instrText>
+              <w:instrText xml:space="preserve"> PAGEREF _Toc482645001 \h </w:instrText>
             </w:r>
             <w:r>
               <w:rPr>
@@ -670,12 +673,11 @@
               <w:tab w:val="left" w:pos="1320"/>
               <w:tab w:val="right" w:leader="dot" w:pos="9019"/>
             </w:tabs>
-            <w:jc w:val="both"/>
             <w:rPr>
               <w:noProof/>
             </w:rPr>
           </w:pPr>
-          <w:hyperlink w:anchor="_Toc482025862" w:history="1">
+          <w:hyperlink w:anchor="_Toc482645002" w:history="1">
             <w:r>
               <w:rPr>
                 <w:rStyle w:val="Hyperlink"/>
@@ -715,7 +717,7 @@
                 <w:noProof/>
                 <w:webHidden/>
               </w:rPr>
-              <w:instrText xml:space="preserve"> PAGEREF _Toc482025862 \h </w:instrText>
+              <w:instrText xml:space="preserve"> PAGEREF _Toc482645002 \h </w:instrText>
             </w:r>
             <w:r>
               <w:rPr>
@@ -753,12 +755,11 @@
               <w:tab w:val="left" w:pos="1320"/>
               <w:tab w:val="right" w:leader="dot" w:pos="9019"/>
             </w:tabs>
-            <w:jc w:val="both"/>
             <w:rPr>
               <w:noProof/>
             </w:rPr>
           </w:pPr>
-          <w:hyperlink w:anchor="_Toc482025863" w:history="1">
+          <w:hyperlink w:anchor="_Toc482645003" w:history="1">
             <w:r>
               <w:rPr>
                 <w:rStyle w:val="Hyperlink"/>
@@ -798,7 +799,7 @@
                 <w:noProof/>
                 <w:webHidden/>
               </w:rPr>
-              <w:instrText xml:space="preserve"> PAGEREF _Toc482025863 \h </w:instrText>
+              <w:instrText xml:space="preserve"> PAGEREF _Toc482645003 \h </w:instrText>
             </w:r>
             <w:r>
               <w:rPr>
@@ -836,12 +837,11 @@
               <w:tab w:val="left" w:pos="1320"/>
               <w:tab w:val="right" w:leader="dot" w:pos="9019"/>
             </w:tabs>
-            <w:jc w:val="both"/>
             <w:rPr>
               <w:noProof/>
             </w:rPr>
           </w:pPr>
-          <w:hyperlink w:anchor="_Toc482025864" w:history="1">
+          <w:hyperlink w:anchor="_Toc482645004" w:history="1">
             <w:r>
               <w:rPr>
                 <w:rStyle w:val="Hyperlink"/>
@@ -881,7 +881,7 @@
                 <w:noProof/>
                 <w:webHidden/>
               </w:rPr>
-              <w:instrText xml:space="preserve"> PAGEREF _Toc482025864 \h </w:instrText>
+              <w:instrText xml:space="preserve"> PAGEREF _Toc482645004 \h </w:instrText>
             </w:r>
             <w:r>
               <w:rPr>
@@ -919,12 +919,11 @@
               <w:tab w:val="left" w:pos="880"/>
               <w:tab w:val="right" w:leader="dot" w:pos="9019"/>
             </w:tabs>
-            <w:jc w:val="both"/>
             <w:rPr>
               <w:noProof/>
             </w:rPr>
           </w:pPr>
-          <w:hyperlink w:anchor="_Toc482025865" w:history="1">
+          <w:hyperlink w:anchor="_Toc482645005" w:history="1">
             <w:r>
               <w:rPr>
                 <w:rStyle w:val="Hyperlink"/>
@@ -964,7 +963,7 @@
                 <w:noProof/>
                 <w:webHidden/>
               </w:rPr>
-              <w:instrText xml:space="preserve"> PAGEREF _Toc482025865 \h </w:instrText>
+              <w:instrText xml:space="preserve"> PAGEREF _Toc482645005 \h </w:instrText>
             </w:r>
             <w:r>
               <w:rPr>
@@ -1002,12 +1001,11 @@
               <w:tab w:val="left" w:pos="880"/>
               <w:tab w:val="right" w:leader="dot" w:pos="9019"/>
             </w:tabs>
-            <w:jc w:val="both"/>
             <w:rPr>
               <w:noProof/>
             </w:rPr>
           </w:pPr>
-          <w:hyperlink w:anchor="_Toc482025866" w:history="1">
+          <w:hyperlink w:anchor="_Toc482645006" w:history="1">
             <w:r>
               <w:rPr>
                 <w:rStyle w:val="Hyperlink"/>
@@ -1047,7 +1045,7 @@
                 <w:noProof/>
                 <w:webHidden/>
               </w:rPr>
-              <w:instrText xml:space="preserve"> PAGEREF _Toc482025866 \h </w:instrText>
+              <w:instrText xml:space="preserve"> PAGEREF _Toc482645006 \h </w:instrText>
             </w:r>
             <w:r>
               <w:rPr>
@@ -1085,12 +1083,11 @@
               <w:tab w:val="left" w:pos="1320"/>
               <w:tab w:val="right" w:leader="dot" w:pos="9019"/>
             </w:tabs>
-            <w:jc w:val="both"/>
             <w:rPr>
               <w:noProof/>
             </w:rPr>
           </w:pPr>
-          <w:hyperlink w:anchor="_Toc482025867" w:history="1">
+          <w:hyperlink w:anchor="_Toc482645007" w:history="1">
             <w:r>
               <w:rPr>
                 <w:rStyle w:val="Hyperlink"/>
@@ -1109,7 +1106,7 @@
                 <w:rStyle w:val="Hyperlink"/>
                 <w:noProof/>
               </w:rPr>
-              <w:t>Estratégia de Nós:</w:t>
+              <w:t>Estratégia de Nós: (14)</w:t>
             </w:r>
             <w:r>
               <w:rPr>
@@ -1130,7 +1127,7 @@
                 <w:noProof/>
                 <w:webHidden/>
               </w:rPr>
-              <w:instrText xml:space="preserve"> PAGEREF _Toc482025867 \h </w:instrText>
+              <w:instrText xml:space="preserve"> PAGEREF _Toc482645007 \h </w:instrText>
             </w:r>
             <w:r>
               <w:rPr>
@@ -1168,12 +1165,11 @@
               <w:tab w:val="left" w:pos="1320"/>
               <w:tab w:val="right" w:leader="dot" w:pos="9019"/>
             </w:tabs>
-            <w:jc w:val="both"/>
             <w:rPr>
               <w:noProof/>
             </w:rPr>
           </w:pPr>
-          <w:hyperlink w:anchor="_Toc482025868" w:history="1">
+          <w:hyperlink w:anchor="_Toc482645008" w:history="1">
             <w:r>
               <w:rPr>
                 <w:rStyle w:val="Hyperlink"/>
@@ -1192,7 +1188,7 @@
                 <w:rStyle w:val="Hyperlink"/>
                 <w:noProof/>
               </w:rPr>
-              <w:t>Estratégia de Arcos:</w:t>
+              <w:t>Estratégia de Arcos: (18)</w:t>
             </w:r>
             <w:r>
               <w:rPr>
@@ -1213,7 +1209,7 @@
                 <w:noProof/>
                 <w:webHidden/>
               </w:rPr>
-              <w:instrText xml:space="preserve"> PAGEREF _Toc482025868 \h </w:instrText>
+              <w:instrText xml:space="preserve"> PAGEREF _Toc482645008 \h </w:instrText>
             </w:r>
             <w:r>
               <w:rPr>
@@ -1251,12 +1247,11 @@
               <w:tab w:val="left" w:pos="1320"/>
               <w:tab w:val="right" w:leader="dot" w:pos="9019"/>
             </w:tabs>
-            <w:jc w:val="both"/>
             <w:rPr>
               <w:noProof/>
             </w:rPr>
           </w:pPr>
-          <w:hyperlink w:anchor="_Toc482025869" w:history="1">
+          <w:hyperlink w:anchor="_Toc482645009" w:history="1">
             <w:r>
               <w:rPr>
                 <w:rStyle w:val="Hyperlink"/>
@@ -1275,7 +1270,7 @@
                 <w:rStyle w:val="Hyperlink"/>
                 <w:noProof/>
               </w:rPr>
-              <w:t>Estratégia de Pares de Arcos:</w:t>
+              <w:t>Estratégia de Pares de Arcos: (25)</w:t>
             </w:r>
             <w:r>
               <w:rPr>
@@ -1296,7 +1291,7 @@
                 <w:noProof/>
                 <w:webHidden/>
               </w:rPr>
-              <w:instrText xml:space="preserve"> PAGEREF _Toc482025869 \h </w:instrText>
+              <w:instrText xml:space="preserve"> PAGEREF _Toc482645009 \h </w:instrText>
             </w:r>
             <w:r>
               <w:rPr>
@@ -1334,12 +1329,11 @@
               <w:tab w:val="left" w:pos="1320"/>
               <w:tab w:val="right" w:leader="dot" w:pos="9019"/>
             </w:tabs>
-            <w:jc w:val="both"/>
             <w:rPr>
               <w:noProof/>
             </w:rPr>
           </w:pPr>
-          <w:hyperlink w:anchor="_Toc482025870" w:history="1">
+          <w:hyperlink w:anchor="_Toc482645010" w:history="1">
             <w:r>
               <w:rPr>
                 <w:rStyle w:val="Hyperlink"/>
@@ -1358,7 +1352,7 @@
                 <w:rStyle w:val="Hyperlink"/>
                 <w:noProof/>
               </w:rPr>
-              <w:t>Estratégia de Caminhos Primos:</w:t>
+              <w:t>Estratégia de Caminhos Primos: (72)</w:t>
             </w:r>
             <w:r>
               <w:rPr>
@@ -1379,7 +1373,7 @@
                 <w:noProof/>
                 <w:webHidden/>
               </w:rPr>
-              <w:instrText xml:space="preserve"> PAGEREF _Toc482025870 \h </w:instrText>
+              <w:instrText xml:space="preserve"> PAGEREF _Toc482645010 \h </w:instrText>
             </w:r>
             <w:r>
               <w:rPr>
@@ -1417,12 +1411,11 @@
               <w:tab w:val="left" w:pos="880"/>
               <w:tab w:val="right" w:leader="dot" w:pos="9019"/>
             </w:tabs>
-            <w:jc w:val="both"/>
             <w:rPr>
               <w:noProof/>
             </w:rPr>
           </w:pPr>
-          <w:hyperlink w:anchor="_Toc482025871" w:history="1">
+          <w:hyperlink w:anchor="_Toc482645011" w:history="1">
             <w:r>
               <w:rPr>
                 <w:rStyle w:val="Hyperlink"/>
@@ -1462,7 +1455,7 @@
                 <w:noProof/>
                 <w:webHidden/>
               </w:rPr>
-              <w:instrText xml:space="preserve"> PAGEREF _Toc482025871 \h </w:instrText>
+              <w:instrText xml:space="preserve"> PAGEREF _Toc482645011 \h </w:instrText>
             </w:r>
             <w:r>
               <w:rPr>
@@ -1483,6 +1476,88 @@
                 <w:webHidden/>
               </w:rPr>
               <w:t>5</w:t>
+            </w:r>
+            <w:r>
+              <w:rPr>
+                <w:noProof/>
+                <w:webHidden/>
+              </w:rPr>
+              <w:fldChar w:fldCharType="end"/>
+            </w:r>
+          </w:hyperlink>
+        </w:p>
+        <w:p>
+          <w:pPr>
+            <w:pStyle w:val="TOC2"/>
+            <w:tabs>
+              <w:tab w:val="left" w:pos="880"/>
+              <w:tab w:val="right" w:leader="dot" w:pos="9019"/>
+            </w:tabs>
+            <w:rPr>
+              <w:noProof/>
+            </w:rPr>
+          </w:pPr>
+          <w:hyperlink w:anchor="_Toc482645012" w:history="1">
+            <w:r>
+              <w:rPr>
+                <w:rStyle w:val="Hyperlink"/>
+                <w:noProof/>
+              </w:rPr>
+              <w:t>1.5</w:t>
+            </w:r>
+            <w:r>
+              <w:rPr>
+                <w:noProof/>
+              </w:rPr>
+              <w:tab/>
+            </w:r>
+            <w:r>
+              <w:rPr>
+                <w:rStyle w:val="Hyperlink"/>
+                <w:noProof/>
+              </w:rPr>
+              <w:t>Considerações quanto ao código</w:t>
+            </w:r>
+            <w:r>
+              <w:rPr>
+                <w:noProof/>
+                <w:webHidden/>
+              </w:rPr>
+              <w:tab/>
+            </w:r>
+            <w:r>
+              <w:rPr>
+                <w:noProof/>
+                <w:webHidden/>
+              </w:rPr>
+              <w:fldChar w:fldCharType="begin"/>
+            </w:r>
+            <w:r>
+              <w:rPr>
+                <w:noProof/>
+                <w:webHidden/>
+              </w:rPr>
+              <w:instrText xml:space="preserve"> PAGEREF _Toc482645012 \h </w:instrText>
+            </w:r>
+            <w:r>
+              <w:rPr>
+                <w:noProof/>
+                <w:webHidden/>
+              </w:rPr>
+            </w:r>
+            <w:r>
+              <w:rPr>
+                <w:noProof/>
+                <w:webHidden/>
+              </w:rPr>
+              <w:fldChar w:fldCharType="separate"/>
+            </w:r>
+            <w:r>
+              <w:rPr>
+                <w:noProof/>
+                <w:webHidden/>
+              </w:rPr>
+              <w:t>6</w:t>
             </w:r>
             <w:r>
               <w:rPr>
@@ -1500,12 +1575,11 @@
               <w:tab w:val="left" w:pos="440"/>
               <w:tab w:val="right" w:leader="dot" w:pos="9019"/>
             </w:tabs>
-            <w:jc w:val="both"/>
             <w:rPr>
               <w:noProof/>
             </w:rPr>
           </w:pPr>
-          <w:hyperlink w:anchor="_Toc482025872" w:history="1">
+          <w:hyperlink w:anchor="_Toc482645013" w:history="1">
             <w:r>
               <w:rPr>
                 <w:rStyle w:val="Hyperlink"/>
@@ -1545,7 +1619,7 @@
                 <w:noProof/>
                 <w:webHidden/>
               </w:rPr>
-              <w:instrText xml:space="preserve"> PAGEREF _Toc482025872 \h </w:instrText>
+              <w:instrText xml:space="preserve"> PAGEREF _Toc482645013 \h </w:instrText>
             </w:r>
             <w:r>
               <w:rPr>
@@ -1565,7 +1639,7 @@
                 <w:noProof/>
                 <w:webHidden/>
               </w:rPr>
-              <w:t>5</w:t>
+              <w:t>7</w:t>
             </w:r>
             <w:r>
               <w:rPr>
@@ -1583,12 +1657,11 @@
               <w:tab w:val="left" w:pos="880"/>
               <w:tab w:val="right" w:leader="dot" w:pos="9019"/>
             </w:tabs>
-            <w:jc w:val="both"/>
             <w:rPr>
               <w:noProof/>
             </w:rPr>
           </w:pPr>
-          <w:hyperlink w:anchor="_Toc482025873" w:history="1">
+          <w:hyperlink w:anchor="_Toc482645014" w:history="1">
             <w:r>
               <w:rPr>
                 <w:rStyle w:val="Hyperlink"/>
@@ -1628,7 +1701,7 @@
                 <w:noProof/>
                 <w:webHidden/>
               </w:rPr>
-              <w:instrText xml:space="preserve"> PAGEREF _Toc482025873 \h </w:instrText>
+              <w:instrText xml:space="preserve"> PAGEREF _Toc482645014 \h </w:instrText>
             </w:r>
             <w:r>
               <w:rPr>
@@ -1648,7 +1721,175 @@
                 <w:noProof/>
                 <w:webHidden/>
               </w:rPr>
-              <w:t>5</w:t>
+              <w:t>7</w:t>
+            </w:r>
+            <w:r>
+              <w:rPr>
+                <w:noProof/>
+                <w:webHidden/>
+              </w:rPr>
+              <w:fldChar w:fldCharType="end"/>
+            </w:r>
+          </w:hyperlink>
+        </w:p>
+        <w:p>
+          <w:pPr>
+            <w:pStyle w:val="TOC3"/>
+            <w:tabs>
+              <w:tab w:val="left" w:pos="1320"/>
+              <w:tab w:val="right" w:leader="dot" w:pos="9019"/>
+            </w:tabs>
+            <w:rPr>
+              <w:noProof/>
+            </w:rPr>
+          </w:pPr>
+          <w:hyperlink w:anchor="_Toc482645015" w:history="1">
+            <w:r>
+              <w:rPr>
+                <w:rStyle w:val="Hyperlink"/>
+                <w:rFonts w:cstheme="minorHAnsi"/>
+                <w:noProof/>
+              </w:rPr>
+              <w:t>2.1.1</w:t>
+            </w:r>
+            <w:r>
+              <w:rPr>
+                <w:noProof/>
+              </w:rPr>
+              <w:tab/>
+            </w:r>
+            <w:r>
+              <w:rPr>
+                <w:rStyle w:val="Hyperlink"/>
+                <w:rFonts w:cstheme="minorHAnsi"/>
+                <w:noProof/>
+              </w:rPr>
+              <w:t>Entradas</w:t>
+            </w:r>
+            <w:r>
+              <w:rPr>
+                <w:noProof/>
+                <w:webHidden/>
+              </w:rPr>
+              <w:tab/>
+            </w:r>
+            <w:r>
+              <w:rPr>
+                <w:noProof/>
+                <w:webHidden/>
+              </w:rPr>
+              <w:fldChar w:fldCharType="begin"/>
+            </w:r>
+            <w:r>
+              <w:rPr>
+                <w:noProof/>
+                <w:webHidden/>
+              </w:rPr>
+              <w:instrText xml:space="preserve"> PAGEREF _Toc482645015 \h </w:instrText>
+            </w:r>
+            <w:r>
+              <w:rPr>
+                <w:noProof/>
+                <w:webHidden/>
+              </w:rPr>
+            </w:r>
+            <w:r>
+              <w:rPr>
+                <w:noProof/>
+                <w:webHidden/>
+              </w:rPr>
+              <w:fldChar w:fldCharType="separate"/>
+            </w:r>
+            <w:r>
+              <w:rPr>
+                <w:noProof/>
+                <w:webHidden/>
+              </w:rPr>
+              <w:t>7</w:t>
+            </w:r>
+            <w:r>
+              <w:rPr>
+                <w:noProof/>
+                <w:webHidden/>
+              </w:rPr>
+              <w:fldChar w:fldCharType="end"/>
+            </w:r>
+          </w:hyperlink>
+        </w:p>
+        <w:p>
+          <w:pPr>
+            <w:pStyle w:val="TOC3"/>
+            <w:tabs>
+              <w:tab w:val="left" w:pos="1320"/>
+              <w:tab w:val="right" w:leader="dot" w:pos="9019"/>
+            </w:tabs>
+            <w:rPr>
+              <w:noProof/>
+            </w:rPr>
+          </w:pPr>
+          <w:hyperlink w:anchor="_Toc482645016" w:history="1">
+            <w:r>
+              <w:rPr>
+                <w:rStyle w:val="Hyperlink"/>
+                <w:rFonts w:cstheme="minorHAnsi"/>
+                <w:noProof/>
+              </w:rPr>
+              <w:t>2.1.2</w:t>
+            </w:r>
+            <w:r>
+              <w:rPr>
+                <w:noProof/>
+              </w:rPr>
+              <w:tab/>
+            </w:r>
+            <w:r>
+              <w:rPr>
+                <w:rStyle w:val="Hyperlink"/>
+                <w:rFonts w:cstheme="minorHAnsi"/>
+                <w:noProof/>
+              </w:rPr>
+              <w:t>Saída</w:t>
+            </w:r>
+            <w:r>
+              <w:rPr>
+                <w:noProof/>
+                <w:webHidden/>
+              </w:rPr>
+              <w:tab/>
+            </w:r>
+            <w:r>
+              <w:rPr>
+                <w:noProof/>
+                <w:webHidden/>
+              </w:rPr>
+              <w:fldChar w:fldCharType="begin"/>
+            </w:r>
+            <w:r>
+              <w:rPr>
+                <w:noProof/>
+                <w:webHidden/>
+              </w:rPr>
+              <w:instrText xml:space="preserve"> PAGEREF _Toc482645016 \h </w:instrText>
+            </w:r>
+            <w:r>
+              <w:rPr>
+                <w:noProof/>
+                <w:webHidden/>
+              </w:rPr>
+            </w:r>
+            <w:r>
+              <w:rPr>
+                <w:noProof/>
+                <w:webHidden/>
+              </w:rPr>
+              <w:fldChar w:fldCharType="separate"/>
+            </w:r>
+            <w:r>
+              <w:rPr>
+                <w:noProof/>
+                <w:webHidden/>
+              </w:rPr>
+              <w:t>7</w:t>
             </w:r>
             <w:r>
               <w:rPr>
@@ -1666,12 +1907,11 @@
               <w:tab w:val="left" w:pos="880"/>
               <w:tab w:val="right" w:leader="dot" w:pos="9019"/>
             </w:tabs>
-            <w:jc w:val="both"/>
             <w:rPr>
               <w:noProof/>
             </w:rPr>
           </w:pPr>
-          <w:hyperlink w:anchor="_Toc482025874" w:history="1">
+          <w:hyperlink w:anchor="_Toc482645017" w:history="1">
             <w:r>
               <w:rPr>
                 <w:rStyle w:val="Hyperlink"/>
@@ -1711,7 +1951,7 @@
                 <w:noProof/>
                 <w:webHidden/>
               </w:rPr>
-              <w:instrText xml:space="preserve"> PAGEREF _Toc482025874 \h </w:instrText>
+              <w:instrText xml:space="preserve"> PAGEREF _Toc482645017 \h </w:instrText>
             </w:r>
             <w:r>
               <w:rPr>
@@ -1731,7 +1971,7 @@
                 <w:noProof/>
                 <w:webHidden/>
               </w:rPr>
-              <w:t>5</w:t>
+              <w:t>7</w:t>
             </w:r>
             <w:r>
               <w:rPr>
@@ -1749,12 +1989,11 @@
               <w:tab w:val="left" w:pos="880"/>
               <w:tab w:val="right" w:leader="dot" w:pos="9019"/>
             </w:tabs>
-            <w:jc w:val="both"/>
             <w:rPr>
               <w:noProof/>
             </w:rPr>
           </w:pPr>
-          <w:hyperlink w:anchor="_Toc482025875" w:history="1">
+          <w:hyperlink w:anchor="_Toc482645018" w:history="1">
             <w:r>
               <w:rPr>
                 <w:rStyle w:val="Hyperlink"/>
@@ -1794,7 +2033,7 @@
                 <w:noProof/>
                 <w:webHidden/>
               </w:rPr>
-              <w:instrText xml:space="preserve"> PAGEREF _Toc482025875 \h </w:instrText>
+              <w:instrText xml:space="preserve"> PAGEREF _Toc482645018 \h </w:instrText>
             </w:r>
             <w:r>
               <w:rPr>
@@ -1814,7 +2053,7 @@
                 <w:noProof/>
                 <w:webHidden/>
               </w:rPr>
-              <w:t>5</w:t>
+              <w:t>8</w:t>
             </w:r>
             <w:r>
               <w:rPr>
@@ -1832,12 +2071,11 @@
               <w:tab w:val="left" w:pos="1320"/>
               <w:tab w:val="right" w:leader="dot" w:pos="9019"/>
             </w:tabs>
-            <w:jc w:val="both"/>
             <w:rPr>
               <w:noProof/>
             </w:rPr>
           </w:pPr>
-          <w:hyperlink w:anchor="_Toc482025876" w:history="1">
+          <w:hyperlink w:anchor="_Toc482645019" w:history="1">
             <w:r>
               <w:rPr>
                 <w:rStyle w:val="Hyperlink"/>
@@ -1856,7 +2094,7 @@
                 <w:rStyle w:val="Hyperlink"/>
                 <w:noProof/>
               </w:rPr>
-              <w:t>Estratégia de Nós:</w:t>
+              <w:t>Estratégia de Nós: (14)</w:t>
             </w:r>
             <w:r>
               <w:rPr>
@@ -1877,7 +2115,7 @@
                 <w:noProof/>
                 <w:webHidden/>
               </w:rPr>
-              <w:instrText xml:space="preserve"> PAGEREF _Toc482025876 \h </w:instrText>
+              <w:instrText xml:space="preserve"> PAGEREF _Toc482645019 \h </w:instrText>
             </w:r>
             <w:r>
               <w:rPr>
@@ -1897,7 +2135,7 @@
                 <w:noProof/>
                 <w:webHidden/>
               </w:rPr>
-              <w:t>5</w:t>
+              <w:t>8</w:t>
             </w:r>
             <w:r>
               <w:rPr>
@@ -1915,12 +2153,11 @@
               <w:tab w:val="left" w:pos="1320"/>
               <w:tab w:val="right" w:leader="dot" w:pos="9019"/>
             </w:tabs>
-            <w:jc w:val="both"/>
             <w:rPr>
               <w:noProof/>
             </w:rPr>
           </w:pPr>
-          <w:hyperlink w:anchor="_Toc482025877" w:history="1">
+          <w:hyperlink w:anchor="_Toc482645020" w:history="1">
             <w:r>
               <w:rPr>
                 <w:rStyle w:val="Hyperlink"/>
@@ -1939,7 +2176,7 @@
                 <w:rStyle w:val="Hyperlink"/>
                 <w:noProof/>
               </w:rPr>
-              <w:t>Estratégia de Arcos:</w:t>
+              <w:t>Estratégia de Arcos: (18)</w:t>
             </w:r>
             <w:r>
               <w:rPr>
@@ -1960,7 +2197,7 @@
                 <w:noProof/>
                 <w:webHidden/>
               </w:rPr>
-              <w:instrText xml:space="preserve"> PAGEREF _Toc482025877 \h </w:instrText>
+              <w:instrText xml:space="preserve"> PAGEREF _Toc482645020 \h </w:instrText>
             </w:r>
             <w:r>
               <w:rPr>
@@ -1980,7 +2217,7 @@
                 <w:noProof/>
                 <w:webHidden/>
               </w:rPr>
-              <w:t>5</w:t>
+              <w:t>8</w:t>
             </w:r>
             <w:r>
               <w:rPr>
@@ -1998,12 +2235,11 @@
               <w:tab w:val="left" w:pos="1320"/>
               <w:tab w:val="right" w:leader="dot" w:pos="9019"/>
             </w:tabs>
-            <w:jc w:val="both"/>
             <w:rPr>
               <w:noProof/>
             </w:rPr>
           </w:pPr>
-          <w:hyperlink w:anchor="_Toc482025878" w:history="1">
+          <w:hyperlink w:anchor="_Toc482645021" w:history="1">
             <w:r>
               <w:rPr>
                 <w:rStyle w:val="Hyperlink"/>
@@ -2022,7 +2258,7 @@
                 <w:rStyle w:val="Hyperlink"/>
                 <w:noProof/>
               </w:rPr>
-              <w:t>Estratégia de Pares de Arcos:</w:t>
+              <w:t>Estratégia de Pares de Arcos: (23)</w:t>
             </w:r>
             <w:r>
               <w:rPr>
@@ -2043,7 +2279,7 @@
                 <w:noProof/>
                 <w:webHidden/>
               </w:rPr>
-              <w:instrText xml:space="preserve"> PAGEREF _Toc482025878 \h </w:instrText>
+              <w:instrText xml:space="preserve"> PAGEREF _Toc482645021 \h </w:instrText>
             </w:r>
             <w:r>
               <w:rPr>
@@ -2063,7 +2299,7 @@
                 <w:noProof/>
                 <w:webHidden/>
               </w:rPr>
-              <w:t>6</w:t>
+              <w:t>8</w:t>
             </w:r>
             <w:r>
               <w:rPr>
@@ -2081,12 +2317,11 @@
               <w:tab w:val="left" w:pos="1320"/>
               <w:tab w:val="right" w:leader="dot" w:pos="9019"/>
             </w:tabs>
-            <w:jc w:val="both"/>
             <w:rPr>
               <w:noProof/>
             </w:rPr>
           </w:pPr>
-          <w:hyperlink w:anchor="_Toc482025879" w:history="1">
+          <w:hyperlink w:anchor="_Toc482645022" w:history="1">
             <w:r>
               <w:rPr>
                 <w:rStyle w:val="Hyperlink"/>
@@ -2105,7 +2340,7 @@
                 <w:rStyle w:val="Hyperlink"/>
                 <w:noProof/>
               </w:rPr>
-              <w:t>Estratégia de Caminhos Primos:</w:t>
+              <w:t>Estratégia de Caminhos Primos: (32)</w:t>
             </w:r>
             <w:r>
               <w:rPr>
@@ -2126,7 +2361,7 @@
                 <w:noProof/>
                 <w:webHidden/>
               </w:rPr>
-              <w:instrText xml:space="preserve"> PAGEREF _Toc482025879 \h </w:instrText>
+              <w:instrText xml:space="preserve"> PAGEREF _Toc482645022 \h </w:instrText>
             </w:r>
             <w:r>
               <w:rPr>
@@ -2146,7 +2381,7 @@
                 <w:noProof/>
                 <w:webHidden/>
               </w:rPr>
-              <w:t>6</w:t>
+              <w:t>8</w:t>
             </w:r>
             <w:r>
               <w:rPr>
@@ -2164,12 +2399,11 @@
               <w:tab w:val="left" w:pos="880"/>
               <w:tab w:val="right" w:leader="dot" w:pos="9019"/>
             </w:tabs>
-            <w:jc w:val="both"/>
             <w:rPr>
               <w:noProof/>
             </w:rPr>
           </w:pPr>
-          <w:hyperlink w:anchor="_Toc482025880" w:history="1">
+          <w:hyperlink w:anchor="_Toc482645023" w:history="1">
             <w:r>
               <w:rPr>
                 <w:rStyle w:val="Hyperlink"/>
@@ -2209,7 +2443,7 @@
                 <w:noProof/>
                 <w:webHidden/>
               </w:rPr>
-              <w:instrText xml:space="preserve"> PAGEREF _Toc482025880 \h </w:instrText>
+              <w:instrText xml:space="preserve"> PAGEREF _Toc482645023 \h </w:instrText>
             </w:r>
             <w:r>
               <w:rPr>
@@ -2229,7 +2463,7 @@
                 <w:noProof/>
                 <w:webHidden/>
               </w:rPr>
-              <w:t>6</w:t>
+              <w:t>8</w:t>
             </w:r>
             <w:r>
               <w:rPr>
@@ -2286,12 +2520,12 @@
         <w:spacing w:line="360" w:lineRule="auto"/>
         <w:jc w:val="both"/>
       </w:pPr>
-      <w:bookmarkStart w:id="3" w:name="_Toc482025860"/>
+      <w:bookmarkStart w:id="4" w:name="_Toc482645000"/>
       <w:r>
         <w:lastRenderedPageBreak/>
         <w:t>Banco</w:t>
       </w:r>
-      <w:bookmarkEnd w:id="3"/>
+      <w:bookmarkEnd w:id="4"/>
     </w:p>
     <w:p>
       <w:pPr>
@@ -2299,11 +2533,11 @@
         <w:spacing w:line="360" w:lineRule="auto"/>
         <w:jc w:val="both"/>
       </w:pPr>
-      <w:bookmarkStart w:id="4" w:name="_Toc482025861"/>
+      <w:bookmarkStart w:id="5" w:name="_Toc482645001"/>
       <w:r>
         <w:t>Descrição do Problema</w:t>
       </w:r>
-      <w:bookmarkEnd w:id="4"/>
+      <w:bookmarkEnd w:id="5"/>
     </w:p>
     <w:p>
       <w:pPr>
@@ -2371,11 +2605,11 @@
         <w:spacing w:line="276" w:lineRule="auto"/>
         <w:jc w:val="both"/>
       </w:pPr>
-      <w:bookmarkStart w:id="5" w:name="_Toc482025862"/>
+      <w:bookmarkStart w:id="6" w:name="_Toc482645002"/>
       <w:r>
         <w:t>Entradas</w:t>
       </w:r>
-      <w:bookmarkEnd w:id="5"/>
+      <w:bookmarkEnd w:id="6"/>
     </w:p>
     <w:p>
       <w:pPr>
@@ -2704,11 +2938,11 @@
         <w:spacing w:line="360" w:lineRule="auto"/>
         <w:jc w:val="both"/>
       </w:pPr>
-      <w:bookmarkStart w:id="6" w:name="_Toc482025863"/>
+      <w:bookmarkStart w:id="7" w:name="_Toc482645003"/>
       <w:r>
         <w:t>Saída</w:t>
       </w:r>
-      <w:bookmarkEnd w:id="6"/>
+      <w:bookmarkEnd w:id="7"/>
     </w:p>
     <w:p>
       <w:pPr>
@@ -2734,11 +2968,11 @@
         <w:spacing w:line="360" w:lineRule="auto"/>
         <w:jc w:val="both"/>
       </w:pPr>
-      <w:bookmarkStart w:id="7" w:name="_Toc482025864"/>
+      <w:bookmarkStart w:id="8" w:name="_Toc482645004"/>
       <w:r>
         <w:t>Restrições</w:t>
       </w:r>
-      <w:bookmarkEnd w:id="7"/>
+      <w:bookmarkEnd w:id="8"/>
     </w:p>
     <w:p>
       <w:pPr>
@@ -2898,12 +3132,12 @@
         <w:spacing w:line="360" w:lineRule="auto"/>
         <w:jc w:val="both"/>
       </w:pPr>
-      <w:bookmarkStart w:id="8" w:name="_Toc482025865"/>
+      <w:bookmarkStart w:id="9" w:name="_Toc482645005"/>
       <w:r>
         <w:lastRenderedPageBreak/>
         <w:t>Representação do algoritmo em grafo</w:t>
       </w:r>
-      <w:bookmarkEnd w:id="8"/>
+      <w:bookmarkEnd w:id="9"/>
     </w:p>
     <w:p>
       <w:pPr>
@@ -2942,11 +3176,11 @@
         <w:spacing w:line="360" w:lineRule="auto"/>
         <w:jc w:val="both"/>
       </w:pPr>
-      <w:bookmarkStart w:id="9" w:name="_Toc482025866"/>
+      <w:bookmarkStart w:id="10" w:name="_Toc482645006"/>
       <w:r>
         <w:t>Estratégias</w:t>
       </w:r>
-      <w:bookmarkEnd w:id="9"/>
+      <w:bookmarkEnd w:id="10"/>
     </w:p>
     <w:p>
       <w:pPr>
@@ -2954,14 +3188,14 @@
         <w:spacing w:line="360" w:lineRule="auto"/>
         <w:jc w:val="both"/>
       </w:pPr>
-      <w:bookmarkStart w:id="10" w:name="_Toc482025867"/>
+      <w:bookmarkStart w:id="11" w:name="_Toc482645007"/>
       <w:r>
         <w:t>Estratégia de Nós:</w:t>
       </w:r>
-      <w:bookmarkEnd w:id="10"/>
       <w:r>
         <w:t xml:space="preserve"> (14)</w:t>
       </w:r>
+      <w:bookmarkEnd w:id="11"/>
     </w:p>
     <w:p>
       <w:pPr>
@@ -2979,14 +3213,14 @@
         <w:spacing w:line="360" w:lineRule="auto"/>
         <w:jc w:val="both"/>
       </w:pPr>
-      <w:bookmarkStart w:id="11" w:name="_Toc482025868"/>
+      <w:bookmarkStart w:id="12" w:name="_Toc482645008"/>
       <w:r>
         <w:t>Estratégia de Arcos:</w:t>
       </w:r>
-      <w:bookmarkEnd w:id="11"/>
       <w:r>
         <w:t xml:space="preserve"> (18)</w:t>
       </w:r>
+      <w:bookmarkEnd w:id="12"/>
     </w:p>
     <w:p>
       <w:pPr>
@@ -3004,14 +3238,14 @@
         <w:spacing w:line="360" w:lineRule="auto"/>
         <w:jc w:val="both"/>
       </w:pPr>
-      <w:bookmarkStart w:id="12" w:name="_Toc482025869"/>
+      <w:bookmarkStart w:id="13" w:name="_Toc482645009"/>
       <w:r>
         <w:t>Estratégia de Pares de Arcos:</w:t>
       </w:r>
-      <w:bookmarkEnd w:id="12"/>
       <w:r>
         <w:t xml:space="preserve"> (25)</w:t>
       </w:r>
+      <w:bookmarkEnd w:id="13"/>
     </w:p>
     <w:p>
       <w:pPr>
@@ -3041,14 +3275,14 @@
         <w:spacing w:line="360" w:lineRule="auto"/>
         <w:jc w:val="both"/>
       </w:pPr>
-      <w:bookmarkStart w:id="13" w:name="_Toc482025870"/>
+      <w:bookmarkStart w:id="14" w:name="_Toc482645010"/>
       <w:r>
         <w:t>Estratégia de Caminhos Primos:</w:t>
       </w:r>
-      <w:bookmarkEnd w:id="13"/>
       <w:r>
         <w:t xml:space="preserve"> (72)</w:t>
       </w:r>
+      <w:bookmarkEnd w:id="14"/>
     </w:p>
     <w:p>
       <w:pPr>
@@ -3073,315 +3307,11 @@
         <w:spacing w:line="360" w:lineRule="auto"/>
         <w:jc w:val="both"/>
       </w:pPr>
-      <w:bookmarkStart w:id="14" w:name="_Toc482025871"/>
+      <w:bookmarkStart w:id="15" w:name="_Toc482645011"/>
       <w:r>
         <w:t>Casos de teste</w:t>
       </w:r>
-      <w:bookmarkEnd w:id="14"/>
-    </w:p>
-    <w:p/>
-    <w:p>
-      <w:pPr>
-        <w:spacing w:after="0" w:line="360" w:lineRule="auto"/>
-        <w:contextualSpacing/>
-        <w:jc w:val="both"/>
-      </w:pPr>
-    </w:p>
-    <w:p>
-      <w:pPr>
-        <w:pStyle w:val="Heading1"/>
-        <w:spacing w:line="360" w:lineRule="auto"/>
-        <w:jc w:val="both"/>
-      </w:pPr>
-      <w:bookmarkStart w:id="15" w:name="_Toc482025872"/>
-      <w:r>
-        <w:t>P</w:t>
-      </w:r>
-      <w:r>
-        <w:t>alíndromo</w:t>
-      </w:r>
       <w:bookmarkEnd w:id="15"/>
-    </w:p>
-    <w:p>
-      <w:pPr>
-        <w:pStyle w:val="Heading2"/>
-        <w:spacing w:line="360" w:lineRule="auto"/>
-        <w:jc w:val="both"/>
-      </w:pPr>
-      <w:bookmarkStart w:id="16" w:name="_Toc482025873"/>
-      <w:r>
-        <w:t>Descrição do Problema</w:t>
-      </w:r>
-      <w:bookmarkStart w:id="17" w:name="_Toc482025874"/>
-      <w:bookmarkEnd w:id="16"/>
-    </w:p>
-    <w:p>
-      <w:pPr>
-        <w:spacing w:line="360" w:lineRule="auto"/>
-        <w:ind w:firstLine="576"/>
-        <w:jc w:val="both"/>
-        <w:rPr>
-          <w:rFonts w:cstheme="minorHAnsi"/>
-        </w:rPr>
-      </w:pPr>
-      <w:r>
-        <w:rPr>
-          <w:rFonts w:cstheme="minorHAnsi"/>
-        </w:rPr>
-        <w:t>Um palíndromo é uma palavra, frase ou sequência de unidades que tem a propriedade de poder ser lida tanto da direita pra esquerda, como da esquerda pra direita. O problema consistem em, dado uma palavra ou frase de entrada, dizer se a mesma é ou não um palíndromo.</w:t>
-      </w:r>
-    </w:p>
-    <w:p>
-      <w:pPr>
-        <w:pStyle w:val="Heading3"/>
-        <w:spacing w:line="360" w:lineRule="auto"/>
-        <w:jc w:val="both"/>
-        <w:rPr>
-          <w:rFonts w:asciiTheme="minorHAnsi" w:hAnsiTheme="minorHAnsi" w:cstheme="minorHAnsi"/>
-        </w:rPr>
-      </w:pPr>
-      <w:r>
-        <w:rPr>
-          <w:rFonts w:asciiTheme="minorHAnsi" w:hAnsiTheme="minorHAnsi" w:cstheme="minorHAnsi"/>
-        </w:rPr>
-        <w:t>Entradas</w:t>
-      </w:r>
-    </w:p>
-    <w:p>
-      <w:pPr>
-        <w:spacing w:line="360" w:lineRule="auto"/>
-        <w:ind w:firstLine="720"/>
-        <w:jc w:val="both"/>
-        <w:rPr>
-          <w:rFonts w:cstheme="minorHAnsi"/>
-        </w:rPr>
-      </w:pPr>
-      <w:r>
-        <w:rPr>
-          <w:rFonts w:cstheme="minorHAnsi"/>
-          <w:color w:val="333333"/>
-          <w:shd w:val="clear" w:color="auto" w:fill="FFFFFF"/>
-        </w:rPr>
-        <w:t>A</w:t>
-      </w:r>
-      <w:r>
-        <w:rPr>
-          <w:rFonts w:cstheme="minorHAnsi"/>
-          <w:color w:val="333333"/>
-          <w:shd w:val="clear" w:color="auto" w:fill="FFFFFF"/>
-        </w:rPr>
-        <w:t xml:space="preserve"> entrada será composta</w:t>
-      </w:r>
-      <w:r>
-        <w:rPr>
-          <w:rFonts w:cstheme="minorHAnsi"/>
-          <w:color w:val="333333"/>
-          <w:shd w:val="clear" w:color="auto" w:fill="FFFFFF"/>
-        </w:rPr>
-        <w:t xml:space="preserve"> por uma string que deseja-se verificar se é ou não um palíndromo.</w:t>
-      </w:r>
-    </w:p>
-    <w:p>
-      <w:pPr>
-        <w:pStyle w:val="Heading3"/>
-        <w:spacing w:line="360" w:lineRule="auto"/>
-        <w:jc w:val="both"/>
-        <w:rPr>
-          <w:rFonts w:asciiTheme="minorHAnsi" w:hAnsiTheme="minorHAnsi" w:cstheme="minorHAnsi"/>
-        </w:rPr>
-      </w:pPr>
-      <w:r>
-        <w:rPr>
-          <w:rFonts w:asciiTheme="minorHAnsi" w:hAnsiTheme="minorHAnsi" w:cstheme="minorHAnsi"/>
-        </w:rPr>
-        <w:t>Saída</w:t>
-      </w:r>
-    </w:p>
-    <w:p>
-      <w:pPr>
-        <w:spacing w:line="360" w:lineRule="auto"/>
-        <w:ind w:firstLine="720"/>
-        <w:jc w:val="both"/>
-        <w:rPr>
-          <w:rFonts w:cstheme="minorHAnsi"/>
-        </w:rPr>
-      </w:pPr>
-      <w:r>
-        <w:rPr>
-          <w:rFonts w:cstheme="minorHAnsi"/>
-          <w:color w:val="333333"/>
-          <w:shd w:val="clear" w:color="auto" w:fill="FFFFFF"/>
-        </w:rPr>
-        <w:t>A saída será composta por uma string “SIM”, caso a palavra seja um palíndromo, ou “NAO”, caso a palavra não seja um palíndromo.</w:t>
-      </w:r>
-    </w:p>
-    <w:p>
-      <w:pPr>
-        <w:pStyle w:val="Heading2"/>
-        <w:spacing w:line="360" w:lineRule="auto"/>
-        <w:jc w:val="both"/>
-      </w:pPr>
-      <w:r>
-        <w:lastRenderedPageBreak/>
-        <w:t>Representação do algoritmo em grafo</w:t>
-      </w:r>
-      <w:bookmarkEnd w:id="17"/>
-    </w:p>
-    <w:p>
-      <w:pPr>
-        <w:jc w:val="center"/>
-      </w:pPr>
-      <w:r>
-        <w:pict>
-          <v:shape id="_x0000_i1026" type="#_x0000_t75" style="width:400.8pt;height:332.4pt">
-            <v:imagedata r:id="rId10" o:title="palindromo"/>
-          </v:shape>
-        </w:pict>
-      </w:r>
-    </w:p>
-    <w:p>
-      <w:pPr>
-        <w:pStyle w:val="Heading2"/>
-        <w:spacing w:line="360" w:lineRule="auto"/>
-        <w:jc w:val="both"/>
-      </w:pPr>
-      <w:bookmarkStart w:id="18" w:name="_Toc482025875"/>
-      <w:r>
-        <w:t>Estratégias</w:t>
-      </w:r>
-      <w:bookmarkEnd w:id="18"/>
-    </w:p>
-    <w:p>
-      <w:pPr>
-        <w:pStyle w:val="Heading3"/>
-        <w:spacing w:line="360" w:lineRule="auto"/>
-        <w:jc w:val="both"/>
-      </w:pPr>
-      <w:bookmarkStart w:id="19" w:name="_Toc482025876"/>
-      <w:r>
-        <w:t>Estratégia de Nós:</w:t>
-      </w:r>
-      <w:bookmarkEnd w:id="19"/>
-      <w:r>
-        <w:t xml:space="preserve"> (14)</w:t>
-      </w:r>
-    </w:p>
-    <w:p>
-      <w:pPr>
-        <w:spacing w:line="360" w:lineRule="auto"/>
-        <w:ind w:firstLine="720"/>
-        <w:jc w:val="both"/>
-      </w:pPr>
-      <w:r>
-        <w:t>TR = { 1, 2, 3, 4, 5, 6, 7, 8, 9, 10, 11, 12, 13, 14 }</w:t>
-      </w:r>
-    </w:p>
-    <w:p>
-      <w:pPr>
-        <w:pStyle w:val="Heading3"/>
-        <w:spacing w:line="360" w:lineRule="auto"/>
-        <w:jc w:val="both"/>
-      </w:pPr>
-      <w:bookmarkStart w:id="20" w:name="_Toc482025877"/>
-      <w:r>
-        <w:t>Estratégia de Arcos:</w:t>
-      </w:r>
-      <w:bookmarkEnd w:id="20"/>
-      <w:r>
-        <w:t xml:space="preserve"> (18)</w:t>
-      </w:r>
-    </w:p>
-    <w:p>
-      <w:pPr>
-        <w:spacing w:line="360" w:lineRule="auto"/>
-        <w:ind w:firstLine="720"/>
-        <w:jc w:val="both"/>
-      </w:pPr>
-      <w:r>
-        <w:t>TR = { (1, 2), (2, 3), (2, 6), (3, 4), (3, 5), (4, 5), (5, 2), (6, 7), (7, 8), (7, 11), (8, 9), (8, 10), (9, 10), (10, 7), (11, 12), (11, 13), (12, 14), (13, 14) }</w:t>
-      </w:r>
-    </w:p>
-    <w:p>
-      <w:pPr>
-        <w:pStyle w:val="Heading3"/>
-        <w:spacing w:line="360" w:lineRule="auto"/>
-        <w:jc w:val="both"/>
-      </w:pPr>
-      <w:bookmarkStart w:id="21" w:name="_Toc482025878"/>
-      <w:r>
-        <w:t>Estratégia de Pares de Arcos:</w:t>
-      </w:r>
-      <w:bookmarkEnd w:id="21"/>
-      <w:r>
-        <w:t xml:space="preserve"> (23)</w:t>
-      </w:r>
-    </w:p>
-    <w:p>
-      <w:pPr>
-        <w:spacing w:line="360" w:lineRule="auto"/>
-        <w:ind w:firstLine="720"/>
-        <w:jc w:val="both"/>
-      </w:pPr>
-      <w:r>
-        <w:t xml:space="preserve">TR = { (1, 2, 3), (1, 2, 6), (2, 3, 4), (2, 3, 5), (2, 6, 7), (3, 4, 5), (3, 5, 2), (4, 5, 2), (5, 2, 3), (5, 2, 6), (6, 7, 8), (6, 7, 11), (7, 8, 9), (7, 8, 10), (7, 11, 12), (7, 11, 13), (8, 9, 10), (8, 10, 7), (9, 10, 7), (10, 7, 8), (10, 7, 11), (11, 12, 14), </w:t>
-      </w:r>
-      <w:r>
-        <w:t>(11, 13, 14)</w:t>
-      </w:r>
-      <w:r>
-        <w:t xml:space="preserve"> }</w:t>
-      </w:r>
-    </w:p>
-    <w:p>
-      <w:pPr>
-        <w:pStyle w:val="Heading3"/>
-        <w:spacing w:line="360" w:lineRule="auto"/>
-        <w:jc w:val="both"/>
-      </w:pPr>
-      <w:bookmarkStart w:id="22" w:name="_Toc482025879"/>
-      <w:r>
-        <w:t>Estratégia de Caminhos Primos:</w:t>
-      </w:r>
-      <w:bookmarkEnd w:id="22"/>
-      <w:r>
-        <w:t xml:space="preserve"> (32)</w:t>
-      </w:r>
-    </w:p>
-    <w:p>
-      <w:pPr>
-        <w:spacing w:line="360" w:lineRule="auto"/>
-        <w:ind w:firstLine="720"/>
-        <w:jc w:val="both"/>
-      </w:pPr>
-      <w:r>
-        <w:t xml:space="preserve">TR = </w:t>
-      </w:r>
-      <w:r>
-        <w:t xml:space="preserve">{ (1, 2, 3, 5), (1, 2, 3, 4, 5), (1, 2, 6, 7, 8, 10),(1, 2, 6, 7, 8, 9, 10), (1, 2, 6, 7, 11, 13, 14),(1, 2, 6, 7, 11, 12, 14),(2, 3, 5, 2), (2, 3, 4, 5, 2), (3, 5, 2, 3), (3, 4, 5, 2, 3), (3, 4, 5, 2, 6, 7, 8, 9, 10), (3, 4, 5, </w:t>
-      </w:r>
-      <w:r>
-        <w:lastRenderedPageBreak/>
-        <w:t>2, 6, 7, 11, 12, 14), (3, 4, 5, 2, 6, 7, 11, 13, 14), (3, 5, 2, 6, 7, 8, 9, 10), (3, 4, 5, 2, 6, 7, 8, 10), (3, 5, 2, 6, 7, 11, 12, 14), (3, 5, 2, 6, 7, 11, 13, 14), (3, 5, 2, 6, 7, 8, 10), (4, 5, 2, 3, 4), (5, 2, 3, 4, 5), (5, 2, 3, 5), (7, 8, 10, 7),(7, 8, 9, 10, 7), (8, 10, 7, 8),(8, 9, 10, 7, 8), (8, 9, 10, 7, 11, 12, 14), (8, 9, 10, 7, 11, 13, 14), (8, 10, 7, 11, 12, 14), (8, 10, 7, 11, 13, 14), (9, 10, 7, 8, 9), (10, 7, 8, 9, 10), (10, 7, 8, 10) }</w:t>
-      </w:r>
-    </w:p>
-    <w:p>
-      <w:pPr>
-        <w:pStyle w:val="Heading2"/>
-        <w:spacing w:line="360" w:lineRule="auto"/>
-        <w:jc w:val="both"/>
-      </w:pPr>
-      <w:bookmarkStart w:id="23" w:name="_Toc482025880"/>
-      <w:r>
-        <w:t>Casos de teste</w:t>
-      </w:r>
-      <w:bookmarkEnd w:id="23"/>
-    </w:p>
-    <w:p>
-      <w:pPr>
-        <w:spacing w:after="0" w:line="360" w:lineRule="auto"/>
-        <w:contextualSpacing/>
-        <w:jc w:val="both"/>
-      </w:pPr>
     </w:p>
     <w:p>
       <w:pPr>
@@ -3394,19 +3324,7 @@
         <w:jc w:val="both"/>
       </w:pPr>
       <w:r>
-        <w:t>CT1: “</w:t>
-      </w:r>
-      <w:r>
-        <w:t xml:space="preserve"> </w:t>
-      </w:r>
-      <w:r>
-        <w:t>arara</w:t>
-      </w:r>
-      <w:r>
-        <w:t xml:space="preserve"> </w:t>
-      </w:r>
-      <w:r>
-        <w:t>”</w:t>
+        <w:t>CT1 - C = 2, N = 1, tempos = [“1 1”]</w:t>
       </w:r>
     </w:p>
     <w:p>
@@ -3420,7 +3338,10 @@
         <w:jc w:val="both"/>
       </w:pPr>
       <w:r>
-        <w:t>Resultado esperado: “SIM”</w:t>
+        <w:t xml:space="preserve">Resultado esperado: </w:t>
+      </w:r>
+      <w:r>
+        <w:t>0</w:t>
       </w:r>
     </w:p>
     <w:p>
@@ -3434,7 +3355,10 @@
         <w:jc w:val="both"/>
       </w:pPr>
       <w:r>
-        <w:t>Resultado obtido:  “SIM”</w:t>
+        <w:t xml:space="preserve">Resultado obtido:  </w:t>
+      </w:r>
+      <w:r>
+        <w:t>0</w:t>
       </w:r>
     </w:p>
     <w:p>
@@ -3455,10 +3379,7 @@
         </w:rPr>
       </w:pPr>
       <w:r>
-        <w:t>Caminho:</w:t>
-      </w:r>
-      <w:r>
-        <w:t xml:space="preserve"> </w:t>
+        <w:t xml:space="preserve">Caminho: </w:t>
       </w:r>
       <w:r>
         <w:rPr>
@@ -3467,7 +3388,7 @@
           <w:sz w:val="20"/>
           <w:szCs w:val="20"/>
         </w:rPr>
-        <w:t>[1-2-3-5-2-3-4-5-2-3-4-5-2-3-4-5-2-3-4-5-2-3-4-5-2-3-5-2-6-7-8-10-7-8-10-7-11-12-14]</w:t>
+        <w:t>[1-2]</w:t>
       </w:r>
     </w:p>
     <w:p>
@@ -3496,7 +3417,31 @@
         <w:jc w:val="both"/>
       </w:pPr>
       <w:r>
-        <w:t>CT2: “teste”</w:t>
+        <w:t>CT</w:t>
+      </w:r>
+      <w:r>
+        <w:t xml:space="preserve">2 - </w:t>
+      </w:r>
+      <w:r>
+        <w:t xml:space="preserve">C = </w:t>
+      </w:r>
+      <w:r>
+        <w:t>3</w:t>
+      </w:r>
+      <w:r>
+        <w:t xml:space="preserve">, N = </w:t>
+      </w:r>
+      <w:r>
+        <w:t>4</w:t>
+      </w:r>
+      <w:r>
+        <w:t>, tempos = [“1 1”</w:t>
+      </w:r>
+      <w:r>
+        <w:t>, “1 10”, “3 10”, “3 1”</w:t>
+      </w:r>
+      <w:r>
+        <w:t>]</w:t>
       </w:r>
     </w:p>
     <w:p>
@@ -3510,7 +3455,7 @@
         <w:jc w:val="both"/>
       </w:pPr>
       <w:r>
-        <w:t>Resultado esperado: “NAO”</w:t>
+        <w:t>Resultado esperado: 0</w:t>
       </w:r>
     </w:p>
     <w:p>
@@ -3524,7 +3469,7 @@
         <w:jc w:val="both"/>
       </w:pPr>
       <w:r>
-        <w:t>Resultado obtido: “NAO”</w:t>
+        <w:t>Resultado obtido:  0</w:t>
       </w:r>
     </w:p>
     <w:p>
@@ -3545,10 +3490,7 @@
         </w:rPr>
       </w:pPr>
       <w:r>
-        <w:t>Caminho:</w:t>
-      </w:r>
-      <w:r>
-        <w:t xml:space="preserve"> </w:t>
+        <w:t xml:space="preserve">Caminho: </w:t>
       </w:r>
       <w:r>
         <w:rPr>
@@ -3557,7 +3499,7 @@
           <w:sz w:val="20"/>
           <w:szCs w:val="20"/>
         </w:rPr>
-        <w:t>[1-2-3-4-5-2-3-4-5-2-3-4-5-2-3-4-5-2-3-4-5-2-6-7-8-9-10-7-8-9-10-7-11-13-14]</w:t>
+        <w:t>[1-3-4-6-7-10-11-14-4-6-7-8-7-10-11-14-4-6-7-10-12-14-4-5]</w:t>
       </w:r>
     </w:p>
     <w:p>
@@ -3586,13 +3528,91 @@
         <w:jc w:val="both"/>
       </w:pPr>
       <w:r>
-        <w:t>CT3: “</w:t>
-      </w:r>
-      <w:r>
-        <w:t xml:space="preserve"> </w:t>
+        <w:t>CT</w:t>
+      </w:r>
+      <w:r>
+        <w:t xml:space="preserve">3 - </w:t>
+      </w:r>
+      <w:r>
+        <w:t xml:space="preserve">C = </w:t>
+      </w:r>
+      <w:r>
+        <w:t>3</w:t>
+      </w:r>
+      <w:r>
+        <w:t xml:space="preserve">, N = </w:t>
+      </w:r>
+      <w:r>
+        <w:t>10</w:t>
+      </w:r>
+      <w:r>
+        <w:t>, tempos = [“</w:t>
+      </w:r>
+      <w:r>
+        <w:t>0 10</w:t>
       </w:r>
       <w:r>
         <w:t>”</w:t>
+      </w:r>
+      <w:r>
+        <w:t xml:space="preserve">, </w:t>
+      </w:r>
+      <w:r>
+        <w:t>“0 10”</w:t>
+      </w:r>
+      <w:r>
+        <w:t xml:space="preserve">, </w:t>
+      </w:r>
+      <w:r>
+        <w:t>“</w:t>
+      </w:r>
+      <w:r>
+        <w:t>10</w:t>
+      </w:r>
+      <w:r>
+        <w:t xml:space="preserve"> 10”</w:t>
+      </w:r>
+      <w:r>
+        <w:t xml:space="preserve">, </w:t>
+      </w:r>
+      <w:r>
+        <w:t>“10 10”</w:t>
+      </w:r>
+      <w:r>
+        <w:t xml:space="preserve">, </w:t>
+      </w:r>
+      <w:r>
+        <w:t>“10 10”</w:t>
+      </w:r>
+      <w:r>
+        <w:t xml:space="preserve">, </w:t>
+      </w:r>
+      <w:r>
+        <w:t>“10 10”</w:t>
+      </w:r>
+      <w:r>
+        <w:t xml:space="preserve">, </w:t>
+      </w:r>
+      <w:r>
+        <w:t>“10 10”</w:t>
+      </w:r>
+      <w:r>
+        <w:t xml:space="preserve">, </w:t>
+      </w:r>
+      <w:r>
+        <w:t>“10 10”</w:t>
+      </w:r>
+      <w:r>
+        <w:t xml:space="preserve">, </w:t>
+      </w:r>
+      <w:r>
+        <w:t>“10 10”</w:t>
+      </w:r>
+      <w:r>
+        <w:t xml:space="preserve">, </w:t>
+      </w:r>
+      <w:r>
+        <w:t>“10 10”]</w:t>
       </w:r>
     </w:p>
     <w:p>
@@ -3606,13 +3626,7 @@
         <w:jc w:val="both"/>
       </w:pPr>
       <w:r>
-        <w:t>Resultado esperado: “</w:t>
-      </w:r>
-      <w:r>
-        <w:t>SIM</w:t>
-      </w:r>
-      <w:r>
-        <w:t>”</w:t>
+        <w:t>Resultado esperado: 0</w:t>
       </w:r>
     </w:p>
     <w:p>
@@ -3626,13 +3640,7 @@
         <w:jc w:val="both"/>
       </w:pPr>
       <w:r>
-        <w:t>Resultado obtido: “</w:t>
-      </w:r>
-      <w:r>
-        <w:t>SIM</w:t>
-      </w:r>
-      <w:r>
-        <w:t>”</w:t>
+        <w:t>Resultado obtido:  0</w:t>
       </w:r>
     </w:p>
     <w:p>
@@ -3653,10 +3661,7 @@
         </w:rPr>
       </w:pPr>
       <w:r>
-        <w:t>Caminho:</w:t>
-      </w:r>
-      <w:r>
-        <w:t xml:space="preserve"> </w:t>
+        <w:t xml:space="preserve">Caminho: </w:t>
       </w:r>
       <w:r>
         <w:rPr>
@@ -3665,7 +3670,7 @@
           <w:sz w:val="20"/>
           <w:szCs w:val="20"/>
         </w:rPr>
-        <w:t>[1-2-3-5-2-6-7-11-12-14]</w:t>
+        <w:t>[1-3-4-6-7-10-11-14-4-6-7-8-7-8-9-10-11-14-4-6-7-10-11-14-4-6-7-10-12-14-4-6-7-10-12-14-4-6-7-10-12-14-4-6-7-10-12-14-4-6-7-10-12-13-14-4-6-7-10-12-13-14-4-5]</w:t>
       </w:r>
     </w:p>
     <w:p>
@@ -3694,7 +3699,34 @@
         <w:jc w:val="both"/>
       </w:pPr>
       <w:r>
-        <w:t>CT4: “”</w:t>
+        <w:t xml:space="preserve">CT4 - </w:t>
+      </w:r>
+      <w:r>
+        <w:t xml:space="preserve">C = </w:t>
+      </w:r>
+      <w:r>
+        <w:t>1</w:t>
+      </w:r>
+      <w:r>
+        <w:t xml:space="preserve">, N = </w:t>
+      </w:r>
+      <w:r>
+        <w:t>2</w:t>
+      </w:r>
+      <w:r>
+        <w:t>, tempos = [“</w:t>
+      </w:r>
+      <w:r>
+        <w:t>0 10</w:t>
+      </w:r>
+      <w:r>
+        <w:t>”</w:t>
+      </w:r>
+      <w:r>
+        <w:t>, “10 10”</w:t>
+      </w:r>
+      <w:r>
+        <w:t>]</w:t>
       </w:r>
     </w:p>
     <w:p>
@@ -3708,7 +3740,7 @@
         <w:jc w:val="both"/>
       </w:pPr>
       <w:r>
-        <w:t>Resultado esperado: “SIM”</w:t>
+        <w:t>Resultado esperado: 0</w:t>
       </w:r>
     </w:p>
     <w:p>
@@ -3722,7 +3754,11 @@
         <w:jc w:val="both"/>
       </w:pPr>
       <w:r>
-        <w:t>Resultado obtido: “SIM”</w:t>
+        <w:lastRenderedPageBreak/>
+        <w:t xml:space="preserve">Resultado obtido:  </w:t>
+      </w:r>
+      <w:r>
+        <w:t>erro (NoSuchElementException)</w:t>
       </w:r>
     </w:p>
     <w:p>
@@ -3743,10 +3779,7 @@
         </w:rPr>
       </w:pPr>
       <w:r>
-        <w:t>Caminho:</w:t>
-      </w:r>
-      <w:r>
-        <w:t xml:space="preserve"> </w:t>
+        <w:t xml:space="preserve">Caminho: </w:t>
       </w:r>
       <w:r>
         <w:rPr>
@@ -3755,22 +3788,514 @@
           <w:sz w:val="20"/>
           <w:szCs w:val="20"/>
         </w:rPr>
-        <w:t>[1-2-6-7-11-12-14]</w:t>
-      </w:r>
-    </w:p>
-    <w:p>
-      <w:pPr>
-        <w:pStyle w:val="ListParagraph"/>
-        <w:autoSpaceDE w:val="0"/>
-        <w:autoSpaceDN w:val="0"/>
-        <w:adjustRightInd w:val="0"/>
-        <w:spacing w:after="0" w:line="240" w:lineRule="auto"/>
-        <w:ind w:left="1440"/>
+        <w:t>[1-3-4-6-7-8-9-10-12-</w:t>
+      </w:r>
+      <w:r>
         <w:rPr>
           <w:rFonts w:ascii="Consolas" w:hAnsi="Consolas" w:cs="Consolas"/>
+          <w:color w:val="000000"/>
           <w:sz w:val="20"/>
           <w:szCs w:val="20"/>
         </w:rPr>
+        <w:t>erro</w:t>
+      </w:r>
+    </w:p>
+    <w:p/>
+    <w:p>
+      <w:pPr>
+        <w:pStyle w:val="Heading2"/>
+      </w:pPr>
+      <w:bookmarkStart w:id="16" w:name="_Toc482645012"/>
+      <w:r>
+        <w:t xml:space="preserve">Considerações </w:t>
+      </w:r>
+      <w:r>
+        <w:t>quanto ao</w:t>
+      </w:r>
+      <w:r>
+        <w:t xml:space="preserve"> código</w:t>
+      </w:r>
+      <w:bookmarkEnd w:id="16"/>
+    </w:p>
+    <w:p/>
+    <w:p>
+      <w:pPr>
+        <w:ind w:firstLine="576"/>
+        <w:jc w:val="both"/>
+      </w:pPr>
+      <w:r>
+        <w:t>Inicialmente, passamos o código que estava escrito em Python para Java, para seguir igual nossos últimos trabalhos. Porém, ao executar os testes, vimos que nunca estava passando por um nó que era para passar. Investigamos através do depurador e percebemos que estávamos utilizando a função indexOf() ao invés do get(), com isso, tinhamos índices negativos no array e que não retornavam nenhum elemento válido.</w:t>
+      </w:r>
+    </w:p>
+    <w:p>
+      <w:pPr>
+        <w:jc w:val="both"/>
+      </w:pPr>
+      <w:r>
+        <w:tab/>
+        <w:t>Corrigimos o erro para ficar igual ao código em Python e, apesar dos testes preencherem os requisitos, descobrimos alguns defeitos do código. Por exemplo, o nó 10, referente ao “if (caixas &gt; 1)”, deveria ser “&gt;=”.</w:t>
+      </w:r>
+    </w:p>
+    <w:p>
+      <w:pPr>
+        <w:jc w:val="both"/>
+      </w:pPr>
+      <w:r>
+        <w:tab/>
+        <w:t>Outro ponto a se destacar é que o requisito de par de arco (3,</w:t>
+      </w:r>
+      <w:r>
+        <w:t xml:space="preserve"> </w:t>
+      </w:r>
+      <w:r>
+        <w:t>4,</w:t>
+      </w:r>
+      <w:r>
+        <w:t xml:space="preserve"> </w:t>
+      </w:r>
+      <w:r>
+        <w:t>5) nunca irá acontecer, pois seria necessário que o número de clientes fosse maior que o número de caixas e que o nó 4, referente ao loop for, náo fosse executado nenhuma vez. Porém, o N teria que ser igual a 1 e, como o número mínimo válido de caixas também é 1, o programa terminaria a execução logo nos primeiros nós (1 e 2).</w:t>
+      </w:r>
+    </w:p>
+    <w:p>
+      <w:pPr>
+        <w:jc w:val="both"/>
+        <w:rPr>
+          <w:rFonts w:ascii="Consolas" w:hAnsi="Consolas" w:cs="Consolas"/>
+          <w:color w:val="000000"/>
+          <w:sz w:val="20"/>
+          <w:szCs w:val="20"/>
+        </w:rPr>
+      </w:pPr>
+      <w:r>
+        <w:tab/>
+        <w:t xml:space="preserve">Por último, temos que o requisito de par de arco (9, 10, 12) </w:t>
+      </w:r>
+      <w:r>
+        <w:t>também é impossível de acontecer</w:t>
+      </w:r>
+      <w:r>
+        <w:t>, pois o nó 9 representa uma condição em que o vetor “termina” é vazio e</w:t>
+      </w:r>
+      <w:r>
+        <w:t xml:space="preserve"> o nó 12 representa métodos de acesso</w:t>
+      </w:r>
+      <w:r>
+        <w:t xml:space="preserve"> aos índices desse vetor.</w:t>
+      </w:r>
+      <w:r>
+        <w:t xml:space="preserve"> Porém, por causa do defeito no código, o caso de teste </w:t>
+      </w:r>
+      <w:r>
+        <w:t xml:space="preserve">CT4 acaba encontrando este erro, </w:t>
+      </w:r>
+      <w:r>
+        <w:t>estourando um erro NoSuchElementException no console.</w:t>
+      </w:r>
+      <w:r>
+        <w:rPr>
+          <w:rFonts w:ascii="Consolas" w:hAnsi="Consolas" w:cs="Consolas"/>
+          <w:color w:val="000000"/>
+          <w:sz w:val="20"/>
+          <w:szCs w:val="20"/>
+        </w:rPr>
+        <w:t xml:space="preserve"> </w:t>
+      </w:r>
+    </w:p>
+    <w:p>
+      <w:pPr>
+        <w:jc w:val="both"/>
+        <w:rPr>
+          <w:rFonts w:ascii="Consolas" w:hAnsi="Consolas" w:cs="Consolas"/>
+          <w:color w:val="000000"/>
+          <w:sz w:val="20"/>
+          <w:szCs w:val="20"/>
+        </w:rPr>
+      </w:pPr>
+    </w:p>
+    <w:p>
+      <w:pPr>
+        <w:jc w:val="both"/>
+        <w:rPr>
+          <w:rFonts w:ascii="Consolas" w:hAnsi="Consolas" w:cs="Consolas"/>
+          <w:color w:val="000000"/>
+          <w:sz w:val="20"/>
+          <w:szCs w:val="20"/>
+        </w:rPr>
+      </w:pPr>
+    </w:p>
+    <w:p>
+      <w:pPr>
+        <w:jc w:val="both"/>
+        <w:rPr>
+          <w:rFonts w:ascii="Consolas" w:hAnsi="Consolas" w:cs="Consolas"/>
+          <w:color w:val="000000"/>
+          <w:sz w:val="20"/>
+          <w:szCs w:val="20"/>
+        </w:rPr>
+      </w:pPr>
+    </w:p>
+    <w:p>
+      <w:pPr>
+        <w:jc w:val="both"/>
+        <w:rPr>
+          <w:rFonts w:ascii="Consolas" w:hAnsi="Consolas" w:cs="Consolas"/>
+          <w:color w:val="000000"/>
+          <w:sz w:val="20"/>
+          <w:szCs w:val="20"/>
+        </w:rPr>
+      </w:pPr>
+    </w:p>
+    <w:p>
+      <w:pPr>
+        <w:jc w:val="both"/>
+        <w:rPr>
+          <w:rFonts w:ascii="Consolas" w:hAnsi="Consolas" w:cs="Consolas"/>
+          <w:color w:val="000000"/>
+          <w:sz w:val="20"/>
+          <w:szCs w:val="20"/>
+        </w:rPr>
+      </w:pPr>
+    </w:p>
+    <w:p>
+      <w:pPr>
+        <w:jc w:val="both"/>
+        <w:rPr>
+          <w:rFonts w:ascii="Consolas" w:hAnsi="Consolas" w:cs="Consolas"/>
+          <w:color w:val="000000"/>
+          <w:sz w:val="20"/>
+          <w:szCs w:val="20"/>
+        </w:rPr>
+      </w:pPr>
+    </w:p>
+    <w:p>
+      <w:pPr>
+        <w:jc w:val="both"/>
+        <w:rPr>
+          <w:rFonts w:ascii="Consolas" w:hAnsi="Consolas" w:cs="Consolas"/>
+          <w:color w:val="000000"/>
+          <w:sz w:val="20"/>
+          <w:szCs w:val="20"/>
+        </w:rPr>
+      </w:pPr>
+    </w:p>
+    <w:p>
+      <w:pPr>
+        <w:jc w:val="both"/>
+        <w:rPr>
+          <w:rFonts w:ascii="Consolas" w:hAnsi="Consolas" w:cs="Consolas"/>
+          <w:color w:val="000000"/>
+          <w:sz w:val="20"/>
+          <w:szCs w:val="20"/>
+        </w:rPr>
+      </w:pPr>
+    </w:p>
+    <w:p>
+      <w:pPr>
+        <w:jc w:val="both"/>
+        <w:rPr>
+          <w:rFonts w:ascii="Consolas" w:hAnsi="Consolas" w:cs="Consolas"/>
+          <w:color w:val="000000"/>
+          <w:sz w:val="20"/>
+          <w:szCs w:val="20"/>
+        </w:rPr>
+      </w:pPr>
+    </w:p>
+    <w:p>
+      <w:pPr>
+        <w:pStyle w:val="Heading1"/>
+        <w:spacing w:line="360" w:lineRule="auto"/>
+        <w:jc w:val="both"/>
+      </w:pPr>
+      <w:bookmarkStart w:id="17" w:name="_Toc482645013"/>
+      <w:r>
+        <w:lastRenderedPageBreak/>
+        <w:t>P</w:t>
+      </w:r>
+      <w:r>
+        <w:t>alíndromo</w:t>
+      </w:r>
+      <w:bookmarkEnd w:id="17"/>
+    </w:p>
+    <w:p>
+      <w:pPr>
+        <w:pStyle w:val="Heading2"/>
+        <w:spacing w:line="360" w:lineRule="auto"/>
+        <w:jc w:val="both"/>
+      </w:pPr>
+      <w:bookmarkStart w:id="18" w:name="_Toc482645014"/>
+      <w:r>
+        <w:t>Descrição do Problema</w:t>
+      </w:r>
+      <w:bookmarkEnd w:id="18"/>
+    </w:p>
+    <w:p>
+      <w:pPr>
+        <w:spacing w:line="360" w:lineRule="auto"/>
+        <w:ind w:firstLine="576"/>
+        <w:jc w:val="both"/>
+        <w:rPr>
+          <w:rFonts w:cstheme="minorHAnsi"/>
+        </w:rPr>
+      </w:pPr>
+      <w:r>
+        <w:rPr>
+          <w:rFonts w:cstheme="minorHAnsi"/>
+        </w:rPr>
+        <w:t>Um palíndromo é uma palavra, frase ou sequência de unidades que tem a propriedade de poder ser lida tanto da direita pra esquerda, como da esquerda pra direita. O problema consistem em, dado uma palavra ou frase de entrada, dizer se a mesma é ou não um palíndromo.</w:t>
+      </w:r>
+    </w:p>
+    <w:p>
+      <w:pPr>
+        <w:pStyle w:val="Heading3"/>
+        <w:spacing w:line="360" w:lineRule="auto"/>
+        <w:jc w:val="both"/>
+        <w:rPr>
+          <w:rFonts w:asciiTheme="minorHAnsi" w:hAnsiTheme="minorHAnsi" w:cstheme="minorHAnsi"/>
+        </w:rPr>
+      </w:pPr>
+      <w:bookmarkStart w:id="19" w:name="_Toc482645015"/>
+      <w:r>
+        <w:rPr>
+          <w:rFonts w:asciiTheme="minorHAnsi" w:hAnsiTheme="minorHAnsi" w:cstheme="minorHAnsi"/>
+        </w:rPr>
+        <w:t>Entradas</w:t>
+      </w:r>
+      <w:bookmarkEnd w:id="19"/>
+    </w:p>
+    <w:p>
+      <w:pPr>
+        <w:spacing w:line="360" w:lineRule="auto"/>
+        <w:ind w:firstLine="720"/>
+        <w:jc w:val="both"/>
+        <w:rPr>
+          <w:rFonts w:cstheme="minorHAnsi"/>
+        </w:rPr>
+      </w:pPr>
+      <w:r>
+        <w:rPr>
+          <w:rFonts w:cstheme="minorHAnsi"/>
+          <w:color w:val="333333"/>
+          <w:shd w:val="clear" w:color="auto" w:fill="FFFFFF"/>
+        </w:rPr>
+        <w:t>A</w:t>
+      </w:r>
+      <w:r>
+        <w:rPr>
+          <w:rFonts w:cstheme="minorHAnsi"/>
+          <w:color w:val="333333"/>
+          <w:shd w:val="clear" w:color="auto" w:fill="FFFFFF"/>
+        </w:rPr>
+        <w:t xml:space="preserve"> entrada será composta</w:t>
+      </w:r>
+      <w:r>
+        <w:rPr>
+          <w:rFonts w:cstheme="minorHAnsi"/>
+          <w:color w:val="333333"/>
+          <w:shd w:val="clear" w:color="auto" w:fill="FFFFFF"/>
+        </w:rPr>
+        <w:t xml:space="preserve"> por uma string que deseja-se verificar se é ou não um palíndromo.</w:t>
+      </w:r>
+    </w:p>
+    <w:p>
+      <w:pPr>
+        <w:pStyle w:val="Heading3"/>
+        <w:spacing w:line="360" w:lineRule="auto"/>
+        <w:jc w:val="both"/>
+        <w:rPr>
+          <w:rFonts w:asciiTheme="minorHAnsi" w:hAnsiTheme="minorHAnsi" w:cstheme="minorHAnsi"/>
+        </w:rPr>
+      </w:pPr>
+      <w:bookmarkStart w:id="20" w:name="_Toc482645016"/>
+      <w:r>
+        <w:rPr>
+          <w:rFonts w:asciiTheme="minorHAnsi" w:hAnsiTheme="minorHAnsi" w:cstheme="minorHAnsi"/>
+        </w:rPr>
+        <w:t>Saída</w:t>
+      </w:r>
+      <w:bookmarkEnd w:id="20"/>
+    </w:p>
+    <w:p>
+      <w:pPr>
+        <w:spacing w:line="360" w:lineRule="auto"/>
+        <w:ind w:firstLine="720"/>
+        <w:jc w:val="both"/>
+        <w:rPr>
+          <w:rFonts w:cstheme="minorHAnsi"/>
+        </w:rPr>
+      </w:pPr>
+      <w:r>
+        <w:rPr>
+          <w:rFonts w:cstheme="minorHAnsi"/>
+          <w:color w:val="333333"/>
+          <w:shd w:val="clear" w:color="auto" w:fill="FFFFFF"/>
+        </w:rPr>
+        <w:t>A saída será composta por uma string “SIM”, caso a palavra seja um palíndromo, ou “NAO”, caso a palavra não seja um palíndromo.</w:t>
+      </w:r>
+    </w:p>
+    <w:p>
+      <w:pPr>
+        <w:pStyle w:val="Heading2"/>
+        <w:spacing w:line="360" w:lineRule="auto"/>
+        <w:jc w:val="both"/>
+      </w:pPr>
+      <w:bookmarkStart w:id="21" w:name="_Toc482645017"/>
+      <w:r>
+        <w:t>Representação do algoritmo em grafo</w:t>
+      </w:r>
+      <w:bookmarkEnd w:id="21"/>
+    </w:p>
+    <w:p>
+      <w:pPr>
+        <w:jc w:val="center"/>
+      </w:pPr>
+      <w:r>
+        <w:pict>
+          <v:shape id="_x0000_i1026" type="#_x0000_t75" style="width:400.8pt;height:332.4pt">
+            <v:imagedata r:id="rId10" o:title="palindromo"/>
+          </v:shape>
+        </w:pict>
+      </w:r>
+    </w:p>
+    <w:p>
+      <w:pPr>
+        <w:pStyle w:val="Heading2"/>
+        <w:spacing w:line="360" w:lineRule="auto"/>
+        <w:jc w:val="both"/>
+      </w:pPr>
+      <w:bookmarkStart w:id="22" w:name="_Toc482645018"/>
+      <w:r>
+        <w:lastRenderedPageBreak/>
+        <w:t>Estratégias</w:t>
+      </w:r>
+      <w:bookmarkEnd w:id="22"/>
+    </w:p>
+    <w:p>
+      <w:pPr>
+        <w:pStyle w:val="Heading3"/>
+        <w:spacing w:line="360" w:lineRule="auto"/>
+        <w:jc w:val="both"/>
+      </w:pPr>
+      <w:bookmarkStart w:id="23" w:name="_Toc482645019"/>
+      <w:r>
+        <w:t>Estratégia de Nós:</w:t>
+      </w:r>
+      <w:r>
+        <w:t xml:space="preserve"> (14)</w:t>
+      </w:r>
+      <w:bookmarkEnd w:id="23"/>
+    </w:p>
+    <w:p>
+      <w:pPr>
+        <w:spacing w:line="360" w:lineRule="auto"/>
+        <w:ind w:firstLine="720"/>
+        <w:jc w:val="both"/>
+      </w:pPr>
+      <w:r>
+        <w:t>TR = { 1, 2, 3, 4, 5, 6, 7, 8, 9, 10, 11, 12, 13, 14 }</w:t>
+      </w:r>
+    </w:p>
+    <w:p>
+      <w:pPr>
+        <w:pStyle w:val="Heading3"/>
+        <w:spacing w:line="360" w:lineRule="auto"/>
+        <w:jc w:val="both"/>
+      </w:pPr>
+      <w:bookmarkStart w:id="24" w:name="_Toc482645020"/>
+      <w:r>
+        <w:t>Estratégia de Arcos:</w:t>
+      </w:r>
+      <w:r>
+        <w:t xml:space="preserve"> (18)</w:t>
+      </w:r>
+      <w:bookmarkEnd w:id="24"/>
+    </w:p>
+    <w:p>
+      <w:pPr>
+        <w:spacing w:line="360" w:lineRule="auto"/>
+        <w:ind w:firstLine="720"/>
+        <w:jc w:val="both"/>
+      </w:pPr>
+      <w:r>
+        <w:t>TR = { (1, 2), (2, 3), (2, 6), (3, 4), (3, 5), (4, 5), (5, 2), (6, 7), (7, 8), (7, 11), (8, 9), (8, 10), (9, 10), (10, 7), (11, 12), (11, 13), (12, 14), (13, 14) }</w:t>
+      </w:r>
+    </w:p>
+    <w:p>
+      <w:pPr>
+        <w:pStyle w:val="Heading3"/>
+        <w:spacing w:line="360" w:lineRule="auto"/>
+        <w:jc w:val="both"/>
+      </w:pPr>
+      <w:bookmarkStart w:id="25" w:name="_Toc482645021"/>
+      <w:r>
+        <w:t>Estratégia de Pares de Arcos:</w:t>
+      </w:r>
+      <w:r>
+        <w:t xml:space="preserve"> (23)</w:t>
+      </w:r>
+      <w:bookmarkEnd w:id="25"/>
+    </w:p>
+    <w:p>
+      <w:pPr>
+        <w:spacing w:line="360" w:lineRule="auto"/>
+        <w:ind w:firstLine="720"/>
+        <w:jc w:val="both"/>
+      </w:pPr>
+      <w:r>
+        <w:t xml:space="preserve">TR = { (1, 2, 3), (1, 2, 6), (2, 3, 4), (2, 3, 5), (2, 6, 7), (3, 4, 5), (3, 5, 2), (4, 5, 2), (5, 2, 3), (5, 2, 6), (6, 7, 8), (6, 7, 11), (7, 8, 9), (7, 8, 10), (7, 11, 12), (7, 11, 13), (8, 9, 10), (8, 10, 7), (9, 10, 7), (10, 7, 8), (10, 7, 11), (11, 12, 14), </w:t>
+      </w:r>
+      <w:r>
+        <w:t>(11, 13, 14)</w:t>
+      </w:r>
+      <w:r>
+        <w:t xml:space="preserve"> }</w:t>
+      </w:r>
+    </w:p>
+    <w:p>
+      <w:pPr>
+        <w:pStyle w:val="Heading3"/>
+        <w:spacing w:line="360" w:lineRule="auto"/>
+        <w:jc w:val="both"/>
+      </w:pPr>
+      <w:bookmarkStart w:id="26" w:name="_Toc482645022"/>
+      <w:r>
+        <w:t>Estratégia de Caminhos Primos:</w:t>
+      </w:r>
+      <w:r>
+        <w:t xml:space="preserve"> (32)</w:t>
+      </w:r>
+      <w:bookmarkEnd w:id="26"/>
+    </w:p>
+    <w:p>
+      <w:pPr>
+        <w:spacing w:line="360" w:lineRule="auto"/>
+        <w:ind w:firstLine="720"/>
+        <w:jc w:val="both"/>
+      </w:pPr>
+      <w:r>
+        <w:t xml:space="preserve">TR = </w:t>
+      </w:r>
+      <w:r>
+        <w:t>{ (1, 2, 3, 5), (1, 2, 3, 4, 5), (1, 2, 6, 7, 8, 10),(1, 2, 6, 7, 8, 9, 10), (1, 2, 6, 7, 11, 13, 14),(1, 2, 6, 7, 11, 12, 14),(2, 3, 5, 2), (2, 3, 4, 5, 2), (3, 5, 2, 3), (3, 4, 5, 2, 3), (3, 4, 5, 2, 6, 7, 8, 9, 10), (3, 4, 5, 2, 6, 7, 11, 12, 14), (3, 4, 5, 2, 6, 7, 11, 13, 14), (3, 5, 2, 6, 7, 8, 9, 10), (3, 4, 5, 2, 6, 7, 8, 10), (3, 5, 2, 6, 7, 11, 12, 14), (3, 5, 2, 6, 7, 11, 13, 14), (3, 5, 2, 6, 7, 8, 10), (4, 5, 2, 3, 4), (5, 2, 3, 4, 5), (5, 2, 3, 5), (7, 8, 10, 7),(7, 8, 9, 10, 7), (8, 10, 7, 8),(8, 9, 10, 7, 8), (8, 9, 10, 7, 11, 12, 14), (8, 9, 10, 7, 11, 13, 14), (8, 10, 7, 11, 12, 14), (8, 10, 7, 11, 13, 14), (9, 10, 7, 8, 9), (10, 7, 8, 9, 10), (10, 7, 8, 10) }</w:t>
+      </w:r>
+    </w:p>
+    <w:p>
+      <w:pPr>
+        <w:pStyle w:val="Heading2"/>
+        <w:spacing w:line="360" w:lineRule="auto"/>
+        <w:jc w:val="both"/>
+      </w:pPr>
+      <w:bookmarkStart w:id="27" w:name="_Toc482645023"/>
+      <w:r>
+        <w:t>Casos de teste</w:t>
+      </w:r>
+      <w:bookmarkEnd w:id="27"/>
+    </w:p>
+    <w:p>
+      <w:pPr>
+        <w:spacing w:after="0" w:line="360" w:lineRule="auto"/>
+        <w:contextualSpacing/>
+        <w:jc w:val="both"/>
       </w:pPr>
     </w:p>
     <w:p>
@@ -3784,13 +4309,16 @@
         <w:jc w:val="both"/>
       </w:pPr>
       <w:r>
-        <w:t>CT5</w:t>
-      </w:r>
-      <w:r>
-        <w:t>: “</w:t>
-      </w:r>
-      <w:r>
-        <w:t>a b</w:t>
+        <w:t>CT1: “</w:t>
+      </w:r>
+      <w:r>
+        <w:t xml:space="preserve"> </w:t>
+      </w:r>
+      <w:r>
+        <w:t>arara</w:t>
+      </w:r>
+      <w:r>
+        <w:t xml:space="preserve"> </w:t>
       </w:r>
       <w:r>
         <w:t>”</w:t>
@@ -3807,13 +4335,7 @@
         <w:jc w:val="both"/>
       </w:pPr>
       <w:r>
-        <w:t>Resultado esperado: “</w:t>
-      </w:r>
-      <w:r>
-        <w:t>NAO</w:t>
-      </w:r>
-      <w:r>
-        <w:t>”</w:t>
+        <w:t>Resultado esperado: “SIM”</w:t>
       </w:r>
     </w:p>
     <w:p>
@@ -3827,13 +4349,7 @@
         <w:jc w:val="both"/>
       </w:pPr>
       <w:r>
-        <w:t>Resultado obtido: “</w:t>
-      </w:r>
-      <w:r>
-        <w:t>NAO</w:t>
-      </w:r>
-      <w:r>
-        <w:t>”</w:t>
+        <w:t>Resultado obtido:  “SIM”</w:t>
       </w:r>
     </w:p>
     <w:p>
@@ -3866,7 +4382,7 @@
           <w:sz w:val="20"/>
           <w:szCs w:val="20"/>
         </w:rPr>
-        <w:t>[1-2-3-4-5-2-3-5-2-3-4-5-2-6-7-8-9-10-7-11-13-14]</w:t>
+        <w:t>[1-2-3-5-2-3-4-5-2-3-4-5-2-3-4-5-2-3-4-5-2-3-4-5-2-3-5-2-6-7-8-10-7-8-10-7-11-12-14]</w:t>
       </w:r>
     </w:p>
     <w:p>
@@ -3895,16 +4411,7 @@
         <w:jc w:val="both"/>
       </w:pPr>
       <w:r>
-        <w:t>CT6</w:t>
-      </w:r>
-      <w:r>
-        <w:t>: “</w:t>
-      </w:r>
-      <w:r>
-        <w:t xml:space="preserve"> </w:t>
-      </w:r>
-      <w:r>
-        <w:t>”</w:t>
+        <w:t>CT2: “teste”</w:t>
       </w:r>
     </w:p>
     <w:p>
@@ -3918,7 +4425,7 @@
         <w:jc w:val="both"/>
       </w:pPr>
       <w:r>
-        <w:t>Resultado esperado: “SIM”</w:t>
+        <w:t>Resultado esperado: “NAO”</w:t>
       </w:r>
     </w:p>
     <w:p>
@@ -3932,7 +4439,7 @@
         <w:jc w:val="both"/>
       </w:pPr>
       <w:r>
-        <w:t>Resultado obtido: “SIM”</w:t>
+        <w:t>Resultado obtido: “NAO”</w:t>
       </w:r>
     </w:p>
     <w:p>
@@ -3965,7 +4472,7 @@
           <w:sz w:val="20"/>
           <w:szCs w:val="20"/>
         </w:rPr>
-        <w:t>[1-2-3-4-5-2-6-7-11-12-14]</w:t>
+        <w:t>[1-2-3-4-5-2-3-4-5-2-3-4-5-2-3-4-5-2-3-4-5-2-6-7-8-9-10-7-8-9-10-7-11-13-14]</w:t>
       </w:r>
     </w:p>
     <w:p>
@@ -3994,14 +4501,10 @@
         <w:jc w:val="both"/>
       </w:pPr>
       <w:r>
-        <w:lastRenderedPageBreak/>
-        <w:t>CT7</w:t>
-      </w:r>
-      <w:r>
-        <w:t>: “</w:t>
-      </w:r>
-      <w:r>
-        <w:t>bcca</w:t>
+        <w:t>CT3: “</w:t>
+      </w:r>
+      <w:r>
+        <w:t xml:space="preserve"> </w:t>
       </w:r>
       <w:r>
         <w:t>”</w:t>
@@ -4017,13 +4520,11 @@
         <w:spacing w:after="0" w:line="360" w:lineRule="auto"/>
         <w:jc w:val="both"/>
       </w:pPr>
-      <w:bookmarkStart w:id="24" w:name="_GoBack"/>
-      <w:bookmarkEnd w:id="24"/>
       <w:r>
         <w:t>Resultado esperado: “</w:t>
       </w:r>
       <w:r>
-        <w:t>NAO</w:t>
+        <w:t>SIM</w:t>
       </w:r>
       <w:r>
         <w:t>”</w:t>
@@ -4040,10 +4541,11 @@
         <w:jc w:val="both"/>
       </w:pPr>
       <w:r>
+        <w:lastRenderedPageBreak/>
         <w:t>Resultado obtido: “</w:t>
       </w:r>
       <w:r>
-        <w:t>NAO</w:t>
+        <w:t>SIM</w:t>
       </w:r>
       <w:r>
         <w:t>”</w:t>
@@ -4079,7 +4581,7 @@
           <w:sz w:val="20"/>
           <w:szCs w:val="20"/>
         </w:rPr>
-        <w:t>[1-2-3-4-5-2-3-4-5-2-3-4-5-2-3-4-5-2-6-7-8-9-10-7-8-10-7-11-13-14]</w:t>
+        <w:t>[1-2-3-5-2-6-7-11-12-14]</w:t>
       </w:r>
     </w:p>
     <w:p>
@@ -4108,16 +4610,7 @@
         <w:jc w:val="both"/>
       </w:pPr>
       <w:r>
-        <w:t>CT8</w:t>
-      </w:r>
-      <w:r>
-        <w:t>: “</w:t>
-      </w:r>
-      <w:r>
-        <w:t xml:space="preserve">ab </w:t>
-      </w:r>
-      <w:r>
-        <w:t>”</w:t>
+        <w:t>CT4: “”</w:t>
       </w:r>
     </w:p>
     <w:p>
@@ -4131,13 +4624,7 @@
         <w:jc w:val="both"/>
       </w:pPr>
       <w:r>
-        <w:t>Resultado esperado: “</w:t>
-      </w:r>
-      <w:r>
-        <w:t>NAO</w:t>
-      </w:r>
-      <w:r>
-        <w:t>”</w:t>
+        <w:t>Resultado esperado: “SIM”</w:t>
       </w:r>
     </w:p>
     <w:p>
@@ -4151,13 +4638,367 @@
         <w:jc w:val="both"/>
       </w:pPr>
       <w:r>
-        <w:t>Resultado obtido: “</w:t>
-      </w:r>
-      <w:r>
-        <w:t>NAO</w:t>
-      </w:r>
-      <w:r>
-        <w:t>”</w:t>
+        <w:t>Resultado obtido: “SIM”</w:t>
+      </w:r>
+    </w:p>
+    <w:p>
+      <w:pPr>
+        <w:pStyle w:val="ListParagraph"/>
+        <w:numPr>
+          <w:ilvl w:val="1"/>
+          <w:numId w:val="34"/>
+        </w:numPr>
+        <w:autoSpaceDE w:val="0"/>
+        <w:autoSpaceDN w:val="0"/>
+        <w:adjustRightInd w:val="0"/>
+        <w:spacing w:after="0" w:line="240" w:lineRule="auto"/>
+        <w:rPr>
+          <w:rFonts w:ascii="Consolas" w:hAnsi="Consolas" w:cs="Consolas"/>
+          <w:sz w:val="20"/>
+          <w:szCs w:val="20"/>
+        </w:rPr>
+      </w:pPr>
+      <w:r>
+        <w:t>Caminho:</w:t>
+      </w:r>
+      <w:r>
+        <w:t xml:space="preserve"> </w:t>
+      </w:r>
+      <w:r>
+        <w:rPr>
+          <w:rFonts w:ascii="Consolas" w:hAnsi="Consolas" w:cs="Consolas"/>
+          <w:color w:val="000000"/>
+          <w:sz w:val="20"/>
+          <w:szCs w:val="20"/>
+        </w:rPr>
+        <w:t>[1-2-6-7-11-12-14]</w:t>
+      </w:r>
+    </w:p>
+    <w:p>
+      <w:pPr>
+        <w:pStyle w:val="ListParagraph"/>
+        <w:autoSpaceDE w:val="0"/>
+        <w:autoSpaceDN w:val="0"/>
+        <w:adjustRightInd w:val="0"/>
+        <w:spacing w:after="0" w:line="240" w:lineRule="auto"/>
+        <w:ind w:left="1440"/>
+        <w:rPr>
+          <w:rFonts w:ascii="Consolas" w:hAnsi="Consolas" w:cs="Consolas"/>
+          <w:sz w:val="20"/>
+          <w:szCs w:val="20"/>
+        </w:rPr>
+      </w:pPr>
+    </w:p>
+    <w:p>
+      <w:pPr>
+        <w:pStyle w:val="ListParagraph"/>
+        <w:numPr>
+          <w:ilvl w:val="0"/>
+          <w:numId w:val="34"/>
+        </w:numPr>
+        <w:spacing w:after="0" w:line="360" w:lineRule="auto"/>
+        <w:jc w:val="both"/>
+      </w:pPr>
+      <w:r>
+        <w:t>CT5: “a b”</w:t>
+      </w:r>
+    </w:p>
+    <w:p>
+      <w:pPr>
+        <w:pStyle w:val="ListParagraph"/>
+        <w:numPr>
+          <w:ilvl w:val="1"/>
+          <w:numId w:val="34"/>
+        </w:numPr>
+        <w:spacing w:after="0" w:line="360" w:lineRule="auto"/>
+        <w:jc w:val="both"/>
+      </w:pPr>
+      <w:r>
+        <w:t>Resultado esperado: “NAO”</w:t>
+      </w:r>
+    </w:p>
+    <w:p>
+      <w:pPr>
+        <w:pStyle w:val="ListParagraph"/>
+        <w:numPr>
+          <w:ilvl w:val="1"/>
+          <w:numId w:val="34"/>
+        </w:numPr>
+        <w:spacing w:after="0" w:line="360" w:lineRule="auto"/>
+        <w:jc w:val="both"/>
+      </w:pPr>
+      <w:r>
+        <w:t>Resultado obtido: “NAO”</w:t>
+      </w:r>
+    </w:p>
+    <w:p>
+      <w:pPr>
+        <w:pStyle w:val="ListParagraph"/>
+        <w:numPr>
+          <w:ilvl w:val="1"/>
+          <w:numId w:val="34"/>
+        </w:numPr>
+        <w:autoSpaceDE w:val="0"/>
+        <w:autoSpaceDN w:val="0"/>
+        <w:adjustRightInd w:val="0"/>
+        <w:spacing w:after="0" w:line="240" w:lineRule="auto"/>
+        <w:rPr>
+          <w:rFonts w:ascii="Consolas" w:hAnsi="Consolas" w:cs="Consolas"/>
+          <w:sz w:val="20"/>
+          <w:szCs w:val="20"/>
+        </w:rPr>
+      </w:pPr>
+      <w:r>
+        <w:t>Caminho:</w:t>
+      </w:r>
+      <w:r>
+        <w:t xml:space="preserve"> </w:t>
+      </w:r>
+      <w:r>
+        <w:rPr>
+          <w:rFonts w:ascii="Consolas" w:hAnsi="Consolas" w:cs="Consolas"/>
+          <w:color w:val="000000"/>
+          <w:sz w:val="20"/>
+          <w:szCs w:val="20"/>
+        </w:rPr>
+        <w:t>[1-2-3-4-5-2-3-5-2-3-4-5-2-6-7-8-9-10-7-11-13-14]</w:t>
+      </w:r>
+    </w:p>
+    <w:p>
+      <w:pPr>
+        <w:pStyle w:val="ListParagraph"/>
+        <w:autoSpaceDE w:val="0"/>
+        <w:autoSpaceDN w:val="0"/>
+        <w:adjustRightInd w:val="0"/>
+        <w:spacing w:after="0" w:line="240" w:lineRule="auto"/>
+        <w:ind w:left="1440"/>
+        <w:rPr>
+          <w:rFonts w:ascii="Consolas" w:hAnsi="Consolas" w:cs="Consolas"/>
+          <w:sz w:val="20"/>
+          <w:szCs w:val="20"/>
+        </w:rPr>
+      </w:pPr>
+    </w:p>
+    <w:p>
+      <w:pPr>
+        <w:pStyle w:val="ListParagraph"/>
+        <w:numPr>
+          <w:ilvl w:val="0"/>
+          <w:numId w:val="34"/>
+        </w:numPr>
+        <w:spacing w:after="0" w:line="360" w:lineRule="auto"/>
+        <w:jc w:val="both"/>
+      </w:pPr>
+      <w:r>
+        <w:t>CT6: “ ”</w:t>
+      </w:r>
+    </w:p>
+    <w:p>
+      <w:pPr>
+        <w:pStyle w:val="ListParagraph"/>
+        <w:numPr>
+          <w:ilvl w:val="1"/>
+          <w:numId w:val="34"/>
+        </w:numPr>
+        <w:spacing w:after="0" w:line="360" w:lineRule="auto"/>
+        <w:jc w:val="both"/>
+      </w:pPr>
+      <w:r>
+        <w:t>Resultado esperado: “SIM”</w:t>
+      </w:r>
+    </w:p>
+    <w:p>
+      <w:pPr>
+        <w:pStyle w:val="ListParagraph"/>
+        <w:numPr>
+          <w:ilvl w:val="1"/>
+          <w:numId w:val="34"/>
+        </w:numPr>
+        <w:spacing w:after="0" w:line="360" w:lineRule="auto"/>
+        <w:jc w:val="both"/>
+      </w:pPr>
+      <w:r>
+        <w:t>Resultado obtido: “SIM”</w:t>
+      </w:r>
+    </w:p>
+    <w:p>
+      <w:pPr>
+        <w:pStyle w:val="ListParagraph"/>
+        <w:numPr>
+          <w:ilvl w:val="1"/>
+          <w:numId w:val="34"/>
+        </w:numPr>
+        <w:autoSpaceDE w:val="0"/>
+        <w:autoSpaceDN w:val="0"/>
+        <w:adjustRightInd w:val="0"/>
+        <w:spacing w:after="0" w:line="240" w:lineRule="auto"/>
+        <w:rPr>
+          <w:rFonts w:ascii="Consolas" w:hAnsi="Consolas" w:cs="Consolas"/>
+          <w:sz w:val="20"/>
+          <w:szCs w:val="20"/>
+        </w:rPr>
+      </w:pPr>
+      <w:r>
+        <w:t>Caminho:</w:t>
+      </w:r>
+      <w:r>
+        <w:t xml:space="preserve"> </w:t>
+      </w:r>
+      <w:r>
+        <w:rPr>
+          <w:rFonts w:ascii="Consolas" w:hAnsi="Consolas" w:cs="Consolas"/>
+          <w:color w:val="000000"/>
+          <w:sz w:val="20"/>
+          <w:szCs w:val="20"/>
+        </w:rPr>
+        <w:t>[1-2-3-4-5-2-6-7-11-12-14]</w:t>
+      </w:r>
+    </w:p>
+    <w:p>
+      <w:pPr>
+        <w:pStyle w:val="ListParagraph"/>
+        <w:autoSpaceDE w:val="0"/>
+        <w:autoSpaceDN w:val="0"/>
+        <w:adjustRightInd w:val="0"/>
+        <w:spacing w:after="0" w:line="240" w:lineRule="auto"/>
+        <w:ind w:left="1440"/>
+        <w:rPr>
+          <w:rFonts w:ascii="Consolas" w:hAnsi="Consolas" w:cs="Consolas"/>
+          <w:sz w:val="20"/>
+          <w:szCs w:val="20"/>
+        </w:rPr>
+      </w:pPr>
+    </w:p>
+    <w:p>
+      <w:pPr>
+        <w:pStyle w:val="ListParagraph"/>
+        <w:numPr>
+          <w:ilvl w:val="0"/>
+          <w:numId w:val="34"/>
+        </w:numPr>
+        <w:spacing w:after="0" w:line="360" w:lineRule="auto"/>
+        <w:jc w:val="both"/>
+      </w:pPr>
+      <w:r>
+        <w:t>CT7: “bcca”</w:t>
+      </w:r>
+    </w:p>
+    <w:p>
+      <w:pPr>
+        <w:pStyle w:val="ListParagraph"/>
+        <w:numPr>
+          <w:ilvl w:val="1"/>
+          <w:numId w:val="34"/>
+        </w:numPr>
+        <w:spacing w:after="0" w:line="360" w:lineRule="auto"/>
+        <w:jc w:val="both"/>
+      </w:pPr>
+      <w:r>
+        <w:t>Resultado esperado: “NAO”</w:t>
+      </w:r>
+    </w:p>
+    <w:p>
+      <w:pPr>
+        <w:pStyle w:val="ListParagraph"/>
+        <w:numPr>
+          <w:ilvl w:val="1"/>
+          <w:numId w:val="34"/>
+        </w:numPr>
+        <w:spacing w:after="0" w:line="360" w:lineRule="auto"/>
+        <w:jc w:val="both"/>
+      </w:pPr>
+      <w:r>
+        <w:t>Resultado obtido: “NAO”</w:t>
+      </w:r>
+    </w:p>
+    <w:p>
+      <w:pPr>
+        <w:pStyle w:val="ListParagraph"/>
+        <w:numPr>
+          <w:ilvl w:val="1"/>
+          <w:numId w:val="34"/>
+        </w:numPr>
+        <w:autoSpaceDE w:val="0"/>
+        <w:autoSpaceDN w:val="0"/>
+        <w:adjustRightInd w:val="0"/>
+        <w:spacing w:after="0" w:line="240" w:lineRule="auto"/>
+        <w:rPr>
+          <w:rFonts w:ascii="Consolas" w:hAnsi="Consolas" w:cs="Consolas"/>
+          <w:sz w:val="20"/>
+          <w:szCs w:val="20"/>
+        </w:rPr>
+      </w:pPr>
+      <w:r>
+        <w:t>Caminho:</w:t>
+      </w:r>
+      <w:r>
+        <w:t xml:space="preserve"> </w:t>
+      </w:r>
+      <w:r>
+        <w:rPr>
+          <w:rFonts w:ascii="Consolas" w:hAnsi="Consolas" w:cs="Consolas"/>
+          <w:color w:val="000000"/>
+          <w:sz w:val="20"/>
+          <w:szCs w:val="20"/>
+        </w:rPr>
+        <w:t>[1-2-3-4-5-2-3-4-5-2-3-4-5-2-3-4-5-2-6-7-8-9-10-7-8-10-7-11-13-14]</w:t>
+      </w:r>
+    </w:p>
+    <w:p>
+      <w:pPr>
+        <w:pStyle w:val="ListParagraph"/>
+        <w:autoSpaceDE w:val="0"/>
+        <w:autoSpaceDN w:val="0"/>
+        <w:adjustRightInd w:val="0"/>
+        <w:spacing w:after="0" w:line="240" w:lineRule="auto"/>
+        <w:ind w:left="1440"/>
+        <w:rPr>
+          <w:rFonts w:ascii="Consolas" w:hAnsi="Consolas" w:cs="Consolas"/>
+          <w:sz w:val="20"/>
+          <w:szCs w:val="20"/>
+        </w:rPr>
+      </w:pPr>
+    </w:p>
+    <w:p>
+      <w:pPr>
+        <w:pStyle w:val="ListParagraph"/>
+        <w:numPr>
+          <w:ilvl w:val="0"/>
+          <w:numId w:val="34"/>
+        </w:numPr>
+        <w:spacing w:after="0" w:line="360" w:lineRule="auto"/>
+        <w:jc w:val="both"/>
+      </w:pPr>
+      <w:r>
+        <w:t>CT8: “ab ”</w:t>
+      </w:r>
+    </w:p>
+    <w:p>
+      <w:pPr>
+        <w:pStyle w:val="ListParagraph"/>
+        <w:numPr>
+          <w:ilvl w:val="1"/>
+          <w:numId w:val="34"/>
+        </w:numPr>
+        <w:spacing w:after="0" w:line="360" w:lineRule="auto"/>
+        <w:jc w:val="both"/>
+      </w:pPr>
+      <w:r>
+        <w:t>Resultado esperado: “NAO”</w:t>
+      </w:r>
+    </w:p>
+    <w:p>
+      <w:pPr>
+        <w:pStyle w:val="ListParagraph"/>
+        <w:numPr>
+          <w:ilvl w:val="1"/>
+          <w:numId w:val="34"/>
+        </w:numPr>
+        <w:spacing w:after="0" w:line="360" w:lineRule="auto"/>
+        <w:jc w:val="both"/>
+      </w:pPr>
+      <w:r>
+        <w:t>Resultado obtido: “NAO”</w:t>
       </w:r>
     </w:p>
     <w:p>
@@ -5022,6 +5863,119 @@
     </w:lvl>
   </w:abstractNum>
   <w:abstractNum w:abstractNumId="7">
+    <w:nsid w:val="18A11EE3"/>
+    <w:multiLevelType w:val="hybridMultilevel"/>
+    <w:tmpl w:val="4BA6885C"/>
+    <w:lvl w:ilvl="0" w:tplc="04160003">
+      <w:start w:val="1"/>
+      <w:numFmt w:val="bullet"/>
+      <w:lvlText w:val="o"/>
+      <w:lvlJc w:val="left"/>
+      <w:pPr>
+        <w:ind w:left="1800" w:hanging="360"/>
+      </w:pPr>
+      <w:rPr>
+        <w:rFonts w:ascii="Courier New" w:hAnsi="Courier New" w:cs="Courier New" w:hint="default"/>
+      </w:rPr>
+    </w:lvl>
+    <w:lvl w:ilvl="1" w:tplc="04160003" w:tentative="1">
+      <w:start w:val="1"/>
+      <w:numFmt w:val="bullet"/>
+      <w:lvlText w:val="o"/>
+      <w:lvlJc w:val="left"/>
+      <w:pPr>
+        <w:ind w:left="2520" w:hanging="360"/>
+      </w:pPr>
+      <w:rPr>
+        <w:rFonts w:ascii="Courier New" w:hAnsi="Courier New" w:cs="Courier New" w:hint="default"/>
+      </w:rPr>
+    </w:lvl>
+    <w:lvl w:ilvl="2" w:tplc="04160005" w:tentative="1">
+      <w:start w:val="1"/>
+      <w:numFmt w:val="bullet"/>
+      <w:lvlText w:val=""/>
+      <w:lvlJc w:val="left"/>
+      <w:pPr>
+        <w:ind w:left="3240" w:hanging="360"/>
+      </w:pPr>
+      <w:rPr>
+        <w:rFonts w:ascii="Wingdings" w:hAnsi="Wingdings" w:hint="default"/>
+      </w:rPr>
+    </w:lvl>
+    <w:lvl w:ilvl="3" w:tplc="04160001" w:tentative="1">
+      <w:start w:val="1"/>
+      <w:numFmt w:val="bullet"/>
+      <w:lvlText w:val=""/>
+      <w:lvlJc w:val="left"/>
+      <w:pPr>
+        <w:ind w:left="3960" w:hanging="360"/>
+      </w:pPr>
+      <w:rPr>
+        <w:rFonts w:ascii="Symbol" w:hAnsi="Symbol" w:hint="default"/>
+      </w:rPr>
+    </w:lvl>
+    <w:lvl w:ilvl="4" w:tplc="04160003" w:tentative="1">
+      <w:start w:val="1"/>
+      <w:numFmt w:val="bullet"/>
+      <w:lvlText w:val="o"/>
+      <w:lvlJc w:val="left"/>
+      <w:pPr>
+        <w:ind w:left="4680" w:hanging="360"/>
+      </w:pPr>
+      <w:rPr>
+        <w:rFonts w:ascii="Courier New" w:hAnsi="Courier New" w:cs="Courier New" w:hint="default"/>
+      </w:rPr>
+    </w:lvl>
+    <w:lvl w:ilvl="5" w:tplc="04160005" w:tentative="1">
+      <w:start w:val="1"/>
+      <w:numFmt w:val="bullet"/>
+      <w:lvlText w:val=""/>
+      <w:lvlJc w:val="left"/>
+      <w:pPr>
+        <w:ind w:left="5400" w:hanging="360"/>
+      </w:pPr>
+      <w:rPr>
+        <w:rFonts w:ascii="Wingdings" w:hAnsi="Wingdings" w:hint="default"/>
+      </w:rPr>
+    </w:lvl>
+    <w:lvl w:ilvl="6" w:tplc="04160001" w:tentative="1">
+      <w:start w:val="1"/>
+      <w:numFmt w:val="bullet"/>
+      <w:lvlText w:val=""/>
+      <w:lvlJc w:val="left"/>
+      <w:pPr>
+        <w:ind w:left="6120" w:hanging="360"/>
+      </w:pPr>
+      <w:rPr>
+        <w:rFonts w:ascii="Symbol" w:hAnsi="Symbol" w:hint="default"/>
+      </w:rPr>
+    </w:lvl>
+    <w:lvl w:ilvl="7" w:tplc="04160003" w:tentative="1">
+      <w:start w:val="1"/>
+      <w:numFmt w:val="bullet"/>
+      <w:lvlText w:val="o"/>
+      <w:lvlJc w:val="left"/>
+      <w:pPr>
+        <w:ind w:left="6840" w:hanging="360"/>
+      </w:pPr>
+      <w:rPr>
+        <w:rFonts w:ascii="Courier New" w:hAnsi="Courier New" w:cs="Courier New" w:hint="default"/>
+      </w:rPr>
+    </w:lvl>
+    <w:lvl w:ilvl="8" w:tplc="04160005" w:tentative="1">
+      <w:start w:val="1"/>
+      <w:numFmt w:val="bullet"/>
+      <w:lvlText w:val=""/>
+      <w:lvlJc w:val="left"/>
+      <w:pPr>
+        <w:ind w:left="7560" w:hanging="360"/>
+      </w:pPr>
+      <w:rPr>
+        <w:rFonts w:ascii="Wingdings" w:hAnsi="Wingdings" w:hint="default"/>
+      </w:rPr>
+    </w:lvl>
+  </w:abstractNum>
+  <w:abstractNum w:abstractNumId="8">
     <w:nsid w:val="1CFB7736"/>
     <w:multiLevelType w:val="hybridMultilevel"/>
     <w:tmpl w:val="BED6A382"/>
@@ -5134,7 +6088,7 @@
       </w:rPr>
     </w:lvl>
   </w:abstractNum>
-  <w:abstractNum w:abstractNumId="8">
+  <w:abstractNum w:abstractNumId="9">
     <w:nsid w:val="1CFB7E8B"/>
     <w:multiLevelType w:val="hybridMultilevel"/>
     <w:tmpl w:val="F1B2ECEA"/>
@@ -5247,7 +6201,7 @@
       </w:rPr>
     </w:lvl>
   </w:abstractNum>
-  <w:abstractNum w:abstractNumId="9">
+  <w:abstractNum w:abstractNumId="10">
     <w:nsid w:val="2087048C"/>
     <w:multiLevelType w:val="hybridMultilevel"/>
     <w:tmpl w:val="19648EC2"/>
@@ -5360,7 +6314,7 @@
       </w:rPr>
     </w:lvl>
   </w:abstractNum>
-  <w:abstractNum w:abstractNumId="10">
+  <w:abstractNum w:abstractNumId="11">
     <w:nsid w:val="2C4C1C9C"/>
     <w:multiLevelType w:val="hybridMultilevel"/>
     <w:tmpl w:val="76449A48"/>
@@ -5473,7 +6427,7 @@
       </w:rPr>
     </w:lvl>
   </w:abstractNum>
-  <w:abstractNum w:abstractNumId="11">
+  <w:abstractNum w:abstractNumId="12">
     <w:nsid w:val="2CBD00FC"/>
     <w:multiLevelType w:val="multilevel"/>
     <w:tmpl w:val="061A8C1C"/>
@@ -5586,7 +6540,7 @@
       </w:rPr>
     </w:lvl>
   </w:abstractNum>
-  <w:abstractNum w:abstractNumId="12">
+  <w:abstractNum w:abstractNumId="13">
     <w:nsid w:val="3352180B"/>
     <w:multiLevelType w:val="hybridMultilevel"/>
     <w:tmpl w:val="4054240E"/>
@@ -5699,7 +6653,7 @@
       </w:rPr>
     </w:lvl>
   </w:abstractNum>
-  <w:abstractNum w:abstractNumId="13">
+  <w:abstractNum w:abstractNumId="14">
     <w:nsid w:val="36CB3FF1"/>
     <w:multiLevelType w:val="hybridMultilevel"/>
     <w:tmpl w:val="9D9E423A"/>
@@ -5812,7 +6766,7 @@
       </w:rPr>
     </w:lvl>
   </w:abstractNum>
-  <w:abstractNum w:abstractNumId="14">
+  <w:abstractNum w:abstractNumId="15">
     <w:nsid w:val="3DA8190E"/>
     <w:multiLevelType w:val="multilevel"/>
     <w:tmpl w:val="BDD07F86"/>
@@ -5961,7 +6915,7 @@
       </w:rPr>
     </w:lvl>
   </w:abstractNum>
-  <w:abstractNum w:abstractNumId="15">
+  <w:abstractNum w:abstractNumId="16">
     <w:nsid w:val="3FF13C21"/>
     <w:multiLevelType w:val="hybridMultilevel"/>
     <w:tmpl w:val="89C24E08"/>
@@ -6074,7 +7028,7 @@
       </w:rPr>
     </w:lvl>
   </w:abstractNum>
-  <w:abstractNum w:abstractNumId="16">
+  <w:abstractNum w:abstractNumId="17">
     <w:nsid w:val="42FB4BE2"/>
     <w:multiLevelType w:val="multilevel"/>
     <w:tmpl w:val="B5E2418E"/>
@@ -6187,7 +7141,120 @@
       </w:rPr>
     </w:lvl>
   </w:abstractNum>
-  <w:abstractNum w:abstractNumId="17">
+  <w:abstractNum w:abstractNumId="18">
+    <w:nsid w:val="50481C3E"/>
+    <w:multiLevelType w:val="hybridMultilevel"/>
+    <w:tmpl w:val="E24E7EDE"/>
+    <w:lvl w:ilvl="0" w:tplc="04160003">
+      <w:start w:val="1"/>
+      <w:numFmt w:val="bullet"/>
+      <w:lvlText w:val="o"/>
+      <w:lvlJc w:val="left"/>
+      <w:pPr>
+        <w:ind w:left="1080" w:hanging="360"/>
+      </w:pPr>
+      <w:rPr>
+        <w:rFonts w:ascii="Courier New" w:hAnsi="Courier New" w:cs="Courier New" w:hint="default"/>
+      </w:rPr>
+    </w:lvl>
+    <w:lvl w:ilvl="1" w:tplc="04160003" w:tentative="1">
+      <w:start w:val="1"/>
+      <w:numFmt w:val="bullet"/>
+      <w:lvlText w:val="o"/>
+      <w:lvlJc w:val="left"/>
+      <w:pPr>
+        <w:ind w:left="1800" w:hanging="360"/>
+      </w:pPr>
+      <w:rPr>
+        <w:rFonts w:ascii="Courier New" w:hAnsi="Courier New" w:cs="Courier New" w:hint="default"/>
+      </w:rPr>
+    </w:lvl>
+    <w:lvl w:ilvl="2" w:tplc="04160005" w:tentative="1">
+      <w:start w:val="1"/>
+      <w:numFmt w:val="bullet"/>
+      <w:lvlText w:val=""/>
+      <w:lvlJc w:val="left"/>
+      <w:pPr>
+        <w:ind w:left="2520" w:hanging="360"/>
+      </w:pPr>
+      <w:rPr>
+        <w:rFonts w:ascii="Wingdings" w:hAnsi="Wingdings" w:hint="default"/>
+      </w:rPr>
+    </w:lvl>
+    <w:lvl w:ilvl="3" w:tplc="04160001" w:tentative="1">
+      <w:start w:val="1"/>
+      <w:numFmt w:val="bullet"/>
+      <w:lvlText w:val=""/>
+      <w:lvlJc w:val="left"/>
+      <w:pPr>
+        <w:ind w:left="3240" w:hanging="360"/>
+      </w:pPr>
+      <w:rPr>
+        <w:rFonts w:ascii="Symbol" w:hAnsi="Symbol" w:hint="default"/>
+      </w:rPr>
+    </w:lvl>
+    <w:lvl w:ilvl="4" w:tplc="04160003" w:tentative="1">
+      <w:start w:val="1"/>
+      <w:numFmt w:val="bullet"/>
+      <w:lvlText w:val="o"/>
+      <w:lvlJc w:val="left"/>
+      <w:pPr>
+        <w:ind w:left="3960" w:hanging="360"/>
+      </w:pPr>
+      <w:rPr>
+        <w:rFonts w:ascii="Courier New" w:hAnsi="Courier New" w:cs="Courier New" w:hint="default"/>
+      </w:rPr>
+    </w:lvl>
+    <w:lvl w:ilvl="5" w:tplc="04160005" w:tentative="1">
+      <w:start w:val="1"/>
+      <w:numFmt w:val="bullet"/>
+      <w:lvlText w:val=""/>
+      <w:lvlJc w:val="left"/>
+      <w:pPr>
+        <w:ind w:left="4680" w:hanging="360"/>
+      </w:pPr>
+      <w:rPr>
+        <w:rFonts w:ascii="Wingdings" w:hAnsi="Wingdings" w:hint="default"/>
+      </w:rPr>
+    </w:lvl>
+    <w:lvl w:ilvl="6" w:tplc="04160001" w:tentative="1">
+      <w:start w:val="1"/>
+      <w:numFmt w:val="bullet"/>
+      <w:lvlText w:val=""/>
+      <w:lvlJc w:val="left"/>
+      <w:pPr>
+        <w:ind w:left="5400" w:hanging="360"/>
+      </w:pPr>
+      <w:rPr>
+        <w:rFonts w:ascii="Symbol" w:hAnsi="Symbol" w:hint="default"/>
+      </w:rPr>
+    </w:lvl>
+    <w:lvl w:ilvl="7" w:tplc="04160003" w:tentative="1">
+      <w:start w:val="1"/>
+      <w:numFmt w:val="bullet"/>
+      <w:lvlText w:val="o"/>
+      <w:lvlJc w:val="left"/>
+      <w:pPr>
+        <w:ind w:left="6120" w:hanging="360"/>
+      </w:pPr>
+      <w:rPr>
+        <w:rFonts w:ascii="Courier New" w:hAnsi="Courier New" w:cs="Courier New" w:hint="default"/>
+      </w:rPr>
+    </w:lvl>
+    <w:lvl w:ilvl="8" w:tplc="04160005" w:tentative="1">
+      <w:start w:val="1"/>
+      <w:numFmt w:val="bullet"/>
+      <w:lvlText w:val=""/>
+      <w:lvlJc w:val="left"/>
+      <w:pPr>
+        <w:ind w:left="6840" w:hanging="360"/>
+      </w:pPr>
+      <w:rPr>
+        <w:rFonts w:ascii="Wingdings" w:hAnsi="Wingdings" w:hint="default"/>
+      </w:rPr>
+    </w:lvl>
+  </w:abstractNum>
+  <w:abstractNum w:abstractNumId="19">
     <w:nsid w:val="515902E9"/>
     <w:multiLevelType w:val="hybridMultilevel"/>
     <w:tmpl w:val="A7107BB4"/>
@@ -6300,7 +7367,7 @@
       </w:rPr>
     </w:lvl>
   </w:abstractNum>
-  <w:abstractNum w:abstractNumId="18">
+  <w:abstractNum w:abstractNumId="20">
     <w:nsid w:val="52610A58"/>
     <w:multiLevelType w:val="multilevel"/>
     <w:tmpl w:val="20E8D762"/>
@@ -6413,7 +7480,7 @@
       </w:rPr>
     </w:lvl>
   </w:abstractNum>
-  <w:abstractNum w:abstractNumId="19">
+  <w:abstractNum w:abstractNumId="21">
     <w:nsid w:val="53A101A0"/>
     <w:multiLevelType w:val="multilevel"/>
     <w:tmpl w:val="F078D456"/>
@@ -6526,7 +7593,7 @@
       </w:rPr>
     </w:lvl>
   </w:abstractNum>
-  <w:abstractNum w:abstractNumId="20">
+  <w:abstractNum w:abstractNumId="22">
     <w:nsid w:val="589C152F"/>
     <w:multiLevelType w:val="hybridMultilevel"/>
     <w:tmpl w:val="DAA45CFE"/>
@@ -6612,7 +7679,7 @@
       </w:pPr>
     </w:lvl>
   </w:abstractNum>
-  <w:abstractNum w:abstractNumId="21">
+  <w:abstractNum w:abstractNumId="23">
     <w:nsid w:val="5FAF107E"/>
     <w:multiLevelType w:val="hybridMultilevel"/>
     <w:tmpl w:val="D708E90C"/>
@@ -6725,7 +7792,7 @@
       </w:rPr>
     </w:lvl>
   </w:abstractNum>
-  <w:abstractNum w:abstractNumId="22">
+  <w:abstractNum w:abstractNumId="24">
     <w:nsid w:val="6AA8772F"/>
     <w:multiLevelType w:val="hybridMultilevel"/>
     <w:tmpl w:val="1EE21BBC"/>
@@ -6838,7 +7905,7 @@
       </w:rPr>
     </w:lvl>
   </w:abstractNum>
-  <w:abstractNum w:abstractNumId="23">
+  <w:abstractNum w:abstractNumId="25">
     <w:nsid w:val="6FE45E65"/>
     <w:multiLevelType w:val="hybridMultilevel"/>
     <w:tmpl w:val="46C8F7CC"/>
@@ -6951,7 +8018,7 @@
       </w:rPr>
     </w:lvl>
   </w:abstractNum>
-  <w:abstractNum w:abstractNumId="24">
+  <w:abstractNum w:abstractNumId="26">
     <w:nsid w:val="75DA74EA"/>
     <w:multiLevelType w:val="multilevel"/>
     <w:tmpl w:val="F332788A"/>
@@ -7065,7 +8132,7 @@
     </w:lvl>
   </w:abstractNum>
   <w:num w:numId="1">
-    <w:abstractNumId w:val="11"/>
+    <w:abstractNumId w:val="12"/>
   </w:num>
   <w:num w:numId="2">
     <w:abstractNumId w:val="5"/>
@@ -7098,13 +8165,13 @@
     <w:abstractNumId w:val="5"/>
   </w:num>
   <w:num w:numId="12">
-    <w:abstractNumId w:val="9"/>
+    <w:abstractNumId w:val="10"/>
   </w:num>
   <w:num w:numId="13">
-    <w:abstractNumId w:val="21"/>
+    <w:abstractNumId w:val="23"/>
   </w:num>
   <w:num w:numId="14">
-    <w:abstractNumId w:val="16"/>
+    <w:abstractNumId w:val="17"/>
   </w:num>
   <w:num w:numId="15">
     <w:abstractNumId w:val="4"/>
@@ -7113,57 +8180,63 @@
     <w:abstractNumId w:val="2"/>
   </w:num>
   <w:num w:numId="17">
-    <w:abstractNumId w:val="19"/>
+    <w:abstractNumId w:val="21"/>
   </w:num>
   <w:num w:numId="18">
     <w:abstractNumId w:val="0"/>
   </w:num>
   <w:num w:numId="19">
-    <w:abstractNumId w:val="13"/>
+    <w:abstractNumId w:val="14"/>
   </w:num>
   <w:num w:numId="20">
     <w:abstractNumId w:val="3"/>
   </w:num>
   <w:num w:numId="21">
-    <w:abstractNumId w:val="15"/>
+    <w:abstractNumId w:val="16"/>
   </w:num>
   <w:num w:numId="22">
-    <w:abstractNumId w:val="17"/>
+    <w:abstractNumId w:val="19"/>
   </w:num>
   <w:num w:numId="23">
     <w:abstractNumId w:val="6"/>
   </w:num>
   <w:num w:numId="24">
-    <w:abstractNumId w:val="12"/>
+    <w:abstractNumId w:val="13"/>
   </w:num>
   <w:num w:numId="25">
-    <w:abstractNumId w:val="23"/>
+    <w:abstractNumId w:val="25"/>
   </w:num>
   <w:num w:numId="26">
-    <w:abstractNumId w:val="22"/>
+    <w:abstractNumId w:val="24"/>
   </w:num>
   <w:num w:numId="27">
-    <w:abstractNumId w:val="24"/>
+    <w:abstractNumId w:val="26"/>
   </w:num>
   <w:num w:numId="28">
-    <w:abstractNumId w:val="18"/>
+    <w:abstractNumId w:val="20"/>
   </w:num>
   <w:num w:numId="29">
     <w:abstractNumId w:val="1"/>
   </w:num>
   <w:num w:numId="30">
+    <w:abstractNumId w:val="9"/>
+  </w:num>
+  <w:num w:numId="31">
+    <w:abstractNumId w:val="11"/>
+  </w:num>
+  <w:num w:numId="32">
+    <w:abstractNumId w:val="22"/>
+  </w:num>
+  <w:num w:numId="33">
+    <w:abstractNumId w:val="15"/>
+  </w:num>
+  <w:num w:numId="34">
     <w:abstractNumId w:val="8"/>
   </w:num>
-  <w:num w:numId="31">
-    <w:abstractNumId w:val="10"/>
+  <w:num w:numId="35">
+    <w:abstractNumId w:val="18"/>
   </w:num>
-  <w:num w:numId="32">
-    <w:abstractNumId w:val="20"/>
-  </w:num>
-  <w:num w:numId="33">
-    <w:abstractNumId w:val="14"/>
-  </w:num>
-  <w:num w:numId="34">
+  <w:num w:numId="36">
     <w:abstractNumId w:val="7"/>
   </w:num>
 </w:numbering>
@@ -9084,7 +10157,7 @@
 </file>
 
 <file path=customXml/itemProps1.xml><?xml version="1.0" encoding="utf-8"?>
-<ds:datastoreItem xmlns:ds="http://schemas.openxmlformats.org/officeDocument/2006/customXml" ds:itemID="{91692455-D7D4-448A-A365-77E67AF4028C}">
+<ds:datastoreItem xmlns:ds="http://schemas.openxmlformats.org/officeDocument/2006/customXml" ds:itemID="{40A4573B-834B-4BAD-A38F-FA42CCB64FC8}">
   <ds:schemaRefs>
     <ds:schemaRef ds:uri="http://schemas.openxmlformats.org/officeDocument/2006/bibliography"/>
   </ds:schemaRefs>

</xml_diff>